<commit_message>
Defining @RequestMapping handler methods
</commit_message>
<xml_diff>
--- a/Part V. The Web - 17.docx
+++ b/Part V. The Web - 17.docx
@@ -286,16 +286,45 @@
       <w:proofErr w:type="spellEnd"/>
     </w:p>
     <w:p>
-      <w:pPr>
+      <w:proofErr w:type="spellStart"/>
+      <w:r>
         <w:rPr>
           <w:rFonts w:hint="eastAsia"/>
         </w:rPr>
-      </w:pPr>
-      <w:proofErr w:type="spellStart"/>
+        <w:t>SpringMVC</w:t>
+      </w:r>
+      <w:proofErr w:type="spellEnd"/>
       <w:r>
         <w:rPr>
           <w:rFonts w:hint="eastAsia"/>
         </w:rPr>
+        <w:t>框架跟其它框架类似，是以请求为驱动而设计，分发请求至不同</w:t>
+      </w:r>
+      <w:r>
+        <w:rPr>
+          <w:rFonts w:hint="eastAsia"/>
+        </w:rPr>
+        <w:t>Controller</w:t>
+      </w:r>
+      <w:r>
+        <w:rPr>
+          <w:rFonts w:hint="eastAsia"/>
+        </w:rPr>
+        <w:t>。</w:t>
+      </w:r>
+    </w:p>
+    <w:p>
+      <w:r>
+        <w:rPr>
+          <w:rFonts w:hint="eastAsia"/>
+        </w:rPr>
+        <w:t>接下来简单描述下</w:t>
+      </w:r>
+      <w:proofErr w:type="spellStart"/>
+      <w:r>
+        <w:rPr>
+          <w:rFonts w:hint="eastAsia"/>
+        </w:rPr>
         <w:t>SpringMVC</w:t>
       </w:r>
       <w:proofErr w:type="spellEnd"/>
@@ -303,97 +332,53 @@
         <w:rPr>
           <w:rFonts w:hint="eastAsia"/>
         </w:rPr>
-        <w:t>框架跟其它框架类似，是以请求为驱动而设计，分发请求至不同</w:t>
-      </w:r>
+        <w:t xml:space="preserve"> </w:t>
+      </w:r>
+      <w:proofErr w:type="spellStart"/>
       <w:r>
         <w:rPr>
           <w:rFonts w:hint="eastAsia"/>
         </w:rPr>
-        <w:t>Controller</w:t>
-      </w:r>
+        <w:t>DispatcherServlet</w:t>
+      </w:r>
+      <w:proofErr w:type="spellEnd"/>
       <w:r>
         <w:rPr>
           <w:rFonts w:hint="eastAsia"/>
         </w:rPr>
-        <w:t>。</w:t>
-      </w:r>
-    </w:p>
-    <w:p>
-      <w:pPr>
+        <w:t>请求工作流描述。</w:t>
+      </w:r>
+      <w:proofErr w:type="spellStart"/>
+      <w:r>
         <w:rPr>
           <w:rFonts w:hint="eastAsia"/>
         </w:rPr>
-      </w:pPr>
+        <w:t>DispatcherServlet</w:t>
+      </w:r>
+      <w:proofErr w:type="spellEnd"/>
       <w:r>
         <w:rPr>
           <w:rFonts w:hint="eastAsia"/>
         </w:rPr>
-        <w:t>接下来简单描述下</w:t>
-      </w:r>
-      <w:proofErr w:type="spellStart"/>
+        <w:t>的设计模式是以“</w:t>
+      </w:r>
+      <w:r>
+        <w:t>Front Controller</w:t>
+      </w:r>
       <w:r>
         <w:rPr>
           <w:rFonts w:hint="eastAsia"/>
         </w:rPr>
-        <w:t>SpringMVC</w:t>
-      </w:r>
-      <w:proofErr w:type="spellEnd"/>
+        <w:t>”</w:t>
+      </w:r>
       <w:r>
         <w:rPr>
           <w:rFonts w:hint="eastAsia"/>
         </w:rPr>
-        <w:t xml:space="preserve"> </w:t>
-      </w:r>
-      <w:proofErr w:type="spellStart"/>
-      <w:r>
-        <w:rPr>
-          <w:rFonts w:hint="eastAsia"/>
-        </w:rPr>
-        <w:t>DispatcherServlet</w:t>
-      </w:r>
-      <w:proofErr w:type="spellEnd"/>
-      <w:r>
-        <w:rPr>
-          <w:rFonts w:hint="eastAsia"/>
-        </w:rPr>
-        <w:t>请求工作流描述。</w:t>
-      </w:r>
-      <w:proofErr w:type="spellStart"/>
-      <w:r>
-        <w:rPr>
-          <w:rFonts w:hint="eastAsia"/>
-        </w:rPr>
-        <w:t>DispatcherServlet</w:t>
-      </w:r>
-      <w:proofErr w:type="spellEnd"/>
-      <w:r>
-        <w:rPr>
-          <w:rFonts w:hint="eastAsia"/>
-        </w:rPr>
-        <w:t>的设计模式是以“</w:t>
-      </w:r>
-      <w:r>
-        <w:t>Front Controller</w:t>
-      </w:r>
-      <w:r>
-        <w:rPr>
-          <w:rFonts w:hint="eastAsia"/>
-        </w:rPr>
-        <w:t>”</w:t>
-      </w:r>
-      <w:r>
-        <w:rPr>
-          <w:rFonts w:hint="eastAsia"/>
-        </w:rPr>
         <w:t>为设计理念。</w:t>
       </w:r>
     </w:p>
     <w:p>
-      <w:pPr>
-        <w:rPr>
-          <w:rFonts w:hint="eastAsia"/>
-        </w:rPr>
-      </w:pPr>
       <w:r>
         <w:rPr>
           <w:noProof/>
@@ -449,24 +434,14 @@
       </w:r>
     </w:p>
     <w:p>
-      <w:pPr>
+      <w:r>
         <w:rPr>
           <w:rFonts w:hint="eastAsia"/>
         </w:rPr>
-      </w:pPr>
-      <w:r>
-        <w:rPr>
-          <w:rFonts w:hint="eastAsia"/>
-        </w:rPr>
         <w:t>上述的请求工作流是站在高角度的。</w:t>
       </w:r>
     </w:p>
     <w:p>
-      <w:pPr>
-        <w:rPr>
-          <w:rFonts w:hint="eastAsia"/>
-        </w:rPr>
-      </w:pPr>
       <w:proofErr w:type="spellStart"/>
       <w:r>
         <w:rPr>
@@ -1426,11 +1401,6 @@
       </w:r>
     </w:p>
     <w:p>
-      <w:pPr>
-        <w:rPr>
-          <w:rFonts w:hint="eastAsia"/>
-        </w:rPr>
-      </w:pPr>
       <w:r>
         <w:rPr>
           <w:rFonts w:hint="eastAsia"/>
@@ -2119,17 +2089,11 @@
     <w:p>
       <w:pPr>
         <w:rPr>
-          <w:rFonts w:hint="eastAsia"/>
           <w:noProof/>
         </w:rPr>
       </w:pPr>
     </w:p>
     <w:p>
-      <w:pPr>
-        <w:rPr>
-          <w:rFonts w:hint="eastAsia"/>
-        </w:rPr>
-      </w:pPr>
       <w:r>
         <w:rPr>
           <w:noProof/>
@@ -2186,71 +2150,66 @@
       </w:r>
     </w:p>
     <w:p>
-      <w:pPr>
+      <w:r>
         <w:rPr>
           <w:rFonts w:hint="eastAsia"/>
         </w:rPr>
-      </w:pPr>
+        <w:t>在上述的</w:t>
+      </w:r>
+      <w:proofErr w:type="spellStart"/>
       <w:r>
         <w:rPr>
           <w:rFonts w:hint="eastAsia"/>
         </w:rPr>
-        <w:t>在上述的</w:t>
-      </w:r>
-      <w:proofErr w:type="spellStart"/>
+        <w:t>DispatcherServlet</w:t>
+      </w:r>
+      <w:proofErr w:type="spellEnd"/>
       <w:r>
         <w:rPr>
           <w:rFonts w:hint="eastAsia"/>
         </w:rPr>
-        <w:t>DispatcherServlet</w:t>
-      </w:r>
-      <w:proofErr w:type="spellEnd"/>
+        <w:t>初始化中，</w:t>
+      </w:r>
       <w:r>
         <w:rPr>
           <w:rFonts w:hint="eastAsia"/>
         </w:rPr>
-        <w:t>初始化中，</w:t>
+        <w:t>Spring MVC</w:t>
       </w:r>
       <w:r>
         <w:rPr>
           <w:rFonts w:hint="eastAsia"/>
         </w:rPr>
-        <w:t>Spring MVC</w:t>
+        <w:t>为寻找一个【</w:t>
+      </w:r>
+      <w:r>
+        <w:t>servlet-name</w:t>
       </w:r>
       <w:r>
         <w:rPr>
           <w:rFonts w:hint="eastAsia"/>
         </w:rPr>
-        <w:t>为寻找一个【</w:t>
-      </w:r>
-      <w:r>
-        <w:t>servlet-name</w:t>
+        <w:t>】</w:t>
+      </w:r>
+      <w:r>
+        <w:t>-servlet.xml</w:t>
       </w:r>
       <w:r>
         <w:rPr>
           <w:rFonts w:hint="eastAsia"/>
         </w:rPr>
-        <w:t>】</w:t>
-      </w:r>
-      <w:r>
-        <w:t>-servlet.xml</w:t>
+        <w:t>在</w:t>
       </w:r>
       <w:r>
         <w:rPr>
           <w:rFonts w:hint="eastAsia"/>
         </w:rPr>
-        <w:t>在</w:t>
+        <w:t>WEB-INF</w:t>
       </w:r>
       <w:r>
         <w:rPr>
           <w:rFonts w:hint="eastAsia"/>
         </w:rPr>
-        <w:t>WEB-INF</w:t>
-      </w:r>
-      <w:r>
-        <w:rPr>
-          <w:rFonts w:hint="eastAsia"/>
-        </w:rPr>
         <w:t>目录下</w:t>
       </w:r>
     </w:p>
@@ -2851,11 +2810,6 @@
       </w:r>
     </w:p>
     <w:p>
-      <w:pPr>
-        <w:rPr>
-          <w:rFonts w:hint="eastAsia"/>
-        </w:rPr>
-      </w:pPr>
       <w:r>
         <w:rPr>
           <w:rFonts w:hint="eastAsia"/>
@@ -4284,7 +4238,7 @@
         <w:spacing w:before="600" w:after="150"/>
         <w:ind w:left="-240"/>
         <w:rPr>
-          <w:rFonts w:ascii="Helvetica" w:hAnsi="Helvetica" w:hint="eastAsia"/>
+          <w:rFonts w:ascii="Helvetica" w:hAnsi="Helvetica"/>
           <w:color w:val="000000"/>
           <w:sz w:val="30"/>
           <w:szCs w:val="30"/>
@@ -4492,10 +4446,7 @@
               </w:r>
             </w:hyperlink>
             <w:r>
-              <w:t> </w:t>
-            </w:r>
-            <w:r>
-              <w:t>&amp;</w:t>
+              <w:t> &amp;</w:t>
             </w:r>
             <w:hyperlink r:id="rId16" w:anchor="mvc-timezone" w:tooltip="17.8.1 Obtaining Time Zone Information" w:history="1">
               <w:r>
@@ -4607,111 +4558,79 @@
     <w:p>
       <w:pPr>
         <w:rPr>
+          <w:rFonts w:ascii="微软雅黑" w:eastAsia="微软雅黑" w:hAnsi="微软雅黑"/>
+          <w:sz w:val="15"/>
+          <w:szCs w:val="15"/>
+        </w:rPr>
+      </w:pPr>
+      <w:r>
+        <w:rPr>
           <w:rFonts w:ascii="微软雅黑" w:eastAsia="微软雅黑" w:hAnsi="微软雅黑" w:hint="eastAsia"/>
           <w:sz w:val="15"/>
           <w:szCs w:val="15"/>
         </w:rPr>
-      </w:pPr>
+        <w:t>Controllers提供了访问应用的接口，Controllers拦截用户的输入，然后转换为model，通过view展示。Spring2.5介绍了MVC Controller的注解方式，</w:t>
+      </w:r>
+      <w:r>
+        <w:rPr>
+          <w:rFonts w:ascii="微软雅黑" w:eastAsia="微软雅黑" w:hAnsi="微软雅黑"/>
+          <w:sz w:val="15"/>
+          <w:szCs w:val="15"/>
+        </w:rPr>
+        <w:t> @</w:t>
+      </w:r>
+      <w:proofErr w:type="spellStart"/>
+      <w:r>
+        <w:rPr>
+          <w:rFonts w:ascii="微软雅黑" w:eastAsia="微软雅黑" w:hAnsi="微软雅黑"/>
+          <w:sz w:val="15"/>
+          <w:szCs w:val="15"/>
+        </w:rPr>
+        <w:t>RequestMapping</w:t>
+      </w:r>
+      <w:proofErr w:type="spellEnd"/>
+      <w:r>
+        <w:rPr>
+          <w:rFonts w:ascii="微软雅黑" w:eastAsia="微软雅黑" w:hAnsi="微软雅黑"/>
+          <w:sz w:val="15"/>
+          <w:szCs w:val="15"/>
+        </w:rPr>
+        <w:t>,@</w:t>
+      </w:r>
+      <w:proofErr w:type="spellStart"/>
+      <w:r>
+        <w:rPr>
+          <w:rFonts w:ascii="微软雅黑" w:eastAsia="微软雅黑" w:hAnsi="微软雅黑"/>
+          <w:sz w:val="15"/>
+          <w:szCs w:val="15"/>
+        </w:rPr>
+        <w:t>RequestParam</w:t>
+      </w:r>
+      <w:proofErr w:type="spellEnd"/>
+      <w:r>
+        <w:rPr>
+          <w:rFonts w:ascii="微软雅黑" w:eastAsia="微软雅黑" w:hAnsi="微软雅黑"/>
+          <w:sz w:val="15"/>
+          <w:szCs w:val="15"/>
+        </w:rPr>
+        <w:t>, @</w:t>
+      </w:r>
+      <w:proofErr w:type="spellStart"/>
+      <w:r>
+        <w:rPr>
+          <w:rFonts w:ascii="微软雅黑" w:eastAsia="微软雅黑" w:hAnsi="微软雅黑"/>
+          <w:sz w:val="15"/>
+          <w:szCs w:val="15"/>
+        </w:rPr>
+        <w:t>ModelAttribute</w:t>
+      </w:r>
+      <w:proofErr w:type="spellEnd"/>
       <w:r>
         <w:rPr>
           <w:rFonts w:ascii="微软雅黑" w:eastAsia="微软雅黑" w:hAnsi="微软雅黑" w:hint="eastAsia"/>
           <w:sz w:val="15"/>
           <w:szCs w:val="15"/>
         </w:rPr>
-        <w:t>Controllers提供了访问应用的接口，</w:t>
-      </w:r>
-      <w:r>
-        <w:rPr>
-          <w:rFonts w:ascii="微软雅黑" w:eastAsia="微软雅黑" w:hAnsi="微软雅黑" w:hint="eastAsia"/>
-          <w:sz w:val="15"/>
-          <w:szCs w:val="15"/>
-        </w:rPr>
-        <w:t>Controllers</w:t>
-      </w:r>
-      <w:r>
-        <w:rPr>
-          <w:rFonts w:ascii="微软雅黑" w:eastAsia="微软雅黑" w:hAnsi="微软雅黑" w:hint="eastAsia"/>
-          <w:sz w:val="15"/>
-          <w:szCs w:val="15"/>
-        </w:rPr>
-        <w:t>拦截用户的输入，然后转换为model，通过view展示。Spring2.5介绍了MVC Controller的注解方式，</w:t>
-      </w:r>
-      <w:r>
-        <w:rPr>
-          <w:rFonts w:ascii="微软雅黑" w:eastAsia="微软雅黑" w:hAnsi="微软雅黑"/>
-          <w:sz w:val="15"/>
-          <w:szCs w:val="15"/>
-        </w:rPr>
-        <w:t> @</w:t>
-      </w:r>
-      <w:proofErr w:type="spellStart"/>
-      <w:r>
-        <w:rPr>
-          <w:rFonts w:ascii="微软雅黑" w:eastAsia="微软雅黑" w:hAnsi="微软雅黑"/>
-          <w:sz w:val="15"/>
-          <w:szCs w:val="15"/>
-        </w:rPr>
-        <w:t>RequestMapping</w:t>
-      </w:r>
-      <w:proofErr w:type="spellEnd"/>
-      <w:r>
-        <w:rPr>
-          <w:rFonts w:ascii="微软雅黑" w:eastAsia="微软雅黑" w:hAnsi="微软雅黑"/>
-          <w:sz w:val="15"/>
-          <w:szCs w:val="15"/>
-        </w:rPr>
-        <w:t>,</w:t>
-      </w:r>
-      <w:r>
-        <w:rPr>
-          <w:rFonts w:ascii="微软雅黑" w:eastAsia="微软雅黑" w:hAnsi="微软雅黑"/>
-          <w:sz w:val="15"/>
-          <w:szCs w:val="15"/>
-        </w:rPr>
-        <w:t>@</w:t>
-      </w:r>
-      <w:proofErr w:type="spellStart"/>
-      <w:r>
-        <w:rPr>
-          <w:rFonts w:ascii="微软雅黑" w:eastAsia="微软雅黑" w:hAnsi="微软雅黑"/>
-          <w:sz w:val="15"/>
-          <w:szCs w:val="15"/>
-        </w:rPr>
-        <w:t>RequestParam</w:t>
-      </w:r>
-      <w:proofErr w:type="spellEnd"/>
-      <w:r>
-        <w:rPr>
-          <w:rFonts w:ascii="微软雅黑" w:eastAsia="微软雅黑" w:hAnsi="微软雅黑"/>
-          <w:sz w:val="15"/>
-          <w:szCs w:val="15"/>
-        </w:rPr>
-        <w:t>,</w:t>
-      </w:r>
-      <w:r>
-        <w:rPr>
-          <w:rFonts w:ascii="微软雅黑" w:eastAsia="微软雅黑" w:hAnsi="微软雅黑"/>
-          <w:sz w:val="15"/>
-          <w:szCs w:val="15"/>
-        </w:rPr>
-        <w:t> @</w:t>
-      </w:r>
-      <w:proofErr w:type="spellStart"/>
-      <w:r>
-        <w:rPr>
-          <w:rFonts w:ascii="微软雅黑" w:eastAsia="微软雅黑" w:hAnsi="微软雅黑"/>
-          <w:sz w:val="15"/>
-          <w:szCs w:val="15"/>
-        </w:rPr>
-        <w:t>ModelAttribute</w:t>
-      </w:r>
-      <w:proofErr w:type="spellEnd"/>
-      <w:r>
-        <w:rPr>
-          <w:rFonts w:ascii="微软雅黑" w:eastAsia="微软雅黑" w:hAnsi="微软雅黑" w:hint="eastAsia"/>
-          <w:sz w:val="15"/>
-          <w:szCs w:val="15"/>
-        </w:rPr>
         <w:t>。</w:t>
       </w:r>
     </w:p>
@@ -5253,25 +5172,14 @@
       </w:r>
     </w:p>
     <w:p>
-      <w:pPr>
+      <w:r>
         <w:rPr>
           <w:rFonts w:hint="eastAsia"/>
         </w:rPr>
-      </w:pPr>
-      <w:r>
-        <w:rPr>
-          <w:rFonts w:hint="eastAsia"/>
-        </w:rPr>
         <w:t>就像你看到的样子，通过</w:t>
       </w:r>
       <w:r>
-        <w:t>@Controller </w:t>
-      </w:r>
-      <w:r>
-        <w:t>and</w:t>
-      </w:r>
-      <w:r>
-        <w:t> @</w:t>
+        <w:t>@Controller and @</w:t>
       </w:r>
       <w:proofErr w:type="spellStart"/>
       <w:r>
@@ -5308,11 +5216,6 @@
       </w:r>
     </w:p>
     <w:p>
-      <w:pPr>
-        <w:rPr>
-          <w:rFonts w:hint="eastAsia"/>
-        </w:rPr>
-      </w:pPr>
       <w:r>
         <w:rPr>
           <w:rFonts w:hint="eastAsia"/>
@@ -6119,7 +6022,7 @@
       <w:pPr>
         <w:rPr>
           <w:rStyle w:val="apple-converted-space"/>
-          <w:rFonts w:ascii="Helvetica" w:hAnsi="Helvetica" w:hint="eastAsia"/>
+          <w:rFonts w:ascii="Helvetica" w:hAnsi="Helvetica"/>
           <w:color w:val="333333"/>
           <w:sz w:val="27"/>
           <w:szCs w:val="27"/>
@@ -8291,99 +8194,94 @@
       </w:r>
     </w:p>
     <w:p>
-      <w:pPr>
+      <w:r>
         <w:rPr>
           <w:rFonts w:hint="eastAsia"/>
         </w:rPr>
-      </w:pPr>
+        <w:t>矩阵参数出现在</w:t>
+      </w:r>
       <w:r>
         <w:rPr>
           <w:rFonts w:hint="eastAsia"/>
         </w:rPr>
-        <w:t>矩阵参数出现在</w:t>
+        <w:t>path</w:t>
       </w:r>
       <w:r>
         <w:rPr>
           <w:rFonts w:hint="eastAsia"/>
         </w:rPr>
-        <w:t>path</w:t>
+        <w:t>的变量上，每一个矩阵参数都是通过“</w:t>
       </w:r>
       <w:r>
         <w:rPr>
           <w:rFonts w:hint="eastAsia"/>
         </w:rPr>
-        <w:t>的变量上，每一个矩阵参数都是通过“</w:t>
+        <w:t>;</w:t>
       </w:r>
       <w:r>
         <w:rPr>
           <w:rFonts w:hint="eastAsia"/>
         </w:rPr>
-        <w:t>;</w:t>
+        <w:t>”分割开来，比如</w:t>
+      </w:r>
+      <w:r>
+        <w:t>"/</w:t>
+      </w:r>
+      <w:proofErr w:type="spellStart"/>
+      <w:r>
+        <w:t>cars;color</w:t>
+      </w:r>
+      <w:proofErr w:type="spellEnd"/>
+      <w:r>
+        <w:t>=</w:t>
+      </w:r>
+      <w:proofErr w:type="spellStart"/>
+      <w:r>
+        <w:t>red;year</w:t>
+      </w:r>
+      <w:proofErr w:type="spellEnd"/>
+      <w:r>
+        <w:t>=2012"</w:t>
       </w:r>
       <w:r>
         <w:rPr>
           <w:rFonts w:hint="eastAsia"/>
         </w:rPr>
-        <w:t>”分割开来，比如</w:t>
-      </w:r>
-      <w:r>
-        <w:t>"/</w:t>
-      </w:r>
-      <w:proofErr w:type="spellStart"/>
-      <w:r>
-        <w:t>cars;color</w:t>
+        <w:t>，多个参数可能被分割成</w:t>
+      </w:r>
+      <w:r>
+        <w:t>"color=</w:t>
+      </w:r>
+      <w:proofErr w:type="spellStart"/>
+      <w:r>
+        <w:t>red,green,blue</w:t>
+      </w:r>
+      <w:proofErr w:type="spellEnd"/>
+      <w:r>
+        <w:t>"</w:t>
+      </w:r>
+      <w:r>
+        <w:rPr>
+          <w:rFonts w:hint="eastAsia"/>
+        </w:rPr>
+        <w:t>或者重复</w:t>
+      </w:r>
+      <w:r>
+        <w:t>"color=</w:t>
+      </w:r>
+      <w:proofErr w:type="spellStart"/>
+      <w:r>
+        <w:t>red;</w:t>
+      </w:r>
+      <w:proofErr w:type="gramStart"/>
+      <w:r>
+        <w:t>color</w:t>
       </w:r>
       <w:proofErr w:type="spellEnd"/>
       <w:r>
         <w:t>=</w:t>
       </w:r>
       <w:proofErr w:type="spellStart"/>
-      <w:r>
-        <w:t>red;year</w:t>
-      </w:r>
-      <w:proofErr w:type="spellEnd"/>
-      <w:r>
-        <w:t>=2012"</w:t>
-      </w:r>
-      <w:r>
-        <w:rPr>
-          <w:rFonts w:hint="eastAsia"/>
-        </w:rPr>
-        <w:t>，多个参数可能被分割成</w:t>
-      </w:r>
-      <w:r>
-        <w:t>"color=</w:t>
-      </w:r>
-      <w:proofErr w:type="spellStart"/>
-      <w:r>
-        <w:t>red,green,blue</w:t>
-      </w:r>
-      <w:proofErr w:type="spellEnd"/>
-      <w:r>
-        <w:t>"</w:t>
-      </w:r>
-      <w:r>
-        <w:rPr>
-          <w:rFonts w:hint="eastAsia"/>
-        </w:rPr>
-        <w:t>或者重复</w:t>
-      </w:r>
-      <w:r>
-        <w:t>"color=</w:t>
-      </w:r>
-      <w:proofErr w:type="spellStart"/>
-      <w:r>
-        <w:t>red;</w:t>
-      </w:r>
-      <w:proofErr w:type="gramStart"/>
-      <w:r>
-        <w:t>color</w:t>
-      </w:r>
-      <w:proofErr w:type="spellEnd"/>
-      <w:r>
-        <w:t>=</w:t>
-      </w:r>
-      <w:proofErr w:type="spellStart"/>
       <w:proofErr w:type="gramEnd"/>
       <w:r>
         <w:t>green;color</w:t>
@@ -8394,11 +8292,6 @@
       </w:r>
     </w:p>
     <w:p>
-      <w:pPr>
-        <w:rPr>
-          <w:rFonts w:hint="eastAsia"/>
-        </w:rPr>
-      </w:pPr>
       <w:r>
         <w:rPr>
           <w:rFonts w:hint="eastAsia"/>
@@ -8433,7 +8326,6 @@
           <w:sz w:val="23"/>
           <w:szCs w:val="23"/>
         </w:rPr>
-        <w:lastRenderedPageBreak/>
         <w:t>// GET /pets/42</w:t>
       </w:r>
       <w:proofErr w:type="gramStart"/>
@@ -8965,13 +8857,7 @@
         <w:t>}</w:t>
       </w:r>
     </w:p>
-    <w:p>
-      <w:pPr>
-        <w:rPr>
-          <w:rFonts w:hint="eastAsia"/>
-        </w:rPr>
-      </w:pPr>
-    </w:p>
+    <w:p/>
     <w:p>
       <w:pPr>
         <w:pStyle w:val="HTML0"/>
@@ -9743,19 +9629,8 @@
         <w:t>}</w:t>
       </w:r>
     </w:p>
-    <w:p>
-      <w:pPr>
-        <w:rPr>
-          <w:rFonts w:hint="eastAsia"/>
-        </w:rPr>
-      </w:pPr>
-    </w:p>
-    <w:p>
-      <w:pPr>
-        <w:rPr>
-          <w:rFonts w:hint="eastAsia"/>
-        </w:rPr>
-      </w:pPr>
+    <w:p/>
+    <w:p>
       <w:r>
         <w:rPr>
           <w:rFonts w:hint="eastAsia"/>
@@ -10214,11 +10089,6 @@
       </w:r>
     </w:p>
     <w:p>
-      <w:pPr>
-        <w:rPr>
-          <w:rFonts w:hint="eastAsia"/>
-        </w:rPr>
-      </w:pPr>
       <w:r>
         <w:rPr>
           <w:rFonts w:hint="eastAsia"/>
@@ -11016,6 +10886,3157 @@
           <w:szCs w:val="23"/>
         </w:rPr>
         <w:t>}</w:t>
+      </w:r>
+    </w:p>
+    <w:p>
+      <w:pPr>
+        <w:pStyle w:val="5"/>
+        <w:spacing w:before="450" w:after="150"/>
+        <w:ind w:left="-240"/>
+        <w:rPr>
+          <w:rFonts w:ascii="Helvetica" w:hAnsi="Helvetica" w:cs="Helvetica"/>
+          <w:color w:val="000000"/>
+          <w:sz w:val="27"/>
+          <w:szCs w:val="27"/>
+        </w:rPr>
+      </w:pPr>
+      <w:r>
+        <w:rPr>
+          <w:rFonts w:ascii="Helvetica" w:hAnsi="Helvetica" w:cs="Helvetica"/>
+          <w:color w:val="000000"/>
+          <w:sz w:val="27"/>
+          <w:szCs w:val="27"/>
+        </w:rPr>
+        <w:t>Consumable Media Types</w:t>
+      </w:r>
+    </w:p>
+    <w:p>
+      <w:pPr>
+        <w:rPr>
+          <w:rFonts w:hint="eastAsia"/>
+        </w:rPr>
+      </w:pPr>
+      <w:r>
+        <w:rPr>
+          <w:rFonts w:hint="eastAsia"/>
+        </w:rPr>
+        <w:t>请求中的</w:t>
+      </w:r>
+      <w:r>
+        <w:t>Content-Type</w:t>
+      </w:r>
+      <w:r>
+        <w:rPr>
+          <w:rFonts w:hint="eastAsia"/>
+        </w:rPr>
+        <w:t>对应的</w:t>
+      </w:r>
+      <w:r>
+        <w:rPr>
+          <w:rFonts w:hint="eastAsia"/>
+        </w:rPr>
+        <w:t>media type</w:t>
+      </w:r>
+    </w:p>
+    <w:p>
+      <w:pPr>
+        <w:widowControl/>
+        <w:pBdr>
+          <w:top w:val="single" w:sz="6" w:space="5" w:color="CCCCCC"/>
+          <w:left w:val="single" w:sz="6" w:space="8" w:color="CCCCCC"/>
+          <w:bottom w:val="single" w:sz="6" w:space="5" w:color="CCCCCC"/>
+          <w:right w:val="single" w:sz="6" w:space="8" w:color="CCCCCC"/>
+        </w:pBdr>
+        <w:shd w:val="clear" w:color="auto" w:fill="F8F8F8"/>
+        <w:tabs>
+          <w:tab w:val="left" w:pos="916"/>
+          <w:tab w:val="left" w:pos="1832"/>
+          <w:tab w:val="left" w:pos="2748"/>
+          <w:tab w:val="left" w:pos="3664"/>
+          <w:tab w:val="left" w:pos="4580"/>
+          <w:tab w:val="left" w:pos="5496"/>
+          <w:tab w:val="left" w:pos="6412"/>
+          <w:tab w:val="left" w:pos="7328"/>
+          <w:tab w:val="left" w:pos="8244"/>
+          <w:tab w:val="left" w:pos="9160"/>
+          <w:tab w:val="left" w:pos="10076"/>
+          <w:tab w:val="left" w:pos="10992"/>
+          <w:tab w:val="left" w:pos="11908"/>
+          <w:tab w:val="left" w:pos="12824"/>
+          <w:tab w:val="left" w:pos="13740"/>
+          <w:tab w:val="left" w:pos="14656"/>
+        </w:tabs>
+        <w:jc w:val="left"/>
+        <w:rPr>
+          <w:rFonts w:ascii="Consolas" w:eastAsia="宋体" w:hAnsi="Consolas" w:cs="Consolas"/>
+          <w:color w:val="000000"/>
+          <w:kern w:val="0"/>
+          <w:sz w:val="23"/>
+          <w:szCs w:val="23"/>
+        </w:rPr>
+      </w:pPr>
+      <w:r>
+        <w:rPr>
+          <w:rFonts w:ascii="Consolas" w:eastAsia="宋体" w:hAnsi="Consolas" w:cs="Consolas"/>
+          <w:i/>
+          <w:iCs/>
+          <w:color w:val="808080"/>
+          <w:kern w:val="0"/>
+          <w:sz w:val="23"/>
+          <w:szCs w:val="23"/>
+        </w:rPr>
+        <w:t>@Controller</w:t>
+      </w:r>
+    </w:p>
+    <w:p>
+      <w:pPr>
+        <w:widowControl/>
+        <w:pBdr>
+          <w:top w:val="single" w:sz="6" w:space="5" w:color="CCCCCC"/>
+          <w:left w:val="single" w:sz="6" w:space="8" w:color="CCCCCC"/>
+          <w:bottom w:val="single" w:sz="6" w:space="5" w:color="CCCCCC"/>
+          <w:right w:val="single" w:sz="6" w:space="8" w:color="CCCCCC"/>
+        </w:pBdr>
+        <w:shd w:val="clear" w:color="auto" w:fill="F8F8F8"/>
+        <w:tabs>
+          <w:tab w:val="left" w:pos="916"/>
+          <w:tab w:val="left" w:pos="1832"/>
+          <w:tab w:val="left" w:pos="2748"/>
+          <w:tab w:val="left" w:pos="3664"/>
+          <w:tab w:val="left" w:pos="4580"/>
+          <w:tab w:val="left" w:pos="5496"/>
+          <w:tab w:val="left" w:pos="6412"/>
+          <w:tab w:val="left" w:pos="7328"/>
+          <w:tab w:val="left" w:pos="8244"/>
+          <w:tab w:val="left" w:pos="9160"/>
+          <w:tab w:val="left" w:pos="10076"/>
+          <w:tab w:val="left" w:pos="10992"/>
+          <w:tab w:val="left" w:pos="11908"/>
+          <w:tab w:val="left" w:pos="12824"/>
+          <w:tab w:val="left" w:pos="13740"/>
+          <w:tab w:val="left" w:pos="14656"/>
+        </w:tabs>
+        <w:jc w:val="left"/>
+        <w:rPr>
+          <w:rFonts w:ascii="Consolas" w:eastAsia="宋体" w:hAnsi="Consolas" w:cs="Consolas"/>
+          <w:color w:val="000000"/>
+          <w:kern w:val="0"/>
+          <w:sz w:val="23"/>
+          <w:szCs w:val="23"/>
+        </w:rPr>
+      </w:pPr>
+      <w:proofErr w:type="gramStart"/>
+      <w:r>
+        <w:rPr>
+          <w:rFonts w:ascii="Consolas" w:eastAsia="宋体" w:hAnsi="Consolas" w:cs="Consolas"/>
+          <w:color w:val="000000"/>
+          <w:kern w:val="0"/>
+          <w:sz w:val="23"/>
+          <w:szCs w:val="23"/>
+        </w:rPr>
+        <w:t>@</w:t>
+      </w:r>
+      <w:proofErr w:type="spellStart"/>
+      <w:r>
+        <w:rPr>
+          <w:rFonts w:ascii="Consolas" w:eastAsia="宋体" w:hAnsi="Consolas" w:cs="Consolas"/>
+          <w:color w:val="000000"/>
+          <w:kern w:val="0"/>
+          <w:sz w:val="23"/>
+          <w:szCs w:val="23"/>
+        </w:rPr>
+        <w:t>RequestMapping</w:t>
+      </w:r>
+      <w:proofErr w:type="spellEnd"/>
+      <w:r>
+        <w:rPr>
+          <w:rFonts w:ascii="Consolas" w:eastAsia="宋体" w:hAnsi="Consolas" w:cs="Consolas"/>
+          <w:color w:val="000000"/>
+          <w:kern w:val="0"/>
+          <w:sz w:val="23"/>
+          <w:szCs w:val="23"/>
+        </w:rPr>
+        <w:t>(</w:t>
+      </w:r>
+      <w:proofErr w:type="gramEnd"/>
+      <w:r>
+        <w:rPr>
+          <w:rFonts w:ascii="Consolas" w:eastAsia="宋体" w:hAnsi="Consolas" w:cs="Consolas"/>
+          <w:color w:val="000000"/>
+          <w:kern w:val="0"/>
+          <w:sz w:val="23"/>
+          <w:szCs w:val="23"/>
+        </w:rPr>
+        <w:t xml:space="preserve">value = </w:t>
+      </w:r>
+      <w:r>
+        <w:rPr>
+          <w:rFonts w:ascii="Consolas" w:eastAsia="宋体" w:hAnsi="Consolas" w:cs="Consolas"/>
+          <w:color w:val="2A00FF"/>
+          <w:kern w:val="0"/>
+          <w:sz w:val="23"/>
+          <w:szCs w:val="23"/>
+        </w:rPr>
+        <w:t>"/pets"</w:t>
+      </w:r>
+      <w:r>
+        <w:rPr>
+          <w:rFonts w:ascii="Consolas" w:eastAsia="宋体" w:hAnsi="Consolas" w:cs="Consolas"/>
+          <w:color w:val="000000"/>
+          <w:kern w:val="0"/>
+          <w:sz w:val="23"/>
+          <w:szCs w:val="23"/>
+        </w:rPr>
+        <w:t xml:space="preserve">, method = </w:t>
+      </w:r>
+      <w:proofErr w:type="spellStart"/>
+      <w:r>
+        <w:rPr>
+          <w:rFonts w:ascii="Consolas" w:eastAsia="宋体" w:hAnsi="Consolas" w:cs="Consolas"/>
+          <w:color w:val="000000"/>
+          <w:kern w:val="0"/>
+          <w:sz w:val="23"/>
+          <w:szCs w:val="23"/>
+        </w:rPr>
+        <w:t>RequestMethod.POST</w:t>
+      </w:r>
+      <w:proofErr w:type="spellEnd"/>
+      <w:r>
+        <w:rPr>
+          <w:rFonts w:ascii="Consolas" w:eastAsia="宋体" w:hAnsi="Consolas" w:cs="Consolas"/>
+          <w:color w:val="000000"/>
+          <w:kern w:val="0"/>
+          <w:sz w:val="23"/>
+          <w:szCs w:val="23"/>
+        </w:rPr>
+        <w:t xml:space="preserve">, </w:t>
+      </w:r>
+      <w:r>
+        <w:rPr>
+          <w:rFonts w:ascii="Consolas" w:eastAsia="宋体" w:hAnsi="Consolas" w:cs="Consolas"/>
+          <w:b/>
+          <w:bCs/>
+          <w:color w:val="000000"/>
+          <w:kern w:val="0"/>
+          <w:sz w:val="23"/>
+          <w:szCs w:val="23"/>
+        </w:rPr>
+        <w:t>consumes="application/</w:t>
+      </w:r>
+      <w:proofErr w:type="spellStart"/>
+      <w:r>
+        <w:rPr>
+          <w:rFonts w:ascii="Consolas" w:eastAsia="宋体" w:hAnsi="Consolas" w:cs="Consolas"/>
+          <w:b/>
+          <w:bCs/>
+          <w:color w:val="000000"/>
+          <w:kern w:val="0"/>
+          <w:sz w:val="23"/>
+          <w:szCs w:val="23"/>
+        </w:rPr>
+        <w:t>json</w:t>
+      </w:r>
+      <w:proofErr w:type="spellEnd"/>
+      <w:r>
+        <w:rPr>
+          <w:rFonts w:ascii="Consolas" w:eastAsia="宋体" w:hAnsi="Consolas" w:cs="Consolas"/>
+          <w:b/>
+          <w:bCs/>
+          <w:color w:val="000000"/>
+          <w:kern w:val="0"/>
+          <w:sz w:val="23"/>
+          <w:szCs w:val="23"/>
+        </w:rPr>
+        <w:t>"</w:t>
+      </w:r>
+      <w:r>
+        <w:rPr>
+          <w:rFonts w:ascii="Consolas" w:eastAsia="宋体" w:hAnsi="Consolas" w:cs="Consolas"/>
+          <w:color w:val="000000"/>
+          <w:kern w:val="0"/>
+          <w:sz w:val="23"/>
+          <w:szCs w:val="23"/>
+        </w:rPr>
+        <w:t>)</w:t>
+      </w:r>
+    </w:p>
+    <w:p>
+      <w:pPr>
+        <w:widowControl/>
+        <w:pBdr>
+          <w:top w:val="single" w:sz="6" w:space="5" w:color="CCCCCC"/>
+          <w:left w:val="single" w:sz="6" w:space="8" w:color="CCCCCC"/>
+          <w:bottom w:val="single" w:sz="6" w:space="5" w:color="CCCCCC"/>
+          <w:right w:val="single" w:sz="6" w:space="8" w:color="CCCCCC"/>
+        </w:pBdr>
+        <w:shd w:val="clear" w:color="auto" w:fill="F8F8F8"/>
+        <w:tabs>
+          <w:tab w:val="left" w:pos="916"/>
+          <w:tab w:val="left" w:pos="1832"/>
+          <w:tab w:val="left" w:pos="2748"/>
+          <w:tab w:val="left" w:pos="3664"/>
+          <w:tab w:val="left" w:pos="4580"/>
+          <w:tab w:val="left" w:pos="5496"/>
+          <w:tab w:val="left" w:pos="6412"/>
+          <w:tab w:val="left" w:pos="7328"/>
+          <w:tab w:val="left" w:pos="8244"/>
+          <w:tab w:val="left" w:pos="9160"/>
+          <w:tab w:val="left" w:pos="10076"/>
+          <w:tab w:val="left" w:pos="10992"/>
+          <w:tab w:val="left" w:pos="11908"/>
+          <w:tab w:val="left" w:pos="12824"/>
+          <w:tab w:val="left" w:pos="13740"/>
+          <w:tab w:val="left" w:pos="14656"/>
+        </w:tabs>
+        <w:jc w:val="left"/>
+        <w:rPr>
+          <w:rFonts w:ascii="Consolas" w:eastAsia="宋体" w:hAnsi="Consolas" w:cs="Consolas"/>
+          <w:color w:val="000000"/>
+          <w:kern w:val="0"/>
+          <w:sz w:val="23"/>
+          <w:szCs w:val="23"/>
+        </w:rPr>
+      </w:pPr>
+      <w:proofErr w:type="gramStart"/>
+      <w:r>
+        <w:rPr>
+          <w:rFonts w:ascii="Consolas" w:eastAsia="宋体" w:hAnsi="Consolas" w:cs="Consolas"/>
+          <w:b/>
+          <w:bCs/>
+          <w:color w:val="7F0055"/>
+          <w:kern w:val="0"/>
+          <w:sz w:val="23"/>
+          <w:szCs w:val="23"/>
+        </w:rPr>
+        <w:t>public</w:t>
+      </w:r>
+      <w:proofErr w:type="gramEnd"/>
+      <w:r>
+        <w:rPr>
+          <w:rFonts w:ascii="Consolas" w:eastAsia="宋体" w:hAnsi="Consolas" w:cs="Consolas"/>
+          <w:color w:val="000000"/>
+          <w:kern w:val="0"/>
+          <w:sz w:val="23"/>
+          <w:szCs w:val="23"/>
+        </w:rPr>
+        <w:t xml:space="preserve"> </w:t>
+      </w:r>
+      <w:r>
+        <w:rPr>
+          <w:rFonts w:ascii="Consolas" w:eastAsia="宋体" w:hAnsi="Consolas" w:cs="Consolas"/>
+          <w:b/>
+          <w:bCs/>
+          <w:color w:val="7F0055"/>
+          <w:kern w:val="0"/>
+          <w:sz w:val="23"/>
+          <w:szCs w:val="23"/>
+        </w:rPr>
+        <w:t>void</w:t>
+      </w:r>
+      <w:r>
+        <w:rPr>
+          <w:rFonts w:ascii="Consolas" w:eastAsia="宋体" w:hAnsi="Consolas" w:cs="Consolas"/>
+          <w:color w:val="000000"/>
+          <w:kern w:val="0"/>
+          <w:sz w:val="23"/>
+          <w:szCs w:val="23"/>
+        </w:rPr>
+        <w:t xml:space="preserve"> </w:t>
+      </w:r>
+      <w:proofErr w:type="spellStart"/>
+      <w:r>
+        <w:rPr>
+          <w:rFonts w:ascii="Consolas" w:eastAsia="宋体" w:hAnsi="Consolas" w:cs="Consolas"/>
+          <w:color w:val="000000"/>
+          <w:kern w:val="0"/>
+          <w:sz w:val="23"/>
+          <w:szCs w:val="23"/>
+        </w:rPr>
+        <w:t>addPet</w:t>
+      </w:r>
+      <w:proofErr w:type="spellEnd"/>
+      <w:r>
+        <w:rPr>
+          <w:rFonts w:ascii="Consolas" w:eastAsia="宋体" w:hAnsi="Consolas" w:cs="Consolas"/>
+          <w:color w:val="000000"/>
+          <w:kern w:val="0"/>
+          <w:sz w:val="23"/>
+          <w:szCs w:val="23"/>
+        </w:rPr>
+        <w:t>(</w:t>
+      </w:r>
+      <w:r>
+        <w:rPr>
+          <w:rFonts w:ascii="Consolas" w:eastAsia="宋体" w:hAnsi="Consolas" w:cs="Consolas"/>
+          <w:i/>
+          <w:iCs/>
+          <w:color w:val="808080"/>
+          <w:kern w:val="0"/>
+          <w:sz w:val="23"/>
+          <w:szCs w:val="23"/>
+        </w:rPr>
+        <w:t>@</w:t>
+      </w:r>
+      <w:proofErr w:type="spellStart"/>
+      <w:r>
+        <w:rPr>
+          <w:rFonts w:ascii="Consolas" w:eastAsia="宋体" w:hAnsi="Consolas" w:cs="Consolas"/>
+          <w:i/>
+          <w:iCs/>
+          <w:color w:val="808080"/>
+          <w:kern w:val="0"/>
+          <w:sz w:val="23"/>
+          <w:szCs w:val="23"/>
+        </w:rPr>
+        <w:t>RequestBody</w:t>
+      </w:r>
+      <w:proofErr w:type="spellEnd"/>
+      <w:r>
+        <w:rPr>
+          <w:rFonts w:ascii="Consolas" w:eastAsia="宋体" w:hAnsi="Consolas" w:cs="Consolas"/>
+          <w:color w:val="000000"/>
+          <w:kern w:val="0"/>
+          <w:sz w:val="23"/>
+          <w:szCs w:val="23"/>
+        </w:rPr>
+        <w:t xml:space="preserve"> Pet </w:t>
+      </w:r>
+      <w:proofErr w:type="spellStart"/>
+      <w:r>
+        <w:rPr>
+          <w:rFonts w:ascii="Consolas" w:eastAsia="宋体" w:hAnsi="Consolas" w:cs="Consolas"/>
+          <w:color w:val="000000"/>
+          <w:kern w:val="0"/>
+          <w:sz w:val="23"/>
+          <w:szCs w:val="23"/>
+        </w:rPr>
+        <w:t>pet</w:t>
+      </w:r>
+      <w:proofErr w:type="spellEnd"/>
+      <w:r>
+        <w:rPr>
+          <w:rFonts w:ascii="Consolas" w:eastAsia="宋体" w:hAnsi="Consolas" w:cs="Consolas"/>
+          <w:color w:val="000000"/>
+          <w:kern w:val="0"/>
+          <w:sz w:val="23"/>
+          <w:szCs w:val="23"/>
+        </w:rPr>
+        <w:t>, Model model) {</w:t>
+      </w:r>
+    </w:p>
+    <w:p>
+      <w:pPr>
+        <w:widowControl/>
+        <w:pBdr>
+          <w:top w:val="single" w:sz="6" w:space="5" w:color="CCCCCC"/>
+          <w:left w:val="single" w:sz="6" w:space="8" w:color="CCCCCC"/>
+          <w:bottom w:val="single" w:sz="6" w:space="5" w:color="CCCCCC"/>
+          <w:right w:val="single" w:sz="6" w:space="8" w:color="CCCCCC"/>
+        </w:pBdr>
+        <w:shd w:val="clear" w:color="auto" w:fill="F8F8F8"/>
+        <w:tabs>
+          <w:tab w:val="left" w:pos="916"/>
+          <w:tab w:val="left" w:pos="1832"/>
+          <w:tab w:val="left" w:pos="2748"/>
+          <w:tab w:val="left" w:pos="3664"/>
+          <w:tab w:val="left" w:pos="4580"/>
+          <w:tab w:val="left" w:pos="5496"/>
+          <w:tab w:val="left" w:pos="6412"/>
+          <w:tab w:val="left" w:pos="7328"/>
+          <w:tab w:val="left" w:pos="8244"/>
+          <w:tab w:val="left" w:pos="9160"/>
+          <w:tab w:val="left" w:pos="10076"/>
+          <w:tab w:val="left" w:pos="10992"/>
+          <w:tab w:val="left" w:pos="11908"/>
+          <w:tab w:val="left" w:pos="12824"/>
+          <w:tab w:val="left" w:pos="13740"/>
+          <w:tab w:val="left" w:pos="14656"/>
+        </w:tabs>
+        <w:jc w:val="left"/>
+        <w:rPr>
+          <w:rFonts w:ascii="Consolas" w:eastAsia="宋体" w:hAnsi="Consolas" w:cs="Consolas"/>
+          <w:color w:val="000000"/>
+          <w:kern w:val="0"/>
+          <w:sz w:val="23"/>
+          <w:szCs w:val="23"/>
+        </w:rPr>
+      </w:pPr>
+      <w:r>
+        <w:rPr>
+          <w:rFonts w:ascii="Consolas" w:eastAsia="宋体" w:hAnsi="Consolas" w:cs="Consolas"/>
+          <w:color w:val="000000"/>
+          <w:kern w:val="0"/>
+          <w:sz w:val="23"/>
+          <w:szCs w:val="23"/>
+        </w:rPr>
+        <w:t xml:space="preserve">    </w:t>
+      </w:r>
+      <w:r>
+        <w:rPr>
+          <w:rFonts w:ascii="Consolas" w:eastAsia="宋体" w:hAnsi="Consolas" w:cs="Consolas"/>
+          <w:i/>
+          <w:iCs/>
+          <w:color w:val="3F5F5F"/>
+          <w:kern w:val="0"/>
+          <w:sz w:val="23"/>
+          <w:szCs w:val="23"/>
+        </w:rPr>
+        <w:t>// implementation omitted</w:t>
+      </w:r>
+    </w:p>
+    <w:p>
+      <w:pPr>
+        <w:widowControl/>
+        <w:pBdr>
+          <w:top w:val="single" w:sz="6" w:space="5" w:color="CCCCCC"/>
+          <w:left w:val="single" w:sz="6" w:space="8" w:color="CCCCCC"/>
+          <w:bottom w:val="single" w:sz="6" w:space="5" w:color="CCCCCC"/>
+          <w:right w:val="single" w:sz="6" w:space="8" w:color="CCCCCC"/>
+        </w:pBdr>
+        <w:shd w:val="clear" w:color="auto" w:fill="F8F8F8"/>
+        <w:tabs>
+          <w:tab w:val="left" w:pos="916"/>
+          <w:tab w:val="left" w:pos="1832"/>
+          <w:tab w:val="left" w:pos="2748"/>
+          <w:tab w:val="left" w:pos="3664"/>
+          <w:tab w:val="left" w:pos="4580"/>
+          <w:tab w:val="left" w:pos="5496"/>
+          <w:tab w:val="left" w:pos="6412"/>
+          <w:tab w:val="left" w:pos="7328"/>
+          <w:tab w:val="left" w:pos="8244"/>
+          <w:tab w:val="left" w:pos="9160"/>
+          <w:tab w:val="left" w:pos="10076"/>
+          <w:tab w:val="left" w:pos="10992"/>
+          <w:tab w:val="left" w:pos="11908"/>
+          <w:tab w:val="left" w:pos="12824"/>
+          <w:tab w:val="left" w:pos="13740"/>
+          <w:tab w:val="left" w:pos="14656"/>
+        </w:tabs>
+        <w:jc w:val="left"/>
+        <w:rPr>
+          <w:rFonts w:ascii="Consolas" w:eastAsia="宋体" w:hAnsi="Consolas" w:cs="Consolas"/>
+          <w:color w:val="000000"/>
+          <w:kern w:val="0"/>
+          <w:sz w:val="23"/>
+          <w:szCs w:val="23"/>
+        </w:rPr>
+      </w:pPr>
+      <w:r>
+        <w:rPr>
+          <w:rFonts w:ascii="Consolas" w:eastAsia="宋体" w:hAnsi="Consolas" w:cs="Consolas"/>
+          <w:color w:val="000000"/>
+          <w:kern w:val="0"/>
+          <w:sz w:val="23"/>
+          <w:szCs w:val="23"/>
+        </w:rPr>
+        <w:t>}</w:t>
+      </w:r>
+    </w:p>
+    <w:p>
+      <w:pPr>
+        <w:pStyle w:val="5"/>
+        <w:spacing w:before="450" w:after="150"/>
+        <w:ind w:left="-240"/>
+        <w:rPr>
+          <w:rFonts w:ascii="Helvetica" w:hAnsi="Helvetica" w:cs="Helvetica"/>
+          <w:color w:val="000000"/>
+          <w:sz w:val="27"/>
+          <w:szCs w:val="27"/>
+        </w:rPr>
+      </w:pPr>
+      <w:r>
+        <w:rPr>
+          <w:rFonts w:ascii="Helvetica" w:hAnsi="Helvetica" w:cs="Helvetica"/>
+          <w:color w:val="000000"/>
+          <w:sz w:val="27"/>
+          <w:szCs w:val="27"/>
+        </w:rPr>
+        <w:t>Producible Media Types</w:t>
+      </w:r>
+    </w:p>
+    <w:p>
+      <w:pPr>
+        <w:widowControl/>
+        <w:pBdr>
+          <w:top w:val="single" w:sz="6" w:space="5" w:color="CCCCCC"/>
+          <w:left w:val="single" w:sz="6" w:space="8" w:color="CCCCCC"/>
+          <w:bottom w:val="single" w:sz="6" w:space="5" w:color="CCCCCC"/>
+          <w:right w:val="single" w:sz="6" w:space="8" w:color="CCCCCC"/>
+        </w:pBdr>
+        <w:shd w:val="clear" w:color="auto" w:fill="F8F8F8"/>
+        <w:tabs>
+          <w:tab w:val="left" w:pos="916"/>
+          <w:tab w:val="left" w:pos="1832"/>
+          <w:tab w:val="left" w:pos="2748"/>
+          <w:tab w:val="left" w:pos="3664"/>
+          <w:tab w:val="left" w:pos="4580"/>
+          <w:tab w:val="left" w:pos="5496"/>
+          <w:tab w:val="left" w:pos="6412"/>
+          <w:tab w:val="left" w:pos="7328"/>
+          <w:tab w:val="left" w:pos="8244"/>
+          <w:tab w:val="left" w:pos="9160"/>
+          <w:tab w:val="left" w:pos="10076"/>
+          <w:tab w:val="left" w:pos="10992"/>
+          <w:tab w:val="left" w:pos="11908"/>
+          <w:tab w:val="left" w:pos="12824"/>
+          <w:tab w:val="left" w:pos="13740"/>
+          <w:tab w:val="left" w:pos="14656"/>
+        </w:tabs>
+        <w:jc w:val="left"/>
+        <w:rPr>
+          <w:rFonts w:ascii="Consolas" w:eastAsia="宋体" w:hAnsi="Consolas" w:cs="Consolas"/>
+          <w:color w:val="000000"/>
+          <w:kern w:val="0"/>
+          <w:sz w:val="23"/>
+          <w:szCs w:val="23"/>
+        </w:rPr>
+      </w:pPr>
+      <w:r>
+        <w:rPr>
+          <w:rFonts w:ascii="Consolas" w:eastAsia="宋体" w:hAnsi="Consolas" w:cs="Consolas"/>
+          <w:i/>
+          <w:iCs/>
+          <w:color w:val="808080"/>
+          <w:kern w:val="0"/>
+          <w:sz w:val="23"/>
+          <w:szCs w:val="23"/>
+        </w:rPr>
+        <w:t>@Controller</w:t>
+      </w:r>
+    </w:p>
+    <w:p>
+      <w:pPr>
+        <w:widowControl/>
+        <w:pBdr>
+          <w:top w:val="single" w:sz="6" w:space="5" w:color="CCCCCC"/>
+          <w:left w:val="single" w:sz="6" w:space="8" w:color="CCCCCC"/>
+          <w:bottom w:val="single" w:sz="6" w:space="5" w:color="CCCCCC"/>
+          <w:right w:val="single" w:sz="6" w:space="8" w:color="CCCCCC"/>
+        </w:pBdr>
+        <w:shd w:val="clear" w:color="auto" w:fill="F8F8F8"/>
+        <w:tabs>
+          <w:tab w:val="left" w:pos="916"/>
+          <w:tab w:val="left" w:pos="1832"/>
+          <w:tab w:val="left" w:pos="2748"/>
+          <w:tab w:val="left" w:pos="3664"/>
+          <w:tab w:val="left" w:pos="4580"/>
+          <w:tab w:val="left" w:pos="5496"/>
+          <w:tab w:val="left" w:pos="6412"/>
+          <w:tab w:val="left" w:pos="7328"/>
+          <w:tab w:val="left" w:pos="8244"/>
+          <w:tab w:val="left" w:pos="9160"/>
+          <w:tab w:val="left" w:pos="10076"/>
+          <w:tab w:val="left" w:pos="10992"/>
+          <w:tab w:val="left" w:pos="11908"/>
+          <w:tab w:val="left" w:pos="12824"/>
+          <w:tab w:val="left" w:pos="13740"/>
+          <w:tab w:val="left" w:pos="14656"/>
+        </w:tabs>
+        <w:jc w:val="left"/>
+        <w:rPr>
+          <w:rFonts w:ascii="Consolas" w:eastAsia="宋体" w:hAnsi="Consolas" w:cs="Consolas"/>
+          <w:color w:val="000000"/>
+          <w:kern w:val="0"/>
+          <w:sz w:val="23"/>
+          <w:szCs w:val="23"/>
+        </w:rPr>
+      </w:pPr>
+      <w:proofErr w:type="gramStart"/>
+      <w:r>
+        <w:rPr>
+          <w:rFonts w:ascii="Consolas" w:eastAsia="宋体" w:hAnsi="Consolas" w:cs="Consolas"/>
+          <w:color w:val="000000"/>
+          <w:kern w:val="0"/>
+          <w:sz w:val="23"/>
+          <w:szCs w:val="23"/>
+        </w:rPr>
+        <w:t>@</w:t>
+      </w:r>
+      <w:proofErr w:type="spellStart"/>
+      <w:r>
+        <w:rPr>
+          <w:rFonts w:ascii="Consolas" w:eastAsia="宋体" w:hAnsi="Consolas" w:cs="Consolas"/>
+          <w:color w:val="000000"/>
+          <w:kern w:val="0"/>
+          <w:sz w:val="23"/>
+          <w:szCs w:val="23"/>
+        </w:rPr>
+        <w:t>RequestMapping</w:t>
+      </w:r>
+      <w:proofErr w:type="spellEnd"/>
+      <w:r>
+        <w:rPr>
+          <w:rFonts w:ascii="Consolas" w:eastAsia="宋体" w:hAnsi="Consolas" w:cs="Consolas"/>
+          <w:color w:val="000000"/>
+          <w:kern w:val="0"/>
+          <w:sz w:val="23"/>
+          <w:szCs w:val="23"/>
+        </w:rPr>
+        <w:t>(</w:t>
+      </w:r>
+      <w:proofErr w:type="gramEnd"/>
+      <w:r>
+        <w:rPr>
+          <w:rFonts w:ascii="Consolas" w:eastAsia="宋体" w:hAnsi="Consolas" w:cs="Consolas"/>
+          <w:color w:val="000000"/>
+          <w:kern w:val="0"/>
+          <w:sz w:val="23"/>
+          <w:szCs w:val="23"/>
+        </w:rPr>
+        <w:t xml:space="preserve">value = </w:t>
+      </w:r>
+      <w:r>
+        <w:rPr>
+          <w:rFonts w:ascii="Consolas" w:eastAsia="宋体" w:hAnsi="Consolas" w:cs="Consolas"/>
+          <w:color w:val="2A00FF"/>
+          <w:kern w:val="0"/>
+          <w:sz w:val="23"/>
+          <w:szCs w:val="23"/>
+        </w:rPr>
+        <w:t>"/pets/{</w:t>
+      </w:r>
+      <w:proofErr w:type="spellStart"/>
+      <w:r>
+        <w:rPr>
+          <w:rFonts w:ascii="Consolas" w:eastAsia="宋体" w:hAnsi="Consolas" w:cs="Consolas"/>
+          <w:color w:val="2A00FF"/>
+          <w:kern w:val="0"/>
+          <w:sz w:val="23"/>
+          <w:szCs w:val="23"/>
+        </w:rPr>
+        <w:t>petId</w:t>
+      </w:r>
+      <w:proofErr w:type="spellEnd"/>
+      <w:r>
+        <w:rPr>
+          <w:rFonts w:ascii="Consolas" w:eastAsia="宋体" w:hAnsi="Consolas" w:cs="Consolas"/>
+          <w:color w:val="2A00FF"/>
+          <w:kern w:val="0"/>
+          <w:sz w:val="23"/>
+          <w:szCs w:val="23"/>
+        </w:rPr>
+        <w:t>}"</w:t>
+      </w:r>
+      <w:r>
+        <w:rPr>
+          <w:rFonts w:ascii="Consolas" w:eastAsia="宋体" w:hAnsi="Consolas" w:cs="Consolas"/>
+          <w:color w:val="000000"/>
+          <w:kern w:val="0"/>
+          <w:sz w:val="23"/>
+          <w:szCs w:val="23"/>
+        </w:rPr>
+        <w:t xml:space="preserve">, method = </w:t>
+      </w:r>
+      <w:proofErr w:type="spellStart"/>
+      <w:r>
+        <w:rPr>
+          <w:rFonts w:ascii="Consolas" w:eastAsia="宋体" w:hAnsi="Consolas" w:cs="Consolas"/>
+          <w:color w:val="000000"/>
+          <w:kern w:val="0"/>
+          <w:sz w:val="23"/>
+          <w:szCs w:val="23"/>
+        </w:rPr>
+        <w:t>RequestMethod.GET</w:t>
+      </w:r>
+      <w:proofErr w:type="spellEnd"/>
+      <w:r>
+        <w:rPr>
+          <w:rFonts w:ascii="Consolas" w:eastAsia="宋体" w:hAnsi="Consolas" w:cs="Consolas"/>
+          <w:color w:val="000000"/>
+          <w:kern w:val="0"/>
+          <w:sz w:val="23"/>
+          <w:szCs w:val="23"/>
+        </w:rPr>
+        <w:t xml:space="preserve">, </w:t>
+      </w:r>
+      <w:r>
+        <w:rPr>
+          <w:rFonts w:ascii="Consolas" w:eastAsia="宋体" w:hAnsi="Consolas" w:cs="Consolas"/>
+          <w:b/>
+          <w:bCs/>
+          <w:color w:val="000000"/>
+          <w:kern w:val="0"/>
+          <w:sz w:val="23"/>
+          <w:szCs w:val="23"/>
+        </w:rPr>
+        <w:t>produces="application/</w:t>
+      </w:r>
+      <w:proofErr w:type="spellStart"/>
+      <w:r>
+        <w:rPr>
+          <w:rFonts w:ascii="Consolas" w:eastAsia="宋体" w:hAnsi="Consolas" w:cs="Consolas"/>
+          <w:b/>
+          <w:bCs/>
+          <w:color w:val="000000"/>
+          <w:kern w:val="0"/>
+          <w:sz w:val="23"/>
+          <w:szCs w:val="23"/>
+        </w:rPr>
+        <w:t>json</w:t>
+      </w:r>
+      <w:proofErr w:type="spellEnd"/>
+      <w:r>
+        <w:rPr>
+          <w:rFonts w:ascii="Consolas" w:eastAsia="宋体" w:hAnsi="Consolas" w:cs="Consolas"/>
+          <w:b/>
+          <w:bCs/>
+          <w:color w:val="000000"/>
+          <w:kern w:val="0"/>
+          <w:sz w:val="23"/>
+          <w:szCs w:val="23"/>
+        </w:rPr>
+        <w:t>"</w:t>
+      </w:r>
+      <w:r>
+        <w:rPr>
+          <w:rFonts w:ascii="Consolas" w:eastAsia="宋体" w:hAnsi="Consolas" w:cs="Consolas"/>
+          <w:color w:val="000000"/>
+          <w:kern w:val="0"/>
+          <w:sz w:val="23"/>
+          <w:szCs w:val="23"/>
+        </w:rPr>
+        <w:t>)</w:t>
+      </w:r>
+    </w:p>
+    <w:p>
+      <w:pPr>
+        <w:widowControl/>
+        <w:pBdr>
+          <w:top w:val="single" w:sz="6" w:space="5" w:color="CCCCCC"/>
+          <w:left w:val="single" w:sz="6" w:space="8" w:color="CCCCCC"/>
+          <w:bottom w:val="single" w:sz="6" w:space="5" w:color="CCCCCC"/>
+          <w:right w:val="single" w:sz="6" w:space="8" w:color="CCCCCC"/>
+        </w:pBdr>
+        <w:shd w:val="clear" w:color="auto" w:fill="F8F8F8"/>
+        <w:tabs>
+          <w:tab w:val="left" w:pos="916"/>
+          <w:tab w:val="left" w:pos="1832"/>
+          <w:tab w:val="left" w:pos="2748"/>
+          <w:tab w:val="left" w:pos="3664"/>
+          <w:tab w:val="left" w:pos="4580"/>
+          <w:tab w:val="left" w:pos="5496"/>
+          <w:tab w:val="left" w:pos="6412"/>
+          <w:tab w:val="left" w:pos="7328"/>
+          <w:tab w:val="left" w:pos="8244"/>
+          <w:tab w:val="left" w:pos="9160"/>
+          <w:tab w:val="left" w:pos="10076"/>
+          <w:tab w:val="left" w:pos="10992"/>
+          <w:tab w:val="left" w:pos="11908"/>
+          <w:tab w:val="left" w:pos="12824"/>
+          <w:tab w:val="left" w:pos="13740"/>
+          <w:tab w:val="left" w:pos="14656"/>
+        </w:tabs>
+        <w:jc w:val="left"/>
+        <w:rPr>
+          <w:rFonts w:ascii="Consolas" w:eastAsia="宋体" w:hAnsi="Consolas" w:cs="Consolas"/>
+          <w:color w:val="000000"/>
+          <w:kern w:val="0"/>
+          <w:sz w:val="23"/>
+          <w:szCs w:val="23"/>
+        </w:rPr>
+      </w:pPr>
+      <w:r>
+        <w:rPr>
+          <w:rFonts w:ascii="Consolas" w:eastAsia="宋体" w:hAnsi="Consolas" w:cs="Consolas"/>
+          <w:i/>
+          <w:iCs/>
+          <w:color w:val="808080"/>
+          <w:kern w:val="0"/>
+          <w:sz w:val="23"/>
+          <w:szCs w:val="23"/>
+        </w:rPr>
+        <w:t>@</w:t>
+      </w:r>
+      <w:proofErr w:type="spellStart"/>
+      <w:r>
+        <w:rPr>
+          <w:rFonts w:ascii="Consolas" w:eastAsia="宋体" w:hAnsi="Consolas" w:cs="Consolas"/>
+          <w:i/>
+          <w:iCs/>
+          <w:color w:val="808080"/>
+          <w:kern w:val="0"/>
+          <w:sz w:val="23"/>
+          <w:szCs w:val="23"/>
+        </w:rPr>
+        <w:t>ResponseBody</w:t>
+      </w:r>
+      <w:proofErr w:type="spellEnd"/>
+    </w:p>
+    <w:p>
+      <w:pPr>
+        <w:widowControl/>
+        <w:pBdr>
+          <w:top w:val="single" w:sz="6" w:space="5" w:color="CCCCCC"/>
+          <w:left w:val="single" w:sz="6" w:space="8" w:color="CCCCCC"/>
+          <w:bottom w:val="single" w:sz="6" w:space="5" w:color="CCCCCC"/>
+          <w:right w:val="single" w:sz="6" w:space="8" w:color="CCCCCC"/>
+        </w:pBdr>
+        <w:shd w:val="clear" w:color="auto" w:fill="F8F8F8"/>
+        <w:tabs>
+          <w:tab w:val="left" w:pos="916"/>
+          <w:tab w:val="left" w:pos="1832"/>
+          <w:tab w:val="left" w:pos="2748"/>
+          <w:tab w:val="left" w:pos="3664"/>
+          <w:tab w:val="left" w:pos="4580"/>
+          <w:tab w:val="left" w:pos="5496"/>
+          <w:tab w:val="left" w:pos="6412"/>
+          <w:tab w:val="left" w:pos="7328"/>
+          <w:tab w:val="left" w:pos="8244"/>
+          <w:tab w:val="left" w:pos="9160"/>
+          <w:tab w:val="left" w:pos="10076"/>
+          <w:tab w:val="left" w:pos="10992"/>
+          <w:tab w:val="left" w:pos="11908"/>
+          <w:tab w:val="left" w:pos="12824"/>
+          <w:tab w:val="left" w:pos="13740"/>
+          <w:tab w:val="left" w:pos="14656"/>
+        </w:tabs>
+        <w:jc w:val="left"/>
+        <w:rPr>
+          <w:rFonts w:ascii="Consolas" w:eastAsia="宋体" w:hAnsi="Consolas" w:cs="Consolas"/>
+          <w:color w:val="000000"/>
+          <w:kern w:val="0"/>
+          <w:sz w:val="23"/>
+          <w:szCs w:val="23"/>
+        </w:rPr>
+      </w:pPr>
+      <w:proofErr w:type="gramStart"/>
+      <w:r>
+        <w:rPr>
+          <w:rFonts w:ascii="Consolas" w:eastAsia="宋体" w:hAnsi="Consolas" w:cs="Consolas"/>
+          <w:b/>
+          <w:bCs/>
+          <w:color w:val="7F0055"/>
+          <w:kern w:val="0"/>
+          <w:sz w:val="23"/>
+          <w:szCs w:val="23"/>
+        </w:rPr>
+        <w:t>public</w:t>
+      </w:r>
+      <w:proofErr w:type="gramEnd"/>
+      <w:r>
+        <w:rPr>
+          <w:rFonts w:ascii="Consolas" w:eastAsia="宋体" w:hAnsi="Consolas" w:cs="Consolas"/>
+          <w:color w:val="000000"/>
+          <w:kern w:val="0"/>
+          <w:sz w:val="23"/>
+          <w:szCs w:val="23"/>
+        </w:rPr>
+        <w:t xml:space="preserve"> Pet </w:t>
+      </w:r>
+      <w:proofErr w:type="spellStart"/>
+      <w:r>
+        <w:rPr>
+          <w:rFonts w:ascii="Consolas" w:eastAsia="宋体" w:hAnsi="Consolas" w:cs="Consolas"/>
+          <w:color w:val="000000"/>
+          <w:kern w:val="0"/>
+          <w:sz w:val="23"/>
+          <w:szCs w:val="23"/>
+        </w:rPr>
+        <w:t>getPet</w:t>
+      </w:r>
+      <w:proofErr w:type="spellEnd"/>
+      <w:r>
+        <w:rPr>
+          <w:rFonts w:ascii="Consolas" w:eastAsia="宋体" w:hAnsi="Consolas" w:cs="Consolas"/>
+          <w:color w:val="000000"/>
+          <w:kern w:val="0"/>
+          <w:sz w:val="23"/>
+          <w:szCs w:val="23"/>
+        </w:rPr>
+        <w:t>(</w:t>
+      </w:r>
+      <w:r>
+        <w:rPr>
+          <w:rFonts w:ascii="Consolas" w:eastAsia="宋体" w:hAnsi="Consolas" w:cs="Consolas"/>
+          <w:i/>
+          <w:iCs/>
+          <w:color w:val="808080"/>
+          <w:kern w:val="0"/>
+          <w:sz w:val="23"/>
+          <w:szCs w:val="23"/>
+        </w:rPr>
+        <w:t>@</w:t>
+      </w:r>
+      <w:proofErr w:type="spellStart"/>
+      <w:r>
+        <w:rPr>
+          <w:rFonts w:ascii="Consolas" w:eastAsia="宋体" w:hAnsi="Consolas" w:cs="Consolas"/>
+          <w:i/>
+          <w:iCs/>
+          <w:color w:val="808080"/>
+          <w:kern w:val="0"/>
+          <w:sz w:val="23"/>
+          <w:szCs w:val="23"/>
+        </w:rPr>
+        <w:t>PathVariable</w:t>
+      </w:r>
+      <w:proofErr w:type="spellEnd"/>
+      <w:r>
+        <w:rPr>
+          <w:rFonts w:ascii="Consolas" w:eastAsia="宋体" w:hAnsi="Consolas" w:cs="Consolas"/>
+          <w:color w:val="000000"/>
+          <w:kern w:val="0"/>
+          <w:sz w:val="23"/>
+          <w:szCs w:val="23"/>
+        </w:rPr>
+        <w:t xml:space="preserve"> String </w:t>
+      </w:r>
+      <w:proofErr w:type="spellStart"/>
+      <w:r>
+        <w:rPr>
+          <w:rFonts w:ascii="Consolas" w:eastAsia="宋体" w:hAnsi="Consolas" w:cs="Consolas"/>
+          <w:color w:val="000000"/>
+          <w:kern w:val="0"/>
+          <w:sz w:val="23"/>
+          <w:szCs w:val="23"/>
+        </w:rPr>
+        <w:t>petId</w:t>
+      </w:r>
+      <w:proofErr w:type="spellEnd"/>
+      <w:r>
+        <w:rPr>
+          <w:rFonts w:ascii="Consolas" w:eastAsia="宋体" w:hAnsi="Consolas" w:cs="Consolas"/>
+          <w:color w:val="000000"/>
+          <w:kern w:val="0"/>
+          <w:sz w:val="23"/>
+          <w:szCs w:val="23"/>
+        </w:rPr>
+        <w:t>, Model model) {</w:t>
+      </w:r>
+    </w:p>
+    <w:p>
+      <w:pPr>
+        <w:widowControl/>
+        <w:pBdr>
+          <w:top w:val="single" w:sz="6" w:space="5" w:color="CCCCCC"/>
+          <w:left w:val="single" w:sz="6" w:space="8" w:color="CCCCCC"/>
+          <w:bottom w:val="single" w:sz="6" w:space="5" w:color="CCCCCC"/>
+          <w:right w:val="single" w:sz="6" w:space="8" w:color="CCCCCC"/>
+        </w:pBdr>
+        <w:shd w:val="clear" w:color="auto" w:fill="F8F8F8"/>
+        <w:tabs>
+          <w:tab w:val="left" w:pos="916"/>
+          <w:tab w:val="left" w:pos="1832"/>
+          <w:tab w:val="left" w:pos="2748"/>
+          <w:tab w:val="left" w:pos="3664"/>
+          <w:tab w:val="left" w:pos="4580"/>
+          <w:tab w:val="left" w:pos="5496"/>
+          <w:tab w:val="left" w:pos="6412"/>
+          <w:tab w:val="left" w:pos="7328"/>
+          <w:tab w:val="left" w:pos="8244"/>
+          <w:tab w:val="left" w:pos="9160"/>
+          <w:tab w:val="left" w:pos="10076"/>
+          <w:tab w:val="left" w:pos="10992"/>
+          <w:tab w:val="left" w:pos="11908"/>
+          <w:tab w:val="left" w:pos="12824"/>
+          <w:tab w:val="left" w:pos="13740"/>
+          <w:tab w:val="left" w:pos="14656"/>
+        </w:tabs>
+        <w:jc w:val="left"/>
+        <w:rPr>
+          <w:rFonts w:ascii="Consolas" w:eastAsia="宋体" w:hAnsi="Consolas" w:cs="Consolas"/>
+          <w:color w:val="000000"/>
+          <w:kern w:val="0"/>
+          <w:sz w:val="23"/>
+          <w:szCs w:val="23"/>
+        </w:rPr>
+      </w:pPr>
+      <w:r>
+        <w:rPr>
+          <w:rFonts w:ascii="Consolas" w:eastAsia="宋体" w:hAnsi="Consolas" w:cs="Consolas"/>
+          <w:color w:val="000000"/>
+          <w:kern w:val="0"/>
+          <w:sz w:val="23"/>
+          <w:szCs w:val="23"/>
+        </w:rPr>
+        <w:t xml:space="preserve">    </w:t>
+      </w:r>
+      <w:r>
+        <w:rPr>
+          <w:rFonts w:ascii="Consolas" w:eastAsia="宋体" w:hAnsi="Consolas" w:cs="Consolas"/>
+          <w:i/>
+          <w:iCs/>
+          <w:color w:val="3F5F5F"/>
+          <w:kern w:val="0"/>
+          <w:sz w:val="23"/>
+          <w:szCs w:val="23"/>
+        </w:rPr>
+        <w:t>// implementation omitted</w:t>
+      </w:r>
+    </w:p>
+    <w:p>
+      <w:pPr>
+        <w:widowControl/>
+        <w:pBdr>
+          <w:top w:val="single" w:sz="6" w:space="5" w:color="CCCCCC"/>
+          <w:left w:val="single" w:sz="6" w:space="8" w:color="CCCCCC"/>
+          <w:bottom w:val="single" w:sz="6" w:space="5" w:color="CCCCCC"/>
+          <w:right w:val="single" w:sz="6" w:space="8" w:color="CCCCCC"/>
+        </w:pBdr>
+        <w:shd w:val="clear" w:color="auto" w:fill="F8F8F8"/>
+        <w:tabs>
+          <w:tab w:val="left" w:pos="916"/>
+          <w:tab w:val="left" w:pos="1832"/>
+          <w:tab w:val="left" w:pos="2748"/>
+          <w:tab w:val="left" w:pos="3664"/>
+          <w:tab w:val="left" w:pos="4580"/>
+          <w:tab w:val="left" w:pos="5496"/>
+          <w:tab w:val="left" w:pos="6412"/>
+          <w:tab w:val="left" w:pos="7328"/>
+          <w:tab w:val="left" w:pos="8244"/>
+          <w:tab w:val="left" w:pos="9160"/>
+          <w:tab w:val="left" w:pos="10076"/>
+          <w:tab w:val="left" w:pos="10992"/>
+          <w:tab w:val="left" w:pos="11908"/>
+          <w:tab w:val="left" w:pos="12824"/>
+          <w:tab w:val="left" w:pos="13740"/>
+          <w:tab w:val="left" w:pos="14656"/>
+        </w:tabs>
+        <w:jc w:val="left"/>
+        <w:rPr>
+          <w:rFonts w:ascii="Consolas" w:eastAsia="宋体" w:hAnsi="Consolas" w:cs="Consolas"/>
+          <w:color w:val="000000"/>
+          <w:kern w:val="0"/>
+          <w:sz w:val="23"/>
+          <w:szCs w:val="23"/>
+        </w:rPr>
+      </w:pPr>
+      <w:r>
+        <w:rPr>
+          <w:rFonts w:ascii="Consolas" w:eastAsia="宋体" w:hAnsi="Consolas" w:cs="Consolas"/>
+          <w:color w:val="000000"/>
+          <w:kern w:val="0"/>
+          <w:sz w:val="23"/>
+          <w:szCs w:val="23"/>
+        </w:rPr>
+        <w:t>}</w:t>
+      </w:r>
+    </w:p>
+    <w:p>
+      <w:pPr>
+        <w:pStyle w:val="5"/>
+        <w:spacing w:before="450" w:after="150"/>
+        <w:ind w:left="-240"/>
+        <w:rPr>
+          <w:rFonts w:ascii="Helvetica" w:hAnsi="Helvetica" w:cs="Helvetica"/>
+          <w:color w:val="000000"/>
+          <w:sz w:val="27"/>
+          <w:szCs w:val="27"/>
+        </w:rPr>
+      </w:pPr>
+      <w:r>
+        <w:rPr>
+          <w:rFonts w:ascii="Helvetica" w:hAnsi="Helvetica" w:cs="Helvetica"/>
+          <w:color w:val="000000"/>
+          <w:sz w:val="27"/>
+          <w:szCs w:val="27"/>
+        </w:rPr>
+        <w:t>Request Parameters and Header Values</w:t>
+      </w:r>
+    </w:p>
+    <w:p>
+      <w:pPr>
+        <w:rPr>
+          <w:rFonts w:hint="eastAsia"/>
+        </w:rPr>
+      </w:pPr>
+      <w:r>
+        <w:rPr>
+          <w:rFonts w:hint="eastAsia"/>
+        </w:rPr>
+        <w:t>请求时候的参数获取</w:t>
+      </w:r>
+    </w:p>
+    <w:p>
+      <w:pPr>
+        <w:widowControl/>
+        <w:pBdr>
+          <w:top w:val="single" w:sz="6" w:space="5" w:color="CCCCCC"/>
+          <w:left w:val="single" w:sz="6" w:space="8" w:color="CCCCCC"/>
+          <w:bottom w:val="single" w:sz="6" w:space="5" w:color="CCCCCC"/>
+          <w:right w:val="single" w:sz="6" w:space="8" w:color="CCCCCC"/>
+        </w:pBdr>
+        <w:shd w:val="clear" w:color="auto" w:fill="F8F8F8"/>
+        <w:tabs>
+          <w:tab w:val="left" w:pos="916"/>
+          <w:tab w:val="left" w:pos="1832"/>
+          <w:tab w:val="left" w:pos="2748"/>
+          <w:tab w:val="left" w:pos="3664"/>
+          <w:tab w:val="left" w:pos="4580"/>
+          <w:tab w:val="left" w:pos="5496"/>
+          <w:tab w:val="left" w:pos="6412"/>
+          <w:tab w:val="left" w:pos="7328"/>
+          <w:tab w:val="left" w:pos="8244"/>
+          <w:tab w:val="left" w:pos="9160"/>
+          <w:tab w:val="left" w:pos="10076"/>
+          <w:tab w:val="left" w:pos="10992"/>
+          <w:tab w:val="left" w:pos="11908"/>
+          <w:tab w:val="left" w:pos="12824"/>
+          <w:tab w:val="left" w:pos="13740"/>
+          <w:tab w:val="left" w:pos="14656"/>
+        </w:tabs>
+        <w:jc w:val="left"/>
+        <w:rPr>
+          <w:rFonts w:ascii="Consolas" w:eastAsia="宋体" w:hAnsi="Consolas" w:cs="Consolas"/>
+          <w:color w:val="000000"/>
+          <w:kern w:val="0"/>
+          <w:sz w:val="23"/>
+          <w:szCs w:val="23"/>
+        </w:rPr>
+      </w:pPr>
+      <w:r>
+        <w:rPr>
+          <w:rFonts w:ascii="Consolas" w:eastAsia="宋体" w:hAnsi="Consolas" w:cs="Consolas"/>
+          <w:i/>
+          <w:iCs/>
+          <w:color w:val="808080"/>
+          <w:kern w:val="0"/>
+          <w:sz w:val="23"/>
+          <w:szCs w:val="23"/>
+        </w:rPr>
+        <w:t>@Controller</w:t>
+      </w:r>
+    </w:p>
+    <w:p>
+      <w:pPr>
+        <w:widowControl/>
+        <w:pBdr>
+          <w:top w:val="single" w:sz="6" w:space="5" w:color="CCCCCC"/>
+          <w:left w:val="single" w:sz="6" w:space="8" w:color="CCCCCC"/>
+          <w:bottom w:val="single" w:sz="6" w:space="5" w:color="CCCCCC"/>
+          <w:right w:val="single" w:sz="6" w:space="8" w:color="CCCCCC"/>
+        </w:pBdr>
+        <w:shd w:val="clear" w:color="auto" w:fill="F8F8F8"/>
+        <w:tabs>
+          <w:tab w:val="left" w:pos="916"/>
+          <w:tab w:val="left" w:pos="1832"/>
+          <w:tab w:val="left" w:pos="2748"/>
+          <w:tab w:val="left" w:pos="3664"/>
+          <w:tab w:val="left" w:pos="4580"/>
+          <w:tab w:val="left" w:pos="5496"/>
+          <w:tab w:val="left" w:pos="6412"/>
+          <w:tab w:val="left" w:pos="7328"/>
+          <w:tab w:val="left" w:pos="8244"/>
+          <w:tab w:val="left" w:pos="9160"/>
+          <w:tab w:val="left" w:pos="10076"/>
+          <w:tab w:val="left" w:pos="10992"/>
+          <w:tab w:val="left" w:pos="11908"/>
+          <w:tab w:val="left" w:pos="12824"/>
+          <w:tab w:val="left" w:pos="13740"/>
+          <w:tab w:val="left" w:pos="14656"/>
+        </w:tabs>
+        <w:jc w:val="left"/>
+        <w:rPr>
+          <w:rFonts w:ascii="Consolas" w:eastAsia="宋体" w:hAnsi="Consolas" w:cs="Consolas"/>
+          <w:color w:val="000000"/>
+          <w:kern w:val="0"/>
+          <w:sz w:val="23"/>
+          <w:szCs w:val="23"/>
+        </w:rPr>
+      </w:pPr>
+      <w:proofErr w:type="gramStart"/>
+      <w:r>
+        <w:rPr>
+          <w:rFonts w:ascii="Consolas" w:eastAsia="宋体" w:hAnsi="Consolas" w:cs="Consolas"/>
+          <w:i/>
+          <w:iCs/>
+          <w:color w:val="808080"/>
+          <w:kern w:val="0"/>
+          <w:sz w:val="23"/>
+          <w:szCs w:val="23"/>
+        </w:rPr>
+        <w:t>@</w:t>
+      </w:r>
+      <w:proofErr w:type="spellStart"/>
+      <w:r>
+        <w:rPr>
+          <w:rFonts w:ascii="Consolas" w:eastAsia="宋体" w:hAnsi="Consolas" w:cs="Consolas"/>
+          <w:i/>
+          <w:iCs/>
+          <w:color w:val="808080"/>
+          <w:kern w:val="0"/>
+          <w:sz w:val="23"/>
+          <w:szCs w:val="23"/>
+        </w:rPr>
+        <w:t>RequestMapping</w:t>
+      </w:r>
+      <w:proofErr w:type="spellEnd"/>
+      <w:r>
+        <w:rPr>
+          <w:rFonts w:ascii="Consolas" w:eastAsia="宋体" w:hAnsi="Consolas" w:cs="Consolas"/>
+          <w:i/>
+          <w:iCs/>
+          <w:color w:val="808080"/>
+          <w:kern w:val="0"/>
+          <w:sz w:val="23"/>
+          <w:szCs w:val="23"/>
+        </w:rPr>
+        <w:t>(</w:t>
+      </w:r>
+      <w:proofErr w:type="gramEnd"/>
+      <w:r>
+        <w:rPr>
+          <w:rFonts w:ascii="Consolas" w:eastAsia="宋体" w:hAnsi="Consolas" w:cs="Consolas"/>
+          <w:i/>
+          <w:iCs/>
+          <w:color w:val="808080"/>
+          <w:kern w:val="0"/>
+          <w:sz w:val="23"/>
+          <w:szCs w:val="23"/>
+        </w:rPr>
+        <w:t>"/owners/{</w:t>
+      </w:r>
+      <w:proofErr w:type="spellStart"/>
+      <w:r>
+        <w:rPr>
+          <w:rFonts w:ascii="Consolas" w:eastAsia="宋体" w:hAnsi="Consolas" w:cs="Consolas"/>
+          <w:i/>
+          <w:iCs/>
+          <w:color w:val="808080"/>
+          <w:kern w:val="0"/>
+          <w:sz w:val="23"/>
+          <w:szCs w:val="23"/>
+        </w:rPr>
+        <w:t>ownerId</w:t>
+      </w:r>
+      <w:proofErr w:type="spellEnd"/>
+      <w:r>
+        <w:rPr>
+          <w:rFonts w:ascii="Consolas" w:eastAsia="宋体" w:hAnsi="Consolas" w:cs="Consolas"/>
+          <w:i/>
+          <w:iCs/>
+          <w:color w:val="808080"/>
+          <w:kern w:val="0"/>
+          <w:sz w:val="23"/>
+          <w:szCs w:val="23"/>
+        </w:rPr>
+        <w:t>}")</w:t>
+      </w:r>
+    </w:p>
+    <w:p>
+      <w:pPr>
+        <w:widowControl/>
+        <w:pBdr>
+          <w:top w:val="single" w:sz="6" w:space="5" w:color="CCCCCC"/>
+          <w:left w:val="single" w:sz="6" w:space="8" w:color="CCCCCC"/>
+          <w:bottom w:val="single" w:sz="6" w:space="5" w:color="CCCCCC"/>
+          <w:right w:val="single" w:sz="6" w:space="8" w:color="CCCCCC"/>
+        </w:pBdr>
+        <w:shd w:val="clear" w:color="auto" w:fill="F8F8F8"/>
+        <w:tabs>
+          <w:tab w:val="left" w:pos="916"/>
+          <w:tab w:val="left" w:pos="1832"/>
+          <w:tab w:val="left" w:pos="2748"/>
+          <w:tab w:val="left" w:pos="3664"/>
+          <w:tab w:val="left" w:pos="4580"/>
+          <w:tab w:val="left" w:pos="5496"/>
+          <w:tab w:val="left" w:pos="6412"/>
+          <w:tab w:val="left" w:pos="7328"/>
+          <w:tab w:val="left" w:pos="8244"/>
+          <w:tab w:val="left" w:pos="9160"/>
+          <w:tab w:val="left" w:pos="10076"/>
+          <w:tab w:val="left" w:pos="10992"/>
+          <w:tab w:val="left" w:pos="11908"/>
+          <w:tab w:val="left" w:pos="12824"/>
+          <w:tab w:val="left" w:pos="13740"/>
+          <w:tab w:val="left" w:pos="14656"/>
+        </w:tabs>
+        <w:jc w:val="left"/>
+        <w:rPr>
+          <w:rFonts w:ascii="Consolas" w:eastAsia="宋体" w:hAnsi="Consolas" w:cs="Consolas"/>
+          <w:color w:val="000000"/>
+          <w:kern w:val="0"/>
+          <w:sz w:val="23"/>
+          <w:szCs w:val="23"/>
+        </w:rPr>
+      </w:pPr>
+      <w:proofErr w:type="gramStart"/>
+      <w:r>
+        <w:rPr>
+          <w:rFonts w:ascii="Consolas" w:eastAsia="宋体" w:hAnsi="Consolas" w:cs="Consolas"/>
+          <w:b/>
+          <w:bCs/>
+          <w:color w:val="7F0055"/>
+          <w:kern w:val="0"/>
+          <w:sz w:val="23"/>
+          <w:szCs w:val="23"/>
+        </w:rPr>
+        <w:t>public</w:t>
+      </w:r>
+      <w:proofErr w:type="gramEnd"/>
+      <w:r>
+        <w:rPr>
+          <w:rFonts w:ascii="Consolas" w:eastAsia="宋体" w:hAnsi="Consolas" w:cs="Consolas"/>
+          <w:color w:val="000000"/>
+          <w:kern w:val="0"/>
+          <w:sz w:val="23"/>
+          <w:szCs w:val="23"/>
+        </w:rPr>
+        <w:t xml:space="preserve"> </w:t>
+      </w:r>
+      <w:r>
+        <w:rPr>
+          <w:rFonts w:ascii="Consolas" w:eastAsia="宋体" w:hAnsi="Consolas" w:cs="Consolas"/>
+          <w:b/>
+          <w:bCs/>
+          <w:color w:val="7F0055"/>
+          <w:kern w:val="0"/>
+          <w:sz w:val="23"/>
+          <w:szCs w:val="23"/>
+        </w:rPr>
+        <w:t>class</w:t>
+      </w:r>
+      <w:r>
+        <w:rPr>
+          <w:rFonts w:ascii="Consolas" w:eastAsia="宋体" w:hAnsi="Consolas" w:cs="Consolas"/>
+          <w:color w:val="000000"/>
+          <w:kern w:val="0"/>
+          <w:sz w:val="23"/>
+          <w:szCs w:val="23"/>
+        </w:rPr>
+        <w:t xml:space="preserve"> </w:t>
+      </w:r>
+      <w:proofErr w:type="spellStart"/>
+      <w:r>
+        <w:rPr>
+          <w:rFonts w:ascii="Consolas" w:eastAsia="宋体" w:hAnsi="Consolas" w:cs="Consolas"/>
+          <w:color w:val="000000"/>
+          <w:kern w:val="0"/>
+          <w:sz w:val="23"/>
+          <w:szCs w:val="23"/>
+        </w:rPr>
+        <w:t>RelativePathUriTemplateController</w:t>
+      </w:r>
+      <w:proofErr w:type="spellEnd"/>
+      <w:r>
+        <w:rPr>
+          <w:rFonts w:ascii="Consolas" w:eastAsia="宋体" w:hAnsi="Consolas" w:cs="Consolas"/>
+          <w:color w:val="000000"/>
+          <w:kern w:val="0"/>
+          <w:sz w:val="23"/>
+          <w:szCs w:val="23"/>
+        </w:rPr>
+        <w:t xml:space="preserve"> {</w:t>
+      </w:r>
+    </w:p>
+    <w:p>
+      <w:pPr>
+        <w:widowControl/>
+        <w:pBdr>
+          <w:top w:val="single" w:sz="6" w:space="5" w:color="CCCCCC"/>
+          <w:left w:val="single" w:sz="6" w:space="8" w:color="CCCCCC"/>
+          <w:bottom w:val="single" w:sz="6" w:space="5" w:color="CCCCCC"/>
+          <w:right w:val="single" w:sz="6" w:space="8" w:color="CCCCCC"/>
+        </w:pBdr>
+        <w:shd w:val="clear" w:color="auto" w:fill="F8F8F8"/>
+        <w:tabs>
+          <w:tab w:val="left" w:pos="916"/>
+          <w:tab w:val="left" w:pos="1832"/>
+          <w:tab w:val="left" w:pos="2748"/>
+          <w:tab w:val="left" w:pos="3664"/>
+          <w:tab w:val="left" w:pos="4580"/>
+          <w:tab w:val="left" w:pos="5496"/>
+          <w:tab w:val="left" w:pos="6412"/>
+          <w:tab w:val="left" w:pos="7328"/>
+          <w:tab w:val="left" w:pos="8244"/>
+          <w:tab w:val="left" w:pos="9160"/>
+          <w:tab w:val="left" w:pos="10076"/>
+          <w:tab w:val="left" w:pos="10992"/>
+          <w:tab w:val="left" w:pos="11908"/>
+          <w:tab w:val="left" w:pos="12824"/>
+          <w:tab w:val="left" w:pos="13740"/>
+          <w:tab w:val="left" w:pos="14656"/>
+        </w:tabs>
+        <w:jc w:val="left"/>
+        <w:rPr>
+          <w:rFonts w:ascii="Consolas" w:eastAsia="宋体" w:hAnsi="Consolas" w:cs="Consolas"/>
+          <w:color w:val="000000"/>
+          <w:kern w:val="0"/>
+          <w:sz w:val="23"/>
+          <w:szCs w:val="23"/>
+        </w:rPr>
+      </w:pPr>
+    </w:p>
+    <w:p>
+      <w:pPr>
+        <w:widowControl/>
+        <w:pBdr>
+          <w:top w:val="single" w:sz="6" w:space="5" w:color="CCCCCC"/>
+          <w:left w:val="single" w:sz="6" w:space="8" w:color="CCCCCC"/>
+          <w:bottom w:val="single" w:sz="6" w:space="5" w:color="CCCCCC"/>
+          <w:right w:val="single" w:sz="6" w:space="8" w:color="CCCCCC"/>
+        </w:pBdr>
+        <w:shd w:val="clear" w:color="auto" w:fill="F8F8F8"/>
+        <w:tabs>
+          <w:tab w:val="left" w:pos="916"/>
+          <w:tab w:val="left" w:pos="1832"/>
+          <w:tab w:val="left" w:pos="2748"/>
+          <w:tab w:val="left" w:pos="3664"/>
+          <w:tab w:val="left" w:pos="4580"/>
+          <w:tab w:val="left" w:pos="5496"/>
+          <w:tab w:val="left" w:pos="6412"/>
+          <w:tab w:val="left" w:pos="7328"/>
+          <w:tab w:val="left" w:pos="8244"/>
+          <w:tab w:val="left" w:pos="9160"/>
+          <w:tab w:val="left" w:pos="10076"/>
+          <w:tab w:val="left" w:pos="10992"/>
+          <w:tab w:val="left" w:pos="11908"/>
+          <w:tab w:val="left" w:pos="12824"/>
+          <w:tab w:val="left" w:pos="13740"/>
+          <w:tab w:val="left" w:pos="14656"/>
+        </w:tabs>
+        <w:jc w:val="left"/>
+        <w:rPr>
+          <w:rFonts w:ascii="Consolas" w:eastAsia="宋体" w:hAnsi="Consolas" w:cs="Consolas"/>
+          <w:color w:val="000000"/>
+          <w:kern w:val="0"/>
+          <w:sz w:val="23"/>
+          <w:szCs w:val="23"/>
+        </w:rPr>
+      </w:pPr>
+      <w:r>
+        <w:rPr>
+          <w:rFonts w:ascii="Consolas" w:eastAsia="宋体" w:hAnsi="Consolas" w:cs="Consolas"/>
+          <w:color w:val="000000"/>
+          <w:kern w:val="0"/>
+          <w:sz w:val="23"/>
+          <w:szCs w:val="23"/>
+        </w:rPr>
+        <w:t xml:space="preserve">    </w:t>
+      </w:r>
+      <w:proofErr w:type="gramStart"/>
+      <w:r>
+        <w:rPr>
+          <w:rFonts w:ascii="Consolas" w:eastAsia="宋体" w:hAnsi="Consolas" w:cs="Consolas"/>
+          <w:color w:val="000000"/>
+          <w:kern w:val="0"/>
+          <w:sz w:val="23"/>
+          <w:szCs w:val="23"/>
+        </w:rPr>
+        <w:t>@</w:t>
+      </w:r>
+      <w:proofErr w:type="spellStart"/>
+      <w:r>
+        <w:rPr>
+          <w:rFonts w:ascii="Consolas" w:eastAsia="宋体" w:hAnsi="Consolas" w:cs="Consolas"/>
+          <w:color w:val="000000"/>
+          <w:kern w:val="0"/>
+          <w:sz w:val="23"/>
+          <w:szCs w:val="23"/>
+        </w:rPr>
+        <w:t>RequestMapping</w:t>
+      </w:r>
+      <w:proofErr w:type="spellEnd"/>
+      <w:r>
+        <w:rPr>
+          <w:rFonts w:ascii="Consolas" w:eastAsia="宋体" w:hAnsi="Consolas" w:cs="Consolas"/>
+          <w:color w:val="000000"/>
+          <w:kern w:val="0"/>
+          <w:sz w:val="23"/>
+          <w:szCs w:val="23"/>
+        </w:rPr>
+        <w:t>(</w:t>
+      </w:r>
+      <w:proofErr w:type="gramEnd"/>
+      <w:r>
+        <w:rPr>
+          <w:rFonts w:ascii="Consolas" w:eastAsia="宋体" w:hAnsi="Consolas" w:cs="Consolas"/>
+          <w:color w:val="000000"/>
+          <w:kern w:val="0"/>
+          <w:sz w:val="23"/>
+          <w:szCs w:val="23"/>
+        </w:rPr>
+        <w:t xml:space="preserve">value = </w:t>
+      </w:r>
+      <w:r>
+        <w:rPr>
+          <w:rFonts w:ascii="Consolas" w:eastAsia="宋体" w:hAnsi="Consolas" w:cs="Consolas"/>
+          <w:color w:val="2A00FF"/>
+          <w:kern w:val="0"/>
+          <w:sz w:val="23"/>
+          <w:szCs w:val="23"/>
+        </w:rPr>
+        <w:t>"/pets/{</w:t>
+      </w:r>
+      <w:proofErr w:type="spellStart"/>
+      <w:r>
+        <w:rPr>
+          <w:rFonts w:ascii="Consolas" w:eastAsia="宋体" w:hAnsi="Consolas" w:cs="Consolas"/>
+          <w:color w:val="2A00FF"/>
+          <w:kern w:val="0"/>
+          <w:sz w:val="23"/>
+          <w:szCs w:val="23"/>
+        </w:rPr>
+        <w:t>petId</w:t>
+      </w:r>
+      <w:proofErr w:type="spellEnd"/>
+      <w:r>
+        <w:rPr>
+          <w:rFonts w:ascii="Consolas" w:eastAsia="宋体" w:hAnsi="Consolas" w:cs="Consolas"/>
+          <w:color w:val="2A00FF"/>
+          <w:kern w:val="0"/>
+          <w:sz w:val="23"/>
+          <w:szCs w:val="23"/>
+        </w:rPr>
+        <w:t>}"</w:t>
+      </w:r>
+      <w:r>
+        <w:rPr>
+          <w:rFonts w:ascii="Consolas" w:eastAsia="宋体" w:hAnsi="Consolas" w:cs="Consolas"/>
+          <w:color w:val="000000"/>
+          <w:kern w:val="0"/>
+          <w:sz w:val="23"/>
+          <w:szCs w:val="23"/>
+        </w:rPr>
+        <w:t xml:space="preserve">, method = </w:t>
+      </w:r>
+      <w:proofErr w:type="spellStart"/>
+      <w:r>
+        <w:rPr>
+          <w:rFonts w:ascii="Consolas" w:eastAsia="宋体" w:hAnsi="Consolas" w:cs="Consolas"/>
+          <w:color w:val="000000"/>
+          <w:kern w:val="0"/>
+          <w:sz w:val="23"/>
+          <w:szCs w:val="23"/>
+        </w:rPr>
+        <w:t>RequestMethod.GET</w:t>
+      </w:r>
+      <w:proofErr w:type="spellEnd"/>
+      <w:r>
+        <w:rPr>
+          <w:rFonts w:ascii="Consolas" w:eastAsia="宋体" w:hAnsi="Consolas" w:cs="Consolas"/>
+          <w:color w:val="000000"/>
+          <w:kern w:val="0"/>
+          <w:sz w:val="23"/>
+          <w:szCs w:val="23"/>
+        </w:rPr>
+        <w:t xml:space="preserve">, </w:t>
+      </w:r>
+      <w:proofErr w:type="spellStart"/>
+      <w:r>
+        <w:rPr>
+          <w:rFonts w:ascii="Consolas" w:eastAsia="宋体" w:hAnsi="Consolas" w:cs="Consolas"/>
+          <w:b/>
+          <w:bCs/>
+          <w:color w:val="000000"/>
+          <w:kern w:val="0"/>
+          <w:sz w:val="23"/>
+          <w:szCs w:val="23"/>
+        </w:rPr>
+        <w:t>params</w:t>
+      </w:r>
+      <w:proofErr w:type="spellEnd"/>
+      <w:r>
+        <w:rPr>
+          <w:rFonts w:ascii="Consolas" w:eastAsia="宋体" w:hAnsi="Consolas" w:cs="Consolas"/>
+          <w:b/>
+          <w:bCs/>
+          <w:color w:val="000000"/>
+          <w:kern w:val="0"/>
+          <w:sz w:val="23"/>
+          <w:szCs w:val="23"/>
+        </w:rPr>
+        <w:t>="</w:t>
+      </w:r>
+      <w:proofErr w:type="spellStart"/>
+      <w:r>
+        <w:rPr>
+          <w:rFonts w:ascii="Consolas" w:eastAsia="宋体" w:hAnsi="Consolas" w:cs="Consolas"/>
+          <w:b/>
+          <w:bCs/>
+          <w:color w:val="000000"/>
+          <w:kern w:val="0"/>
+          <w:sz w:val="23"/>
+          <w:szCs w:val="23"/>
+        </w:rPr>
+        <w:t>myParam</w:t>
+      </w:r>
+      <w:proofErr w:type="spellEnd"/>
+      <w:r>
+        <w:rPr>
+          <w:rFonts w:ascii="Consolas" w:eastAsia="宋体" w:hAnsi="Consolas" w:cs="Consolas"/>
+          <w:b/>
+          <w:bCs/>
+          <w:color w:val="000000"/>
+          <w:kern w:val="0"/>
+          <w:sz w:val="23"/>
+          <w:szCs w:val="23"/>
+        </w:rPr>
+        <w:t>=</w:t>
+      </w:r>
+      <w:proofErr w:type="spellStart"/>
+      <w:r>
+        <w:rPr>
+          <w:rFonts w:ascii="Consolas" w:eastAsia="宋体" w:hAnsi="Consolas" w:cs="Consolas"/>
+          <w:b/>
+          <w:bCs/>
+          <w:color w:val="000000"/>
+          <w:kern w:val="0"/>
+          <w:sz w:val="23"/>
+          <w:szCs w:val="23"/>
+        </w:rPr>
+        <w:t>myValue</w:t>
+      </w:r>
+      <w:proofErr w:type="spellEnd"/>
+      <w:r>
+        <w:rPr>
+          <w:rFonts w:ascii="Consolas" w:eastAsia="宋体" w:hAnsi="Consolas" w:cs="Consolas"/>
+          <w:b/>
+          <w:bCs/>
+          <w:color w:val="000000"/>
+          <w:kern w:val="0"/>
+          <w:sz w:val="23"/>
+          <w:szCs w:val="23"/>
+        </w:rPr>
+        <w:t>"</w:t>
+      </w:r>
+      <w:r>
+        <w:rPr>
+          <w:rFonts w:ascii="Consolas" w:eastAsia="宋体" w:hAnsi="Consolas" w:cs="Consolas"/>
+          <w:color w:val="000000"/>
+          <w:kern w:val="0"/>
+          <w:sz w:val="23"/>
+          <w:szCs w:val="23"/>
+        </w:rPr>
+        <w:t>)</w:t>
+      </w:r>
+    </w:p>
+    <w:p>
+      <w:pPr>
+        <w:widowControl/>
+        <w:pBdr>
+          <w:top w:val="single" w:sz="6" w:space="5" w:color="CCCCCC"/>
+          <w:left w:val="single" w:sz="6" w:space="8" w:color="CCCCCC"/>
+          <w:bottom w:val="single" w:sz="6" w:space="5" w:color="CCCCCC"/>
+          <w:right w:val="single" w:sz="6" w:space="8" w:color="CCCCCC"/>
+        </w:pBdr>
+        <w:shd w:val="clear" w:color="auto" w:fill="F8F8F8"/>
+        <w:tabs>
+          <w:tab w:val="left" w:pos="916"/>
+          <w:tab w:val="left" w:pos="1832"/>
+          <w:tab w:val="left" w:pos="2748"/>
+          <w:tab w:val="left" w:pos="3664"/>
+          <w:tab w:val="left" w:pos="4580"/>
+          <w:tab w:val="left" w:pos="5496"/>
+          <w:tab w:val="left" w:pos="6412"/>
+          <w:tab w:val="left" w:pos="7328"/>
+          <w:tab w:val="left" w:pos="8244"/>
+          <w:tab w:val="left" w:pos="9160"/>
+          <w:tab w:val="left" w:pos="10076"/>
+          <w:tab w:val="left" w:pos="10992"/>
+          <w:tab w:val="left" w:pos="11908"/>
+          <w:tab w:val="left" w:pos="12824"/>
+          <w:tab w:val="left" w:pos="13740"/>
+          <w:tab w:val="left" w:pos="14656"/>
+        </w:tabs>
+        <w:jc w:val="left"/>
+        <w:rPr>
+          <w:rFonts w:ascii="Consolas" w:eastAsia="宋体" w:hAnsi="Consolas" w:cs="Consolas"/>
+          <w:color w:val="000000"/>
+          <w:kern w:val="0"/>
+          <w:sz w:val="23"/>
+          <w:szCs w:val="23"/>
+        </w:rPr>
+      </w:pPr>
+      <w:r>
+        <w:rPr>
+          <w:rFonts w:ascii="Consolas" w:eastAsia="宋体" w:hAnsi="Consolas" w:cs="Consolas"/>
+          <w:color w:val="000000"/>
+          <w:kern w:val="0"/>
+          <w:sz w:val="23"/>
+          <w:szCs w:val="23"/>
+        </w:rPr>
+        <w:t xml:space="preserve">    </w:t>
+      </w:r>
+      <w:proofErr w:type="gramStart"/>
+      <w:r>
+        <w:rPr>
+          <w:rFonts w:ascii="Consolas" w:eastAsia="宋体" w:hAnsi="Consolas" w:cs="Consolas"/>
+          <w:b/>
+          <w:bCs/>
+          <w:color w:val="7F0055"/>
+          <w:kern w:val="0"/>
+          <w:sz w:val="23"/>
+          <w:szCs w:val="23"/>
+        </w:rPr>
+        <w:t>public</w:t>
+      </w:r>
+      <w:proofErr w:type="gramEnd"/>
+      <w:r>
+        <w:rPr>
+          <w:rFonts w:ascii="Consolas" w:eastAsia="宋体" w:hAnsi="Consolas" w:cs="Consolas"/>
+          <w:color w:val="000000"/>
+          <w:kern w:val="0"/>
+          <w:sz w:val="23"/>
+          <w:szCs w:val="23"/>
+        </w:rPr>
+        <w:t xml:space="preserve"> </w:t>
+      </w:r>
+      <w:r>
+        <w:rPr>
+          <w:rFonts w:ascii="Consolas" w:eastAsia="宋体" w:hAnsi="Consolas" w:cs="Consolas"/>
+          <w:b/>
+          <w:bCs/>
+          <w:color w:val="7F0055"/>
+          <w:kern w:val="0"/>
+          <w:sz w:val="23"/>
+          <w:szCs w:val="23"/>
+        </w:rPr>
+        <w:t>void</w:t>
+      </w:r>
+      <w:r>
+        <w:rPr>
+          <w:rFonts w:ascii="Consolas" w:eastAsia="宋体" w:hAnsi="Consolas" w:cs="Consolas"/>
+          <w:color w:val="000000"/>
+          <w:kern w:val="0"/>
+          <w:sz w:val="23"/>
+          <w:szCs w:val="23"/>
+        </w:rPr>
+        <w:t xml:space="preserve"> </w:t>
+      </w:r>
+      <w:proofErr w:type="spellStart"/>
+      <w:r>
+        <w:rPr>
+          <w:rFonts w:ascii="Consolas" w:eastAsia="宋体" w:hAnsi="Consolas" w:cs="Consolas"/>
+          <w:color w:val="000000"/>
+          <w:kern w:val="0"/>
+          <w:sz w:val="23"/>
+          <w:szCs w:val="23"/>
+        </w:rPr>
+        <w:t>findPet</w:t>
+      </w:r>
+      <w:proofErr w:type="spellEnd"/>
+      <w:r>
+        <w:rPr>
+          <w:rFonts w:ascii="Consolas" w:eastAsia="宋体" w:hAnsi="Consolas" w:cs="Consolas"/>
+          <w:color w:val="000000"/>
+          <w:kern w:val="0"/>
+          <w:sz w:val="23"/>
+          <w:szCs w:val="23"/>
+        </w:rPr>
+        <w:t>(</w:t>
+      </w:r>
+      <w:r>
+        <w:rPr>
+          <w:rFonts w:ascii="Consolas" w:eastAsia="宋体" w:hAnsi="Consolas" w:cs="Consolas"/>
+          <w:i/>
+          <w:iCs/>
+          <w:color w:val="808080"/>
+          <w:kern w:val="0"/>
+          <w:sz w:val="23"/>
+          <w:szCs w:val="23"/>
+        </w:rPr>
+        <w:t>@</w:t>
+      </w:r>
+      <w:proofErr w:type="spellStart"/>
+      <w:r>
+        <w:rPr>
+          <w:rFonts w:ascii="Consolas" w:eastAsia="宋体" w:hAnsi="Consolas" w:cs="Consolas"/>
+          <w:i/>
+          <w:iCs/>
+          <w:color w:val="808080"/>
+          <w:kern w:val="0"/>
+          <w:sz w:val="23"/>
+          <w:szCs w:val="23"/>
+        </w:rPr>
+        <w:t>PathVariable</w:t>
+      </w:r>
+      <w:proofErr w:type="spellEnd"/>
+      <w:r>
+        <w:rPr>
+          <w:rFonts w:ascii="Consolas" w:eastAsia="宋体" w:hAnsi="Consolas" w:cs="Consolas"/>
+          <w:color w:val="000000"/>
+          <w:kern w:val="0"/>
+          <w:sz w:val="23"/>
+          <w:szCs w:val="23"/>
+        </w:rPr>
+        <w:t xml:space="preserve"> String </w:t>
+      </w:r>
+      <w:proofErr w:type="spellStart"/>
+      <w:r>
+        <w:rPr>
+          <w:rFonts w:ascii="Consolas" w:eastAsia="宋体" w:hAnsi="Consolas" w:cs="Consolas"/>
+          <w:color w:val="000000"/>
+          <w:kern w:val="0"/>
+          <w:sz w:val="23"/>
+          <w:szCs w:val="23"/>
+        </w:rPr>
+        <w:t>ownerId</w:t>
+      </w:r>
+      <w:proofErr w:type="spellEnd"/>
+      <w:r>
+        <w:rPr>
+          <w:rFonts w:ascii="Consolas" w:eastAsia="宋体" w:hAnsi="Consolas" w:cs="Consolas"/>
+          <w:color w:val="000000"/>
+          <w:kern w:val="0"/>
+          <w:sz w:val="23"/>
+          <w:szCs w:val="23"/>
+        </w:rPr>
+        <w:t xml:space="preserve">, </w:t>
+      </w:r>
+      <w:r>
+        <w:rPr>
+          <w:rFonts w:ascii="Consolas" w:eastAsia="宋体" w:hAnsi="Consolas" w:cs="Consolas"/>
+          <w:i/>
+          <w:iCs/>
+          <w:color w:val="808080"/>
+          <w:kern w:val="0"/>
+          <w:sz w:val="23"/>
+          <w:szCs w:val="23"/>
+        </w:rPr>
+        <w:t>@</w:t>
+      </w:r>
+      <w:proofErr w:type="spellStart"/>
+      <w:r>
+        <w:rPr>
+          <w:rFonts w:ascii="Consolas" w:eastAsia="宋体" w:hAnsi="Consolas" w:cs="Consolas"/>
+          <w:i/>
+          <w:iCs/>
+          <w:color w:val="808080"/>
+          <w:kern w:val="0"/>
+          <w:sz w:val="23"/>
+          <w:szCs w:val="23"/>
+        </w:rPr>
+        <w:t>PathVariable</w:t>
+      </w:r>
+      <w:proofErr w:type="spellEnd"/>
+      <w:r>
+        <w:rPr>
+          <w:rFonts w:ascii="Consolas" w:eastAsia="宋体" w:hAnsi="Consolas" w:cs="Consolas"/>
+          <w:color w:val="000000"/>
+          <w:kern w:val="0"/>
+          <w:sz w:val="23"/>
+          <w:szCs w:val="23"/>
+        </w:rPr>
+        <w:t xml:space="preserve"> String </w:t>
+      </w:r>
+      <w:proofErr w:type="spellStart"/>
+      <w:r>
+        <w:rPr>
+          <w:rFonts w:ascii="Consolas" w:eastAsia="宋体" w:hAnsi="Consolas" w:cs="Consolas"/>
+          <w:color w:val="000000"/>
+          <w:kern w:val="0"/>
+          <w:sz w:val="23"/>
+          <w:szCs w:val="23"/>
+        </w:rPr>
+        <w:t>petId</w:t>
+      </w:r>
+      <w:proofErr w:type="spellEnd"/>
+      <w:r>
+        <w:rPr>
+          <w:rFonts w:ascii="Consolas" w:eastAsia="宋体" w:hAnsi="Consolas" w:cs="Consolas"/>
+          <w:color w:val="000000"/>
+          <w:kern w:val="0"/>
+          <w:sz w:val="23"/>
+          <w:szCs w:val="23"/>
+        </w:rPr>
+        <w:t>, Model model) {</w:t>
+      </w:r>
+    </w:p>
+    <w:p>
+      <w:pPr>
+        <w:widowControl/>
+        <w:pBdr>
+          <w:top w:val="single" w:sz="6" w:space="5" w:color="CCCCCC"/>
+          <w:left w:val="single" w:sz="6" w:space="8" w:color="CCCCCC"/>
+          <w:bottom w:val="single" w:sz="6" w:space="5" w:color="CCCCCC"/>
+          <w:right w:val="single" w:sz="6" w:space="8" w:color="CCCCCC"/>
+        </w:pBdr>
+        <w:shd w:val="clear" w:color="auto" w:fill="F8F8F8"/>
+        <w:tabs>
+          <w:tab w:val="left" w:pos="916"/>
+          <w:tab w:val="left" w:pos="1832"/>
+          <w:tab w:val="left" w:pos="2748"/>
+          <w:tab w:val="left" w:pos="3664"/>
+          <w:tab w:val="left" w:pos="4580"/>
+          <w:tab w:val="left" w:pos="5496"/>
+          <w:tab w:val="left" w:pos="6412"/>
+          <w:tab w:val="left" w:pos="7328"/>
+          <w:tab w:val="left" w:pos="8244"/>
+          <w:tab w:val="left" w:pos="9160"/>
+          <w:tab w:val="left" w:pos="10076"/>
+          <w:tab w:val="left" w:pos="10992"/>
+          <w:tab w:val="left" w:pos="11908"/>
+          <w:tab w:val="left" w:pos="12824"/>
+          <w:tab w:val="left" w:pos="13740"/>
+          <w:tab w:val="left" w:pos="14656"/>
+        </w:tabs>
+        <w:jc w:val="left"/>
+        <w:rPr>
+          <w:rFonts w:ascii="Consolas" w:eastAsia="宋体" w:hAnsi="Consolas" w:cs="Consolas"/>
+          <w:color w:val="000000"/>
+          <w:kern w:val="0"/>
+          <w:sz w:val="23"/>
+          <w:szCs w:val="23"/>
+        </w:rPr>
+      </w:pPr>
+      <w:r>
+        <w:rPr>
+          <w:rFonts w:ascii="Consolas" w:eastAsia="宋体" w:hAnsi="Consolas" w:cs="Consolas"/>
+          <w:color w:val="000000"/>
+          <w:kern w:val="0"/>
+          <w:sz w:val="23"/>
+          <w:szCs w:val="23"/>
+        </w:rPr>
+        <w:t xml:space="preserve">        </w:t>
+      </w:r>
+      <w:r>
+        <w:rPr>
+          <w:rFonts w:ascii="Consolas" w:eastAsia="宋体" w:hAnsi="Consolas" w:cs="Consolas"/>
+          <w:i/>
+          <w:iCs/>
+          <w:color w:val="3F5F5F"/>
+          <w:kern w:val="0"/>
+          <w:sz w:val="23"/>
+          <w:szCs w:val="23"/>
+        </w:rPr>
+        <w:t>// implementation omitted</w:t>
+      </w:r>
+    </w:p>
+    <w:p>
+      <w:pPr>
+        <w:widowControl/>
+        <w:pBdr>
+          <w:top w:val="single" w:sz="6" w:space="5" w:color="CCCCCC"/>
+          <w:left w:val="single" w:sz="6" w:space="8" w:color="CCCCCC"/>
+          <w:bottom w:val="single" w:sz="6" w:space="5" w:color="CCCCCC"/>
+          <w:right w:val="single" w:sz="6" w:space="8" w:color="CCCCCC"/>
+        </w:pBdr>
+        <w:shd w:val="clear" w:color="auto" w:fill="F8F8F8"/>
+        <w:tabs>
+          <w:tab w:val="left" w:pos="916"/>
+          <w:tab w:val="left" w:pos="1832"/>
+          <w:tab w:val="left" w:pos="2748"/>
+          <w:tab w:val="left" w:pos="3664"/>
+          <w:tab w:val="left" w:pos="4580"/>
+          <w:tab w:val="left" w:pos="5496"/>
+          <w:tab w:val="left" w:pos="6412"/>
+          <w:tab w:val="left" w:pos="7328"/>
+          <w:tab w:val="left" w:pos="8244"/>
+          <w:tab w:val="left" w:pos="9160"/>
+          <w:tab w:val="left" w:pos="10076"/>
+          <w:tab w:val="left" w:pos="10992"/>
+          <w:tab w:val="left" w:pos="11908"/>
+          <w:tab w:val="left" w:pos="12824"/>
+          <w:tab w:val="left" w:pos="13740"/>
+          <w:tab w:val="left" w:pos="14656"/>
+        </w:tabs>
+        <w:jc w:val="left"/>
+        <w:rPr>
+          <w:rFonts w:ascii="Consolas" w:eastAsia="宋体" w:hAnsi="Consolas" w:cs="Consolas"/>
+          <w:color w:val="000000"/>
+          <w:kern w:val="0"/>
+          <w:sz w:val="23"/>
+          <w:szCs w:val="23"/>
+        </w:rPr>
+      </w:pPr>
+      <w:r>
+        <w:rPr>
+          <w:rFonts w:ascii="Consolas" w:eastAsia="宋体" w:hAnsi="Consolas" w:cs="Consolas"/>
+          <w:color w:val="000000"/>
+          <w:kern w:val="0"/>
+          <w:sz w:val="23"/>
+          <w:szCs w:val="23"/>
+        </w:rPr>
+        <w:lastRenderedPageBreak/>
+        <w:t xml:space="preserve">    }</w:t>
+      </w:r>
+    </w:p>
+    <w:p>
+      <w:pPr>
+        <w:widowControl/>
+        <w:pBdr>
+          <w:top w:val="single" w:sz="6" w:space="5" w:color="CCCCCC"/>
+          <w:left w:val="single" w:sz="6" w:space="8" w:color="CCCCCC"/>
+          <w:bottom w:val="single" w:sz="6" w:space="5" w:color="CCCCCC"/>
+          <w:right w:val="single" w:sz="6" w:space="8" w:color="CCCCCC"/>
+        </w:pBdr>
+        <w:shd w:val="clear" w:color="auto" w:fill="F8F8F8"/>
+        <w:tabs>
+          <w:tab w:val="left" w:pos="916"/>
+          <w:tab w:val="left" w:pos="1832"/>
+          <w:tab w:val="left" w:pos="2748"/>
+          <w:tab w:val="left" w:pos="3664"/>
+          <w:tab w:val="left" w:pos="4580"/>
+          <w:tab w:val="left" w:pos="5496"/>
+          <w:tab w:val="left" w:pos="6412"/>
+          <w:tab w:val="left" w:pos="7328"/>
+          <w:tab w:val="left" w:pos="8244"/>
+          <w:tab w:val="left" w:pos="9160"/>
+          <w:tab w:val="left" w:pos="10076"/>
+          <w:tab w:val="left" w:pos="10992"/>
+          <w:tab w:val="left" w:pos="11908"/>
+          <w:tab w:val="left" w:pos="12824"/>
+          <w:tab w:val="left" w:pos="13740"/>
+          <w:tab w:val="left" w:pos="14656"/>
+        </w:tabs>
+        <w:jc w:val="left"/>
+        <w:rPr>
+          <w:rFonts w:ascii="Consolas" w:eastAsia="宋体" w:hAnsi="Consolas" w:cs="Consolas"/>
+          <w:color w:val="000000"/>
+          <w:kern w:val="0"/>
+          <w:sz w:val="23"/>
+          <w:szCs w:val="23"/>
+        </w:rPr>
+      </w:pPr>
+    </w:p>
+    <w:p>
+      <w:pPr>
+        <w:widowControl/>
+        <w:pBdr>
+          <w:top w:val="single" w:sz="6" w:space="5" w:color="CCCCCC"/>
+          <w:left w:val="single" w:sz="6" w:space="8" w:color="CCCCCC"/>
+          <w:bottom w:val="single" w:sz="6" w:space="5" w:color="CCCCCC"/>
+          <w:right w:val="single" w:sz="6" w:space="8" w:color="CCCCCC"/>
+        </w:pBdr>
+        <w:shd w:val="clear" w:color="auto" w:fill="F8F8F8"/>
+        <w:tabs>
+          <w:tab w:val="left" w:pos="916"/>
+          <w:tab w:val="left" w:pos="1832"/>
+          <w:tab w:val="left" w:pos="2748"/>
+          <w:tab w:val="left" w:pos="3664"/>
+          <w:tab w:val="left" w:pos="4580"/>
+          <w:tab w:val="left" w:pos="5496"/>
+          <w:tab w:val="left" w:pos="6412"/>
+          <w:tab w:val="left" w:pos="7328"/>
+          <w:tab w:val="left" w:pos="8244"/>
+          <w:tab w:val="left" w:pos="9160"/>
+          <w:tab w:val="left" w:pos="10076"/>
+          <w:tab w:val="left" w:pos="10992"/>
+          <w:tab w:val="left" w:pos="11908"/>
+          <w:tab w:val="left" w:pos="12824"/>
+          <w:tab w:val="left" w:pos="13740"/>
+          <w:tab w:val="left" w:pos="14656"/>
+        </w:tabs>
+        <w:jc w:val="left"/>
+        <w:rPr>
+          <w:rFonts w:ascii="Consolas" w:eastAsia="宋体" w:hAnsi="Consolas" w:cs="Consolas"/>
+          <w:color w:val="000000"/>
+          <w:kern w:val="0"/>
+          <w:sz w:val="23"/>
+          <w:szCs w:val="23"/>
+        </w:rPr>
+      </w:pPr>
+      <w:r>
+        <w:rPr>
+          <w:rFonts w:ascii="Consolas" w:eastAsia="宋体" w:hAnsi="Consolas" w:cs="Consolas"/>
+          <w:color w:val="000000"/>
+          <w:kern w:val="0"/>
+          <w:sz w:val="23"/>
+          <w:szCs w:val="23"/>
+        </w:rPr>
+        <w:t>}</w:t>
+      </w:r>
+    </w:p>
+    <w:p>
+      <w:pPr>
+        <w:rPr>
+          <w:rFonts w:hint="eastAsia"/>
+        </w:rPr>
+      </w:pPr>
+      <w:r>
+        <w:rPr>
+          <w:rFonts w:hint="eastAsia"/>
+        </w:rPr>
+        <w:t>获取</w:t>
+      </w:r>
+      <w:r>
+        <w:rPr>
+          <w:rFonts w:hint="eastAsia"/>
+        </w:rPr>
+        <w:t>head</w:t>
+      </w:r>
+      <w:r>
+        <w:rPr>
+          <w:rFonts w:hint="eastAsia"/>
+        </w:rPr>
+        <w:t>的参数形式</w:t>
+      </w:r>
+    </w:p>
+    <w:p>
+      <w:pPr>
+        <w:widowControl/>
+        <w:pBdr>
+          <w:top w:val="single" w:sz="6" w:space="5" w:color="CCCCCC"/>
+          <w:left w:val="single" w:sz="6" w:space="8" w:color="CCCCCC"/>
+          <w:bottom w:val="single" w:sz="6" w:space="5" w:color="CCCCCC"/>
+          <w:right w:val="single" w:sz="6" w:space="8" w:color="CCCCCC"/>
+        </w:pBdr>
+        <w:shd w:val="clear" w:color="auto" w:fill="F8F8F8"/>
+        <w:tabs>
+          <w:tab w:val="left" w:pos="916"/>
+          <w:tab w:val="left" w:pos="1832"/>
+          <w:tab w:val="left" w:pos="2748"/>
+          <w:tab w:val="left" w:pos="3664"/>
+          <w:tab w:val="left" w:pos="4580"/>
+          <w:tab w:val="left" w:pos="5496"/>
+          <w:tab w:val="left" w:pos="6412"/>
+          <w:tab w:val="left" w:pos="7328"/>
+          <w:tab w:val="left" w:pos="8244"/>
+          <w:tab w:val="left" w:pos="9160"/>
+          <w:tab w:val="left" w:pos="10076"/>
+          <w:tab w:val="left" w:pos="10992"/>
+          <w:tab w:val="left" w:pos="11908"/>
+          <w:tab w:val="left" w:pos="12824"/>
+          <w:tab w:val="left" w:pos="13740"/>
+          <w:tab w:val="left" w:pos="14656"/>
+        </w:tabs>
+        <w:jc w:val="left"/>
+        <w:rPr>
+          <w:rFonts w:ascii="Consolas" w:eastAsia="宋体" w:hAnsi="Consolas" w:cs="Consolas"/>
+          <w:color w:val="000000"/>
+          <w:kern w:val="0"/>
+          <w:sz w:val="23"/>
+          <w:szCs w:val="23"/>
+        </w:rPr>
+      </w:pPr>
+      <w:r>
+        <w:rPr>
+          <w:rFonts w:ascii="Consolas" w:eastAsia="宋体" w:hAnsi="Consolas" w:cs="Consolas"/>
+          <w:i/>
+          <w:iCs/>
+          <w:color w:val="808080"/>
+          <w:kern w:val="0"/>
+          <w:sz w:val="23"/>
+          <w:szCs w:val="23"/>
+        </w:rPr>
+        <w:t>@Controller</w:t>
+      </w:r>
+    </w:p>
+    <w:p>
+      <w:pPr>
+        <w:widowControl/>
+        <w:pBdr>
+          <w:top w:val="single" w:sz="6" w:space="5" w:color="CCCCCC"/>
+          <w:left w:val="single" w:sz="6" w:space="8" w:color="CCCCCC"/>
+          <w:bottom w:val="single" w:sz="6" w:space="5" w:color="CCCCCC"/>
+          <w:right w:val="single" w:sz="6" w:space="8" w:color="CCCCCC"/>
+        </w:pBdr>
+        <w:shd w:val="clear" w:color="auto" w:fill="F8F8F8"/>
+        <w:tabs>
+          <w:tab w:val="left" w:pos="916"/>
+          <w:tab w:val="left" w:pos="1832"/>
+          <w:tab w:val="left" w:pos="2748"/>
+          <w:tab w:val="left" w:pos="3664"/>
+          <w:tab w:val="left" w:pos="4580"/>
+          <w:tab w:val="left" w:pos="5496"/>
+          <w:tab w:val="left" w:pos="6412"/>
+          <w:tab w:val="left" w:pos="7328"/>
+          <w:tab w:val="left" w:pos="8244"/>
+          <w:tab w:val="left" w:pos="9160"/>
+          <w:tab w:val="left" w:pos="10076"/>
+          <w:tab w:val="left" w:pos="10992"/>
+          <w:tab w:val="left" w:pos="11908"/>
+          <w:tab w:val="left" w:pos="12824"/>
+          <w:tab w:val="left" w:pos="13740"/>
+          <w:tab w:val="left" w:pos="14656"/>
+        </w:tabs>
+        <w:jc w:val="left"/>
+        <w:rPr>
+          <w:rFonts w:ascii="Consolas" w:eastAsia="宋体" w:hAnsi="Consolas" w:cs="Consolas"/>
+          <w:color w:val="000000"/>
+          <w:kern w:val="0"/>
+          <w:sz w:val="23"/>
+          <w:szCs w:val="23"/>
+        </w:rPr>
+      </w:pPr>
+      <w:proofErr w:type="gramStart"/>
+      <w:r>
+        <w:rPr>
+          <w:rFonts w:ascii="Consolas" w:eastAsia="宋体" w:hAnsi="Consolas" w:cs="Consolas"/>
+          <w:i/>
+          <w:iCs/>
+          <w:color w:val="808080"/>
+          <w:kern w:val="0"/>
+          <w:sz w:val="23"/>
+          <w:szCs w:val="23"/>
+        </w:rPr>
+        <w:t>@</w:t>
+      </w:r>
+      <w:proofErr w:type="spellStart"/>
+      <w:r>
+        <w:rPr>
+          <w:rFonts w:ascii="Consolas" w:eastAsia="宋体" w:hAnsi="Consolas" w:cs="Consolas"/>
+          <w:i/>
+          <w:iCs/>
+          <w:color w:val="808080"/>
+          <w:kern w:val="0"/>
+          <w:sz w:val="23"/>
+          <w:szCs w:val="23"/>
+        </w:rPr>
+        <w:t>RequestMapping</w:t>
+      </w:r>
+      <w:proofErr w:type="spellEnd"/>
+      <w:r>
+        <w:rPr>
+          <w:rFonts w:ascii="Consolas" w:eastAsia="宋体" w:hAnsi="Consolas" w:cs="Consolas"/>
+          <w:i/>
+          <w:iCs/>
+          <w:color w:val="808080"/>
+          <w:kern w:val="0"/>
+          <w:sz w:val="23"/>
+          <w:szCs w:val="23"/>
+        </w:rPr>
+        <w:t>(</w:t>
+      </w:r>
+      <w:proofErr w:type="gramEnd"/>
+      <w:r>
+        <w:rPr>
+          <w:rFonts w:ascii="Consolas" w:eastAsia="宋体" w:hAnsi="Consolas" w:cs="Consolas"/>
+          <w:i/>
+          <w:iCs/>
+          <w:color w:val="808080"/>
+          <w:kern w:val="0"/>
+          <w:sz w:val="23"/>
+          <w:szCs w:val="23"/>
+        </w:rPr>
+        <w:t>"/owners/{</w:t>
+      </w:r>
+      <w:proofErr w:type="spellStart"/>
+      <w:r>
+        <w:rPr>
+          <w:rFonts w:ascii="Consolas" w:eastAsia="宋体" w:hAnsi="Consolas" w:cs="Consolas"/>
+          <w:i/>
+          <w:iCs/>
+          <w:color w:val="808080"/>
+          <w:kern w:val="0"/>
+          <w:sz w:val="23"/>
+          <w:szCs w:val="23"/>
+        </w:rPr>
+        <w:t>ownerId</w:t>
+      </w:r>
+      <w:proofErr w:type="spellEnd"/>
+      <w:r>
+        <w:rPr>
+          <w:rFonts w:ascii="Consolas" w:eastAsia="宋体" w:hAnsi="Consolas" w:cs="Consolas"/>
+          <w:i/>
+          <w:iCs/>
+          <w:color w:val="808080"/>
+          <w:kern w:val="0"/>
+          <w:sz w:val="23"/>
+          <w:szCs w:val="23"/>
+        </w:rPr>
+        <w:t>}")</w:t>
+      </w:r>
+    </w:p>
+    <w:p>
+      <w:pPr>
+        <w:widowControl/>
+        <w:pBdr>
+          <w:top w:val="single" w:sz="6" w:space="5" w:color="CCCCCC"/>
+          <w:left w:val="single" w:sz="6" w:space="8" w:color="CCCCCC"/>
+          <w:bottom w:val="single" w:sz="6" w:space="5" w:color="CCCCCC"/>
+          <w:right w:val="single" w:sz="6" w:space="8" w:color="CCCCCC"/>
+        </w:pBdr>
+        <w:shd w:val="clear" w:color="auto" w:fill="F8F8F8"/>
+        <w:tabs>
+          <w:tab w:val="left" w:pos="916"/>
+          <w:tab w:val="left" w:pos="1832"/>
+          <w:tab w:val="left" w:pos="2748"/>
+          <w:tab w:val="left" w:pos="3664"/>
+          <w:tab w:val="left" w:pos="4580"/>
+          <w:tab w:val="left" w:pos="5496"/>
+          <w:tab w:val="left" w:pos="6412"/>
+          <w:tab w:val="left" w:pos="7328"/>
+          <w:tab w:val="left" w:pos="8244"/>
+          <w:tab w:val="left" w:pos="9160"/>
+          <w:tab w:val="left" w:pos="10076"/>
+          <w:tab w:val="left" w:pos="10992"/>
+          <w:tab w:val="left" w:pos="11908"/>
+          <w:tab w:val="left" w:pos="12824"/>
+          <w:tab w:val="left" w:pos="13740"/>
+          <w:tab w:val="left" w:pos="14656"/>
+        </w:tabs>
+        <w:jc w:val="left"/>
+        <w:rPr>
+          <w:rFonts w:ascii="Consolas" w:eastAsia="宋体" w:hAnsi="Consolas" w:cs="Consolas"/>
+          <w:color w:val="000000"/>
+          <w:kern w:val="0"/>
+          <w:sz w:val="23"/>
+          <w:szCs w:val="23"/>
+        </w:rPr>
+      </w:pPr>
+      <w:proofErr w:type="gramStart"/>
+      <w:r>
+        <w:rPr>
+          <w:rFonts w:ascii="Consolas" w:eastAsia="宋体" w:hAnsi="Consolas" w:cs="Consolas"/>
+          <w:b/>
+          <w:bCs/>
+          <w:color w:val="7F0055"/>
+          <w:kern w:val="0"/>
+          <w:sz w:val="23"/>
+          <w:szCs w:val="23"/>
+        </w:rPr>
+        <w:t>public</w:t>
+      </w:r>
+      <w:proofErr w:type="gramEnd"/>
+      <w:r>
+        <w:rPr>
+          <w:rFonts w:ascii="Consolas" w:eastAsia="宋体" w:hAnsi="Consolas" w:cs="Consolas"/>
+          <w:color w:val="000000"/>
+          <w:kern w:val="0"/>
+          <w:sz w:val="23"/>
+          <w:szCs w:val="23"/>
+        </w:rPr>
+        <w:t xml:space="preserve"> </w:t>
+      </w:r>
+      <w:r>
+        <w:rPr>
+          <w:rFonts w:ascii="Consolas" w:eastAsia="宋体" w:hAnsi="Consolas" w:cs="Consolas"/>
+          <w:b/>
+          <w:bCs/>
+          <w:color w:val="7F0055"/>
+          <w:kern w:val="0"/>
+          <w:sz w:val="23"/>
+          <w:szCs w:val="23"/>
+        </w:rPr>
+        <w:t>class</w:t>
+      </w:r>
+      <w:r>
+        <w:rPr>
+          <w:rFonts w:ascii="Consolas" w:eastAsia="宋体" w:hAnsi="Consolas" w:cs="Consolas"/>
+          <w:color w:val="000000"/>
+          <w:kern w:val="0"/>
+          <w:sz w:val="23"/>
+          <w:szCs w:val="23"/>
+        </w:rPr>
+        <w:t xml:space="preserve"> </w:t>
+      </w:r>
+      <w:proofErr w:type="spellStart"/>
+      <w:r>
+        <w:rPr>
+          <w:rFonts w:ascii="Consolas" w:eastAsia="宋体" w:hAnsi="Consolas" w:cs="Consolas"/>
+          <w:color w:val="000000"/>
+          <w:kern w:val="0"/>
+          <w:sz w:val="23"/>
+          <w:szCs w:val="23"/>
+        </w:rPr>
+        <w:t>RelativePathUriTemplateController</w:t>
+      </w:r>
+      <w:proofErr w:type="spellEnd"/>
+      <w:r>
+        <w:rPr>
+          <w:rFonts w:ascii="Consolas" w:eastAsia="宋体" w:hAnsi="Consolas" w:cs="Consolas"/>
+          <w:color w:val="000000"/>
+          <w:kern w:val="0"/>
+          <w:sz w:val="23"/>
+          <w:szCs w:val="23"/>
+        </w:rPr>
+        <w:t xml:space="preserve"> {</w:t>
+      </w:r>
+    </w:p>
+    <w:p>
+      <w:pPr>
+        <w:widowControl/>
+        <w:pBdr>
+          <w:top w:val="single" w:sz="6" w:space="5" w:color="CCCCCC"/>
+          <w:left w:val="single" w:sz="6" w:space="8" w:color="CCCCCC"/>
+          <w:bottom w:val="single" w:sz="6" w:space="5" w:color="CCCCCC"/>
+          <w:right w:val="single" w:sz="6" w:space="8" w:color="CCCCCC"/>
+        </w:pBdr>
+        <w:shd w:val="clear" w:color="auto" w:fill="F8F8F8"/>
+        <w:tabs>
+          <w:tab w:val="left" w:pos="916"/>
+          <w:tab w:val="left" w:pos="1832"/>
+          <w:tab w:val="left" w:pos="2748"/>
+          <w:tab w:val="left" w:pos="3664"/>
+          <w:tab w:val="left" w:pos="4580"/>
+          <w:tab w:val="left" w:pos="5496"/>
+          <w:tab w:val="left" w:pos="6412"/>
+          <w:tab w:val="left" w:pos="7328"/>
+          <w:tab w:val="left" w:pos="8244"/>
+          <w:tab w:val="left" w:pos="9160"/>
+          <w:tab w:val="left" w:pos="10076"/>
+          <w:tab w:val="left" w:pos="10992"/>
+          <w:tab w:val="left" w:pos="11908"/>
+          <w:tab w:val="left" w:pos="12824"/>
+          <w:tab w:val="left" w:pos="13740"/>
+          <w:tab w:val="left" w:pos="14656"/>
+        </w:tabs>
+        <w:jc w:val="left"/>
+        <w:rPr>
+          <w:rFonts w:ascii="Consolas" w:eastAsia="宋体" w:hAnsi="Consolas" w:cs="Consolas"/>
+          <w:color w:val="000000"/>
+          <w:kern w:val="0"/>
+          <w:sz w:val="23"/>
+          <w:szCs w:val="23"/>
+        </w:rPr>
+      </w:pPr>
+    </w:p>
+    <w:p>
+      <w:pPr>
+        <w:widowControl/>
+        <w:pBdr>
+          <w:top w:val="single" w:sz="6" w:space="5" w:color="CCCCCC"/>
+          <w:left w:val="single" w:sz="6" w:space="8" w:color="CCCCCC"/>
+          <w:bottom w:val="single" w:sz="6" w:space="5" w:color="CCCCCC"/>
+          <w:right w:val="single" w:sz="6" w:space="8" w:color="CCCCCC"/>
+        </w:pBdr>
+        <w:shd w:val="clear" w:color="auto" w:fill="F8F8F8"/>
+        <w:tabs>
+          <w:tab w:val="left" w:pos="916"/>
+          <w:tab w:val="left" w:pos="1832"/>
+          <w:tab w:val="left" w:pos="2748"/>
+          <w:tab w:val="left" w:pos="3664"/>
+          <w:tab w:val="left" w:pos="4580"/>
+          <w:tab w:val="left" w:pos="5496"/>
+          <w:tab w:val="left" w:pos="6412"/>
+          <w:tab w:val="left" w:pos="7328"/>
+          <w:tab w:val="left" w:pos="8244"/>
+          <w:tab w:val="left" w:pos="9160"/>
+          <w:tab w:val="left" w:pos="10076"/>
+          <w:tab w:val="left" w:pos="10992"/>
+          <w:tab w:val="left" w:pos="11908"/>
+          <w:tab w:val="left" w:pos="12824"/>
+          <w:tab w:val="left" w:pos="13740"/>
+          <w:tab w:val="left" w:pos="14656"/>
+        </w:tabs>
+        <w:jc w:val="left"/>
+        <w:rPr>
+          <w:rFonts w:ascii="Consolas" w:eastAsia="宋体" w:hAnsi="Consolas" w:cs="Consolas"/>
+          <w:color w:val="000000"/>
+          <w:kern w:val="0"/>
+          <w:sz w:val="23"/>
+          <w:szCs w:val="23"/>
+        </w:rPr>
+      </w:pPr>
+      <w:r>
+        <w:rPr>
+          <w:rFonts w:ascii="Consolas" w:eastAsia="宋体" w:hAnsi="Consolas" w:cs="Consolas"/>
+          <w:color w:val="000000"/>
+          <w:kern w:val="0"/>
+          <w:sz w:val="23"/>
+          <w:szCs w:val="23"/>
+        </w:rPr>
+        <w:t xml:space="preserve">    </w:t>
+      </w:r>
+      <w:proofErr w:type="gramStart"/>
+      <w:r>
+        <w:rPr>
+          <w:rFonts w:ascii="Consolas" w:eastAsia="宋体" w:hAnsi="Consolas" w:cs="Consolas"/>
+          <w:color w:val="000000"/>
+          <w:kern w:val="0"/>
+          <w:sz w:val="23"/>
+          <w:szCs w:val="23"/>
+        </w:rPr>
+        <w:t>@</w:t>
+      </w:r>
+      <w:proofErr w:type="spellStart"/>
+      <w:r>
+        <w:rPr>
+          <w:rFonts w:ascii="Consolas" w:eastAsia="宋体" w:hAnsi="Consolas" w:cs="Consolas"/>
+          <w:color w:val="000000"/>
+          <w:kern w:val="0"/>
+          <w:sz w:val="23"/>
+          <w:szCs w:val="23"/>
+        </w:rPr>
+        <w:t>RequestMapping</w:t>
+      </w:r>
+      <w:proofErr w:type="spellEnd"/>
+      <w:r>
+        <w:rPr>
+          <w:rFonts w:ascii="Consolas" w:eastAsia="宋体" w:hAnsi="Consolas" w:cs="Consolas"/>
+          <w:color w:val="000000"/>
+          <w:kern w:val="0"/>
+          <w:sz w:val="23"/>
+          <w:szCs w:val="23"/>
+        </w:rPr>
+        <w:t>(</w:t>
+      </w:r>
+      <w:proofErr w:type="gramEnd"/>
+      <w:r>
+        <w:rPr>
+          <w:rFonts w:ascii="Consolas" w:eastAsia="宋体" w:hAnsi="Consolas" w:cs="Consolas"/>
+          <w:color w:val="000000"/>
+          <w:kern w:val="0"/>
+          <w:sz w:val="23"/>
+          <w:szCs w:val="23"/>
+        </w:rPr>
+        <w:t xml:space="preserve">value = </w:t>
+      </w:r>
+      <w:r>
+        <w:rPr>
+          <w:rFonts w:ascii="Consolas" w:eastAsia="宋体" w:hAnsi="Consolas" w:cs="Consolas"/>
+          <w:color w:val="2A00FF"/>
+          <w:kern w:val="0"/>
+          <w:sz w:val="23"/>
+          <w:szCs w:val="23"/>
+        </w:rPr>
+        <w:t>"/pets"</w:t>
+      </w:r>
+      <w:r>
+        <w:rPr>
+          <w:rFonts w:ascii="Consolas" w:eastAsia="宋体" w:hAnsi="Consolas" w:cs="Consolas"/>
+          <w:color w:val="000000"/>
+          <w:kern w:val="0"/>
+          <w:sz w:val="23"/>
+          <w:szCs w:val="23"/>
+        </w:rPr>
+        <w:t xml:space="preserve">, method = </w:t>
+      </w:r>
+      <w:proofErr w:type="spellStart"/>
+      <w:r>
+        <w:rPr>
+          <w:rFonts w:ascii="Consolas" w:eastAsia="宋体" w:hAnsi="Consolas" w:cs="Consolas"/>
+          <w:color w:val="000000"/>
+          <w:kern w:val="0"/>
+          <w:sz w:val="23"/>
+          <w:szCs w:val="23"/>
+        </w:rPr>
+        <w:t>RequestMethod.GET</w:t>
+      </w:r>
+      <w:proofErr w:type="spellEnd"/>
+      <w:r>
+        <w:rPr>
+          <w:rFonts w:ascii="Consolas" w:eastAsia="宋体" w:hAnsi="Consolas" w:cs="Consolas"/>
+          <w:color w:val="000000"/>
+          <w:kern w:val="0"/>
+          <w:sz w:val="23"/>
+          <w:szCs w:val="23"/>
+        </w:rPr>
+        <w:t xml:space="preserve">, </w:t>
+      </w:r>
+      <w:r>
+        <w:rPr>
+          <w:rFonts w:ascii="Consolas" w:eastAsia="宋体" w:hAnsi="Consolas" w:cs="Consolas"/>
+          <w:b/>
+          <w:bCs/>
+          <w:color w:val="000000"/>
+          <w:kern w:val="0"/>
+          <w:sz w:val="23"/>
+          <w:szCs w:val="23"/>
+        </w:rPr>
+        <w:t>headers="</w:t>
+      </w:r>
+      <w:proofErr w:type="spellStart"/>
+      <w:r>
+        <w:rPr>
+          <w:rFonts w:ascii="Consolas" w:eastAsia="宋体" w:hAnsi="Consolas" w:cs="Consolas"/>
+          <w:b/>
+          <w:bCs/>
+          <w:color w:val="000000"/>
+          <w:kern w:val="0"/>
+          <w:sz w:val="23"/>
+          <w:szCs w:val="23"/>
+        </w:rPr>
+        <w:t>myHeader</w:t>
+      </w:r>
+      <w:proofErr w:type="spellEnd"/>
+      <w:r>
+        <w:rPr>
+          <w:rFonts w:ascii="Consolas" w:eastAsia="宋体" w:hAnsi="Consolas" w:cs="Consolas"/>
+          <w:b/>
+          <w:bCs/>
+          <w:color w:val="000000"/>
+          <w:kern w:val="0"/>
+          <w:sz w:val="23"/>
+          <w:szCs w:val="23"/>
+        </w:rPr>
+        <w:t>=</w:t>
+      </w:r>
+      <w:proofErr w:type="spellStart"/>
+      <w:r>
+        <w:rPr>
+          <w:rFonts w:ascii="Consolas" w:eastAsia="宋体" w:hAnsi="Consolas" w:cs="Consolas"/>
+          <w:b/>
+          <w:bCs/>
+          <w:color w:val="000000"/>
+          <w:kern w:val="0"/>
+          <w:sz w:val="23"/>
+          <w:szCs w:val="23"/>
+        </w:rPr>
+        <w:t>myValue</w:t>
+      </w:r>
+      <w:proofErr w:type="spellEnd"/>
+      <w:r>
+        <w:rPr>
+          <w:rFonts w:ascii="Consolas" w:eastAsia="宋体" w:hAnsi="Consolas" w:cs="Consolas"/>
+          <w:b/>
+          <w:bCs/>
+          <w:color w:val="000000"/>
+          <w:kern w:val="0"/>
+          <w:sz w:val="23"/>
+          <w:szCs w:val="23"/>
+        </w:rPr>
+        <w:t>"</w:t>
+      </w:r>
+      <w:r>
+        <w:rPr>
+          <w:rFonts w:ascii="Consolas" w:eastAsia="宋体" w:hAnsi="Consolas" w:cs="Consolas"/>
+          <w:color w:val="000000"/>
+          <w:kern w:val="0"/>
+          <w:sz w:val="23"/>
+          <w:szCs w:val="23"/>
+        </w:rPr>
+        <w:t>)</w:t>
+      </w:r>
+    </w:p>
+    <w:p>
+      <w:pPr>
+        <w:widowControl/>
+        <w:pBdr>
+          <w:top w:val="single" w:sz="6" w:space="5" w:color="CCCCCC"/>
+          <w:left w:val="single" w:sz="6" w:space="8" w:color="CCCCCC"/>
+          <w:bottom w:val="single" w:sz="6" w:space="5" w:color="CCCCCC"/>
+          <w:right w:val="single" w:sz="6" w:space="8" w:color="CCCCCC"/>
+        </w:pBdr>
+        <w:shd w:val="clear" w:color="auto" w:fill="F8F8F8"/>
+        <w:tabs>
+          <w:tab w:val="left" w:pos="916"/>
+          <w:tab w:val="left" w:pos="1832"/>
+          <w:tab w:val="left" w:pos="2748"/>
+          <w:tab w:val="left" w:pos="3664"/>
+          <w:tab w:val="left" w:pos="4580"/>
+          <w:tab w:val="left" w:pos="5496"/>
+          <w:tab w:val="left" w:pos="6412"/>
+          <w:tab w:val="left" w:pos="7328"/>
+          <w:tab w:val="left" w:pos="8244"/>
+          <w:tab w:val="left" w:pos="9160"/>
+          <w:tab w:val="left" w:pos="10076"/>
+          <w:tab w:val="left" w:pos="10992"/>
+          <w:tab w:val="left" w:pos="11908"/>
+          <w:tab w:val="left" w:pos="12824"/>
+          <w:tab w:val="left" w:pos="13740"/>
+          <w:tab w:val="left" w:pos="14656"/>
+        </w:tabs>
+        <w:jc w:val="left"/>
+        <w:rPr>
+          <w:rFonts w:ascii="Consolas" w:eastAsia="宋体" w:hAnsi="Consolas" w:cs="Consolas"/>
+          <w:color w:val="000000"/>
+          <w:kern w:val="0"/>
+          <w:sz w:val="23"/>
+          <w:szCs w:val="23"/>
+        </w:rPr>
+      </w:pPr>
+      <w:r>
+        <w:rPr>
+          <w:rFonts w:ascii="Consolas" w:eastAsia="宋体" w:hAnsi="Consolas" w:cs="Consolas"/>
+          <w:color w:val="000000"/>
+          <w:kern w:val="0"/>
+          <w:sz w:val="23"/>
+          <w:szCs w:val="23"/>
+        </w:rPr>
+        <w:t xml:space="preserve">    </w:t>
+      </w:r>
+      <w:proofErr w:type="gramStart"/>
+      <w:r>
+        <w:rPr>
+          <w:rFonts w:ascii="Consolas" w:eastAsia="宋体" w:hAnsi="Consolas" w:cs="Consolas"/>
+          <w:b/>
+          <w:bCs/>
+          <w:color w:val="7F0055"/>
+          <w:kern w:val="0"/>
+          <w:sz w:val="23"/>
+          <w:szCs w:val="23"/>
+        </w:rPr>
+        <w:t>public</w:t>
+      </w:r>
+      <w:proofErr w:type="gramEnd"/>
+      <w:r>
+        <w:rPr>
+          <w:rFonts w:ascii="Consolas" w:eastAsia="宋体" w:hAnsi="Consolas" w:cs="Consolas"/>
+          <w:color w:val="000000"/>
+          <w:kern w:val="0"/>
+          <w:sz w:val="23"/>
+          <w:szCs w:val="23"/>
+        </w:rPr>
+        <w:t xml:space="preserve"> </w:t>
+      </w:r>
+      <w:r>
+        <w:rPr>
+          <w:rFonts w:ascii="Consolas" w:eastAsia="宋体" w:hAnsi="Consolas" w:cs="Consolas"/>
+          <w:b/>
+          <w:bCs/>
+          <w:color w:val="7F0055"/>
+          <w:kern w:val="0"/>
+          <w:sz w:val="23"/>
+          <w:szCs w:val="23"/>
+        </w:rPr>
+        <w:t>void</w:t>
+      </w:r>
+      <w:r>
+        <w:rPr>
+          <w:rFonts w:ascii="Consolas" w:eastAsia="宋体" w:hAnsi="Consolas" w:cs="Consolas"/>
+          <w:color w:val="000000"/>
+          <w:kern w:val="0"/>
+          <w:sz w:val="23"/>
+          <w:szCs w:val="23"/>
+        </w:rPr>
+        <w:t xml:space="preserve"> </w:t>
+      </w:r>
+      <w:proofErr w:type="spellStart"/>
+      <w:r>
+        <w:rPr>
+          <w:rFonts w:ascii="Consolas" w:eastAsia="宋体" w:hAnsi="Consolas" w:cs="Consolas"/>
+          <w:color w:val="000000"/>
+          <w:kern w:val="0"/>
+          <w:sz w:val="23"/>
+          <w:szCs w:val="23"/>
+        </w:rPr>
+        <w:t>findPet</w:t>
+      </w:r>
+      <w:proofErr w:type="spellEnd"/>
+      <w:r>
+        <w:rPr>
+          <w:rFonts w:ascii="Consolas" w:eastAsia="宋体" w:hAnsi="Consolas" w:cs="Consolas"/>
+          <w:color w:val="000000"/>
+          <w:kern w:val="0"/>
+          <w:sz w:val="23"/>
+          <w:szCs w:val="23"/>
+        </w:rPr>
+        <w:t>(</w:t>
+      </w:r>
+      <w:r>
+        <w:rPr>
+          <w:rFonts w:ascii="Consolas" w:eastAsia="宋体" w:hAnsi="Consolas" w:cs="Consolas"/>
+          <w:i/>
+          <w:iCs/>
+          <w:color w:val="808080"/>
+          <w:kern w:val="0"/>
+          <w:sz w:val="23"/>
+          <w:szCs w:val="23"/>
+        </w:rPr>
+        <w:t>@</w:t>
+      </w:r>
+      <w:proofErr w:type="spellStart"/>
+      <w:r>
+        <w:rPr>
+          <w:rFonts w:ascii="Consolas" w:eastAsia="宋体" w:hAnsi="Consolas" w:cs="Consolas"/>
+          <w:i/>
+          <w:iCs/>
+          <w:color w:val="808080"/>
+          <w:kern w:val="0"/>
+          <w:sz w:val="23"/>
+          <w:szCs w:val="23"/>
+        </w:rPr>
+        <w:t>PathVariable</w:t>
+      </w:r>
+      <w:proofErr w:type="spellEnd"/>
+      <w:r>
+        <w:rPr>
+          <w:rFonts w:ascii="Consolas" w:eastAsia="宋体" w:hAnsi="Consolas" w:cs="Consolas"/>
+          <w:color w:val="000000"/>
+          <w:kern w:val="0"/>
+          <w:sz w:val="23"/>
+          <w:szCs w:val="23"/>
+        </w:rPr>
+        <w:t xml:space="preserve"> String </w:t>
+      </w:r>
+      <w:proofErr w:type="spellStart"/>
+      <w:r>
+        <w:rPr>
+          <w:rFonts w:ascii="Consolas" w:eastAsia="宋体" w:hAnsi="Consolas" w:cs="Consolas"/>
+          <w:color w:val="000000"/>
+          <w:kern w:val="0"/>
+          <w:sz w:val="23"/>
+          <w:szCs w:val="23"/>
+        </w:rPr>
+        <w:t>ownerId</w:t>
+      </w:r>
+      <w:proofErr w:type="spellEnd"/>
+      <w:r>
+        <w:rPr>
+          <w:rFonts w:ascii="Consolas" w:eastAsia="宋体" w:hAnsi="Consolas" w:cs="Consolas"/>
+          <w:color w:val="000000"/>
+          <w:kern w:val="0"/>
+          <w:sz w:val="23"/>
+          <w:szCs w:val="23"/>
+        </w:rPr>
+        <w:t xml:space="preserve">, </w:t>
+      </w:r>
+      <w:r>
+        <w:rPr>
+          <w:rFonts w:ascii="Consolas" w:eastAsia="宋体" w:hAnsi="Consolas" w:cs="Consolas"/>
+          <w:i/>
+          <w:iCs/>
+          <w:color w:val="808080"/>
+          <w:kern w:val="0"/>
+          <w:sz w:val="23"/>
+          <w:szCs w:val="23"/>
+        </w:rPr>
+        <w:t>@</w:t>
+      </w:r>
+      <w:proofErr w:type="spellStart"/>
+      <w:r>
+        <w:rPr>
+          <w:rFonts w:ascii="Consolas" w:eastAsia="宋体" w:hAnsi="Consolas" w:cs="Consolas"/>
+          <w:i/>
+          <w:iCs/>
+          <w:color w:val="808080"/>
+          <w:kern w:val="0"/>
+          <w:sz w:val="23"/>
+          <w:szCs w:val="23"/>
+        </w:rPr>
+        <w:t>PathVariable</w:t>
+      </w:r>
+      <w:proofErr w:type="spellEnd"/>
+      <w:r>
+        <w:rPr>
+          <w:rFonts w:ascii="Consolas" w:eastAsia="宋体" w:hAnsi="Consolas" w:cs="Consolas"/>
+          <w:color w:val="000000"/>
+          <w:kern w:val="0"/>
+          <w:sz w:val="23"/>
+          <w:szCs w:val="23"/>
+        </w:rPr>
+        <w:t xml:space="preserve"> String </w:t>
+      </w:r>
+      <w:proofErr w:type="spellStart"/>
+      <w:r>
+        <w:rPr>
+          <w:rFonts w:ascii="Consolas" w:eastAsia="宋体" w:hAnsi="Consolas" w:cs="Consolas"/>
+          <w:color w:val="000000"/>
+          <w:kern w:val="0"/>
+          <w:sz w:val="23"/>
+          <w:szCs w:val="23"/>
+        </w:rPr>
+        <w:t>petId</w:t>
+      </w:r>
+      <w:proofErr w:type="spellEnd"/>
+      <w:r>
+        <w:rPr>
+          <w:rFonts w:ascii="Consolas" w:eastAsia="宋体" w:hAnsi="Consolas" w:cs="Consolas"/>
+          <w:color w:val="000000"/>
+          <w:kern w:val="0"/>
+          <w:sz w:val="23"/>
+          <w:szCs w:val="23"/>
+        </w:rPr>
+        <w:t>, Model model) {</w:t>
+      </w:r>
+    </w:p>
+    <w:p>
+      <w:pPr>
+        <w:widowControl/>
+        <w:pBdr>
+          <w:top w:val="single" w:sz="6" w:space="5" w:color="CCCCCC"/>
+          <w:left w:val="single" w:sz="6" w:space="8" w:color="CCCCCC"/>
+          <w:bottom w:val="single" w:sz="6" w:space="5" w:color="CCCCCC"/>
+          <w:right w:val="single" w:sz="6" w:space="8" w:color="CCCCCC"/>
+        </w:pBdr>
+        <w:shd w:val="clear" w:color="auto" w:fill="F8F8F8"/>
+        <w:tabs>
+          <w:tab w:val="left" w:pos="916"/>
+          <w:tab w:val="left" w:pos="1832"/>
+          <w:tab w:val="left" w:pos="2748"/>
+          <w:tab w:val="left" w:pos="3664"/>
+          <w:tab w:val="left" w:pos="4580"/>
+          <w:tab w:val="left" w:pos="5496"/>
+          <w:tab w:val="left" w:pos="6412"/>
+          <w:tab w:val="left" w:pos="7328"/>
+          <w:tab w:val="left" w:pos="8244"/>
+          <w:tab w:val="left" w:pos="9160"/>
+          <w:tab w:val="left" w:pos="10076"/>
+          <w:tab w:val="left" w:pos="10992"/>
+          <w:tab w:val="left" w:pos="11908"/>
+          <w:tab w:val="left" w:pos="12824"/>
+          <w:tab w:val="left" w:pos="13740"/>
+          <w:tab w:val="left" w:pos="14656"/>
+        </w:tabs>
+        <w:jc w:val="left"/>
+        <w:rPr>
+          <w:rFonts w:ascii="Consolas" w:eastAsia="宋体" w:hAnsi="Consolas" w:cs="Consolas"/>
+          <w:color w:val="000000"/>
+          <w:kern w:val="0"/>
+          <w:sz w:val="23"/>
+          <w:szCs w:val="23"/>
+        </w:rPr>
+      </w:pPr>
+      <w:r>
+        <w:rPr>
+          <w:rFonts w:ascii="Consolas" w:eastAsia="宋体" w:hAnsi="Consolas" w:cs="Consolas"/>
+          <w:color w:val="000000"/>
+          <w:kern w:val="0"/>
+          <w:sz w:val="23"/>
+          <w:szCs w:val="23"/>
+        </w:rPr>
+        <w:t xml:space="preserve">        </w:t>
+      </w:r>
+      <w:r>
+        <w:rPr>
+          <w:rFonts w:ascii="Consolas" w:eastAsia="宋体" w:hAnsi="Consolas" w:cs="Consolas"/>
+          <w:i/>
+          <w:iCs/>
+          <w:color w:val="3F5F5F"/>
+          <w:kern w:val="0"/>
+          <w:sz w:val="23"/>
+          <w:szCs w:val="23"/>
+        </w:rPr>
+        <w:t>// implementation omitted</w:t>
+      </w:r>
+    </w:p>
+    <w:p>
+      <w:pPr>
+        <w:widowControl/>
+        <w:pBdr>
+          <w:top w:val="single" w:sz="6" w:space="5" w:color="CCCCCC"/>
+          <w:left w:val="single" w:sz="6" w:space="8" w:color="CCCCCC"/>
+          <w:bottom w:val="single" w:sz="6" w:space="5" w:color="CCCCCC"/>
+          <w:right w:val="single" w:sz="6" w:space="8" w:color="CCCCCC"/>
+        </w:pBdr>
+        <w:shd w:val="clear" w:color="auto" w:fill="F8F8F8"/>
+        <w:tabs>
+          <w:tab w:val="left" w:pos="916"/>
+          <w:tab w:val="left" w:pos="1832"/>
+          <w:tab w:val="left" w:pos="2748"/>
+          <w:tab w:val="left" w:pos="3664"/>
+          <w:tab w:val="left" w:pos="4580"/>
+          <w:tab w:val="left" w:pos="5496"/>
+          <w:tab w:val="left" w:pos="6412"/>
+          <w:tab w:val="left" w:pos="7328"/>
+          <w:tab w:val="left" w:pos="8244"/>
+          <w:tab w:val="left" w:pos="9160"/>
+          <w:tab w:val="left" w:pos="10076"/>
+          <w:tab w:val="left" w:pos="10992"/>
+          <w:tab w:val="left" w:pos="11908"/>
+          <w:tab w:val="left" w:pos="12824"/>
+          <w:tab w:val="left" w:pos="13740"/>
+          <w:tab w:val="left" w:pos="14656"/>
+        </w:tabs>
+        <w:jc w:val="left"/>
+        <w:rPr>
+          <w:rFonts w:ascii="Consolas" w:eastAsia="宋体" w:hAnsi="Consolas" w:cs="Consolas"/>
+          <w:color w:val="000000"/>
+          <w:kern w:val="0"/>
+          <w:sz w:val="23"/>
+          <w:szCs w:val="23"/>
+        </w:rPr>
+      </w:pPr>
+      <w:r>
+        <w:rPr>
+          <w:rFonts w:ascii="Consolas" w:eastAsia="宋体" w:hAnsi="Consolas" w:cs="Consolas"/>
+          <w:color w:val="000000"/>
+          <w:kern w:val="0"/>
+          <w:sz w:val="23"/>
+          <w:szCs w:val="23"/>
+        </w:rPr>
+        <w:t xml:space="preserve">    }</w:t>
+      </w:r>
+    </w:p>
+    <w:p>
+      <w:pPr>
+        <w:widowControl/>
+        <w:pBdr>
+          <w:top w:val="single" w:sz="6" w:space="5" w:color="CCCCCC"/>
+          <w:left w:val="single" w:sz="6" w:space="8" w:color="CCCCCC"/>
+          <w:bottom w:val="single" w:sz="6" w:space="5" w:color="CCCCCC"/>
+          <w:right w:val="single" w:sz="6" w:space="8" w:color="CCCCCC"/>
+        </w:pBdr>
+        <w:shd w:val="clear" w:color="auto" w:fill="F8F8F8"/>
+        <w:tabs>
+          <w:tab w:val="left" w:pos="916"/>
+          <w:tab w:val="left" w:pos="1832"/>
+          <w:tab w:val="left" w:pos="2748"/>
+          <w:tab w:val="left" w:pos="3664"/>
+          <w:tab w:val="left" w:pos="4580"/>
+          <w:tab w:val="left" w:pos="5496"/>
+          <w:tab w:val="left" w:pos="6412"/>
+          <w:tab w:val="left" w:pos="7328"/>
+          <w:tab w:val="left" w:pos="8244"/>
+          <w:tab w:val="left" w:pos="9160"/>
+          <w:tab w:val="left" w:pos="10076"/>
+          <w:tab w:val="left" w:pos="10992"/>
+          <w:tab w:val="left" w:pos="11908"/>
+          <w:tab w:val="left" w:pos="12824"/>
+          <w:tab w:val="left" w:pos="13740"/>
+          <w:tab w:val="left" w:pos="14656"/>
+        </w:tabs>
+        <w:jc w:val="left"/>
+        <w:rPr>
+          <w:rFonts w:ascii="Consolas" w:eastAsia="宋体" w:hAnsi="Consolas" w:cs="Consolas"/>
+          <w:color w:val="000000"/>
+          <w:kern w:val="0"/>
+          <w:sz w:val="23"/>
+          <w:szCs w:val="23"/>
+        </w:rPr>
+      </w:pPr>
+    </w:p>
+    <w:p>
+      <w:pPr>
+        <w:widowControl/>
+        <w:pBdr>
+          <w:top w:val="single" w:sz="6" w:space="5" w:color="CCCCCC"/>
+          <w:left w:val="single" w:sz="6" w:space="8" w:color="CCCCCC"/>
+          <w:bottom w:val="single" w:sz="6" w:space="5" w:color="CCCCCC"/>
+          <w:right w:val="single" w:sz="6" w:space="8" w:color="CCCCCC"/>
+        </w:pBdr>
+        <w:shd w:val="clear" w:color="auto" w:fill="F8F8F8"/>
+        <w:tabs>
+          <w:tab w:val="left" w:pos="916"/>
+          <w:tab w:val="left" w:pos="1832"/>
+          <w:tab w:val="left" w:pos="2748"/>
+          <w:tab w:val="left" w:pos="3664"/>
+          <w:tab w:val="left" w:pos="4580"/>
+          <w:tab w:val="left" w:pos="5496"/>
+          <w:tab w:val="left" w:pos="6412"/>
+          <w:tab w:val="left" w:pos="7328"/>
+          <w:tab w:val="left" w:pos="8244"/>
+          <w:tab w:val="left" w:pos="9160"/>
+          <w:tab w:val="left" w:pos="10076"/>
+          <w:tab w:val="left" w:pos="10992"/>
+          <w:tab w:val="left" w:pos="11908"/>
+          <w:tab w:val="left" w:pos="12824"/>
+          <w:tab w:val="left" w:pos="13740"/>
+          <w:tab w:val="left" w:pos="14656"/>
+        </w:tabs>
+        <w:jc w:val="left"/>
+        <w:rPr>
+          <w:rFonts w:ascii="Consolas" w:eastAsia="宋体" w:hAnsi="Consolas" w:cs="Consolas"/>
+          <w:color w:val="000000"/>
+          <w:kern w:val="0"/>
+          <w:sz w:val="23"/>
+          <w:szCs w:val="23"/>
+        </w:rPr>
+      </w:pPr>
+      <w:r>
+        <w:rPr>
+          <w:rFonts w:ascii="Consolas" w:eastAsia="宋体" w:hAnsi="Consolas" w:cs="Consolas"/>
+          <w:color w:val="000000"/>
+          <w:kern w:val="0"/>
+          <w:sz w:val="23"/>
+          <w:szCs w:val="23"/>
+        </w:rPr>
+        <w:t>}</w:t>
+      </w:r>
+    </w:p>
+    <w:p>
+      <w:pPr>
+        <w:pStyle w:val="4"/>
+        <w:spacing w:before="600" w:after="150"/>
+        <w:ind w:left="-240"/>
+        <w:rPr>
+          <w:rFonts w:ascii="Helvetica" w:hAnsi="Helvetica" w:cs="Helvetica"/>
+          <w:color w:val="000000"/>
+          <w:sz w:val="30"/>
+          <w:szCs w:val="30"/>
+        </w:rPr>
+      </w:pPr>
+      <w:r>
+        <w:rPr>
+          <w:rFonts w:ascii="Helvetica" w:hAnsi="Helvetica" w:cs="Helvetica"/>
+          <w:color w:val="000000"/>
+          <w:sz w:val="30"/>
+          <w:szCs w:val="30"/>
+        </w:rPr>
+        <w:t>17.3.3 Defining @</w:t>
+      </w:r>
+      <w:proofErr w:type="spellStart"/>
+      <w:r>
+        <w:rPr>
+          <w:rFonts w:ascii="Helvetica" w:hAnsi="Helvetica" w:cs="Helvetica"/>
+          <w:color w:val="000000"/>
+          <w:sz w:val="30"/>
+          <w:szCs w:val="30"/>
+        </w:rPr>
+        <w:t>RequestMapping</w:t>
+      </w:r>
+      <w:proofErr w:type="spellEnd"/>
+      <w:r>
+        <w:rPr>
+          <w:rFonts w:ascii="Helvetica" w:hAnsi="Helvetica" w:cs="Helvetica"/>
+          <w:color w:val="000000"/>
+          <w:sz w:val="30"/>
+          <w:szCs w:val="30"/>
+        </w:rPr>
+        <w:t xml:space="preserve"> handler methods</w:t>
       </w:r>
     </w:p>
     <w:p>
@@ -14141,7 +17162,7 @@
   <a:extraClrSchemeLst/>
   <a:extLst>
     <a:ext uri="{05A4C25C-085E-4340-85A3-A5531E510DB2}">
-      <thm15:themeFamily xmlns="" xmlns:thm15="http://schemas.microsoft.com/office/thememl/2012/main" name="Office Theme" id="{62F939B6-93AF-4DB8-9C6B-D6C7DFDC589F}" vid="{4A3C46E8-61CC-4603-A589-7422A47A8E4A}"/>
+      <thm15:themeFamily xmlns:thm15="http://schemas.microsoft.com/office/thememl/2012/main" xmlns="" name="Office Theme" id="{62F939B6-93AF-4DB8-9C6B-D6C7DFDC589F}" vid="{4A3C46E8-61CC-4603-A589-7422A47A8E4A}"/>
     </a:ext>
   </a:extLst>
 </a:theme>
@@ -14152,7 +17173,7 @@
 </file>
 
 <file path=customXml/itemProps1.xml><?xml version="1.0" encoding="utf-8"?>
-<ds:datastoreItem xmlns:ds="http://schemas.openxmlformats.org/officeDocument/2006/customXml" ds:itemID="{06B06F2E-B53B-4DBD-B142-E0538F98B3FB}">
+<ds:datastoreItem xmlns:ds="http://schemas.openxmlformats.org/officeDocument/2006/customXml" ds:itemID="{B3166EF3-6C80-49F1-B1D3-EBA55900A69F}">
   <ds:schemaRefs>
     <ds:schemaRef ds:uri="http://schemas.openxmlformats.org/officeDocument/2006/bibliography"/>
   </ds:schemaRefs>

</xml_diff>

<commit_message>
Resolving views with the ViewResolver interface
</commit_message>
<xml_diff>
--- a/Part V. The Web - 17.docx
+++ b/Part V. The Web - 17.docx
@@ -7926,7 +7926,6 @@
           <w:sz w:val="23"/>
           <w:szCs w:val="23"/>
         </w:rPr>
-        <w:lastRenderedPageBreak/>
         <w:t>// GET /pets/42;q=11;r=22</w:t>
       </w:r>
     </w:p>
@@ -9949,7 +9948,6 @@
           <w:sz w:val="23"/>
           <w:szCs w:val="23"/>
         </w:rPr>
-        <w:lastRenderedPageBreak/>
         <w:t xml:space="preserve">        </w:t>
       </w:r>
       <w:r>
@@ -12237,7 +12235,6 @@
           <w:sz w:val="23"/>
           <w:szCs w:val="23"/>
         </w:rPr>
-        <w:lastRenderedPageBreak/>
         <w:t xml:space="preserve">    }</w:t>
       </w:r>
     </w:p>
@@ -12324,6 +12321,7 @@
           <w:sz w:val="23"/>
           <w:szCs w:val="23"/>
         </w:rPr>
+        <w:lastRenderedPageBreak/>
         <w:t>}</w:t>
       </w:r>
     </w:p>
@@ -14292,7 +14290,6 @@
           <w:sz w:val="23"/>
           <w:szCs w:val="23"/>
         </w:rPr>
-        <w:lastRenderedPageBreak/>
         <w:t xml:space="preserve">        Pet </w:t>
       </w:r>
       <w:proofErr w:type="spellStart"/>
@@ -14621,6 +14618,7 @@
           <w:sz w:val="23"/>
           <w:szCs w:val="23"/>
         </w:rPr>
+        <w:lastRenderedPageBreak/>
         <w:t xml:space="preserve">    }</w:t>
       </w:r>
     </w:p>
@@ -25104,7 +25102,6 @@
           <w:sz w:val="23"/>
           <w:szCs w:val="23"/>
         </w:rPr>
-        <w:lastRenderedPageBreak/>
         <w:t xml:space="preserve">    </w:t>
       </w:r>
       <w:r>
@@ -26823,7 +26820,6 @@
           <w:sz w:val="18"/>
           <w:szCs w:val="18"/>
         </w:rPr>
-        <w:lastRenderedPageBreak/>
         <w:t>@Retention</w:t>
       </w:r>
       <w:r>
@@ -26889,6 +26885,7 @@
           <w:sz w:val="18"/>
           <w:szCs w:val="18"/>
         </w:rPr>
+        <w:lastRenderedPageBreak/>
         <w:t>@Documented</w:t>
       </w:r>
       <w:r>
@@ -32585,6 +32582,7 @@
           <w:sz w:val="23"/>
           <w:szCs w:val="23"/>
         </w:rPr>
+        <w:lastRenderedPageBreak/>
         <w:t>}</w:t>
       </w:r>
     </w:p>
@@ -32608,10 +32606,27 @@
     <w:p>
       <w:pPr>
         <w:rPr>
+          <w:rFonts w:ascii="微软雅黑" w:eastAsia="微软雅黑" w:hAnsi="微软雅黑"/>
+          <w:sz w:val="18"/>
+          <w:szCs w:val="18"/>
+        </w:rPr>
+      </w:pPr>
+      <w:r>
+        <w:rPr>
           <w:rFonts w:ascii="微软雅黑" w:eastAsia="微软雅黑" w:hAnsi="微软雅黑" w:hint="eastAsia"/>
           <w:sz w:val="18"/>
           <w:szCs w:val="18"/>
         </w:rPr>
+        <w:t>Spring的拦截器，在我们申请指定的功能点时候，产生非常大的效果。</w:t>
+      </w:r>
+    </w:p>
+    <w:p>
+      <w:pPr>
+        <w:rPr>
+          <w:rFonts w:ascii="微软雅黑" w:eastAsia="微软雅黑" w:hAnsi="微软雅黑"/>
+          <w:sz w:val="18"/>
+          <w:szCs w:val="18"/>
+        </w:rPr>
       </w:pPr>
       <w:r>
         <w:rPr>
@@ -32619,155 +32634,130 @@
           <w:sz w:val="18"/>
           <w:szCs w:val="18"/>
         </w:rPr>
-        <w:t>Spring的拦截器，在我们申请指定的功能点时候，产生非常大的效果。</w:t>
-      </w:r>
-    </w:p>
-    <w:p>
-      <w:pPr>
+        <w:t>需要实现拦截功能必选实现来自于</w:t>
+      </w:r>
+      <w:proofErr w:type="spellStart"/>
+      <w:r>
+        <w:rPr>
+          <w:rFonts w:ascii="微软雅黑" w:eastAsia="微软雅黑" w:hAnsi="微软雅黑"/>
+          <w:sz w:val="18"/>
+          <w:szCs w:val="18"/>
+        </w:rPr>
+        <w:t>org.springframework.web.servlet</w:t>
+      </w:r>
+      <w:proofErr w:type="spellEnd"/>
+      <w:r>
         <w:rPr>
           <w:rFonts w:ascii="微软雅黑" w:eastAsia="微软雅黑" w:hAnsi="微软雅黑" w:hint="eastAsia"/>
           <w:sz w:val="18"/>
           <w:szCs w:val="18"/>
         </w:rPr>
-      </w:pPr>
+        <w:t>包的</w:t>
+      </w:r>
+      <w:proofErr w:type="spellStart"/>
+      <w:r>
+        <w:rPr>
+          <w:rFonts w:ascii="微软雅黑" w:eastAsia="微软雅黑" w:hAnsi="微软雅黑"/>
+          <w:sz w:val="18"/>
+          <w:szCs w:val="18"/>
+        </w:rPr>
+        <w:t>HandlerInterceptor</w:t>
+      </w:r>
+      <w:proofErr w:type="spellEnd"/>
+      <w:r>
+        <w:rPr>
+          <w:rFonts w:ascii="微软雅黑" w:eastAsia="微软雅黑" w:hAnsi="微软雅黑"/>
+          <w:sz w:val="18"/>
+          <w:szCs w:val="18"/>
+        </w:rPr>
+        <w:t> </w:t>
+      </w:r>
       <w:r>
         <w:rPr>
           <w:rFonts w:ascii="微软雅黑" w:eastAsia="微软雅黑" w:hAnsi="微软雅黑" w:hint="eastAsia"/>
           <w:sz w:val="18"/>
           <w:szCs w:val="18"/>
         </w:rPr>
-        <w:t>需要实现拦截功能必选实现来自于</w:t>
-      </w:r>
-      <w:proofErr w:type="spellStart"/>
-      <w:r>
+        <w:t>接口</w:t>
+      </w:r>
+      <w:r>
+        <w:rPr>
+          <w:rFonts w:ascii="微软雅黑" w:eastAsia="微软雅黑" w:hAnsi="微软雅黑" w:hint="eastAsia"/>
+          <w:sz w:val="18"/>
+          <w:szCs w:val="18"/>
+        </w:rPr>
+        <w:t>，该接口提供了三种方法，</w:t>
+      </w:r>
+      <w:proofErr w:type="spellStart"/>
+      <w:r>
+        <w:rPr>
+          <w:rFonts w:ascii="微软雅黑" w:eastAsia="微软雅黑" w:hAnsi="微软雅黑" w:hint="eastAsia"/>
+          <w:sz w:val="18"/>
+          <w:szCs w:val="18"/>
+        </w:rPr>
+        <w:t>preHandle</w:t>
+      </w:r>
+      <w:proofErr w:type="spellEnd"/>
+      <w:r>
+        <w:rPr>
+          <w:rFonts w:ascii="微软雅黑" w:eastAsia="微软雅黑" w:hAnsi="微软雅黑" w:hint="eastAsia"/>
+          <w:sz w:val="18"/>
+          <w:szCs w:val="18"/>
+        </w:rPr>
+        <w:t>()：在实际句柄类被处理之前；</w:t>
+      </w:r>
+      <w:proofErr w:type="spellStart"/>
+      <w:r>
+        <w:rPr>
+          <w:rFonts w:ascii="微软雅黑" w:eastAsia="微软雅黑" w:hAnsi="微软雅黑" w:hint="eastAsia"/>
+          <w:sz w:val="18"/>
+          <w:szCs w:val="18"/>
+        </w:rPr>
+        <w:t>postHandler</w:t>
+      </w:r>
+      <w:proofErr w:type="spellEnd"/>
+      <w:r>
+        <w:rPr>
+          <w:rFonts w:ascii="微软雅黑" w:eastAsia="微软雅黑" w:hAnsi="微软雅黑" w:hint="eastAsia"/>
+          <w:sz w:val="18"/>
+          <w:szCs w:val="18"/>
+        </w:rPr>
+        <w:t>()：在实际句柄类被处理之后；</w:t>
+      </w:r>
+      <w:proofErr w:type="spellStart"/>
+      <w:r>
+        <w:rPr>
+          <w:rFonts w:ascii="微软雅黑" w:eastAsia="微软雅黑" w:hAnsi="微软雅黑" w:hint="eastAsia"/>
+          <w:sz w:val="18"/>
+          <w:szCs w:val="18"/>
+        </w:rPr>
+        <w:t>afterCompletion</w:t>
+      </w:r>
+      <w:proofErr w:type="spellEnd"/>
+      <w:r>
+        <w:rPr>
+          <w:rFonts w:ascii="微软雅黑" w:eastAsia="微软雅黑" w:hAnsi="微软雅黑" w:hint="eastAsia"/>
+          <w:sz w:val="18"/>
+          <w:szCs w:val="18"/>
+        </w:rPr>
+        <w:t>()：在整个请求处理被结束后。该三个方法已经足够灵活地处理各种复杂情况。</w:t>
+      </w:r>
+    </w:p>
+    <w:p>
+      <w:pPr>
         <w:rPr>
           <w:rFonts w:ascii="微软雅黑" w:eastAsia="微软雅黑" w:hAnsi="微软雅黑"/>
           <w:sz w:val="18"/>
           <w:szCs w:val="18"/>
         </w:rPr>
-        <w:t>org.springframework.web.servlet</w:t>
-      </w:r>
-      <w:proofErr w:type="spellEnd"/>
-      <w:r>
-        <w:rPr>
-          <w:rFonts w:ascii="微软雅黑" w:eastAsia="微软雅黑" w:hAnsi="微软雅黑" w:hint="eastAsia"/>
-          <w:sz w:val="18"/>
-          <w:szCs w:val="18"/>
-        </w:rPr>
-        <w:t>包的</w:t>
-      </w:r>
-      <w:proofErr w:type="spellStart"/>
+      </w:pPr>
       <w:r>
         <w:rPr>
           <w:rFonts w:ascii="微软雅黑" w:eastAsia="微软雅黑" w:hAnsi="微软雅黑"/>
           <w:sz w:val="18"/>
           <w:szCs w:val="18"/>
         </w:rPr>
-        <w:t>HandlerInterceptor</w:t>
-      </w:r>
-      <w:proofErr w:type="spellEnd"/>
-      <w:r>
-        <w:rPr>
-          <w:rFonts w:ascii="微软雅黑" w:eastAsia="微软雅黑" w:hAnsi="微软雅黑"/>
-          <w:sz w:val="18"/>
-          <w:szCs w:val="18"/>
-        </w:rPr>
-        <w:t> </w:t>
-      </w:r>
-      <w:r>
-        <w:rPr>
-          <w:rFonts w:ascii="微软雅黑" w:eastAsia="微软雅黑" w:hAnsi="微软雅黑" w:hint="eastAsia"/>
-          <w:sz w:val="18"/>
-          <w:szCs w:val="18"/>
-        </w:rPr>
-        <w:t>接口</w:t>
-      </w:r>
-      <w:r>
-        <w:rPr>
-          <w:rFonts w:ascii="微软雅黑" w:eastAsia="微软雅黑" w:hAnsi="微软雅黑" w:hint="eastAsia"/>
-          <w:sz w:val="18"/>
-          <w:szCs w:val="18"/>
-        </w:rPr>
-        <w:t>，该接口提供了三种方法，</w:t>
-      </w:r>
-      <w:proofErr w:type="spellStart"/>
-      <w:r>
-        <w:rPr>
-          <w:rFonts w:ascii="微软雅黑" w:eastAsia="微软雅黑" w:hAnsi="微软雅黑" w:hint="eastAsia"/>
-          <w:sz w:val="18"/>
-          <w:szCs w:val="18"/>
-        </w:rPr>
-        <w:t>preHandle</w:t>
-      </w:r>
-      <w:proofErr w:type="spellEnd"/>
-      <w:r>
-        <w:rPr>
-          <w:rFonts w:ascii="微软雅黑" w:eastAsia="微软雅黑" w:hAnsi="微软雅黑" w:hint="eastAsia"/>
-          <w:sz w:val="18"/>
-          <w:szCs w:val="18"/>
-        </w:rPr>
-        <w:t>()：在实际句柄类被处理之前；</w:t>
-      </w:r>
-      <w:proofErr w:type="spellStart"/>
-      <w:r>
-        <w:rPr>
-          <w:rFonts w:ascii="微软雅黑" w:eastAsia="微软雅黑" w:hAnsi="微软雅黑" w:hint="eastAsia"/>
-          <w:sz w:val="18"/>
-          <w:szCs w:val="18"/>
-        </w:rPr>
-        <w:t>postHandler</w:t>
-      </w:r>
-      <w:proofErr w:type="spellEnd"/>
-      <w:r>
-        <w:rPr>
-          <w:rFonts w:ascii="微软雅黑" w:eastAsia="微软雅黑" w:hAnsi="微软雅黑" w:hint="eastAsia"/>
-          <w:sz w:val="18"/>
-          <w:szCs w:val="18"/>
-        </w:rPr>
-        <w:t>()：在实际句柄类被处理之后；</w:t>
-      </w:r>
-      <w:proofErr w:type="spellStart"/>
-      <w:r>
-        <w:rPr>
-          <w:rFonts w:ascii="微软雅黑" w:eastAsia="微软雅黑" w:hAnsi="微软雅黑" w:hint="eastAsia"/>
-          <w:sz w:val="18"/>
-          <w:szCs w:val="18"/>
-        </w:rPr>
-        <w:t>afterCompletion</w:t>
-      </w:r>
-      <w:proofErr w:type="spellEnd"/>
-      <w:r>
-        <w:rPr>
-          <w:rFonts w:ascii="微软雅黑" w:eastAsia="微软雅黑" w:hAnsi="微软雅黑" w:hint="eastAsia"/>
-          <w:sz w:val="18"/>
-          <w:szCs w:val="18"/>
-        </w:rPr>
-        <w:t>()：在整个请求处理被结束后。该三个方法已经足够灵活地处理各种复杂情况。</w:t>
-      </w:r>
-    </w:p>
-    <w:p>
-      <w:pPr>
-        <w:rPr>
-          <w:rFonts w:ascii="微软雅黑" w:eastAsia="微软雅黑" w:hAnsi="微软雅黑" w:hint="eastAsia"/>
-          <w:sz w:val="18"/>
-          <w:szCs w:val="18"/>
-        </w:rPr>
-      </w:pPr>
-      <w:r>
-        <w:rPr>
-          <w:rFonts w:ascii="微软雅黑" w:eastAsia="微软雅黑" w:hAnsi="微软雅黑"/>
-          <w:sz w:val="18"/>
-          <w:szCs w:val="18"/>
-        </w:rPr>
-        <w:t>Interceptors</w:t>
-      </w:r>
-      <w:r>
-        <w:rPr>
-          <w:rFonts w:ascii="微软雅黑" w:eastAsia="微软雅黑" w:hAnsi="微软雅黑"/>
-          <w:sz w:val="18"/>
-          <w:szCs w:val="18"/>
-        </w:rPr>
-        <w:t> </w:t>
+        <w:t>Interceptors </w:t>
       </w:r>
       <w:r>
         <w:rPr>
@@ -36416,66 +36406,334 @@
     <w:p>
       <w:pPr>
         <w:rPr>
+          <w:rFonts w:ascii="微软雅黑" w:eastAsia="微软雅黑" w:hAnsi="微软雅黑"/>
+          <w:sz w:val="18"/>
+          <w:szCs w:val="18"/>
+        </w:rPr>
+      </w:pPr>
+      <w:r>
+        <w:rPr>
           <w:rFonts w:ascii="微软雅黑" w:eastAsia="微软雅黑" w:hAnsi="微软雅黑" w:hint="eastAsia"/>
           <w:sz w:val="18"/>
           <w:szCs w:val="18"/>
         </w:rPr>
-      </w:pPr>
+        <w:t>上述的</w:t>
+      </w:r>
+      <w:proofErr w:type="gramStart"/>
       <w:r>
         <w:rPr>
           <w:rFonts w:ascii="微软雅黑" w:eastAsia="微软雅黑" w:hAnsi="微软雅黑" w:hint="eastAsia"/>
           <w:sz w:val="18"/>
           <w:szCs w:val="18"/>
         </w:rPr>
-        <w:t>上述的</w:t>
-      </w:r>
-      <w:proofErr w:type="gramStart"/>
+        <w:t>列子</w:t>
+      </w:r>
+      <w:proofErr w:type="gramEnd"/>
       <w:r>
         <w:rPr>
           <w:rFonts w:ascii="微软雅黑" w:eastAsia="微软雅黑" w:hAnsi="微软雅黑" w:hint="eastAsia"/>
           <w:sz w:val="18"/>
           <w:szCs w:val="18"/>
         </w:rPr>
-        <w:t>列子</w:t>
-      </w:r>
-      <w:proofErr w:type="gramEnd"/>
+        <w:t>举例说明了下，任何请求处理都会被</w:t>
+      </w:r>
+      <w:proofErr w:type="spellStart"/>
       <w:r>
         <w:rPr>
           <w:rFonts w:ascii="微软雅黑" w:eastAsia="微软雅黑" w:hAnsi="微软雅黑" w:hint="eastAsia"/>
           <w:sz w:val="18"/>
           <w:szCs w:val="18"/>
         </w:rPr>
-        <w:t>举例说明了下，任何请求处理都会被</w:t>
-      </w:r>
-      <w:proofErr w:type="spellStart"/>
+        <w:t>TimeBasedAccessInterceptor</w:t>
+      </w:r>
+      <w:proofErr w:type="spellEnd"/>
       <w:r>
         <w:rPr>
           <w:rFonts w:ascii="微软雅黑" w:eastAsia="微软雅黑" w:hAnsi="微软雅黑" w:hint="eastAsia"/>
           <w:sz w:val="18"/>
           <w:szCs w:val="18"/>
         </w:rPr>
-        <w:t>TimeBasedAccessInterceptor</w:t>
-      </w:r>
-      <w:proofErr w:type="spellEnd"/>
-      <w:r>
+        <w:t>拦截类，如果一旦当前时间在工作之外时间，用户的请求将被重定向到一个静态页面，实际上，有点相当于公务员，工作时间才能回复，不是吗？</w:t>
+      </w:r>
+    </w:p>
+    <w:p>
+      <w:pPr>
         <w:rPr>
           <w:rFonts w:ascii="微软雅黑" w:eastAsia="微软雅黑" w:hAnsi="微软雅黑" w:hint="eastAsia"/>
           <w:sz w:val="18"/>
           <w:szCs w:val="18"/>
         </w:rPr>
-        <w:t>拦截类，如果一旦当前时间在工作之外时间，用户的请求将被重定向到一个静态页面，实际上，有点相当于公务员，工作时间才能回复，不是吗？</w:t>
+      </w:pPr>
+    </w:p>
+    <w:p>
+      <w:pPr>
+        <w:pStyle w:val="2"/>
+        <w:spacing w:before="600" w:beforeAutospacing="0" w:after="150" w:afterAutospacing="0"/>
+        <w:ind w:left="-240"/>
+        <w:rPr>
+          <w:rFonts w:ascii="Helvetica" w:hAnsi="Helvetica" w:cs="Helvetica" w:hint="eastAsia"/>
+          <w:color w:val="000000"/>
+        </w:rPr>
+      </w:pPr>
+      <w:r>
+        <w:rPr>
+          <w:rFonts w:ascii="Helvetica" w:hAnsi="Helvetica" w:cs="Helvetica"/>
+          <w:color w:val="000000"/>
+        </w:rPr>
+        <w:t>17.5 Resolving views</w:t>
+      </w:r>
+      <w:r>
+        <w:rPr>
+          <w:rFonts w:ascii="Helvetica" w:hAnsi="Helvetica" w:cs="Helvetica" w:hint="eastAsia"/>
+          <w:color w:val="000000"/>
+        </w:rPr>
+        <w:t>（解决视图）</w:t>
       </w:r>
     </w:p>
     <w:p>
       <w:pPr>
         <w:rPr>
           <w:rFonts w:ascii="微软雅黑" w:eastAsia="微软雅黑" w:hAnsi="微软雅黑" w:hint="eastAsia"/>
+          <w:sz w:val="18"/>
+          <w:szCs w:val="18"/>
+        </w:rPr>
+      </w:pPr>
+      <w:r>
+        <w:rPr>
+          <w:rFonts w:ascii="微软雅黑" w:eastAsia="微软雅黑" w:hAnsi="微软雅黑" w:hint="eastAsia"/>
+          <w:sz w:val="18"/>
+          <w:szCs w:val="18"/>
+        </w:rPr>
+        <w:t>Spring提供页面渲染方式，能够满足我们把model渲染至浏览器上而无需特定页面技术。</w:t>
+      </w:r>
+      <w:r>
+        <w:rPr>
+          <w:rFonts w:ascii="微软雅黑" w:eastAsia="微软雅黑" w:hAnsi="微软雅黑" w:hint="eastAsia"/>
+          <w:sz w:val="18"/>
+          <w:szCs w:val="18"/>
+        </w:rPr>
+        <w:t>Spring能够整合JSP、velocity、XSTL等多种引擎。</w:t>
+      </w:r>
+    </w:p>
+    <w:p>
+      <w:pPr>
+        <w:rPr>
+          <w:rFonts w:ascii="微软雅黑" w:eastAsia="微软雅黑" w:hAnsi="微软雅黑" w:hint="eastAsia"/>
+          <w:sz w:val="18"/>
+          <w:szCs w:val="18"/>
+        </w:rPr>
+      </w:pPr>
+      <w:r>
+        <w:rPr>
+          <w:rFonts w:ascii="微软雅黑" w:eastAsia="微软雅黑" w:hAnsi="微软雅黑" w:hint="eastAsia"/>
+          <w:sz w:val="18"/>
+          <w:szCs w:val="18"/>
+        </w:rPr>
+        <w:t>Spring主要依托于两个视图句柄类，</w:t>
+      </w:r>
+      <w:proofErr w:type="spellStart"/>
+      <w:r>
+        <w:rPr>
+          <w:rFonts w:ascii="微软雅黑" w:eastAsia="微软雅黑" w:hAnsi="微软雅黑" w:hint="eastAsia"/>
+          <w:sz w:val="18"/>
+          <w:szCs w:val="18"/>
+        </w:rPr>
+        <w:t>ViewResolver</w:t>
+      </w:r>
+      <w:proofErr w:type="spellEnd"/>
+      <w:r>
+        <w:rPr>
+          <w:rFonts w:ascii="微软雅黑" w:eastAsia="微软雅黑" w:hAnsi="微软雅黑" w:hint="eastAsia"/>
+          <w:sz w:val="18"/>
+          <w:szCs w:val="18"/>
+        </w:rPr>
+        <w:t>和View，</w:t>
+      </w:r>
+      <w:proofErr w:type="spellStart"/>
+      <w:r>
+        <w:rPr>
+          <w:rFonts w:ascii="微软雅黑" w:eastAsia="微软雅黑" w:hAnsi="微软雅黑" w:hint="eastAsia"/>
+          <w:sz w:val="18"/>
+          <w:szCs w:val="18"/>
+        </w:rPr>
+        <w:t>ViewResolver</w:t>
+      </w:r>
+      <w:proofErr w:type="spellEnd"/>
+      <w:r>
+        <w:rPr>
+          <w:rFonts w:ascii="微软雅黑" w:eastAsia="微软雅黑" w:hAnsi="微软雅黑" w:hint="eastAsia"/>
+          <w:sz w:val="18"/>
+          <w:szCs w:val="18"/>
+        </w:rPr>
+        <w:t>提供一种映射把view和实际的view结合起来。View接口主要是用来寻址把请求和请求的页面结合起来。</w:t>
+      </w:r>
+    </w:p>
+    <w:p>
+      <w:pPr>
+        <w:pStyle w:val="3"/>
+        <w:spacing w:before="600" w:after="150"/>
+        <w:ind w:left="-240"/>
+        <w:rPr>
+          <w:rFonts w:ascii="Helvetica" w:hAnsi="Helvetica" w:cs="Helvetica" w:hint="eastAsia"/>
+          <w:color w:val="000000"/>
+          <w:sz w:val="30"/>
+          <w:szCs w:val="30"/>
+        </w:rPr>
+      </w:pPr>
+      <w:r>
+        <w:rPr>
+          <w:rFonts w:ascii="Helvetica" w:hAnsi="Helvetica" w:cs="Helvetica"/>
+          <w:color w:val="000000"/>
+          <w:sz w:val="30"/>
+          <w:szCs w:val="30"/>
+        </w:rPr>
+        <w:t xml:space="preserve">17.5.1 Resolving views with the </w:t>
+      </w:r>
+      <w:proofErr w:type="spellStart"/>
+      <w:r>
+        <w:rPr>
+          <w:rFonts w:ascii="Helvetica" w:hAnsi="Helvetica" w:cs="Helvetica"/>
+          <w:color w:val="000000"/>
+          <w:sz w:val="30"/>
+          <w:szCs w:val="30"/>
+        </w:rPr>
+        <w:t>ViewResolver</w:t>
+      </w:r>
+      <w:proofErr w:type="spellEnd"/>
+      <w:r>
+        <w:rPr>
+          <w:rFonts w:ascii="Helvetica" w:hAnsi="Helvetica" w:cs="Helvetica"/>
+          <w:color w:val="000000"/>
+          <w:sz w:val="30"/>
+          <w:szCs w:val="30"/>
+        </w:rPr>
+        <w:t xml:space="preserve"> interface</w:t>
+      </w:r>
+      <w:r>
+        <w:rPr>
+          <w:rFonts w:ascii="Helvetica" w:hAnsi="Helvetica" w:cs="Helvetica" w:hint="eastAsia"/>
+          <w:color w:val="000000"/>
+          <w:sz w:val="30"/>
+          <w:szCs w:val="30"/>
+        </w:rPr>
+        <w:t>（通过</w:t>
+      </w:r>
+      <w:proofErr w:type="spellStart"/>
+      <w:r>
+        <w:rPr>
+          <w:rFonts w:ascii="Helvetica" w:hAnsi="Helvetica" w:cs="Helvetica" w:hint="eastAsia"/>
+          <w:color w:val="000000"/>
+          <w:sz w:val="30"/>
+          <w:szCs w:val="30"/>
+        </w:rPr>
+        <w:t>ViewResolver</w:t>
+      </w:r>
+      <w:proofErr w:type="spellEnd"/>
+      <w:r>
+        <w:rPr>
+          <w:rFonts w:ascii="Helvetica" w:hAnsi="Helvetica" w:cs="Helvetica" w:hint="eastAsia"/>
+          <w:color w:val="000000"/>
+          <w:sz w:val="30"/>
+          <w:szCs w:val="30"/>
+        </w:rPr>
+        <w:t>解决视图</w:t>
+      </w:r>
+      <w:r>
+        <w:rPr>
+          <w:rFonts w:ascii="Helvetica" w:hAnsi="Helvetica" w:cs="Helvetica" w:hint="eastAsia"/>
+          <w:color w:val="000000"/>
+          <w:sz w:val="30"/>
+          <w:szCs w:val="30"/>
+        </w:rPr>
+        <w:t>）</w:t>
+      </w:r>
+    </w:p>
+    <w:p>
+      <w:pPr>
+        <w:rPr>
+          <w:rFonts w:ascii="微软雅黑" w:eastAsia="微软雅黑" w:hAnsi="微软雅黑" w:hint="eastAsia"/>
+          <w:sz w:val="18"/>
+          <w:szCs w:val="18"/>
+        </w:rPr>
+      </w:pPr>
+      <w:r>
+        <w:rPr>
+          <w:rFonts w:hint="eastAsia"/>
+        </w:rPr>
+        <w:t>S</w:t>
+      </w:r>
+      <w:r>
+        <w:rPr>
+          <w:rFonts w:ascii="微软雅黑" w:eastAsia="微软雅黑" w:hAnsi="微软雅黑" w:hint="eastAsia"/>
+          <w:sz w:val="18"/>
+          <w:szCs w:val="18"/>
+        </w:rPr>
+        <w:t>pring提供了</w:t>
+      </w:r>
+      <w:r>
+        <w:rPr>
+          <w:rFonts w:ascii="微软雅黑" w:eastAsia="微软雅黑" w:hAnsi="微软雅黑" w:hint="eastAsia"/>
+          <w:sz w:val="18"/>
+          <w:szCs w:val="18"/>
+        </w:rPr>
+        <w:t>一系列的</w:t>
+      </w:r>
+      <w:proofErr w:type="spellStart"/>
+      <w:r>
+        <w:rPr>
+          <w:rFonts w:ascii="微软雅黑" w:eastAsia="微软雅黑" w:hAnsi="微软雅黑" w:hint="eastAsia"/>
+          <w:sz w:val="18"/>
+          <w:szCs w:val="18"/>
+        </w:rPr>
+        <w:t>ViewResolver</w:t>
+      </w:r>
+      <w:proofErr w:type="spellEnd"/>
+      <w:r>
+        <w:rPr>
+          <w:rFonts w:ascii="微软雅黑" w:eastAsia="微软雅黑" w:hAnsi="微软雅黑" w:hint="eastAsia"/>
+          <w:sz w:val="18"/>
+          <w:szCs w:val="18"/>
+        </w:rPr>
+        <w:t>，下面的表格将罗列些常用的</w:t>
+      </w:r>
+      <w:proofErr w:type="spellStart"/>
+      <w:r>
+        <w:rPr>
+          <w:rFonts w:ascii="微软雅黑" w:eastAsia="微软雅黑" w:hAnsi="微软雅黑" w:hint="eastAsia"/>
+          <w:sz w:val="18"/>
+          <w:szCs w:val="18"/>
+        </w:rPr>
+        <w:t>ViewResolver</w:t>
+      </w:r>
+      <w:proofErr w:type="spellEnd"/>
+      <w:r>
+        <w:rPr>
+          <w:rFonts w:ascii="微软雅黑" w:eastAsia="微软雅黑" w:hAnsi="微软雅黑" w:hint="eastAsia"/>
+          <w:sz w:val="18"/>
+          <w:szCs w:val="18"/>
+        </w:rPr>
+        <w:t>。</w:t>
+      </w:r>
+    </w:p>
+    <w:p>
+      <w:pPr>
+        <w:rPr>
+          <w:rFonts w:ascii="微软雅黑" w:eastAsia="微软雅黑" w:hAnsi="微软雅黑"/>
           <w:sz w:val="18"/>
           <w:szCs w:val="18"/>
         </w:rPr>
       </w:pPr>
       <w:bookmarkStart w:id="4" w:name="_GoBack"/>
       <w:bookmarkEnd w:id="4"/>
+    </w:p>
+    <w:p>
+      <w:pPr>
+        <w:rPr>
+          <w:rFonts w:ascii="微软雅黑" w:eastAsia="微软雅黑" w:hAnsi="微软雅黑"/>
+          <w:sz w:val="18"/>
+          <w:szCs w:val="18"/>
+        </w:rPr>
+      </w:pPr>
     </w:p>
     <w:sectPr>
       <w:pgSz w:w="11906" w:h="16838"/>
@@ -41034,7 +41292,7 @@
   <a:extraClrSchemeLst/>
   <a:extLst>
     <a:ext uri="{05A4C25C-085E-4340-85A3-A5531E510DB2}">
-      <thm15:themeFamily xmlns="" xmlns:thm15="http://schemas.microsoft.com/office/thememl/2012/main" name="Office Theme" id="{62F939B6-93AF-4DB8-9C6B-D6C7DFDC589F}" vid="{4A3C46E8-61CC-4603-A589-7422A47A8E4A}"/>
+      <thm15:themeFamily xmlns:thm15="http://schemas.microsoft.com/office/thememl/2012/main" xmlns="" name="Office Theme" id="{62F939B6-93AF-4DB8-9C6B-D6C7DFDC589F}" vid="{4A3C46E8-61CC-4603-A589-7422A47A8E4A}"/>
     </a:ext>
   </a:extLst>
 </a:theme>
@@ -41045,7 +41303,7 @@
 </file>
 
 <file path=customXml/itemProps1.xml><?xml version="1.0" encoding="utf-8"?>
-<ds:datastoreItem xmlns:ds="http://schemas.openxmlformats.org/officeDocument/2006/customXml" ds:itemID="{4E58D825-888D-4B35-B7A0-A2BFC789F858}">
+<ds:datastoreItem xmlns:ds="http://schemas.openxmlformats.org/officeDocument/2006/customXml" ds:itemID="{9FF411D0-4B15-48EC-96F9-F102A7E1E2BD}">
   <ds:schemaRefs>
     <ds:schemaRef ds:uri="http://schemas.openxmlformats.org/officeDocument/2006/bibliography"/>
   </ds:schemaRefs>

</xml_diff>

<commit_message>
When you combine different view technologies in a web application, you can use the ResourceBundleViewResolver
</commit_message>
<xml_diff>
--- a/Part V. The Web - 17.docx
+++ b/Part V. The Web - 17.docx
@@ -7926,6 +7926,7 @@
           <w:sz w:val="23"/>
           <w:szCs w:val="23"/>
         </w:rPr>
+        <w:lastRenderedPageBreak/>
         <w:t>// GET /pets/42;q=11;r=22</w:t>
       </w:r>
     </w:p>
@@ -9948,6 +9949,7 @@
           <w:sz w:val="23"/>
           <w:szCs w:val="23"/>
         </w:rPr>
+        <w:lastRenderedPageBreak/>
         <w:t xml:space="preserve">        </w:t>
       </w:r>
       <w:r>
@@ -12235,6 +12237,7 @@
           <w:sz w:val="23"/>
           <w:szCs w:val="23"/>
         </w:rPr>
+        <w:lastRenderedPageBreak/>
         <w:t xml:space="preserve">    }</w:t>
       </w:r>
     </w:p>
@@ -12321,7 +12324,6 @@
           <w:sz w:val="23"/>
           <w:szCs w:val="23"/>
         </w:rPr>
-        <w:lastRenderedPageBreak/>
         <w:t>}</w:t>
       </w:r>
     </w:p>
@@ -14290,6 +14292,7 @@
           <w:sz w:val="23"/>
           <w:szCs w:val="23"/>
         </w:rPr>
+        <w:lastRenderedPageBreak/>
         <w:t xml:space="preserve">        Pet </w:t>
       </w:r>
       <w:proofErr w:type="spellStart"/>
@@ -14618,7 +14621,6 @@
           <w:sz w:val="23"/>
           <w:szCs w:val="23"/>
         </w:rPr>
-        <w:lastRenderedPageBreak/>
         <w:t xml:space="preserve">    }</w:t>
       </w:r>
     </w:p>
@@ -25102,6 +25104,7 @@
           <w:sz w:val="23"/>
           <w:szCs w:val="23"/>
         </w:rPr>
+        <w:lastRenderedPageBreak/>
         <w:t xml:space="preserve">    </w:t>
       </w:r>
       <w:r>
@@ -26820,6 +26823,7 @@
           <w:sz w:val="18"/>
           <w:szCs w:val="18"/>
         </w:rPr>
+        <w:lastRenderedPageBreak/>
         <w:t>@Retention</w:t>
       </w:r>
       <w:r>
@@ -26885,7 +26889,6 @@
           <w:sz w:val="18"/>
           <w:szCs w:val="18"/>
         </w:rPr>
-        <w:lastRenderedPageBreak/>
         <w:t>@Documented</w:t>
       </w:r>
       <w:r>
@@ -32582,7 +32585,6 @@
           <w:sz w:val="23"/>
           <w:szCs w:val="23"/>
         </w:rPr>
-        <w:lastRenderedPageBreak/>
         <w:t>}</w:t>
       </w:r>
     </w:p>
@@ -36742,7 +36744,7 @@
           <w:p>
             <w:pPr>
               <w:rPr>
-                <w:rFonts w:ascii="微软雅黑" w:eastAsia="微软雅黑" w:hAnsi="微软雅黑" w:hint="eastAsia"/>
+                <w:rFonts w:ascii="微软雅黑" w:eastAsia="微软雅黑" w:hAnsi="微软雅黑"/>
                 <w:sz w:val="18"/>
                 <w:szCs w:val="18"/>
               </w:rPr>
@@ -36819,8 +36821,42 @@
                 <w:szCs w:val="18"/>
               </w:rPr>
             </w:pPr>
-            <w:bookmarkStart w:id="4" w:name="_GoBack"/>
-            <w:bookmarkEnd w:id="4"/>
+            <w:r>
+              <w:rPr>
+                <w:rFonts w:ascii="微软雅黑" w:eastAsia="微软雅黑" w:hAnsi="微软雅黑" w:hint="eastAsia"/>
+                <w:sz w:val="18"/>
+                <w:szCs w:val="18"/>
+              </w:rPr>
+              <w:t>抽象</w:t>
+            </w:r>
+            <w:proofErr w:type="spellStart"/>
+            <w:r>
+              <w:rPr>
+                <w:rFonts w:ascii="微软雅黑" w:eastAsia="微软雅黑" w:hAnsi="微软雅黑" w:hint="eastAsia"/>
+                <w:sz w:val="18"/>
+                <w:szCs w:val="18"/>
+              </w:rPr>
+              <w:t>ViewResolver</w:t>
+            </w:r>
+            <w:proofErr w:type="spellEnd"/>
+            <w:r>
+              <w:rPr>
+                <w:rFonts w:ascii="微软雅黑" w:eastAsia="微软雅黑" w:hAnsi="微软雅黑" w:hint="eastAsia"/>
+                <w:sz w:val="18"/>
+                <w:szCs w:val="18"/>
+              </w:rPr>
+              <w:t>能够缓存View，需要扩展该</w:t>
+            </w:r>
+            <w:proofErr w:type="spellStart"/>
+            <w:r>
+              <w:rPr>
+                <w:rFonts w:ascii="微软雅黑" w:eastAsia="微软雅黑" w:hAnsi="微软雅黑" w:hint="eastAsia"/>
+                <w:sz w:val="18"/>
+                <w:szCs w:val="18"/>
+              </w:rPr>
+              <w:t>ViewResolver</w:t>
+            </w:r>
+            <w:proofErr w:type="spellEnd"/>
           </w:p>
         </w:tc>
       </w:tr>
@@ -36856,11 +36892,37 @@
           <w:p>
             <w:pPr>
               <w:rPr>
-                <w:rFonts w:ascii="微软雅黑" w:eastAsia="微软雅黑" w:hAnsi="微软雅黑"/>
+                <w:rFonts w:ascii="微软雅黑" w:eastAsia="微软雅黑" w:hAnsi="微软雅黑" w:hint="eastAsia"/>
                 <w:sz w:val="18"/>
                 <w:szCs w:val="18"/>
               </w:rPr>
             </w:pPr>
+            <w:r>
+              <w:rPr>
+                <w:rFonts w:ascii="微软雅黑" w:eastAsia="微软雅黑" w:hAnsi="微软雅黑" w:hint="eastAsia"/>
+                <w:sz w:val="18"/>
+                <w:szCs w:val="18"/>
+              </w:rPr>
+              <w:t>实现</w:t>
+            </w:r>
+            <w:proofErr w:type="spellStart"/>
+            <w:r>
+              <w:rPr>
+                <w:rFonts w:ascii="微软雅黑" w:eastAsia="微软雅黑" w:hAnsi="微软雅黑" w:hint="eastAsia"/>
+                <w:sz w:val="18"/>
+                <w:szCs w:val="18"/>
+              </w:rPr>
+              <w:t>ViewResolver</w:t>
+            </w:r>
+            <w:proofErr w:type="spellEnd"/>
+            <w:r>
+              <w:rPr>
+                <w:rFonts w:ascii="微软雅黑" w:eastAsia="微软雅黑" w:hAnsi="微软雅黑" w:hint="eastAsia"/>
+                <w:sz w:val="18"/>
+                <w:szCs w:val="18"/>
+              </w:rPr>
+              <w:t>接口，接受标准的XML，默认配置/WEB-INFO/views.xml</w:t>
+            </w:r>
           </w:p>
         </w:tc>
       </w:tr>
@@ -36897,10 +36959,64 @@
             <w:pPr>
               <w:rPr>
                 <w:rFonts w:ascii="微软雅黑" w:eastAsia="微软雅黑" w:hAnsi="微软雅黑"/>
-                <w:sz w:val="18"/>
-                <w:szCs w:val="18"/>
+                <w:sz w:val="13"/>
+                <w:szCs w:val="13"/>
               </w:rPr>
             </w:pPr>
+            <w:r>
+              <w:rPr>
+                <w:rFonts w:ascii="微软雅黑" w:eastAsia="微软雅黑" w:hAnsi="微软雅黑" w:hint="eastAsia"/>
+                <w:sz w:val="13"/>
+                <w:szCs w:val="13"/>
+              </w:rPr>
+              <w:t>实现</w:t>
+            </w:r>
+            <w:proofErr w:type="spellStart"/>
+            <w:r>
+              <w:rPr>
+                <w:rFonts w:ascii="微软雅黑" w:eastAsia="微软雅黑" w:hAnsi="微软雅黑" w:hint="eastAsia"/>
+                <w:sz w:val="13"/>
+                <w:szCs w:val="13"/>
+              </w:rPr>
+              <w:t>ViewResolver</w:t>
+            </w:r>
+            <w:proofErr w:type="spellEnd"/>
+            <w:r>
+              <w:rPr>
+                <w:rFonts w:ascii="微软雅黑" w:eastAsia="微软雅黑" w:hAnsi="微软雅黑" w:hint="eastAsia"/>
+                <w:sz w:val="13"/>
+                <w:szCs w:val="13"/>
+              </w:rPr>
+              <w:t>接口被定义在</w:t>
+            </w:r>
+            <w:proofErr w:type="spellStart"/>
+            <w:r>
+              <w:rPr>
+                <w:rFonts w:ascii="微软雅黑" w:eastAsia="微软雅黑" w:hAnsi="微软雅黑" w:hint="eastAsia"/>
+                <w:sz w:val="13"/>
+                <w:szCs w:val="13"/>
+              </w:rPr>
+              <w:t>ResourceBundle</w:t>
+            </w:r>
+            <w:proofErr w:type="spellEnd"/>
+            <w:r>
+              <w:rPr>
+                <w:rFonts w:ascii="微软雅黑" w:eastAsia="微软雅黑" w:hAnsi="微软雅黑" w:hint="eastAsia"/>
+                <w:sz w:val="13"/>
+                <w:szCs w:val="13"/>
+              </w:rPr>
+              <w:t>，标准的方式是与properties文件捆绑在一起，默认名称是</w:t>
+            </w:r>
+            <w:proofErr w:type="spellStart"/>
+            <w:r>
+              <w:rPr>
+                <w:rFonts w:ascii="微软雅黑" w:eastAsia="微软雅黑" w:hAnsi="微软雅黑" w:hint="eastAsia"/>
+                <w:sz w:val="13"/>
+                <w:szCs w:val="13"/>
+              </w:rPr>
+              <w:t>view.properties</w:t>
+            </w:r>
+            <w:proofErr w:type="spellEnd"/>
           </w:p>
         </w:tc>
       </w:tr>
@@ -36941,6 +37057,32 @@
                 <w:szCs w:val="18"/>
               </w:rPr>
             </w:pPr>
+            <w:r>
+              <w:rPr>
+                <w:rFonts w:ascii="微软雅黑" w:eastAsia="微软雅黑" w:hAnsi="微软雅黑" w:hint="eastAsia"/>
+                <w:sz w:val="18"/>
+                <w:szCs w:val="18"/>
+              </w:rPr>
+              <w:t>简单实现</w:t>
+            </w:r>
+            <w:proofErr w:type="spellStart"/>
+            <w:r>
+              <w:rPr>
+                <w:rFonts w:ascii="微软雅黑" w:eastAsia="微软雅黑" w:hAnsi="微软雅黑" w:hint="eastAsia"/>
+                <w:sz w:val="18"/>
+                <w:szCs w:val="18"/>
+              </w:rPr>
+              <w:t>ViewResolver</w:t>
+            </w:r>
+            <w:proofErr w:type="spellEnd"/>
+            <w:r>
+              <w:rPr>
+                <w:rFonts w:ascii="微软雅黑" w:eastAsia="微软雅黑" w:hAnsi="微软雅黑" w:hint="eastAsia"/>
+                <w:sz w:val="18"/>
+                <w:szCs w:val="18"/>
+              </w:rPr>
+              <w:t>接口，通过view逻辑到URLS上</w:t>
+            </w:r>
           </w:p>
         </w:tc>
       </w:tr>
@@ -36964,6 +37106,7 @@
                 <w:sz w:val="18"/>
                 <w:szCs w:val="18"/>
               </w:rPr>
+              <w:lastRenderedPageBreak/>
               <w:t>InternalResourceViewResolver</w:t>
             </w:r>
             <w:proofErr w:type="spellEnd"/>
@@ -36981,6 +37124,80 @@
                 <w:szCs w:val="18"/>
               </w:rPr>
             </w:pPr>
+            <w:proofErr w:type="spellStart"/>
+            <w:r>
+              <w:rPr>
+                <w:rFonts w:ascii="微软雅黑" w:eastAsia="微软雅黑" w:hAnsi="微软雅黑" w:hint="eastAsia"/>
+                <w:sz w:val="18"/>
+                <w:szCs w:val="18"/>
+              </w:rPr>
+              <w:t>UrlBaseViewResolver</w:t>
+            </w:r>
+            <w:proofErr w:type="spellEnd"/>
+            <w:r>
+              <w:rPr>
+                <w:rFonts w:ascii="微软雅黑" w:eastAsia="微软雅黑" w:hAnsi="微软雅黑" w:hint="eastAsia"/>
+                <w:sz w:val="18"/>
+                <w:szCs w:val="18"/>
+              </w:rPr>
+              <w:t>的简单子集，你能够</w:t>
+            </w:r>
+            <w:proofErr w:type="gramStart"/>
+            <w:r>
+              <w:rPr>
+                <w:rFonts w:ascii="微软雅黑" w:eastAsia="微软雅黑" w:hAnsi="微软雅黑" w:hint="eastAsia"/>
+                <w:sz w:val="18"/>
+                <w:szCs w:val="18"/>
+              </w:rPr>
+              <w:t>指定靠</w:t>
+            </w:r>
+            <w:proofErr w:type="spellStart"/>
+            <w:proofErr w:type="gramEnd"/>
+            <w:r>
+              <w:rPr>
+                <w:rFonts w:ascii="微软雅黑" w:eastAsia="微软雅黑" w:hAnsi="微软雅黑" w:hint="eastAsia"/>
+                <w:sz w:val="18"/>
+                <w:szCs w:val="18"/>
+              </w:rPr>
+              <w:t>SetViewClass</w:t>
+            </w:r>
+            <w:proofErr w:type="spellEnd"/>
+            <w:r>
+              <w:rPr>
+                <w:rFonts w:ascii="微软雅黑" w:eastAsia="微软雅黑" w:hAnsi="微软雅黑" w:hint="eastAsia"/>
+                <w:sz w:val="18"/>
+                <w:szCs w:val="18"/>
+              </w:rPr>
+              <w:t>方法，能够支持</w:t>
+            </w:r>
+            <w:proofErr w:type="spellStart"/>
+            <w:r>
+              <w:rPr>
+                <w:rFonts w:ascii="微软雅黑" w:eastAsia="微软雅黑" w:hAnsi="微软雅黑" w:hint="eastAsia"/>
+                <w:sz w:val="18"/>
+                <w:szCs w:val="18"/>
+              </w:rPr>
+              <w:t>JstlView</w:t>
+            </w:r>
+            <w:proofErr w:type="spellEnd"/>
+            <w:r>
+              <w:rPr>
+                <w:rFonts w:ascii="微软雅黑" w:eastAsia="微软雅黑" w:hAnsi="微软雅黑" w:hint="eastAsia"/>
+                <w:sz w:val="18"/>
+                <w:szCs w:val="18"/>
+              </w:rPr>
+              <w:t>和</w:t>
+            </w:r>
+            <w:proofErr w:type="spellStart"/>
+            <w:r>
+              <w:rPr>
+                <w:rFonts w:ascii="微软雅黑" w:eastAsia="微软雅黑" w:hAnsi="微软雅黑" w:hint="eastAsia"/>
+                <w:sz w:val="18"/>
+                <w:szCs w:val="18"/>
+              </w:rPr>
+              <w:t>TileView</w:t>
+            </w:r>
+            <w:proofErr w:type="spellEnd"/>
           </w:p>
         </w:tc>
       </w:tr>
@@ -37029,6 +37246,24 @@
                 <w:szCs w:val="18"/>
               </w:rPr>
             </w:pPr>
+            <w:proofErr w:type="spellStart"/>
+            <w:r>
+              <w:rPr>
+                <w:rFonts w:ascii="微软雅黑" w:eastAsia="微软雅黑" w:hAnsi="微软雅黑" w:hint="eastAsia"/>
+                <w:sz w:val="18"/>
+                <w:szCs w:val="18"/>
+              </w:rPr>
+              <w:t>UrlBaseViewResolver</w:t>
+            </w:r>
+            <w:proofErr w:type="spellEnd"/>
+            <w:r>
+              <w:rPr>
+                <w:rFonts w:ascii="微软雅黑" w:eastAsia="微软雅黑" w:hAnsi="微软雅黑" w:hint="eastAsia"/>
+                <w:sz w:val="18"/>
+                <w:szCs w:val="18"/>
+              </w:rPr>
+              <w:t>的简单子集，能够支持Velocity</w:t>
+            </w:r>
           </w:p>
         </w:tc>
       </w:tr>
@@ -37069,6 +37304,34 @@
                 <w:szCs w:val="18"/>
               </w:rPr>
             </w:pPr>
+            <w:proofErr w:type="spellStart"/>
+            <w:r>
+              <w:rPr>
+                <w:rFonts w:ascii="微软雅黑" w:eastAsia="微软雅黑" w:hAnsi="微软雅黑" w:hint="eastAsia"/>
+                <w:sz w:val="18"/>
+                <w:szCs w:val="18"/>
+              </w:rPr>
+              <w:t>UrlBaseViewResolver</w:t>
+            </w:r>
+            <w:proofErr w:type="spellEnd"/>
+            <w:r>
+              <w:rPr>
+                <w:rFonts w:ascii="微软雅黑" w:eastAsia="微软雅黑" w:hAnsi="微软雅黑" w:hint="eastAsia"/>
+                <w:sz w:val="18"/>
+                <w:szCs w:val="18"/>
+              </w:rPr>
+              <w:t>的简单子集，能够支持</w:t>
+            </w:r>
+            <w:proofErr w:type="spellStart"/>
+            <w:r>
+              <w:rPr>
+                <w:rFonts w:ascii="微软雅黑" w:eastAsia="微软雅黑" w:hAnsi="微软雅黑" w:hint="eastAsia"/>
+                <w:sz w:val="18"/>
+                <w:szCs w:val="18"/>
+              </w:rPr>
+              <w:t>FreeMarkerView</w:t>
+            </w:r>
+            <w:proofErr w:type="spellEnd"/>
           </w:p>
         </w:tc>
       </w:tr>
@@ -37109,6 +37372,32 @@
                 <w:szCs w:val="18"/>
               </w:rPr>
             </w:pPr>
+            <w:r>
+              <w:rPr>
+                <w:rFonts w:ascii="微软雅黑" w:eastAsia="微软雅黑" w:hAnsi="微软雅黑" w:hint="eastAsia"/>
+                <w:sz w:val="18"/>
+                <w:szCs w:val="18"/>
+              </w:rPr>
+              <w:t>给予请求文件名和接受的头，实现</w:t>
+            </w:r>
+            <w:proofErr w:type="spellStart"/>
+            <w:r>
+              <w:rPr>
+                <w:rFonts w:ascii="微软雅黑" w:eastAsia="微软雅黑" w:hAnsi="微软雅黑" w:hint="eastAsia"/>
+                <w:sz w:val="18"/>
+                <w:szCs w:val="18"/>
+              </w:rPr>
+              <w:t>ViewResolver</w:t>
+            </w:r>
+            <w:proofErr w:type="spellEnd"/>
+            <w:r>
+              <w:rPr>
+                <w:rFonts w:ascii="微软雅黑" w:eastAsia="微软雅黑" w:hAnsi="微软雅黑" w:hint="eastAsia"/>
+                <w:sz w:val="18"/>
+                <w:szCs w:val="18"/>
+              </w:rPr>
+              <w:t>接口</w:t>
+            </w:r>
           </w:p>
         </w:tc>
       </w:tr>
@@ -37116,11 +37405,1520 @@
     <w:p>
       <w:pPr>
         <w:rPr>
+          <w:rFonts w:ascii="微软雅黑" w:eastAsia="微软雅黑" w:hAnsi="微软雅黑" w:hint="eastAsia"/>
+          <w:sz w:val="18"/>
+          <w:szCs w:val="18"/>
+        </w:rPr>
+      </w:pPr>
+    </w:p>
+    <w:p>
+      <w:pPr>
+        <w:rPr>
+          <w:rFonts w:ascii="微软雅黑" w:eastAsia="微软雅黑" w:hAnsi="微软雅黑" w:hint="eastAsia"/>
+          <w:sz w:val="18"/>
+          <w:szCs w:val="18"/>
+        </w:rPr>
+      </w:pPr>
+    </w:p>
+    <w:p>
+      <w:pPr>
+        <w:rPr>
+          <w:rFonts w:ascii="微软雅黑" w:eastAsia="微软雅黑" w:hAnsi="微软雅黑" w:hint="eastAsia"/>
+          <w:sz w:val="18"/>
+          <w:szCs w:val="18"/>
+        </w:rPr>
+      </w:pPr>
+      <w:r>
+        <w:rPr>
+          <w:rFonts w:ascii="微软雅黑" w:eastAsia="微软雅黑" w:hAnsi="微软雅黑" w:hint="eastAsia"/>
+          <w:sz w:val="18"/>
+          <w:szCs w:val="18"/>
+        </w:rPr>
+        <w:t>举例，JSP作为视图技术，你能够使用</w:t>
+      </w:r>
+      <w:proofErr w:type="spellStart"/>
+      <w:r>
+        <w:rPr>
+          <w:rFonts w:ascii="微软雅黑" w:eastAsia="微软雅黑" w:hAnsi="微软雅黑" w:hint="eastAsia"/>
+          <w:sz w:val="18"/>
+          <w:szCs w:val="18"/>
+        </w:rPr>
+        <w:t>UrlBaseViewResolver</w:t>
+      </w:r>
+      <w:proofErr w:type="spellEnd"/>
+      <w:r>
+        <w:rPr>
+          <w:rFonts w:ascii="微软雅黑" w:eastAsia="微软雅黑" w:hAnsi="微软雅黑" w:hint="eastAsia"/>
+          <w:sz w:val="18"/>
+          <w:szCs w:val="18"/>
+        </w:rPr>
+        <w:t>，</w:t>
+      </w:r>
+      <w:proofErr w:type="spellStart"/>
+      <w:r>
+        <w:rPr>
+          <w:rFonts w:ascii="微软雅黑" w:eastAsia="微软雅黑" w:hAnsi="微软雅黑" w:hint="eastAsia"/>
+          <w:sz w:val="18"/>
+          <w:szCs w:val="18"/>
+        </w:rPr>
+        <w:t>ViewResolver</w:t>
+      </w:r>
+      <w:proofErr w:type="spellEnd"/>
+      <w:r>
+        <w:rPr>
+          <w:rFonts w:ascii="微软雅黑" w:eastAsia="微软雅黑" w:hAnsi="微软雅黑" w:hint="eastAsia"/>
+          <w:sz w:val="18"/>
+          <w:szCs w:val="18"/>
+        </w:rPr>
+        <w:t>把view到指定URL上，移交请求到</w:t>
+      </w:r>
+      <w:proofErr w:type="spellStart"/>
+      <w:r>
+        <w:rPr>
           <w:rFonts w:ascii="微软雅黑" w:eastAsia="微软雅黑" w:hAnsi="微软雅黑"/>
           <w:sz w:val="18"/>
           <w:szCs w:val="18"/>
         </w:rPr>
-      </w:pPr>
+        <w:t>RequestDispatcher</w:t>
+      </w:r>
+      <w:proofErr w:type="spellEnd"/>
+      <w:r>
+        <w:rPr>
+          <w:rFonts w:ascii="微软雅黑" w:eastAsia="微软雅黑" w:hAnsi="微软雅黑"/>
+          <w:sz w:val="18"/>
+          <w:szCs w:val="18"/>
+        </w:rPr>
+        <w:t> </w:t>
+      </w:r>
+      <w:r>
+        <w:rPr>
+          <w:rFonts w:ascii="微软雅黑" w:eastAsia="微软雅黑" w:hAnsi="微软雅黑" w:hint="eastAsia"/>
+          <w:sz w:val="18"/>
+          <w:szCs w:val="18"/>
+        </w:rPr>
+        <w:t>，然后渲染view</w:t>
+      </w:r>
+      <w:r>
+        <w:rPr>
+          <w:rFonts w:ascii="微软雅黑" w:eastAsia="微软雅黑" w:hAnsi="微软雅黑" w:hint="eastAsia"/>
+          <w:sz w:val="18"/>
+          <w:szCs w:val="18"/>
+        </w:rPr>
+        <w:t>。</w:t>
+      </w:r>
+    </w:p>
+    <w:p>
+      <w:pPr>
+        <w:widowControl/>
+        <w:pBdr>
+          <w:top w:val="single" w:sz="6" w:space="5" w:color="CCCCCC"/>
+          <w:left w:val="single" w:sz="6" w:space="8" w:color="CCCCCC"/>
+          <w:bottom w:val="single" w:sz="6" w:space="5" w:color="CCCCCC"/>
+          <w:right w:val="single" w:sz="6" w:space="8" w:color="CCCCCC"/>
+        </w:pBdr>
+        <w:shd w:val="clear" w:color="auto" w:fill="F8F8F8"/>
+        <w:tabs>
+          <w:tab w:val="left" w:pos="916"/>
+          <w:tab w:val="left" w:pos="1832"/>
+          <w:tab w:val="left" w:pos="2748"/>
+          <w:tab w:val="left" w:pos="3664"/>
+          <w:tab w:val="left" w:pos="4580"/>
+          <w:tab w:val="left" w:pos="5496"/>
+          <w:tab w:val="left" w:pos="6412"/>
+          <w:tab w:val="left" w:pos="7328"/>
+          <w:tab w:val="left" w:pos="8244"/>
+          <w:tab w:val="left" w:pos="9160"/>
+          <w:tab w:val="left" w:pos="10076"/>
+          <w:tab w:val="left" w:pos="10992"/>
+          <w:tab w:val="left" w:pos="11908"/>
+          <w:tab w:val="left" w:pos="12824"/>
+          <w:tab w:val="left" w:pos="13740"/>
+          <w:tab w:val="left" w:pos="14656"/>
+        </w:tabs>
+        <w:jc w:val="left"/>
+        <w:rPr>
+          <w:rFonts w:ascii="Consolas" w:eastAsia="宋体" w:hAnsi="Consolas" w:cs="Consolas"/>
+          <w:color w:val="000000"/>
+          <w:kern w:val="0"/>
+          <w:sz w:val="23"/>
+          <w:szCs w:val="23"/>
+        </w:rPr>
+      </w:pPr>
+      <w:r>
+        <w:rPr>
+          <w:rFonts w:ascii="Consolas" w:eastAsia="宋体" w:hAnsi="Consolas" w:cs="Consolas"/>
+          <w:color w:val="3F7F7F"/>
+          <w:kern w:val="0"/>
+          <w:sz w:val="23"/>
+          <w:szCs w:val="23"/>
+        </w:rPr>
+        <w:t>&lt;bean</w:t>
+      </w:r>
+      <w:r>
+        <w:rPr>
+          <w:rFonts w:ascii="Consolas" w:eastAsia="宋体" w:hAnsi="Consolas" w:cs="Consolas"/>
+          <w:color w:val="000000"/>
+          <w:kern w:val="0"/>
+          <w:sz w:val="23"/>
+          <w:szCs w:val="23"/>
+        </w:rPr>
+        <w:t xml:space="preserve"> </w:t>
+      </w:r>
+      <w:r>
+        <w:rPr>
+          <w:rFonts w:ascii="Consolas" w:eastAsia="宋体" w:hAnsi="Consolas" w:cs="Consolas"/>
+          <w:color w:val="7F007F"/>
+          <w:kern w:val="0"/>
+          <w:sz w:val="23"/>
+          <w:szCs w:val="23"/>
+        </w:rPr>
+        <w:t>id</w:t>
+      </w:r>
+      <w:r>
+        <w:rPr>
+          <w:rFonts w:ascii="Consolas" w:eastAsia="宋体" w:hAnsi="Consolas" w:cs="Consolas"/>
+          <w:color w:val="000000"/>
+          <w:kern w:val="0"/>
+          <w:sz w:val="23"/>
+          <w:szCs w:val="23"/>
+        </w:rPr>
+        <w:t>=</w:t>
+      </w:r>
+      <w:r>
+        <w:rPr>
+          <w:rFonts w:ascii="Consolas" w:eastAsia="宋体" w:hAnsi="Consolas" w:cs="Consolas"/>
+          <w:color w:val="2A00FF"/>
+          <w:kern w:val="0"/>
+          <w:sz w:val="23"/>
+          <w:szCs w:val="23"/>
+        </w:rPr>
+        <w:t>"</w:t>
+      </w:r>
+      <w:proofErr w:type="spellStart"/>
+      <w:r>
+        <w:rPr>
+          <w:rFonts w:ascii="Consolas" w:eastAsia="宋体" w:hAnsi="Consolas" w:cs="Consolas"/>
+          <w:color w:val="2A00FF"/>
+          <w:kern w:val="0"/>
+          <w:sz w:val="23"/>
+          <w:szCs w:val="23"/>
+        </w:rPr>
+        <w:t>viewResolver</w:t>
+      </w:r>
+      <w:proofErr w:type="spellEnd"/>
+      <w:r>
+        <w:rPr>
+          <w:rFonts w:ascii="Consolas" w:eastAsia="宋体" w:hAnsi="Consolas" w:cs="Consolas"/>
+          <w:color w:val="2A00FF"/>
+          <w:kern w:val="0"/>
+          <w:sz w:val="23"/>
+          <w:szCs w:val="23"/>
+        </w:rPr>
+        <w:t>"</w:t>
+      </w:r>
+    </w:p>
+    <w:p>
+      <w:pPr>
+        <w:widowControl/>
+        <w:pBdr>
+          <w:top w:val="single" w:sz="6" w:space="5" w:color="CCCCCC"/>
+          <w:left w:val="single" w:sz="6" w:space="8" w:color="CCCCCC"/>
+          <w:bottom w:val="single" w:sz="6" w:space="5" w:color="CCCCCC"/>
+          <w:right w:val="single" w:sz="6" w:space="8" w:color="CCCCCC"/>
+        </w:pBdr>
+        <w:shd w:val="clear" w:color="auto" w:fill="F8F8F8"/>
+        <w:tabs>
+          <w:tab w:val="left" w:pos="916"/>
+          <w:tab w:val="left" w:pos="1832"/>
+          <w:tab w:val="left" w:pos="2748"/>
+          <w:tab w:val="left" w:pos="3664"/>
+          <w:tab w:val="left" w:pos="4580"/>
+          <w:tab w:val="left" w:pos="5496"/>
+          <w:tab w:val="left" w:pos="6412"/>
+          <w:tab w:val="left" w:pos="7328"/>
+          <w:tab w:val="left" w:pos="8244"/>
+          <w:tab w:val="left" w:pos="9160"/>
+          <w:tab w:val="left" w:pos="10076"/>
+          <w:tab w:val="left" w:pos="10992"/>
+          <w:tab w:val="left" w:pos="11908"/>
+          <w:tab w:val="left" w:pos="12824"/>
+          <w:tab w:val="left" w:pos="13740"/>
+          <w:tab w:val="left" w:pos="14656"/>
+        </w:tabs>
+        <w:jc w:val="left"/>
+        <w:rPr>
+          <w:rFonts w:ascii="Consolas" w:eastAsia="宋体" w:hAnsi="Consolas" w:cs="Consolas"/>
+          <w:color w:val="000000"/>
+          <w:kern w:val="0"/>
+          <w:sz w:val="23"/>
+          <w:szCs w:val="23"/>
+        </w:rPr>
+      </w:pPr>
+      <w:r>
+        <w:rPr>
+          <w:rFonts w:ascii="Consolas" w:eastAsia="宋体" w:hAnsi="Consolas" w:cs="Consolas"/>
+          <w:color w:val="000000"/>
+          <w:kern w:val="0"/>
+          <w:sz w:val="23"/>
+          <w:szCs w:val="23"/>
+        </w:rPr>
+        <w:t xml:space="preserve">        </w:t>
+      </w:r>
+      <w:proofErr w:type="gramStart"/>
+      <w:r>
+        <w:rPr>
+          <w:rFonts w:ascii="Consolas" w:eastAsia="宋体" w:hAnsi="Consolas" w:cs="Consolas"/>
+          <w:color w:val="7F007F"/>
+          <w:kern w:val="0"/>
+          <w:sz w:val="23"/>
+          <w:szCs w:val="23"/>
+        </w:rPr>
+        <w:t>class</w:t>
+      </w:r>
+      <w:proofErr w:type="gramEnd"/>
+      <w:r>
+        <w:rPr>
+          <w:rFonts w:ascii="Consolas" w:eastAsia="宋体" w:hAnsi="Consolas" w:cs="Consolas"/>
+          <w:color w:val="000000"/>
+          <w:kern w:val="0"/>
+          <w:sz w:val="23"/>
+          <w:szCs w:val="23"/>
+        </w:rPr>
+        <w:t>=</w:t>
+      </w:r>
+      <w:r>
+        <w:rPr>
+          <w:rFonts w:ascii="Consolas" w:eastAsia="宋体" w:hAnsi="Consolas" w:cs="Consolas"/>
+          <w:color w:val="2A00FF"/>
+          <w:kern w:val="0"/>
+          <w:sz w:val="23"/>
+          <w:szCs w:val="23"/>
+        </w:rPr>
+        <w:t>"org.springframework.web.servlet.view.UrlBasedViewResolver"</w:t>
+      </w:r>
+      <w:r>
+        <w:rPr>
+          <w:rFonts w:ascii="Consolas" w:eastAsia="宋体" w:hAnsi="Consolas" w:cs="Consolas"/>
+          <w:color w:val="3F7F7F"/>
+          <w:kern w:val="0"/>
+          <w:sz w:val="23"/>
+          <w:szCs w:val="23"/>
+        </w:rPr>
+        <w:t>&gt;</w:t>
+      </w:r>
+    </w:p>
+    <w:p>
+      <w:pPr>
+        <w:widowControl/>
+        <w:pBdr>
+          <w:top w:val="single" w:sz="6" w:space="5" w:color="CCCCCC"/>
+          <w:left w:val="single" w:sz="6" w:space="8" w:color="CCCCCC"/>
+          <w:bottom w:val="single" w:sz="6" w:space="5" w:color="CCCCCC"/>
+          <w:right w:val="single" w:sz="6" w:space="8" w:color="CCCCCC"/>
+        </w:pBdr>
+        <w:shd w:val="clear" w:color="auto" w:fill="F8F8F8"/>
+        <w:tabs>
+          <w:tab w:val="left" w:pos="916"/>
+          <w:tab w:val="left" w:pos="1832"/>
+          <w:tab w:val="left" w:pos="2748"/>
+          <w:tab w:val="left" w:pos="3664"/>
+          <w:tab w:val="left" w:pos="4580"/>
+          <w:tab w:val="left" w:pos="5496"/>
+          <w:tab w:val="left" w:pos="6412"/>
+          <w:tab w:val="left" w:pos="7328"/>
+          <w:tab w:val="left" w:pos="8244"/>
+          <w:tab w:val="left" w:pos="9160"/>
+          <w:tab w:val="left" w:pos="10076"/>
+          <w:tab w:val="left" w:pos="10992"/>
+          <w:tab w:val="left" w:pos="11908"/>
+          <w:tab w:val="left" w:pos="12824"/>
+          <w:tab w:val="left" w:pos="13740"/>
+          <w:tab w:val="left" w:pos="14656"/>
+        </w:tabs>
+        <w:jc w:val="left"/>
+        <w:rPr>
+          <w:rFonts w:ascii="Consolas" w:eastAsia="宋体" w:hAnsi="Consolas" w:cs="Consolas"/>
+          <w:color w:val="000000"/>
+          <w:kern w:val="0"/>
+          <w:sz w:val="23"/>
+          <w:szCs w:val="23"/>
+        </w:rPr>
+      </w:pPr>
+      <w:r>
+        <w:rPr>
+          <w:rFonts w:ascii="Consolas" w:eastAsia="宋体" w:hAnsi="Consolas" w:cs="Consolas"/>
+          <w:color w:val="000000"/>
+          <w:kern w:val="0"/>
+          <w:sz w:val="23"/>
+          <w:szCs w:val="23"/>
+        </w:rPr>
+        <w:t xml:space="preserve">    </w:t>
+      </w:r>
+      <w:r>
+        <w:rPr>
+          <w:rFonts w:ascii="Consolas" w:eastAsia="宋体" w:hAnsi="Consolas" w:cs="Consolas"/>
+          <w:color w:val="3F7F7F"/>
+          <w:kern w:val="0"/>
+          <w:sz w:val="23"/>
+          <w:szCs w:val="23"/>
+        </w:rPr>
+        <w:t>&lt;property</w:t>
+      </w:r>
+      <w:r>
+        <w:rPr>
+          <w:rFonts w:ascii="Consolas" w:eastAsia="宋体" w:hAnsi="Consolas" w:cs="Consolas"/>
+          <w:color w:val="000000"/>
+          <w:kern w:val="0"/>
+          <w:sz w:val="23"/>
+          <w:szCs w:val="23"/>
+        </w:rPr>
+        <w:t xml:space="preserve"> </w:t>
+      </w:r>
+      <w:r>
+        <w:rPr>
+          <w:rFonts w:ascii="Consolas" w:eastAsia="宋体" w:hAnsi="Consolas" w:cs="Consolas"/>
+          <w:color w:val="7F007F"/>
+          <w:kern w:val="0"/>
+          <w:sz w:val="23"/>
+          <w:szCs w:val="23"/>
+        </w:rPr>
+        <w:t>name</w:t>
+      </w:r>
+      <w:r>
+        <w:rPr>
+          <w:rFonts w:ascii="Consolas" w:eastAsia="宋体" w:hAnsi="Consolas" w:cs="Consolas"/>
+          <w:color w:val="000000"/>
+          <w:kern w:val="0"/>
+          <w:sz w:val="23"/>
+          <w:szCs w:val="23"/>
+        </w:rPr>
+        <w:t>=</w:t>
+      </w:r>
+      <w:r>
+        <w:rPr>
+          <w:rFonts w:ascii="Consolas" w:eastAsia="宋体" w:hAnsi="Consolas" w:cs="Consolas"/>
+          <w:color w:val="2A00FF"/>
+          <w:kern w:val="0"/>
+          <w:sz w:val="23"/>
+          <w:szCs w:val="23"/>
+        </w:rPr>
+        <w:t>"</w:t>
+      </w:r>
+      <w:proofErr w:type="spellStart"/>
+      <w:r>
+        <w:rPr>
+          <w:rFonts w:ascii="Consolas" w:eastAsia="宋体" w:hAnsi="Consolas" w:cs="Consolas"/>
+          <w:color w:val="2A00FF"/>
+          <w:kern w:val="0"/>
+          <w:sz w:val="23"/>
+          <w:szCs w:val="23"/>
+        </w:rPr>
+        <w:t>viewClass</w:t>
+      </w:r>
+      <w:proofErr w:type="spellEnd"/>
+      <w:r>
+        <w:rPr>
+          <w:rFonts w:ascii="Consolas" w:eastAsia="宋体" w:hAnsi="Consolas" w:cs="Consolas"/>
+          <w:color w:val="2A00FF"/>
+          <w:kern w:val="0"/>
+          <w:sz w:val="23"/>
+          <w:szCs w:val="23"/>
+        </w:rPr>
+        <w:t>"</w:t>
+      </w:r>
+      <w:r>
+        <w:rPr>
+          <w:rFonts w:ascii="Consolas" w:eastAsia="宋体" w:hAnsi="Consolas" w:cs="Consolas"/>
+          <w:color w:val="000000"/>
+          <w:kern w:val="0"/>
+          <w:sz w:val="23"/>
+          <w:szCs w:val="23"/>
+        </w:rPr>
+        <w:t xml:space="preserve"> </w:t>
+      </w:r>
+      <w:r>
+        <w:rPr>
+          <w:rFonts w:ascii="Consolas" w:eastAsia="宋体" w:hAnsi="Consolas" w:cs="Consolas"/>
+          <w:color w:val="7F007F"/>
+          <w:kern w:val="0"/>
+          <w:sz w:val="23"/>
+          <w:szCs w:val="23"/>
+        </w:rPr>
+        <w:t>value</w:t>
+      </w:r>
+      <w:r>
+        <w:rPr>
+          <w:rFonts w:ascii="Consolas" w:eastAsia="宋体" w:hAnsi="Consolas" w:cs="Consolas"/>
+          <w:color w:val="000000"/>
+          <w:kern w:val="0"/>
+          <w:sz w:val="23"/>
+          <w:szCs w:val="23"/>
+        </w:rPr>
+        <w:t>=</w:t>
+      </w:r>
+      <w:r>
+        <w:rPr>
+          <w:rFonts w:ascii="Consolas" w:eastAsia="宋体" w:hAnsi="Consolas" w:cs="Consolas"/>
+          <w:color w:val="2A00FF"/>
+          <w:kern w:val="0"/>
+          <w:sz w:val="23"/>
+          <w:szCs w:val="23"/>
+        </w:rPr>
+        <w:t>"</w:t>
+      </w:r>
+      <w:proofErr w:type="spellStart"/>
+      <w:r>
+        <w:rPr>
+          <w:rFonts w:ascii="Consolas" w:eastAsia="宋体" w:hAnsi="Consolas" w:cs="Consolas"/>
+          <w:color w:val="2A00FF"/>
+          <w:kern w:val="0"/>
+          <w:sz w:val="23"/>
+          <w:szCs w:val="23"/>
+        </w:rPr>
+        <w:t>org.springframework.web.servlet.view.JstlView</w:t>
+      </w:r>
+      <w:proofErr w:type="spellEnd"/>
+      <w:r>
+        <w:rPr>
+          <w:rFonts w:ascii="Consolas" w:eastAsia="宋体" w:hAnsi="Consolas" w:cs="Consolas"/>
+          <w:color w:val="2A00FF"/>
+          <w:kern w:val="0"/>
+          <w:sz w:val="23"/>
+          <w:szCs w:val="23"/>
+        </w:rPr>
+        <w:t>"</w:t>
+      </w:r>
+      <w:r>
+        <w:rPr>
+          <w:rFonts w:ascii="Consolas" w:eastAsia="宋体" w:hAnsi="Consolas" w:cs="Consolas"/>
+          <w:color w:val="3F7F7F"/>
+          <w:kern w:val="0"/>
+          <w:sz w:val="23"/>
+          <w:szCs w:val="23"/>
+        </w:rPr>
+        <w:t>/&gt;</w:t>
+      </w:r>
+    </w:p>
+    <w:p>
+      <w:pPr>
+        <w:widowControl/>
+        <w:pBdr>
+          <w:top w:val="single" w:sz="6" w:space="5" w:color="CCCCCC"/>
+          <w:left w:val="single" w:sz="6" w:space="8" w:color="CCCCCC"/>
+          <w:bottom w:val="single" w:sz="6" w:space="5" w:color="CCCCCC"/>
+          <w:right w:val="single" w:sz="6" w:space="8" w:color="CCCCCC"/>
+        </w:pBdr>
+        <w:shd w:val="clear" w:color="auto" w:fill="F8F8F8"/>
+        <w:tabs>
+          <w:tab w:val="left" w:pos="916"/>
+          <w:tab w:val="left" w:pos="1832"/>
+          <w:tab w:val="left" w:pos="2748"/>
+          <w:tab w:val="left" w:pos="3664"/>
+          <w:tab w:val="left" w:pos="4580"/>
+          <w:tab w:val="left" w:pos="5496"/>
+          <w:tab w:val="left" w:pos="6412"/>
+          <w:tab w:val="left" w:pos="7328"/>
+          <w:tab w:val="left" w:pos="8244"/>
+          <w:tab w:val="left" w:pos="9160"/>
+          <w:tab w:val="left" w:pos="10076"/>
+          <w:tab w:val="left" w:pos="10992"/>
+          <w:tab w:val="left" w:pos="11908"/>
+          <w:tab w:val="left" w:pos="12824"/>
+          <w:tab w:val="left" w:pos="13740"/>
+          <w:tab w:val="left" w:pos="14656"/>
+        </w:tabs>
+        <w:jc w:val="left"/>
+        <w:rPr>
+          <w:rFonts w:ascii="Consolas" w:eastAsia="宋体" w:hAnsi="Consolas" w:cs="Consolas"/>
+          <w:color w:val="000000"/>
+          <w:kern w:val="0"/>
+          <w:sz w:val="23"/>
+          <w:szCs w:val="23"/>
+        </w:rPr>
+      </w:pPr>
+      <w:r>
+        <w:rPr>
+          <w:rFonts w:ascii="Consolas" w:eastAsia="宋体" w:hAnsi="Consolas" w:cs="Consolas"/>
+          <w:color w:val="000000"/>
+          <w:kern w:val="0"/>
+          <w:sz w:val="23"/>
+          <w:szCs w:val="23"/>
+        </w:rPr>
+        <w:t xml:space="preserve">    </w:t>
+      </w:r>
+      <w:r>
+        <w:rPr>
+          <w:rFonts w:ascii="Consolas" w:eastAsia="宋体" w:hAnsi="Consolas" w:cs="Consolas"/>
+          <w:color w:val="3F7F7F"/>
+          <w:kern w:val="0"/>
+          <w:sz w:val="23"/>
+          <w:szCs w:val="23"/>
+        </w:rPr>
+        <w:t>&lt;property</w:t>
+      </w:r>
+      <w:r>
+        <w:rPr>
+          <w:rFonts w:ascii="Consolas" w:eastAsia="宋体" w:hAnsi="Consolas" w:cs="Consolas"/>
+          <w:color w:val="000000"/>
+          <w:kern w:val="0"/>
+          <w:sz w:val="23"/>
+          <w:szCs w:val="23"/>
+        </w:rPr>
+        <w:t xml:space="preserve"> </w:t>
+      </w:r>
+      <w:r>
+        <w:rPr>
+          <w:rFonts w:ascii="Consolas" w:eastAsia="宋体" w:hAnsi="Consolas" w:cs="Consolas"/>
+          <w:color w:val="7F007F"/>
+          <w:kern w:val="0"/>
+          <w:sz w:val="23"/>
+          <w:szCs w:val="23"/>
+        </w:rPr>
+        <w:t>name</w:t>
+      </w:r>
+      <w:r>
+        <w:rPr>
+          <w:rFonts w:ascii="Consolas" w:eastAsia="宋体" w:hAnsi="Consolas" w:cs="Consolas"/>
+          <w:color w:val="000000"/>
+          <w:kern w:val="0"/>
+          <w:sz w:val="23"/>
+          <w:szCs w:val="23"/>
+        </w:rPr>
+        <w:t>=</w:t>
+      </w:r>
+      <w:r>
+        <w:rPr>
+          <w:rFonts w:ascii="Consolas" w:eastAsia="宋体" w:hAnsi="Consolas" w:cs="Consolas"/>
+          <w:color w:val="2A00FF"/>
+          <w:kern w:val="0"/>
+          <w:sz w:val="23"/>
+          <w:szCs w:val="23"/>
+        </w:rPr>
+        <w:t>"prefix"</w:t>
+      </w:r>
+      <w:r>
+        <w:rPr>
+          <w:rFonts w:ascii="Consolas" w:eastAsia="宋体" w:hAnsi="Consolas" w:cs="Consolas"/>
+          <w:color w:val="000000"/>
+          <w:kern w:val="0"/>
+          <w:sz w:val="23"/>
+          <w:szCs w:val="23"/>
+        </w:rPr>
+        <w:t xml:space="preserve"> </w:t>
+      </w:r>
+      <w:r>
+        <w:rPr>
+          <w:rFonts w:ascii="Consolas" w:eastAsia="宋体" w:hAnsi="Consolas" w:cs="Consolas"/>
+          <w:color w:val="7F007F"/>
+          <w:kern w:val="0"/>
+          <w:sz w:val="23"/>
+          <w:szCs w:val="23"/>
+        </w:rPr>
+        <w:t>value</w:t>
+      </w:r>
+      <w:r>
+        <w:rPr>
+          <w:rFonts w:ascii="Consolas" w:eastAsia="宋体" w:hAnsi="Consolas" w:cs="Consolas"/>
+          <w:color w:val="000000"/>
+          <w:kern w:val="0"/>
+          <w:sz w:val="23"/>
+          <w:szCs w:val="23"/>
+        </w:rPr>
+        <w:t>=</w:t>
+      </w:r>
+      <w:r>
+        <w:rPr>
+          <w:rFonts w:ascii="Consolas" w:eastAsia="宋体" w:hAnsi="Consolas" w:cs="Consolas"/>
+          <w:color w:val="2A00FF"/>
+          <w:kern w:val="0"/>
+          <w:sz w:val="23"/>
+          <w:szCs w:val="23"/>
+        </w:rPr>
+        <w:t>"/WEB-INF/</w:t>
+      </w:r>
+      <w:proofErr w:type="spellStart"/>
+      <w:r>
+        <w:rPr>
+          <w:rFonts w:ascii="Consolas" w:eastAsia="宋体" w:hAnsi="Consolas" w:cs="Consolas"/>
+          <w:color w:val="2A00FF"/>
+          <w:kern w:val="0"/>
+          <w:sz w:val="23"/>
+          <w:szCs w:val="23"/>
+        </w:rPr>
+        <w:t>jsp</w:t>
+      </w:r>
+      <w:proofErr w:type="spellEnd"/>
+      <w:r>
+        <w:rPr>
+          <w:rFonts w:ascii="Consolas" w:eastAsia="宋体" w:hAnsi="Consolas" w:cs="Consolas"/>
+          <w:color w:val="2A00FF"/>
+          <w:kern w:val="0"/>
+          <w:sz w:val="23"/>
+          <w:szCs w:val="23"/>
+        </w:rPr>
+        <w:t>/"</w:t>
+      </w:r>
+      <w:r>
+        <w:rPr>
+          <w:rFonts w:ascii="Consolas" w:eastAsia="宋体" w:hAnsi="Consolas" w:cs="Consolas"/>
+          <w:color w:val="3F7F7F"/>
+          <w:kern w:val="0"/>
+          <w:sz w:val="23"/>
+          <w:szCs w:val="23"/>
+        </w:rPr>
+        <w:t>/&gt;</w:t>
+      </w:r>
+    </w:p>
+    <w:p>
+      <w:pPr>
+        <w:widowControl/>
+        <w:pBdr>
+          <w:top w:val="single" w:sz="6" w:space="5" w:color="CCCCCC"/>
+          <w:left w:val="single" w:sz="6" w:space="8" w:color="CCCCCC"/>
+          <w:bottom w:val="single" w:sz="6" w:space="5" w:color="CCCCCC"/>
+          <w:right w:val="single" w:sz="6" w:space="8" w:color="CCCCCC"/>
+        </w:pBdr>
+        <w:shd w:val="clear" w:color="auto" w:fill="F8F8F8"/>
+        <w:tabs>
+          <w:tab w:val="left" w:pos="916"/>
+          <w:tab w:val="left" w:pos="1832"/>
+          <w:tab w:val="left" w:pos="2748"/>
+          <w:tab w:val="left" w:pos="3664"/>
+          <w:tab w:val="left" w:pos="4580"/>
+          <w:tab w:val="left" w:pos="5496"/>
+          <w:tab w:val="left" w:pos="6412"/>
+          <w:tab w:val="left" w:pos="7328"/>
+          <w:tab w:val="left" w:pos="8244"/>
+          <w:tab w:val="left" w:pos="9160"/>
+          <w:tab w:val="left" w:pos="10076"/>
+          <w:tab w:val="left" w:pos="10992"/>
+          <w:tab w:val="left" w:pos="11908"/>
+          <w:tab w:val="left" w:pos="12824"/>
+          <w:tab w:val="left" w:pos="13740"/>
+          <w:tab w:val="left" w:pos="14656"/>
+        </w:tabs>
+        <w:jc w:val="left"/>
+        <w:rPr>
+          <w:rFonts w:ascii="Consolas" w:eastAsia="宋体" w:hAnsi="Consolas" w:cs="Consolas"/>
+          <w:color w:val="000000"/>
+          <w:kern w:val="0"/>
+          <w:sz w:val="23"/>
+          <w:szCs w:val="23"/>
+        </w:rPr>
+      </w:pPr>
+      <w:r>
+        <w:rPr>
+          <w:rFonts w:ascii="Consolas" w:eastAsia="宋体" w:hAnsi="Consolas" w:cs="Consolas"/>
+          <w:color w:val="000000"/>
+          <w:kern w:val="0"/>
+          <w:sz w:val="23"/>
+          <w:szCs w:val="23"/>
+        </w:rPr>
+        <w:t xml:space="preserve">    </w:t>
+      </w:r>
+      <w:r>
+        <w:rPr>
+          <w:rFonts w:ascii="Consolas" w:eastAsia="宋体" w:hAnsi="Consolas" w:cs="Consolas"/>
+          <w:color w:val="3F7F7F"/>
+          <w:kern w:val="0"/>
+          <w:sz w:val="23"/>
+          <w:szCs w:val="23"/>
+        </w:rPr>
+        <w:t>&lt;property</w:t>
+      </w:r>
+      <w:r>
+        <w:rPr>
+          <w:rFonts w:ascii="Consolas" w:eastAsia="宋体" w:hAnsi="Consolas" w:cs="Consolas"/>
+          <w:color w:val="000000"/>
+          <w:kern w:val="0"/>
+          <w:sz w:val="23"/>
+          <w:szCs w:val="23"/>
+        </w:rPr>
+        <w:t xml:space="preserve"> </w:t>
+      </w:r>
+      <w:r>
+        <w:rPr>
+          <w:rFonts w:ascii="Consolas" w:eastAsia="宋体" w:hAnsi="Consolas" w:cs="Consolas"/>
+          <w:color w:val="7F007F"/>
+          <w:kern w:val="0"/>
+          <w:sz w:val="23"/>
+          <w:szCs w:val="23"/>
+        </w:rPr>
+        <w:t>name</w:t>
+      </w:r>
+      <w:r>
+        <w:rPr>
+          <w:rFonts w:ascii="Consolas" w:eastAsia="宋体" w:hAnsi="Consolas" w:cs="Consolas"/>
+          <w:color w:val="000000"/>
+          <w:kern w:val="0"/>
+          <w:sz w:val="23"/>
+          <w:szCs w:val="23"/>
+        </w:rPr>
+        <w:t>=</w:t>
+      </w:r>
+      <w:r>
+        <w:rPr>
+          <w:rFonts w:ascii="Consolas" w:eastAsia="宋体" w:hAnsi="Consolas" w:cs="Consolas"/>
+          <w:color w:val="2A00FF"/>
+          <w:kern w:val="0"/>
+          <w:sz w:val="23"/>
+          <w:szCs w:val="23"/>
+        </w:rPr>
+        <w:t>"suffix"</w:t>
+      </w:r>
+      <w:r>
+        <w:rPr>
+          <w:rFonts w:ascii="Consolas" w:eastAsia="宋体" w:hAnsi="Consolas" w:cs="Consolas"/>
+          <w:color w:val="000000"/>
+          <w:kern w:val="0"/>
+          <w:sz w:val="23"/>
+          <w:szCs w:val="23"/>
+        </w:rPr>
+        <w:t xml:space="preserve"> </w:t>
+      </w:r>
+      <w:r>
+        <w:rPr>
+          <w:rFonts w:ascii="Consolas" w:eastAsia="宋体" w:hAnsi="Consolas" w:cs="Consolas"/>
+          <w:color w:val="7F007F"/>
+          <w:kern w:val="0"/>
+          <w:sz w:val="23"/>
+          <w:szCs w:val="23"/>
+        </w:rPr>
+        <w:t>value</w:t>
+      </w:r>
+      <w:r>
+        <w:rPr>
+          <w:rFonts w:ascii="Consolas" w:eastAsia="宋体" w:hAnsi="Consolas" w:cs="Consolas"/>
+          <w:color w:val="000000"/>
+          <w:kern w:val="0"/>
+          <w:sz w:val="23"/>
+          <w:szCs w:val="23"/>
+        </w:rPr>
+        <w:t>=</w:t>
+      </w:r>
+      <w:r>
+        <w:rPr>
+          <w:rFonts w:ascii="Consolas" w:eastAsia="宋体" w:hAnsi="Consolas" w:cs="Consolas"/>
+          <w:color w:val="2A00FF"/>
+          <w:kern w:val="0"/>
+          <w:sz w:val="23"/>
+          <w:szCs w:val="23"/>
+        </w:rPr>
+        <w:t>".</w:t>
+      </w:r>
+      <w:proofErr w:type="spellStart"/>
+      <w:r>
+        <w:rPr>
+          <w:rFonts w:ascii="Consolas" w:eastAsia="宋体" w:hAnsi="Consolas" w:cs="Consolas"/>
+          <w:color w:val="2A00FF"/>
+          <w:kern w:val="0"/>
+          <w:sz w:val="23"/>
+          <w:szCs w:val="23"/>
+        </w:rPr>
+        <w:t>jsp</w:t>
+      </w:r>
+      <w:proofErr w:type="spellEnd"/>
+      <w:r>
+        <w:rPr>
+          <w:rFonts w:ascii="Consolas" w:eastAsia="宋体" w:hAnsi="Consolas" w:cs="Consolas"/>
+          <w:color w:val="2A00FF"/>
+          <w:kern w:val="0"/>
+          <w:sz w:val="23"/>
+          <w:szCs w:val="23"/>
+        </w:rPr>
+        <w:t>"</w:t>
+      </w:r>
+      <w:r>
+        <w:rPr>
+          <w:rFonts w:ascii="Consolas" w:eastAsia="宋体" w:hAnsi="Consolas" w:cs="Consolas"/>
+          <w:color w:val="3F7F7F"/>
+          <w:kern w:val="0"/>
+          <w:sz w:val="23"/>
+          <w:szCs w:val="23"/>
+        </w:rPr>
+        <w:t>/&gt;</w:t>
+      </w:r>
+    </w:p>
+    <w:p>
+      <w:pPr>
+        <w:widowControl/>
+        <w:pBdr>
+          <w:top w:val="single" w:sz="6" w:space="5" w:color="CCCCCC"/>
+          <w:left w:val="single" w:sz="6" w:space="8" w:color="CCCCCC"/>
+          <w:bottom w:val="single" w:sz="6" w:space="5" w:color="CCCCCC"/>
+          <w:right w:val="single" w:sz="6" w:space="8" w:color="CCCCCC"/>
+        </w:pBdr>
+        <w:shd w:val="clear" w:color="auto" w:fill="F8F8F8"/>
+        <w:tabs>
+          <w:tab w:val="left" w:pos="916"/>
+          <w:tab w:val="left" w:pos="1832"/>
+          <w:tab w:val="left" w:pos="2748"/>
+          <w:tab w:val="left" w:pos="3664"/>
+          <w:tab w:val="left" w:pos="4580"/>
+          <w:tab w:val="left" w:pos="5496"/>
+          <w:tab w:val="left" w:pos="6412"/>
+          <w:tab w:val="left" w:pos="7328"/>
+          <w:tab w:val="left" w:pos="8244"/>
+          <w:tab w:val="left" w:pos="9160"/>
+          <w:tab w:val="left" w:pos="10076"/>
+          <w:tab w:val="left" w:pos="10992"/>
+          <w:tab w:val="left" w:pos="11908"/>
+          <w:tab w:val="left" w:pos="12824"/>
+          <w:tab w:val="left" w:pos="13740"/>
+          <w:tab w:val="left" w:pos="14656"/>
+        </w:tabs>
+        <w:jc w:val="left"/>
+        <w:rPr>
+          <w:rFonts w:ascii="Consolas" w:eastAsia="宋体" w:hAnsi="Consolas" w:cs="Consolas"/>
+          <w:color w:val="000000"/>
+          <w:kern w:val="0"/>
+          <w:sz w:val="23"/>
+          <w:szCs w:val="23"/>
+        </w:rPr>
+      </w:pPr>
+      <w:r>
+        <w:rPr>
+          <w:rFonts w:ascii="Consolas" w:eastAsia="宋体" w:hAnsi="Consolas" w:cs="Consolas"/>
+          <w:color w:val="3F7F7F"/>
+          <w:kern w:val="0"/>
+          <w:sz w:val="23"/>
+          <w:szCs w:val="23"/>
+        </w:rPr>
+        <w:t>&lt;/bean&gt;</w:t>
+      </w:r>
+    </w:p>
+    <w:p>
+      <w:pPr>
+        <w:rPr>
+          <w:rFonts w:ascii="微软雅黑" w:eastAsia="微软雅黑" w:hAnsi="微软雅黑" w:hint="eastAsia"/>
+          <w:sz w:val="18"/>
+          <w:szCs w:val="18"/>
+        </w:rPr>
+      </w:pPr>
+      <w:r>
+        <w:rPr>
+          <w:rFonts w:ascii="微软雅黑" w:eastAsia="微软雅黑" w:hAnsi="微软雅黑" w:hint="eastAsia"/>
+          <w:sz w:val="18"/>
+          <w:szCs w:val="18"/>
+        </w:rPr>
+        <w:t>当return test的view的名称，</w:t>
+      </w:r>
+      <w:proofErr w:type="spellStart"/>
+      <w:r>
+        <w:rPr>
+          <w:rFonts w:ascii="微软雅黑" w:eastAsia="微软雅黑" w:hAnsi="微软雅黑" w:hint="eastAsia"/>
+          <w:sz w:val="18"/>
+          <w:szCs w:val="18"/>
+        </w:rPr>
+        <w:t>ViewResolver</w:t>
+      </w:r>
+      <w:proofErr w:type="spellEnd"/>
+      <w:r>
+        <w:rPr>
+          <w:rFonts w:ascii="微软雅黑" w:eastAsia="微软雅黑" w:hAnsi="微软雅黑" w:hint="eastAsia"/>
+          <w:sz w:val="18"/>
+          <w:szCs w:val="18"/>
+        </w:rPr>
+        <w:t>通过</w:t>
+      </w:r>
+      <w:proofErr w:type="spellStart"/>
+      <w:r>
+        <w:rPr>
+          <w:rFonts w:ascii="微软雅黑" w:eastAsia="微软雅黑" w:hAnsi="微软雅黑"/>
+          <w:sz w:val="18"/>
+          <w:szCs w:val="18"/>
+        </w:rPr>
+        <w:t>RequestDispatcher</w:t>
+      </w:r>
+      <w:proofErr w:type="spellEnd"/>
+      <w:r>
+        <w:rPr>
+          <w:rFonts w:ascii="微软雅黑" w:eastAsia="微软雅黑" w:hAnsi="微软雅黑"/>
+          <w:sz w:val="18"/>
+          <w:szCs w:val="18"/>
+        </w:rPr>
+        <w:t> </w:t>
+      </w:r>
+      <w:r>
+        <w:rPr>
+          <w:rFonts w:ascii="微软雅黑" w:eastAsia="微软雅黑" w:hAnsi="微软雅黑" w:hint="eastAsia"/>
+          <w:sz w:val="18"/>
+          <w:szCs w:val="18"/>
+        </w:rPr>
+        <w:t>请求处理发送请求到/WEB-INF/</w:t>
+      </w:r>
+      <w:proofErr w:type="spellStart"/>
+      <w:r>
+        <w:rPr>
+          <w:rFonts w:ascii="微软雅黑" w:eastAsia="微软雅黑" w:hAnsi="微软雅黑" w:hint="eastAsia"/>
+          <w:sz w:val="18"/>
+          <w:szCs w:val="18"/>
+        </w:rPr>
+        <w:t>jsp</w:t>
+      </w:r>
+      <w:proofErr w:type="spellEnd"/>
+      <w:r>
+        <w:rPr>
+          <w:rFonts w:ascii="微软雅黑" w:eastAsia="微软雅黑" w:hAnsi="微软雅黑" w:hint="eastAsia"/>
+          <w:sz w:val="18"/>
+          <w:szCs w:val="18"/>
+        </w:rPr>
+        <w:t>/</w:t>
+      </w:r>
+      <w:proofErr w:type="spellStart"/>
+      <w:r>
+        <w:rPr>
+          <w:rFonts w:ascii="微软雅黑" w:eastAsia="微软雅黑" w:hAnsi="微软雅黑" w:hint="eastAsia"/>
+          <w:sz w:val="18"/>
+          <w:szCs w:val="18"/>
+        </w:rPr>
+        <w:t>test.</w:t>
+      </w:r>
+      <w:proofErr w:type="gramStart"/>
+      <w:r>
+        <w:rPr>
+          <w:rFonts w:ascii="微软雅黑" w:eastAsia="微软雅黑" w:hAnsi="微软雅黑" w:hint="eastAsia"/>
+          <w:sz w:val="18"/>
+          <w:szCs w:val="18"/>
+        </w:rPr>
+        <w:t>jsp</w:t>
+      </w:r>
+      <w:proofErr w:type="spellEnd"/>
+      <w:proofErr w:type="gramEnd"/>
+    </w:p>
+    <w:p>
+      <w:pPr>
+        <w:rPr>
+          <w:rFonts w:ascii="微软雅黑" w:eastAsia="微软雅黑" w:hAnsi="微软雅黑" w:hint="eastAsia"/>
+          <w:sz w:val="18"/>
+          <w:szCs w:val="18"/>
+        </w:rPr>
+      </w:pPr>
+      <w:r>
+        <w:rPr>
+          <w:rFonts w:ascii="微软雅黑" w:eastAsia="微软雅黑" w:hAnsi="微软雅黑" w:hint="eastAsia"/>
+          <w:sz w:val="18"/>
+          <w:szCs w:val="18"/>
+        </w:rPr>
+        <w:t>当你想要捆绑不同view技术在web应用中时，可以通过使用</w:t>
+      </w:r>
+      <w:proofErr w:type="spellStart"/>
+      <w:r>
+        <w:rPr>
+          <w:rFonts w:ascii="微软雅黑" w:eastAsia="微软雅黑" w:hAnsi="微软雅黑" w:hint="eastAsia"/>
+          <w:sz w:val="18"/>
+          <w:szCs w:val="18"/>
+        </w:rPr>
+        <w:t>ResourceBundleViewResolver</w:t>
+      </w:r>
+      <w:proofErr w:type="spellEnd"/>
+    </w:p>
+    <w:p>
+      <w:pPr>
+        <w:pStyle w:val="HTML0"/>
+        <w:pBdr>
+          <w:top w:val="single" w:sz="6" w:space="5" w:color="CCCCCC"/>
+          <w:left w:val="single" w:sz="6" w:space="8" w:color="CCCCCC"/>
+          <w:bottom w:val="single" w:sz="6" w:space="5" w:color="CCCCCC"/>
+          <w:right w:val="single" w:sz="6" w:space="8" w:color="CCCCCC"/>
+        </w:pBdr>
+        <w:shd w:val="clear" w:color="auto" w:fill="F8F8F8"/>
+        <w:rPr>
+          <w:rFonts w:ascii="Consolas" w:hAnsi="Consolas" w:cs="Consolas"/>
+          <w:color w:val="000000"/>
+          <w:sz w:val="23"/>
+          <w:szCs w:val="23"/>
+        </w:rPr>
+      </w:pPr>
+      <w:r>
+        <w:rPr>
+          <w:rStyle w:val="hl-tag"/>
+          <w:rFonts w:ascii="Consolas" w:hAnsi="Consolas" w:cs="Consolas"/>
+          <w:color w:val="3F7F7F"/>
+          <w:sz w:val="23"/>
+          <w:szCs w:val="23"/>
+        </w:rPr>
+        <w:t>&lt;bean</w:t>
+      </w:r>
+      <w:r>
+        <w:rPr>
+          <w:rFonts w:ascii="Consolas" w:hAnsi="Consolas" w:cs="Consolas"/>
+          <w:color w:val="000000"/>
+          <w:sz w:val="23"/>
+          <w:szCs w:val="23"/>
+        </w:rPr>
+        <w:t xml:space="preserve"> </w:t>
+      </w:r>
+      <w:r>
+        <w:rPr>
+          <w:rStyle w:val="hl-attribute"/>
+          <w:rFonts w:ascii="Consolas" w:hAnsi="Consolas" w:cs="Consolas"/>
+          <w:color w:val="7F007F"/>
+          <w:sz w:val="23"/>
+          <w:szCs w:val="23"/>
+        </w:rPr>
+        <w:t>id</w:t>
+      </w:r>
+      <w:r>
+        <w:rPr>
+          <w:rFonts w:ascii="Consolas" w:hAnsi="Consolas" w:cs="Consolas"/>
+          <w:color w:val="000000"/>
+          <w:sz w:val="23"/>
+          <w:szCs w:val="23"/>
+        </w:rPr>
+        <w:t>=</w:t>
+      </w:r>
+      <w:r>
+        <w:rPr>
+          <w:rStyle w:val="hl-value"/>
+          <w:rFonts w:ascii="Consolas" w:hAnsi="Consolas" w:cs="Consolas"/>
+          <w:color w:val="2A00FF"/>
+          <w:sz w:val="23"/>
+          <w:szCs w:val="23"/>
+        </w:rPr>
+        <w:t>"</w:t>
+      </w:r>
+      <w:proofErr w:type="spellStart"/>
+      <w:r>
+        <w:rPr>
+          <w:rStyle w:val="hl-value"/>
+          <w:rFonts w:ascii="Consolas" w:hAnsi="Consolas" w:cs="Consolas"/>
+          <w:color w:val="2A00FF"/>
+          <w:sz w:val="23"/>
+          <w:szCs w:val="23"/>
+        </w:rPr>
+        <w:t>viewResolver</w:t>
+      </w:r>
+      <w:proofErr w:type="spellEnd"/>
+      <w:r>
+        <w:rPr>
+          <w:rStyle w:val="hl-value"/>
+          <w:rFonts w:ascii="Consolas" w:hAnsi="Consolas" w:cs="Consolas"/>
+          <w:color w:val="2A00FF"/>
+          <w:sz w:val="23"/>
+          <w:szCs w:val="23"/>
+        </w:rPr>
+        <w:t>"</w:t>
+      </w:r>
+    </w:p>
+    <w:p>
+      <w:pPr>
+        <w:pStyle w:val="HTML0"/>
+        <w:pBdr>
+          <w:top w:val="single" w:sz="6" w:space="5" w:color="CCCCCC"/>
+          <w:left w:val="single" w:sz="6" w:space="8" w:color="CCCCCC"/>
+          <w:bottom w:val="single" w:sz="6" w:space="5" w:color="CCCCCC"/>
+          <w:right w:val="single" w:sz="6" w:space="8" w:color="CCCCCC"/>
+        </w:pBdr>
+        <w:shd w:val="clear" w:color="auto" w:fill="F8F8F8"/>
+        <w:rPr>
+          <w:rFonts w:ascii="Consolas" w:hAnsi="Consolas" w:cs="Consolas"/>
+          <w:color w:val="000000"/>
+          <w:sz w:val="23"/>
+          <w:szCs w:val="23"/>
+        </w:rPr>
+      </w:pPr>
+      <w:r>
+        <w:rPr>
+          <w:rFonts w:ascii="Consolas" w:hAnsi="Consolas" w:cs="Consolas"/>
+          <w:color w:val="000000"/>
+          <w:sz w:val="23"/>
+          <w:szCs w:val="23"/>
+        </w:rPr>
+        <w:t xml:space="preserve">        </w:t>
+      </w:r>
+      <w:proofErr w:type="gramStart"/>
+      <w:r>
+        <w:rPr>
+          <w:rStyle w:val="hl-attribute"/>
+          <w:rFonts w:ascii="Consolas" w:hAnsi="Consolas" w:cs="Consolas"/>
+          <w:color w:val="7F007F"/>
+          <w:sz w:val="23"/>
+          <w:szCs w:val="23"/>
+        </w:rPr>
+        <w:t>class</w:t>
+      </w:r>
+      <w:proofErr w:type="gramEnd"/>
+      <w:r>
+        <w:rPr>
+          <w:rFonts w:ascii="Consolas" w:hAnsi="Consolas" w:cs="Consolas"/>
+          <w:color w:val="000000"/>
+          <w:sz w:val="23"/>
+          <w:szCs w:val="23"/>
+        </w:rPr>
+        <w:t>=</w:t>
+      </w:r>
+      <w:r>
+        <w:rPr>
+          <w:rStyle w:val="hl-value"/>
+          <w:rFonts w:ascii="Consolas" w:hAnsi="Consolas" w:cs="Consolas"/>
+          <w:color w:val="2A00FF"/>
+          <w:sz w:val="23"/>
+          <w:szCs w:val="23"/>
+        </w:rPr>
+        <w:t>"org.springframework.web.servlet.view.ResourceBundleViewResolver"</w:t>
+      </w:r>
+      <w:r>
+        <w:rPr>
+          <w:rStyle w:val="hl-tag"/>
+          <w:rFonts w:ascii="Consolas" w:hAnsi="Consolas" w:cs="Consolas"/>
+          <w:color w:val="3F7F7F"/>
+          <w:sz w:val="23"/>
+          <w:szCs w:val="23"/>
+        </w:rPr>
+        <w:t>&gt;</w:t>
+      </w:r>
+    </w:p>
+    <w:p>
+      <w:pPr>
+        <w:pStyle w:val="HTML0"/>
+        <w:pBdr>
+          <w:top w:val="single" w:sz="6" w:space="5" w:color="CCCCCC"/>
+          <w:left w:val="single" w:sz="6" w:space="8" w:color="CCCCCC"/>
+          <w:bottom w:val="single" w:sz="6" w:space="5" w:color="CCCCCC"/>
+          <w:right w:val="single" w:sz="6" w:space="8" w:color="CCCCCC"/>
+        </w:pBdr>
+        <w:shd w:val="clear" w:color="auto" w:fill="F8F8F8"/>
+        <w:rPr>
+          <w:rFonts w:ascii="Consolas" w:hAnsi="Consolas" w:cs="Consolas"/>
+          <w:color w:val="000000"/>
+          <w:sz w:val="23"/>
+          <w:szCs w:val="23"/>
+        </w:rPr>
+      </w:pPr>
+      <w:r>
+        <w:rPr>
+          <w:rFonts w:ascii="Consolas" w:hAnsi="Consolas" w:cs="Consolas"/>
+          <w:color w:val="000000"/>
+          <w:sz w:val="23"/>
+          <w:szCs w:val="23"/>
+        </w:rPr>
+        <w:t xml:space="preserve">    </w:t>
+      </w:r>
+      <w:r>
+        <w:rPr>
+          <w:rStyle w:val="hl-tag"/>
+          <w:rFonts w:ascii="Consolas" w:hAnsi="Consolas" w:cs="Consolas"/>
+          <w:color w:val="3F7F7F"/>
+          <w:sz w:val="23"/>
+          <w:szCs w:val="23"/>
+        </w:rPr>
+        <w:t>&lt;property</w:t>
+      </w:r>
+      <w:r>
+        <w:rPr>
+          <w:rFonts w:ascii="Consolas" w:hAnsi="Consolas" w:cs="Consolas"/>
+          <w:color w:val="000000"/>
+          <w:sz w:val="23"/>
+          <w:szCs w:val="23"/>
+        </w:rPr>
+        <w:t xml:space="preserve"> </w:t>
+      </w:r>
+      <w:r>
+        <w:rPr>
+          <w:rStyle w:val="hl-attribute"/>
+          <w:rFonts w:ascii="Consolas" w:hAnsi="Consolas" w:cs="Consolas"/>
+          <w:color w:val="7F007F"/>
+          <w:sz w:val="23"/>
+          <w:szCs w:val="23"/>
+        </w:rPr>
+        <w:t>name</w:t>
+      </w:r>
+      <w:r>
+        <w:rPr>
+          <w:rFonts w:ascii="Consolas" w:hAnsi="Consolas" w:cs="Consolas"/>
+          <w:color w:val="000000"/>
+          <w:sz w:val="23"/>
+          <w:szCs w:val="23"/>
+        </w:rPr>
+        <w:t>=</w:t>
+      </w:r>
+      <w:r>
+        <w:rPr>
+          <w:rStyle w:val="hl-value"/>
+          <w:rFonts w:ascii="Consolas" w:hAnsi="Consolas" w:cs="Consolas"/>
+          <w:color w:val="2A00FF"/>
+          <w:sz w:val="23"/>
+          <w:szCs w:val="23"/>
+        </w:rPr>
+        <w:t>"</w:t>
+      </w:r>
+      <w:proofErr w:type="spellStart"/>
+      <w:r>
+        <w:rPr>
+          <w:rStyle w:val="hl-value"/>
+          <w:rFonts w:ascii="Consolas" w:hAnsi="Consolas" w:cs="Consolas"/>
+          <w:color w:val="2A00FF"/>
+          <w:sz w:val="23"/>
+          <w:szCs w:val="23"/>
+        </w:rPr>
+        <w:t>basename</w:t>
+      </w:r>
+      <w:proofErr w:type="spellEnd"/>
+      <w:r>
+        <w:rPr>
+          <w:rStyle w:val="hl-value"/>
+          <w:rFonts w:ascii="Consolas" w:hAnsi="Consolas" w:cs="Consolas"/>
+          <w:color w:val="2A00FF"/>
+          <w:sz w:val="23"/>
+          <w:szCs w:val="23"/>
+        </w:rPr>
+        <w:t>"</w:t>
+      </w:r>
+      <w:r>
+        <w:rPr>
+          <w:rFonts w:ascii="Consolas" w:hAnsi="Consolas" w:cs="Consolas"/>
+          <w:color w:val="000000"/>
+          <w:sz w:val="23"/>
+          <w:szCs w:val="23"/>
+        </w:rPr>
+        <w:t xml:space="preserve"> </w:t>
+      </w:r>
+      <w:r>
+        <w:rPr>
+          <w:rStyle w:val="hl-attribute"/>
+          <w:rFonts w:ascii="Consolas" w:hAnsi="Consolas" w:cs="Consolas"/>
+          <w:color w:val="7F007F"/>
+          <w:sz w:val="23"/>
+          <w:szCs w:val="23"/>
+        </w:rPr>
+        <w:t>value</w:t>
+      </w:r>
+      <w:r>
+        <w:rPr>
+          <w:rFonts w:ascii="Consolas" w:hAnsi="Consolas" w:cs="Consolas"/>
+          <w:color w:val="000000"/>
+          <w:sz w:val="23"/>
+          <w:szCs w:val="23"/>
+        </w:rPr>
+        <w:t>=</w:t>
+      </w:r>
+      <w:r>
+        <w:rPr>
+          <w:rStyle w:val="hl-value"/>
+          <w:rFonts w:ascii="Consolas" w:hAnsi="Consolas" w:cs="Consolas"/>
+          <w:color w:val="2A00FF"/>
+          <w:sz w:val="23"/>
+          <w:szCs w:val="23"/>
+        </w:rPr>
+        <w:t>"views"</w:t>
+      </w:r>
+      <w:r>
+        <w:rPr>
+          <w:rStyle w:val="hl-tag"/>
+          <w:rFonts w:ascii="Consolas" w:hAnsi="Consolas" w:cs="Consolas"/>
+          <w:color w:val="3F7F7F"/>
+          <w:sz w:val="23"/>
+          <w:szCs w:val="23"/>
+        </w:rPr>
+        <w:t>/&gt;</w:t>
+      </w:r>
+    </w:p>
+    <w:p>
+      <w:pPr>
+        <w:pStyle w:val="HTML0"/>
+        <w:pBdr>
+          <w:top w:val="single" w:sz="6" w:space="5" w:color="CCCCCC"/>
+          <w:left w:val="single" w:sz="6" w:space="8" w:color="CCCCCC"/>
+          <w:bottom w:val="single" w:sz="6" w:space="5" w:color="CCCCCC"/>
+          <w:right w:val="single" w:sz="6" w:space="8" w:color="CCCCCC"/>
+        </w:pBdr>
+        <w:shd w:val="clear" w:color="auto" w:fill="F8F8F8"/>
+        <w:rPr>
+          <w:rFonts w:ascii="Consolas" w:hAnsi="Consolas" w:cs="Consolas"/>
+          <w:color w:val="000000"/>
+          <w:sz w:val="23"/>
+          <w:szCs w:val="23"/>
+        </w:rPr>
+      </w:pPr>
+      <w:r>
+        <w:rPr>
+          <w:rFonts w:ascii="Consolas" w:hAnsi="Consolas" w:cs="Consolas"/>
+          <w:color w:val="000000"/>
+          <w:sz w:val="23"/>
+          <w:szCs w:val="23"/>
+        </w:rPr>
+        <w:t xml:space="preserve">    </w:t>
+      </w:r>
+      <w:r>
+        <w:rPr>
+          <w:rStyle w:val="hl-tag"/>
+          <w:rFonts w:ascii="Consolas" w:hAnsi="Consolas" w:cs="Consolas"/>
+          <w:color w:val="3F7F7F"/>
+          <w:sz w:val="23"/>
+          <w:szCs w:val="23"/>
+        </w:rPr>
+        <w:t>&lt;property</w:t>
+      </w:r>
+      <w:r>
+        <w:rPr>
+          <w:rFonts w:ascii="Consolas" w:hAnsi="Consolas" w:cs="Consolas"/>
+          <w:color w:val="000000"/>
+          <w:sz w:val="23"/>
+          <w:szCs w:val="23"/>
+        </w:rPr>
+        <w:t xml:space="preserve"> </w:t>
+      </w:r>
+      <w:r>
+        <w:rPr>
+          <w:rStyle w:val="hl-attribute"/>
+          <w:rFonts w:ascii="Consolas" w:hAnsi="Consolas" w:cs="Consolas"/>
+          <w:color w:val="7F007F"/>
+          <w:sz w:val="23"/>
+          <w:szCs w:val="23"/>
+        </w:rPr>
+        <w:t>name</w:t>
+      </w:r>
+      <w:r>
+        <w:rPr>
+          <w:rFonts w:ascii="Consolas" w:hAnsi="Consolas" w:cs="Consolas"/>
+          <w:color w:val="000000"/>
+          <w:sz w:val="23"/>
+          <w:szCs w:val="23"/>
+        </w:rPr>
+        <w:t>=</w:t>
+      </w:r>
+      <w:r>
+        <w:rPr>
+          <w:rStyle w:val="hl-value"/>
+          <w:rFonts w:ascii="Consolas" w:hAnsi="Consolas" w:cs="Consolas"/>
+          <w:color w:val="2A00FF"/>
+          <w:sz w:val="23"/>
+          <w:szCs w:val="23"/>
+        </w:rPr>
+        <w:t>"</w:t>
+      </w:r>
+      <w:proofErr w:type="spellStart"/>
+      <w:r>
+        <w:rPr>
+          <w:rStyle w:val="hl-value"/>
+          <w:rFonts w:ascii="Consolas" w:hAnsi="Consolas" w:cs="Consolas"/>
+          <w:color w:val="2A00FF"/>
+          <w:sz w:val="23"/>
+          <w:szCs w:val="23"/>
+        </w:rPr>
+        <w:t>defaultParentView</w:t>
+      </w:r>
+      <w:proofErr w:type="spellEnd"/>
+      <w:r>
+        <w:rPr>
+          <w:rStyle w:val="hl-value"/>
+          <w:rFonts w:ascii="Consolas" w:hAnsi="Consolas" w:cs="Consolas"/>
+          <w:color w:val="2A00FF"/>
+          <w:sz w:val="23"/>
+          <w:szCs w:val="23"/>
+        </w:rPr>
+        <w:t>"</w:t>
+      </w:r>
+      <w:r>
+        <w:rPr>
+          <w:rFonts w:ascii="Consolas" w:hAnsi="Consolas" w:cs="Consolas"/>
+          <w:color w:val="000000"/>
+          <w:sz w:val="23"/>
+          <w:szCs w:val="23"/>
+        </w:rPr>
+        <w:t xml:space="preserve"> </w:t>
+      </w:r>
+      <w:r>
+        <w:rPr>
+          <w:rStyle w:val="hl-attribute"/>
+          <w:rFonts w:ascii="Consolas" w:hAnsi="Consolas" w:cs="Consolas"/>
+          <w:color w:val="7F007F"/>
+          <w:sz w:val="23"/>
+          <w:szCs w:val="23"/>
+        </w:rPr>
+        <w:t>value</w:t>
+      </w:r>
+      <w:r>
+        <w:rPr>
+          <w:rFonts w:ascii="Consolas" w:hAnsi="Consolas" w:cs="Consolas"/>
+          <w:color w:val="000000"/>
+          <w:sz w:val="23"/>
+          <w:szCs w:val="23"/>
+        </w:rPr>
+        <w:t>=</w:t>
+      </w:r>
+      <w:r>
+        <w:rPr>
+          <w:rStyle w:val="hl-value"/>
+          <w:rFonts w:ascii="Consolas" w:hAnsi="Consolas" w:cs="Consolas"/>
+          <w:color w:val="2A00FF"/>
+          <w:sz w:val="23"/>
+          <w:szCs w:val="23"/>
+        </w:rPr>
+        <w:t>"</w:t>
+      </w:r>
+      <w:proofErr w:type="spellStart"/>
+      <w:r>
+        <w:rPr>
+          <w:rStyle w:val="hl-value"/>
+          <w:rFonts w:ascii="Consolas" w:hAnsi="Consolas" w:cs="Consolas"/>
+          <w:color w:val="2A00FF"/>
+          <w:sz w:val="23"/>
+          <w:szCs w:val="23"/>
+        </w:rPr>
+        <w:t>parentView</w:t>
+      </w:r>
+      <w:proofErr w:type="spellEnd"/>
+      <w:r>
+        <w:rPr>
+          <w:rStyle w:val="hl-value"/>
+          <w:rFonts w:ascii="Consolas" w:hAnsi="Consolas" w:cs="Consolas"/>
+          <w:color w:val="2A00FF"/>
+          <w:sz w:val="23"/>
+          <w:szCs w:val="23"/>
+        </w:rPr>
+        <w:t>"</w:t>
+      </w:r>
+      <w:r>
+        <w:rPr>
+          <w:rStyle w:val="hl-tag"/>
+          <w:rFonts w:ascii="Consolas" w:hAnsi="Consolas" w:cs="Consolas"/>
+          <w:color w:val="3F7F7F"/>
+          <w:sz w:val="23"/>
+          <w:szCs w:val="23"/>
+        </w:rPr>
+        <w:t>/&gt;</w:t>
+      </w:r>
+    </w:p>
+    <w:p>
+      <w:pPr>
+        <w:pStyle w:val="HTML0"/>
+        <w:pBdr>
+          <w:top w:val="single" w:sz="6" w:space="5" w:color="CCCCCC"/>
+          <w:left w:val="single" w:sz="6" w:space="8" w:color="CCCCCC"/>
+          <w:bottom w:val="single" w:sz="6" w:space="5" w:color="CCCCCC"/>
+          <w:right w:val="single" w:sz="6" w:space="8" w:color="CCCCCC"/>
+        </w:pBdr>
+        <w:shd w:val="clear" w:color="auto" w:fill="F8F8F8"/>
+        <w:rPr>
+          <w:rFonts w:ascii="Consolas" w:hAnsi="Consolas" w:cs="Consolas"/>
+          <w:color w:val="000000"/>
+          <w:sz w:val="23"/>
+          <w:szCs w:val="23"/>
+        </w:rPr>
+      </w:pPr>
+      <w:r>
+        <w:rPr>
+          <w:rStyle w:val="hl-tag"/>
+          <w:rFonts w:ascii="Consolas" w:hAnsi="Consolas" w:cs="Consolas"/>
+          <w:color w:val="3F7F7F"/>
+          <w:sz w:val="23"/>
+          <w:szCs w:val="23"/>
+        </w:rPr>
+        <w:t>&lt;/bean&gt;</w:t>
+      </w:r>
+    </w:p>
+    <w:p>
+      <w:pPr>
+        <w:rPr>
+          <w:rFonts w:ascii="微软雅黑" w:eastAsia="微软雅黑" w:hAnsi="微软雅黑"/>
+          <w:sz w:val="18"/>
+          <w:szCs w:val="18"/>
+        </w:rPr>
+      </w:pPr>
+      <w:bookmarkStart w:id="4" w:name="_GoBack"/>
+      <w:bookmarkEnd w:id="4"/>
     </w:p>
     <w:sectPr>
       <w:pgSz w:w="11906" w:h="16838"/>
@@ -41679,7 +43477,7 @@
   <a:extraClrSchemeLst/>
   <a:extLst>
     <a:ext uri="{05A4C25C-085E-4340-85A3-A5531E510DB2}">
-      <thm15:themeFamily xmlns="" xmlns:thm15="http://schemas.microsoft.com/office/thememl/2012/main" name="Office Theme" id="{62F939B6-93AF-4DB8-9C6B-D6C7DFDC589F}" vid="{4A3C46E8-61CC-4603-A589-7422A47A8E4A}"/>
+      <thm15:themeFamily xmlns:thm15="http://schemas.microsoft.com/office/thememl/2012/main" xmlns="" name="Office Theme" id="{62F939B6-93AF-4DB8-9C6B-D6C7DFDC589F}" vid="{4A3C46E8-61CC-4603-A589-7422A47A8E4A}"/>
     </a:ext>
   </a:extLst>
 </a:theme>
@@ -41690,7 +43488,7 @@
 </file>
 
 <file path=customXml/itemProps1.xml><?xml version="1.0" encoding="utf-8"?>
-<ds:datastoreItem xmlns:ds="http://schemas.openxmlformats.org/officeDocument/2006/customXml" ds:itemID="{4FE073AB-D31C-423D-A52F-FE7CD1509D96}">
+<ds:datastoreItem xmlns:ds="http://schemas.openxmlformats.org/officeDocument/2006/customXml" ds:itemID="{29B12C77-81CF-46AE-81F0-58CC4941E069}">
   <ds:schemaRefs>
     <ds:schemaRef ds:uri="http://schemas.openxmlformats.org/officeDocument/2006/bibliography"/>
   </ds:schemaRefs>

</xml_diff>

<commit_message>
Signed-off-by: IBYoung <cywhoyi@gmail.com> 17.7.1 Building URIs to Controllers and methods
</commit_message>
<xml_diff>
--- a/Part V. The Web - 17.docx
+++ b/Part V. The Web - 17.docx
@@ -37373,16 +37373,16 @@
             </w:pPr>
             <w:r>
               <w:rPr>
-                <w:rFonts w:ascii="微软雅黑" w:eastAsia="微软雅黑" w:hAnsi="微软雅黑" w:hint="eastAsia"/>
+                <w:rFonts w:ascii="微软雅黑" w:eastAsia="微软雅黑" w:hAnsi="微软雅黑"/>
                 <w:sz w:val="18"/>
                 <w:szCs w:val="18"/>
               </w:rPr>
-              <w:t>给予请求文件名和接受的头，实现</w:t>
+              <w:t xml:space="preserve">接口 </w:t>
             </w:r>
             <w:proofErr w:type="spellStart"/>
             <w:r>
               <w:rPr>
-                <w:rFonts w:ascii="微软雅黑" w:eastAsia="微软雅黑" w:hAnsi="微软雅黑" w:hint="eastAsia"/>
+                <w:rFonts w:ascii="微软雅黑" w:eastAsia="微软雅黑" w:hAnsi="微软雅黑"/>
                 <w:sz w:val="18"/>
                 <w:szCs w:val="18"/>
               </w:rPr>
@@ -37391,11 +37391,11 @@
             <w:proofErr w:type="spellEnd"/>
             <w:r>
               <w:rPr>
-                <w:rFonts w:ascii="微软雅黑" w:eastAsia="微软雅黑" w:hAnsi="微软雅黑" w:hint="eastAsia"/>
+                <w:rFonts w:ascii="微软雅黑" w:eastAsia="微软雅黑" w:hAnsi="微软雅黑"/>
                 <w:sz w:val="18"/>
                 <w:szCs w:val="18"/>
               </w:rPr>
-              <w:t>接口</w:t>
+              <w:t xml:space="preserve"> 的实现，用于根据请求文件的后缀名或请求的 header 中的 accept 字段查找视图</w:t>
             </w:r>
           </w:p>
         </w:tc>
@@ -44598,26 +44598,54 @@
     <w:p>
       <w:pPr>
         <w:rPr>
+          <w:rFonts w:ascii="微软雅黑" w:eastAsia="微软雅黑" w:hAnsi="微软雅黑"/>
+          <w:sz w:val="18"/>
+          <w:szCs w:val="18"/>
+        </w:rPr>
+      </w:pPr>
+      <w:r>
+        <w:rPr>
           <w:rFonts w:ascii="微软雅黑" w:eastAsia="微软雅黑" w:hAnsi="微软雅黑" w:hint="eastAsia"/>
           <w:sz w:val="18"/>
           <w:szCs w:val="18"/>
         </w:rPr>
-      </w:pPr>
+        <w:t>Spring提供多种</w:t>
+      </w:r>
+      <w:proofErr w:type="spellStart"/>
       <w:r>
         <w:rPr>
           <w:rFonts w:ascii="微软雅黑" w:eastAsia="微软雅黑" w:hAnsi="微软雅黑" w:hint="eastAsia"/>
           <w:sz w:val="18"/>
           <w:szCs w:val="18"/>
         </w:rPr>
-        <w:t>Spring提供多种</w:t>
-      </w:r>
-      <w:proofErr w:type="spellStart"/>
+        <w:t>ViewResolver</w:t>
+      </w:r>
+      <w:proofErr w:type="spellEnd"/>
       <w:r>
         <w:rPr>
           <w:rFonts w:ascii="微软雅黑" w:eastAsia="微软雅黑" w:hAnsi="微软雅黑" w:hint="eastAsia"/>
           <w:sz w:val="18"/>
           <w:szCs w:val="18"/>
         </w:rPr>
+        <w:t>，你能够链条</w:t>
+      </w:r>
+      <w:proofErr w:type="gramStart"/>
+      <w:r>
+        <w:rPr>
+          <w:rFonts w:ascii="微软雅黑" w:eastAsia="微软雅黑" w:hAnsi="微软雅黑" w:hint="eastAsia"/>
+          <w:sz w:val="18"/>
+          <w:szCs w:val="18"/>
+        </w:rPr>
+        <w:t>式加入</w:t>
+      </w:r>
+      <w:proofErr w:type="spellStart"/>
+      <w:proofErr w:type="gramEnd"/>
+      <w:r>
+        <w:rPr>
+          <w:rFonts w:ascii="微软雅黑" w:eastAsia="微软雅黑" w:hAnsi="微软雅黑" w:hint="eastAsia"/>
+          <w:sz w:val="18"/>
+          <w:szCs w:val="18"/>
+        </w:rPr>
         <w:t>ViewResolver</w:t>
       </w:r>
       <w:proofErr w:type="spellEnd"/>
@@ -44627,59 +44655,31 @@
           <w:sz w:val="18"/>
           <w:szCs w:val="18"/>
         </w:rPr>
-        <w:t>，你能够链条</w:t>
-      </w:r>
-      <w:proofErr w:type="gramStart"/>
+        <w:t>，如果有必要性，你可以通过设置order属性指定顺序，越高的order属性值，</w:t>
+      </w:r>
+      <w:proofErr w:type="spellStart"/>
       <w:r>
         <w:rPr>
           <w:rFonts w:ascii="微软雅黑" w:eastAsia="微软雅黑" w:hAnsi="微软雅黑" w:hint="eastAsia"/>
           <w:sz w:val="18"/>
           <w:szCs w:val="18"/>
         </w:rPr>
-        <w:t>式加入</w:t>
-      </w:r>
-      <w:proofErr w:type="spellStart"/>
-      <w:proofErr w:type="gramEnd"/>
+        <w:t>ViewResolver</w:t>
+      </w:r>
+      <w:proofErr w:type="spellEnd"/>
       <w:r>
         <w:rPr>
           <w:rFonts w:ascii="微软雅黑" w:eastAsia="微软雅黑" w:hAnsi="微软雅黑" w:hint="eastAsia"/>
           <w:sz w:val="18"/>
           <w:szCs w:val="18"/>
         </w:rPr>
-        <w:t>ViewResolver</w:t>
-      </w:r>
-      <w:proofErr w:type="spellEnd"/>
-      <w:r>
-        <w:rPr>
-          <w:rFonts w:ascii="微软雅黑" w:eastAsia="微软雅黑" w:hAnsi="微软雅黑" w:hint="eastAsia"/>
-          <w:sz w:val="18"/>
-          <w:szCs w:val="18"/>
-        </w:rPr>
-        <w:t>，如果有必要性，你可以通过设置order属性指定顺序，越高的order属性值，</w:t>
-      </w:r>
-      <w:proofErr w:type="spellStart"/>
-      <w:r>
-        <w:rPr>
-          <w:rFonts w:ascii="微软雅黑" w:eastAsia="微软雅黑" w:hAnsi="微软雅黑" w:hint="eastAsia"/>
-          <w:sz w:val="18"/>
-          <w:szCs w:val="18"/>
-        </w:rPr>
-        <w:t>ViewResolver</w:t>
-      </w:r>
-      <w:proofErr w:type="spellEnd"/>
-      <w:r>
-        <w:rPr>
-          <w:rFonts w:ascii="微软雅黑" w:eastAsia="微软雅黑" w:hAnsi="微软雅黑" w:hint="eastAsia"/>
-          <w:sz w:val="18"/>
-          <w:szCs w:val="18"/>
-        </w:rPr>
         <w:t>越迟被加载到链条中。</w:t>
       </w:r>
     </w:p>
     <w:p>
       <w:pPr>
         <w:rPr>
-          <w:rFonts w:ascii="微软雅黑" w:eastAsia="微软雅黑" w:hAnsi="微软雅黑" w:hint="eastAsia"/>
+          <w:rFonts w:ascii="微软雅黑" w:eastAsia="微软雅黑" w:hAnsi="微软雅黑"/>
           <w:sz w:val="18"/>
           <w:szCs w:val="18"/>
         </w:rPr>
@@ -46089,7 +46089,7 @@
     <w:p>
       <w:pPr>
         <w:rPr>
-          <w:rFonts w:ascii="微软雅黑" w:eastAsia="微软雅黑" w:hAnsi="微软雅黑" w:hint="eastAsia"/>
+          <w:rFonts w:ascii="微软雅黑" w:eastAsia="微软雅黑" w:hAnsi="微软雅黑"/>
           <w:sz w:val="18"/>
           <w:szCs w:val="18"/>
         </w:rPr>
@@ -46216,7 +46216,4736 @@
     <w:p>
       <w:pPr>
         <w:rPr>
+          <w:rFonts w:ascii="微软雅黑" w:eastAsia="微软雅黑" w:hAnsi="微软雅黑" w:hint="eastAsia"/>
+          <w:sz w:val="18"/>
+          <w:szCs w:val="18"/>
+        </w:rPr>
+      </w:pPr>
+      <w:r>
+        <w:rPr>
+          <w:rFonts w:ascii="微软雅黑" w:eastAsia="微软雅黑" w:hAnsi="微软雅黑" w:hint="eastAsia"/>
+          <w:sz w:val="18"/>
+          <w:szCs w:val="18"/>
+        </w:rPr>
+        <w:t>主要通过redirect和forward两个关键词的前缀，来代替使用</w:t>
+      </w:r>
+      <w:proofErr w:type="spellStart"/>
+      <w:r>
+        <w:rPr>
+          <w:rFonts w:ascii="微软雅黑" w:eastAsia="微软雅黑" w:hAnsi="微软雅黑" w:hint="eastAsia"/>
+          <w:sz w:val="18"/>
+          <w:szCs w:val="18"/>
+        </w:rPr>
+        <w:t>requestDispatcher.redirect</w:t>
+      </w:r>
+      <w:proofErr w:type="spellEnd"/>
+      <w:r>
+        <w:rPr>
+          <w:rFonts w:ascii="微软雅黑" w:eastAsia="微软雅黑" w:hAnsi="微软雅黑" w:hint="eastAsia"/>
+          <w:sz w:val="18"/>
+          <w:szCs w:val="18"/>
+        </w:rPr>
+        <w:t>()和forward()方法。</w:t>
+      </w:r>
+    </w:p>
+    <w:p>
+      <w:pPr>
+        <w:rPr>
+          <w:rFonts w:ascii="微软雅黑" w:eastAsia="微软雅黑" w:hAnsi="微软雅黑" w:hint="eastAsia"/>
+          <w:sz w:val="18"/>
+          <w:szCs w:val="18"/>
+        </w:rPr>
+      </w:pPr>
+    </w:p>
+    <w:p>
+      <w:pPr>
+        <w:pStyle w:val="3"/>
+        <w:spacing w:before="600" w:after="150"/>
+        <w:ind w:left="-240"/>
+        <w:rPr>
+          <w:rFonts w:ascii="Helvetica" w:hAnsi="Helvetica" w:cs="Helvetica"/>
+          <w:color w:val="000000"/>
+          <w:sz w:val="30"/>
+          <w:szCs w:val="30"/>
+        </w:rPr>
+      </w:pPr>
+      <w:r>
+        <w:rPr>
+          <w:rFonts w:ascii="Helvetica" w:hAnsi="Helvetica" w:cs="Helvetica"/>
+          <w:color w:val="000000"/>
+          <w:sz w:val="30"/>
+          <w:szCs w:val="30"/>
+        </w:rPr>
+        <w:t>17.5.4 </w:t>
+      </w:r>
+      <w:proofErr w:type="spellStart"/>
+      <w:r>
+        <w:rPr>
+          <w:rFonts w:ascii="Helvetica" w:hAnsi="Helvetica" w:cs="Helvetica"/>
+          <w:color w:val="000000"/>
+          <w:sz w:val="30"/>
+          <w:szCs w:val="30"/>
+        </w:rPr>
+        <w:t>ContentNegotiatingViewResolver</w:t>
+      </w:r>
+      <w:proofErr w:type="spellEnd"/>
+    </w:p>
+    <w:p>
+      <w:pPr>
+        <w:widowControl/>
+        <w:pBdr>
+          <w:top w:val="single" w:sz="6" w:space="5" w:color="CCCCCC"/>
+          <w:left w:val="single" w:sz="6" w:space="8" w:color="CCCCCC"/>
+          <w:bottom w:val="single" w:sz="6" w:space="5" w:color="CCCCCC"/>
+          <w:right w:val="single" w:sz="6" w:space="8" w:color="CCCCCC"/>
+        </w:pBdr>
+        <w:shd w:val="clear" w:color="auto" w:fill="F8F8F8"/>
+        <w:tabs>
+          <w:tab w:val="left" w:pos="916"/>
+          <w:tab w:val="left" w:pos="1832"/>
+          <w:tab w:val="left" w:pos="2748"/>
+          <w:tab w:val="left" w:pos="3664"/>
+          <w:tab w:val="left" w:pos="4580"/>
+          <w:tab w:val="left" w:pos="5496"/>
+          <w:tab w:val="left" w:pos="6412"/>
+          <w:tab w:val="left" w:pos="7328"/>
+          <w:tab w:val="left" w:pos="8244"/>
+          <w:tab w:val="left" w:pos="9160"/>
+          <w:tab w:val="left" w:pos="10076"/>
+          <w:tab w:val="left" w:pos="10992"/>
+          <w:tab w:val="left" w:pos="11908"/>
+          <w:tab w:val="left" w:pos="12824"/>
+          <w:tab w:val="left" w:pos="13740"/>
+          <w:tab w:val="left" w:pos="14656"/>
+        </w:tabs>
+        <w:jc w:val="left"/>
+        <w:rPr>
+          <w:rFonts w:ascii="Consolas" w:eastAsia="宋体" w:hAnsi="Consolas" w:cs="Consolas"/>
+          <w:color w:val="000000"/>
+          <w:kern w:val="0"/>
+          <w:sz w:val="23"/>
+          <w:szCs w:val="23"/>
+        </w:rPr>
+      </w:pPr>
+      <w:r>
+        <w:rPr>
+          <w:rFonts w:ascii="Consolas" w:eastAsia="宋体" w:hAnsi="Consolas" w:cs="Consolas"/>
+          <w:color w:val="3F7F7F"/>
+          <w:kern w:val="0"/>
+          <w:sz w:val="23"/>
+          <w:szCs w:val="23"/>
+        </w:rPr>
+        <w:t>&lt;bean</w:t>
+      </w:r>
+      <w:r>
+        <w:rPr>
+          <w:rFonts w:ascii="Consolas" w:eastAsia="宋体" w:hAnsi="Consolas" w:cs="Consolas"/>
+          <w:color w:val="000000"/>
+          <w:kern w:val="0"/>
+          <w:sz w:val="23"/>
+          <w:szCs w:val="23"/>
+        </w:rPr>
+        <w:t xml:space="preserve"> </w:t>
+      </w:r>
+      <w:r>
+        <w:rPr>
+          <w:rFonts w:ascii="Consolas" w:eastAsia="宋体" w:hAnsi="Consolas" w:cs="Consolas"/>
+          <w:color w:val="7F007F"/>
+          <w:kern w:val="0"/>
+          <w:sz w:val="23"/>
+          <w:szCs w:val="23"/>
+        </w:rPr>
+        <w:t>class</w:t>
+      </w:r>
+      <w:r>
+        <w:rPr>
+          <w:rFonts w:ascii="Consolas" w:eastAsia="宋体" w:hAnsi="Consolas" w:cs="Consolas"/>
+          <w:color w:val="000000"/>
+          <w:kern w:val="0"/>
+          <w:sz w:val="23"/>
+          <w:szCs w:val="23"/>
+        </w:rPr>
+        <w:t>=</w:t>
+      </w:r>
+      <w:r>
+        <w:rPr>
+          <w:rFonts w:ascii="Consolas" w:eastAsia="宋体" w:hAnsi="Consolas" w:cs="Consolas"/>
+          <w:color w:val="2A00FF"/>
+          <w:kern w:val="0"/>
+          <w:sz w:val="23"/>
+          <w:szCs w:val="23"/>
+        </w:rPr>
+        <w:t>"org.springframework.web.servlet.view.ContentNegotiatingViewResolver"</w:t>
+      </w:r>
+      <w:r>
+        <w:rPr>
+          <w:rFonts w:ascii="Consolas" w:eastAsia="宋体" w:hAnsi="Consolas" w:cs="Consolas"/>
+          <w:color w:val="3F7F7F"/>
+          <w:kern w:val="0"/>
+          <w:sz w:val="23"/>
+          <w:szCs w:val="23"/>
+        </w:rPr>
+        <w:t>&gt;</w:t>
+      </w:r>
+    </w:p>
+    <w:p>
+      <w:pPr>
+        <w:widowControl/>
+        <w:pBdr>
+          <w:top w:val="single" w:sz="6" w:space="5" w:color="CCCCCC"/>
+          <w:left w:val="single" w:sz="6" w:space="8" w:color="CCCCCC"/>
+          <w:bottom w:val="single" w:sz="6" w:space="5" w:color="CCCCCC"/>
+          <w:right w:val="single" w:sz="6" w:space="8" w:color="CCCCCC"/>
+        </w:pBdr>
+        <w:shd w:val="clear" w:color="auto" w:fill="F8F8F8"/>
+        <w:tabs>
+          <w:tab w:val="left" w:pos="916"/>
+          <w:tab w:val="left" w:pos="1832"/>
+          <w:tab w:val="left" w:pos="2748"/>
+          <w:tab w:val="left" w:pos="3664"/>
+          <w:tab w:val="left" w:pos="4580"/>
+          <w:tab w:val="left" w:pos="5496"/>
+          <w:tab w:val="left" w:pos="6412"/>
+          <w:tab w:val="left" w:pos="7328"/>
+          <w:tab w:val="left" w:pos="8244"/>
+          <w:tab w:val="left" w:pos="9160"/>
+          <w:tab w:val="left" w:pos="10076"/>
+          <w:tab w:val="left" w:pos="10992"/>
+          <w:tab w:val="left" w:pos="11908"/>
+          <w:tab w:val="left" w:pos="12824"/>
+          <w:tab w:val="left" w:pos="13740"/>
+          <w:tab w:val="left" w:pos="14656"/>
+        </w:tabs>
+        <w:jc w:val="left"/>
+        <w:rPr>
+          <w:rFonts w:ascii="Consolas" w:eastAsia="宋体" w:hAnsi="Consolas" w:cs="Consolas"/>
+          <w:color w:val="000000"/>
+          <w:kern w:val="0"/>
+          <w:sz w:val="23"/>
+          <w:szCs w:val="23"/>
+        </w:rPr>
+      </w:pPr>
+      <w:r>
+        <w:rPr>
+          <w:rFonts w:ascii="Consolas" w:eastAsia="宋体" w:hAnsi="Consolas" w:cs="Consolas"/>
+          <w:color w:val="000000"/>
+          <w:kern w:val="0"/>
+          <w:sz w:val="23"/>
+          <w:szCs w:val="23"/>
+        </w:rPr>
+        <w:t xml:space="preserve">    </w:t>
+      </w:r>
+      <w:r>
+        <w:rPr>
+          <w:rFonts w:ascii="Consolas" w:eastAsia="宋体" w:hAnsi="Consolas" w:cs="Consolas"/>
+          <w:color w:val="3F7F7F"/>
+          <w:kern w:val="0"/>
+          <w:sz w:val="23"/>
+          <w:szCs w:val="23"/>
+        </w:rPr>
+        <w:t>&lt;property</w:t>
+      </w:r>
+      <w:r>
+        <w:rPr>
+          <w:rFonts w:ascii="Consolas" w:eastAsia="宋体" w:hAnsi="Consolas" w:cs="Consolas"/>
+          <w:color w:val="000000"/>
+          <w:kern w:val="0"/>
+          <w:sz w:val="23"/>
+          <w:szCs w:val="23"/>
+        </w:rPr>
+        <w:t xml:space="preserve"> </w:t>
+      </w:r>
+      <w:r>
+        <w:rPr>
+          <w:rFonts w:ascii="Consolas" w:eastAsia="宋体" w:hAnsi="Consolas" w:cs="Consolas"/>
+          <w:color w:val="7F007F"/>
+          <w:kern w:val="0"/>
+          <w:sz w:val="23"/>
+          <w:szCs w:val="23"/>
+        </w:rPr>
+        <w:t>name</w:t>
+      </w:r>
+      <w:r>
+        <w:rPr>
+          <w:rFonts w:ascii="Consolas" w:eastAsia="宋体" w:hAnsi="Consolas" w:cs="Consolas"/>
+          <w:color w:val="000000"/>
+          <w:kern w:val="0"/>
+          <w:sz w:val="23"/>
+          <w:szCs w:val="23"/>
+        </w:rPr>
+        <w:t>=</w:t>
+      </w:r>
+      <w:r>
+        <w:rPr>
+          <w:rFonts w:ascii="Consolas" w:eastAsia="宋体" w:hAnsi="Consolas" w:cs="Consolas"/>
+          <w:color w:val="2A00FF"/>
+          <w:kern w:val="0"/>
+          <w:sz w:val="23"/>
+          <w:szCs w:val="23"/>
+        </w:rPr>
+        <w:t>"</w:t>
+      </w:r>
+      <w:proofErr w:type="spellStart"/>
+      <w:r>
+        <w:rPr>
+          <w:rFonts w:ascii="Consolas" w:eastAsia="宋体" w:hAnsi="Consolas" w:cs="Consolas"/>
+          <w:color w:val="2A00FF"/>
+          <w:kern w:val="0"/>
+          <w:sz w:val="23"/>
+          <w:szCs w:val="23"/>
+        </w:rPr>
+        <w:t>mediaTypes</w:t>
+      </w:r>
+      <w:proofErr w:type="spellEnd"/>
+      <w:r>
+        <w:rPr>
+          <w:rFonts w:ascii="Consolas" w:eastAsia="宋体" w:hAnsi="Consolas" w:cs="Consolas"/>
+          <w:color w:val="2A00FF"/>
+          <w:kern w:val="0"/>
+          <w:sz w:val="23"/>
+          <w:szCs w:val="23"/>
+        </w:rPr>
+        <w:t>"</w:t>
+      </w:r>
+      <w:r>
+        <w:rPr>
+          <w:rFonts w:ascii="Consolas" w:eastAsia="宋体" w:hAnsi="Consolas" w:cs="Consolas"/>
+          <w:color w:val="3F7F7F"/>
+          <w:kern w:val="0"/>
+          <w:sz w:val="23"/>
+          <w:szCs w:val="23"/>
+        </w:rPr>
+        <w:t>&gt;</w:t>
+      </w:r>
+    </w:p>
+    <w:p>
+      <w:pPr>
+        <w:widowControl/>
+        <w:pBdr>
+          <w:top w:val="single" w:sz="6" w:space="5" w:color="CCCCCC"/>
+          <w:left w:val="single" w:sz="6" w:space="8" w:color="CCCCCC"/>
+          <w:bottom w:val="single" w:sz="6" w:space="5" w:color="CCCCCC"/>
+          <w:right w:val="single" w:sz="6" w:space="8" w:color="CCCCCC"/>
+        </w:pBdr>
+        <w:shd w:val="clear" w:color="auto" w:fill="F8F8F8"/>
+        <w:tabs>
+          <w:tab w:val="left" w:pos="916"/>
+          <w:tab w:val="left" w:pos="1832"/>
+          <w:tab w:val="left" w:pos="2748"/>
+          <w:tab w:val="left" w:pos="3664"/>
+          <w:tab w:val="left" w:pos="4580"/>
+          <w:tab w:val="left" w:pos="5496"/>
+          <w:tab w:val="left" w:pos="6412"/>
+          <w:tab w:val="left" w:pos="7328"/>
+          <w:tab w:val="left" w:pos="8244"/>
+          <w:tab w:val="left" w:pos="9160"/>
+          <w:tab w:val="left" w:pos="10076"/>
+          <w:tab w:val="left" w:pos="10992"/>
+          <w:tab w:val="left" w:pos="11908"/>
+          <w:tab w:val="left" w:pos="12824"/>
+          <w:tab w:val="left" w:pos="13740"/>
+          <w:tab w:val="left" w:pos="14656"/>
+        </w:tabs>
+        <w:jc w:val="left"/>
+        <w:rPr>
+          <w:rFonts w:ascii="Consolas" w:eastAsia="宋体" w:hAnsi="Consolas" w:cs="Consolas"/>
+          <w:color w:val="000000"/>
+          <w:kern w:val="0"/>
+          <w:sz w:val="23"/>
+          <w:szCs w:val="23"/>
+        </w:rPr>
+      </w:pPr>
+      <w:r>
+        <w:rPr>
+          <w:rFonts w:ascii="Consolas" w:eastAsia="宋体" w:hAnsi="Consolas" w:cs="Consolas"/>
+          <w:color w:val="000000"/>
+          <w:kern w:val="0"/>
+          <w:sz w:val="23"/>
+          <w:szCs w:val="23"/>
+        </w:rPr>
+        <w:t xml:space="preserve">        </w:t>
+      </w:r>
+      <w:r>
+        <w:rPr>
+          <w:rFonts w:ascii="Consolas" w:eastAsia="宋体" w:hAnsi="Consolas" w:cs="Consolas"/>
+          <w:color w:val="3F7F7F"/>
+          <w:kern w:val="0"/>
+          <w:sz w:val="23"/>
+          <w:szCs w:val="23"/>
+        </w:rPr>
+        <w:t>&lt;</w:t>
+      </w:r>
+      <w:proofErr w:type="gramStart"/>
+      <w:r>
+        <w:rPr>
+          <w:rFonts w:ascii="Consolas" w:eastAsia="宋体" w:hAnsi="Consolas" w:cs="Consolas"/>
+          <w:color w:val="3F7F7F"/>
+          <w:kern w:val="0"/>
+          <w:sz w:val="23"/>
+          <w:szCs w:val="23"/>
+        </w:rPr>
+        <w:t>map</w:t>
+      </w:r>
+      <w:proofErr w:type="gramEnd"/>
+      <w:r>
+        <w:rPr>
+          <w:rFonts w:ascii="Consolas" w:eastAsia="宋体" w:hAnsi="Consolas" w:cs="Consolas"/>
+          <w:color w:val="3F7F7F"/>
+          <w:kern w:val="0"/>
+          <w:sz w:val="23"/>
+          <w:szCs w:val="23"/>
+        </w:rPr>
+        <w:t>&gt;</w:t>
+      </w:r>
+    </w:p>
+    <w:p>
+      <w:pPr>
+        <w:widowControl/>
+        <w:pBdr>
+          <w:top w:val="single" w:sz="6" w:space="5" w:color="CCCCCC"/>
+          <w:left w:val="single" w:sz="6" w:space="8" w:color="CCCCCC"/>
+          <w:bottom w:val="single" w:sz="6" w:space="5" w:color="CCCCCC"/>
+          <w:right w:val="single" w:sz="6" w:space="8" w:color="CCCCCC"/>
+        </w:pBdr>
+        <w:shd w:val="clear" w:color="auto" w:fill="F8F8F8"/>
+        <w:tabs>
+          <w:tab w:val="left" w:pos="916"/>
+          <w:tab w:val="left" w:pos="1832"/>
+          <w:tab w:val="left" w:pos="2748"/>
+          <w:tab w:val="left" w:pos="3664"/>
+          <w:tab w:val="left" w:pos="4580"/>
+          <w:tab w:val="left" w:pos="5496"/>
+          <w:tab w:val="left" w:pos="6412"/>
+          <w:tab w:val="left" w:pos="7328"/>
+          <w:tab w:val="left" w:pos="8244"/>
+          <w:tab w:val="left" w:pos="9160"/>
+          <w:tab w:val="left" w:pos="10076"/>
+          <w:tab w:val="left" w:pos="10992"/>
+          <w:tab w:val="left" w:pos="11908"/>
+          <w:tab w:val="left" w:pos="12824"/>
+          <w:tab w:val="left" w:pos="13740"/>
+          <w:tab w:val="left" w:pos="14656"/>
+        </w:tabs>
+        <w:jc w:val="left"/>
+        <w:rPr>
+          <w:rFonts w:ascii="Consolas" w:eastAsia="宋体" w:hAnsi="Consolas" w:cs="Consolas"/>
+          <w:color w:val="000000"/>
+          <w:kern w:val="0"/>
+          <w:sz w:val="23"/>
+          <w:szCs w:val="23"/>
+        </w:rPr>
+      </w:pPr>
+      <w:r>
+        <w:rPr>
+          <w:rFonts w:ascii="Consolas" w:eastAsia="宋体" w:hAnsi="Consolas" w:cs="Consolas"/>
+          <w:color w:val="000000"/>
+          <w:kern w:val="0"/>
+          <w:sz w:val="23"/>
+          <w:szCs w:val="23"/>
+        </w:rPr>
+        <w:t xml:space="preserve">            </w:t>
+      </w:r>
+      <w:r>
+        <w:rPr>
+          <w:rFonts w:ascii="Consolas" w:eastAsia="宋体" w:hAnsi="Consolas" w:cs="Consolas"/>
+          <w:color w:val="3F7F7F"/>
+          <w:kern w:val="0"/>
+          <w:sz w:val="23"/>
+          <w:szCs w:val="23"/>
+        </w:rPr>
+        <w:t>&lt;entry</w:t>
+      </w:r>
+      <w:r>
+        <w:rPr>
+          <w:rFonts w:ascii="Consolas" w:eastAsia="宋体" w:hAnsi="Consolas" w:cs="Consolas"/>
+          <w:color w:val="000000"/>
+          <w:kern w:val="0"/>
+          <w:sz w:val="23"/>
+          <w:szCs w:val="23"/>
+        </w:rPr>
+        <w:t xml:space="preserve"> </w:t>
+      </w:r>
+      <w:r>
+        <w:rPr>
+          <w:rFonts w:ascii="Consolas" w:eastAsia="宋体" w:hAnsi="Consolas" w:cs="Consolas"/>
+          <w:color w:val="7F007F"/>
+          <w:kern w:val="0"/>
+          <w:sz w:val="23"/>
+          <w:szCs w:val="23"/>
+        </w:rPr>
+        <w:t>key</w:t>
+      </w:r>
+      <w:r>
+        <w:rPr>
+          <w:rFonts w:ascii="Consolas" w:eastAsia="宋体" w:hAnsi="Consolas" w:cs="Consolas"/>
+          <w:color w:val="000000"/>
+          <w:kern w:val="0"/>
+          <w:sz w:val="23"/>
+          <w:szCs w:val="23"/>
+        </w:rPr>
+        <w:t>=</w:t>
+      </w:r>
+      <w:r>
+        <w:rPr>
+          <w:rFonts w:ascii="Consolas" w:eastAsia="宋体" w:hAnsi="Consolas" w:cs="Consolas"/>
+          <w:color w:val="2A00FF"/>
+          <w:kern w:val="0"/>
+          <w:sz w:val="23"/>
+          <w:szCs w:val="23"/>
+        </w:rPr>
+        <w:t>"atom"</w:t>
+      </w:r>
+      <w:r>
+        <w:rPr>
+          <w:rFonts w:ascii="Consolas" w:eastAsia="宋体" w:hAnsi="Consolas" w:cs="Consolas"/>
+          <w:color w:val="000000"/>
+          <w:kern w:val="0"/>
+          <w:sz w:val="23"/>
+          <w:szCs w:val="23"/>
+        </w:rPr>
+        <w:t xml:space="preserve"> </w:t>
+      </w:r>
+      <w:r>
+        <w:rPr>
+          <w:rFonts w:ascii="Consolas" w:eastAsia="宋体" w:hAnsi="Consolas" w:cs="Consolas"/>
+          <w:color w:val="7F007F"/>
+          <w:kern w:val="0"/>
+          <w:sz w:val="23"/>
+          <w:szCs w:val="23"/>
+        </w:rPr>
+        <w:t>value</w:t>
+      </w:r>
+      <w:r>
+        <w:rPr>
+          <w:rFonts w:ascii="Consolas" w:eastAsia="宋体" w:hAnsi="Consolas" w:cs="Consolas"/>
+          <w:color w:val="000000"/>
+          <w:kern w:val="0"/>
+          <w:sz w:val="23"/>
+          <w:szCs w:val="23"/>
+        </w:rPr>
+        <w:t>=</w:t>
+      </w:r>
+      <w:r>
+        <w:rPr>
+          <w:rFonts w:ascii="Consolas" w:eastAsia="宋体" w:hAnsi="Consolas" w:cs="Consolas"/>
+          <w:color w:val="2A00FF"/>
+          <w:kern w:val="0"/>
+          <w:sz w:val="23"/>
+          <w:szCs w:val="23"/>
+        </w:rPr>
+        <w:t>"application/</w:t>
+      </w:r>
+      <w:proofErr w:type="spellStart"/>
+      <w:r>
+        <w:rPr>
+          <w:rFonts w:ascii="Consolas" w:eastAsia="宋体" w:hAnsi="Consolas" w:cs="Consolas"/>
+          <w:color w:val="2A00FF"/>
+          <w:kern w:val="0"/>
+          <w:sz w:val="23"/>
+          <w:szCs w:val="23"/>
+        </w:rPr>
+        <w:t>atom+xml</w:t>
+      </w:r>
+      <w:proofErr w:type="spellEnd"/>
+      <w:r>
+        <w:rPr>
+          <w:rFonts w:ascii="Consolas" w:eastAsia="宋体" w:hAnsi="Consolas" w:cs="Consolas"/>
+          <w:color w:val="2A00FF"/>
+          <w:kern w:val="0"/>
+          <w:sz w:val="23"/>
+          <w:szCs w:val="23"/>
+        </w:rPr>
+        <w:t>"</w:t>
+      </w:r>
+      <w:r>
+        <w:rPr>
+          <w:rFonts w:ascii="Consolas" w:eastAsia="宋体" w:hAnsi="Consolas" w:cs="Consolas"/>
+          <w:color w:val="3F7F7F"/>
+          <w:kern w:val="0"/>
+          <w:sz w:val="23"/>
+          <w:szCs w:val="23"/>
+        </w:rPr>
+        <w:t>/&gt;</w:t>
+      </w:r>
+    </w:p>
+    <w:p>
+      <w:pPr>
+        <w:widowControl/>
+        <w:pBdr>
+          <w:top w:val="single" w:sz="6" w:space="5" w:color="CCCCCC"/>
+          <w:left w:val="single" w:sz="6" w:space="8" w:color="CCCCCC"/>
+          <w:bottom w:val="single" w:sz="6" w:space="5" w:color="CCCCCC"/>
+          <w:right w:val="single" w:sz="6" w:space="8" w:color="CCCCCC"/>
+        </w:pBdr>
+        <w:shd w:val="clear" w:color="auto" w:fill="F8F8F8"/>
+        <w:tabs>
+          <w:tab w:val="left" w:pos="916"/>
+          <w:tab w:val="left" w:pos="1832"/>
+          <w:tab w:val="left" w:pos="2748"/>
+          <w:tab w:val="left" w:pos="3664"/>
+          <w:tab w:val="left" w:pos="4580"/>
+          <w:tab w:val="left" w:pos="5496"/>
+          <w:tab w:val="left" w:pos="6412"/>
+          <w:tab w:val="left" w:pos="7328"/>
+          <w:tab w:val="left" w:pos="8244"/>
+          <w:tab w:val="left" w:pos="9160"/>
+          <w:tab w:val="left" w:pos="10076"/>
+          <w:tab w:val="left" w:pos="10992"/>
+          <w:tab w:val="left" w:pos="11908"/>
+          <w:tab w:val="left" w:pos="12824"/>
+          <w:tab w:val="left" w:pos="13740"/>
+          <w:tab w:val="left" w:pos="14656"/>
+        </w:tabs>
+        <w:jc w:val="left"/>
+        <w:rPr>
+          <w:rFonts w:ascii="Consolas" w:eastAsia="宋体" w:hAnsi="Consolas" w:cs="Consolas"/>
+          <w:color w:val="000000"/>
+          <w:kern w:val="0"/>
+          <w:sz w:val="23"/>
+          <w:szCs w:val="23"/>
+        </w:rPr>
+      </w:pPr>
+      <w:r>
+        <w:rPr>
+          <w:rFonts w:ascii="Consolas" w:eastAsia="宋体" w:hAnsi="Consolas" w:cs="Consolas"/>
+          <w:color w:val="000000"/>
+          <w:kern w:val="0"/>
+          <w:sz w:val="23"/>
+          <w:szCs w:val="23"/>
+        </w:rPr>
+        <w:t xml:space="preserve">            </w:t>
+      </w:r>
+      <w:r>
+        <w:rPr>
+          <w:rFonts w:ascii="Consolas" w:eastAsia="宋体" w:hAnsi="Consolas" w:cs="Consolas"/>
+          <w:color w:val="3F7F7F"/>
+          <w:kern w:val="0"/>
+          <w:sz w:val="23"/>
+          <w:szCs w:val="23"/>
+        </w:rPr>
+        <w:t>&lt;entry</w:t>
+      </w:r>
+      <w:r>
+        <w:rPr>
+          <w:rFonts w:ascii="Consolas" w:eastAsia="宋体" w:hAnsi="Consolas" w:cs="Consolas"/>
+          <w:color w:val="000000"/>
+          <w:kern w:val="0"/>
+          <w:sz w:val="23"/>
+          <w:szCs w:val="23"/>
+        </w:rPr>
+        <w:t xml:space="preserve"> </w:t>
+      </w:r>
+      <w:r>
+        <w:rPr>
+          <w:rFonts w:ascii="Consolas" w:eastAsia="宋体" w:hAnsi="Consolas" w:cs="Consolas"/>
+          <w:color w:val="7F007F"/>
+          <w:kern w:val="0"/>
+          <w:sz w:val="23"/>
+          <w:szCs w:val="23"/>
+        </w:rPr>
+        <w:t>key</w:t>
+      </w:r>
+      <w:r>
+        <w:rPr>
+          <w:rFonts w:ascii="Consolas" w:eastAsia="宋体" w:hAnsi="Consolas" w:cs="Consolas"/>
+          <w:color w:val="000000"/>
+          <w:kern w:val="0"/>
+          <w:sz w:val="23"/>
+          <w:szCs w:val="23"/>
+        </w:rPr>
+        <w:t>=</w:t>
+      </w:r>
+      <w:r>
+        <w:rPr>
+          <w:rFonts w:ascii="Consolas" w:eastAsia="宋体" w:hAnsi="Consolas" w:cs="Consolas"/>
+          <w:color w:val="2A00FF"/>
+          <w:kern w:val="0"/>
+          <w:sz w:val="23"/>
+          <w:szCs w:val="23"/>
+        </w:rPr>
+        <w:t>"html"</w:t>
+      </w:r>
+      <w:r>
+        <w:rPr>
+          <w:rFonts w:ascii="Consolas" w:eastAsia="宋体" w:hAnsi="Consolas" w:cs="Consolas"/>
+          <w:color w:val="000000"/>
+          <w:kern w:val="0"/>
+          <w:sz w:val="23"/>
+          <w:szCs w:val="23"/>
+        </w:rPr>
+        <w:t xml:space="preserve"> </w:t>
+      </w:r>
+      <w:r>
+        <w:rPr>
+          <w:rFonts w:ascii="Consolas" w:eastAsia="宋体" w:hAnsi="Consolas" w:cs="Consolas"/>
+          <w:color w:val="7F007F"/>
+          <w:kern w:val="0"/>
+          <w:sz w:val="23"/>
+          <w:szCs w:val="23"/>
+        </w:rPr>
+        <w:t>value</w:t>
+      </w:r>
+      <w:r>
+        <w:rPr>
+          <w:rFonts w:ascii="Consolas" w:eastAsia="宋体" w:hAnsi="Consolas" w:cs="Consolas"/>
+          <w:color w:val="000000"/>
+          <w:kern w:val="0"/>
+          <w:sz w:val="23"/>
+          <w:szCs w:val="23"/>
+        </w:rPr>
+        <w:t>=</w:t>
+      </w:r>
+      <w:r>
+        <w:rPr>
+          <w:rFonts w:ascii="Consolas" w:eastAsia="宋体" w:hAnsi="Consolas" w:cs="Consolas"/>
+          <w:color w:val="2A00FF"/>
+          <w:kern w:val="0"/>
+          <w:sz w:val="23"/>
+          <w:szCs w:val="23"/>
+        </w:rPr>
+        <w:t>"text/html"</w:t>
+      </w:r>
+      <w:r>
+        <w:rPr>
+          <w:rFonts w:ascii="Consolas" w:eastAsia="宋体" w:hAnsi="Consolas" w:cs="Consolas"/>
+          <w:color w:val="3F7F7F"/>
+          <w:kern w:val="0"/>
+          <w:sz w:val="23"/>
+          <w:szCs w:val="23"/>
+        </w:rPr>
+        <w:t>/&gt;</w:t>
+      </w:r>
+    </w:p>
+    <w:p>
+      <w:pPr>
+        <w:widowControl/>
+        <w:pBdr>
+          <w:top w:val="single" w:sz="6" w:space="5" w:color="CCCCCC"/>
+          <w:left w:val="single" w:sz="6" w:space="8" w:color="CCCCCC"/>
+          <w:bottom w:val="single" w:sz="6" w:space="5" w:color="CCCCCC"/>
+          <w:right w:val="single" w:sz="6" w:space="8" w:color="CCCCCC"/>
+        </w:pBdr>
+        <w:shd w:val="clear" w:color="auto" w:fill="F8F8F8"/>
+        <w:tabs>
+          <w:tab w:val="left" w:pos="916"/>
+          <w:tab w:val="left" w:pos="1832"/>
+          <w:tab w:val="left" w:pos="2748"/>
+          <w:tab w:val="left" w:pos="3664"/>
+          <w:tab w:val="left" w:pos="4580"/>
+          <w:tab w:val="left" w:pos="5496"/>
+          <w:tab w:val="left" w:pos="6412"/>
+          <w:tab w:val="left" w:pos="7328"/>
+          <w:tab w:val="left" w:pos="8244"/>
+          <w:tab w:val="left" w:pos="9160"/>
+          <w:tab w:val="left" w:pos="10076"/>
+          <w:tab w:val="left" w:pos="10992"/>
+          <w:tab w:val="left" w:pos="11908"/>
+          <w:tab w:val="left" w:pos="12824"/>
+          <w:tab w:val="left" w:pos="13740"/>
+          <w:tab w:val="left" w:pos="14656"/>
+        </w:tabs>
+        <w:jc w:val="left"/>
+        <w:rPr>
+          <w:rFonts w:ascii="Consolas" w:eastAsia="宋体" w:hAnsi="Consolas" w:cs="Consolas"/>
+          <w:color w:val="000000"/>
+          <w:kern w:val="0"/>
+          <w:sz w:val="23"/>
+          <w:szCs w:val="23"/>
+        </w:rPr>
+      </w:pPr>
+      <w:r>
+        <w:rPr>
+          <w:rFonts w:ascii="Consolas" w:eastAsia="宋体" w:hAnsi="Consolas" w:cs="Consolas"/>
+          <w:color w:val="000000"/>
+          <w:kern w:val="0"/>
+          <w:sz w:val="23"/>
+          <w:szCs w:val="23"/>
+        </w:rPr>
+        <w:t xml:space="preserve">            </w:t>
+      </w:r>
+      <w:r>
+        <w:rPr>
+          <w:rFonts w:ascii="Consolas" w:eastAsia="宋体" w:hAnsi="Consolas" w:cs="Consolas"/>
+          <w:color w:val="3F7F7F"/>
+          <w:kern w:val="0"/>
+          <w:sz w:val="23"/>
+          <w:szCs w:val="23"/>
+        </w:rPr>
+        <w:t>&lt;entry</w:t>
+      </w:r>
+      <w:r>
+        <w:rPr>
+          <w:rFonts w:ascii="Consolas" w:eastAsia="宋体" w:hAnsi="Consolas" w:cs="Consolas"/>
+          <w:color w:val="000000"/>
+          <w:kern w:val="0"/>
+          <w:sz w:val="23"/>
+          <w:szCs w:val="23"/>
+        </w:rPr>
+        <w:t xml:space="preserve"> </w:t>
+      </w:r>
+      <w:r>
+        <w:rPr>
+          <w:rFonts w:ascii="Consolas" w:eastAsia="宋体" w:hAnsi="Consolas" w:cs="Consolas"/>
+          <w:color w:val="7F007F"/>
+          <w:kern w:val="0"/>
+          <w:sz w:val="23"/>
+          <w:szCs w:val="23"/>
+        </w:rPr>
+        <w:t>key</w:t>
+      </w:r>
+      <w:r>
+        <w:rPr>
+          <w:rFonts w:ascii="Consolas" w:eastAsia="宋体" w:hAnsi="Consolas" w:cs="Consolas"/>
+          <w:color w:val="000000"/>
+          <w:kern w:val="0"/>
+          <w:sz w:val="23"/>
+          <w:szCs w:val="23"/>
+        </w:rPr>
+        <w:t>=</w:t>
+      </w:r>
+      <w:r>
+        <w:rPr>
+          <w:rFonts w:ascii="Consolas" w:eastAsia="宋体" w:hAnsi="Consolas" w:cs="Consolas"/>
+          <w:color w:val="2A00FF"/>
+          <w:kern w:val="0"/>
+          <w:sz w:val="23"/>
+          <w:szCs w:val="23"/>
+        </w:rPr>
+        <w:t>"</w:t>
+      </w:r>
+      <w:proofErr w:type="spellStart"/>
+      <w:r>
+        <w:rPr>
+          <w:rFonts w:ascii="Consolas" w:eastAsia="宋体" w:hAnsi="Consolas" w:cs="Consolas"/>
+          <w:color w:val="2A00FF"/>
+          <w:kern w:val="0"/>
+          <w:sz w:val="23"/>
+          <w:szCs w:val="23"/>
+        </w:rPr>
+        <w:t>json</w:t>
+      </w:r>
+      <w:proofErr w:type="spellEnd"/>
+      <w:r>
+        <w:rPr>
+          <w:rFonts w:ascii="Consolas" w:eastAsia="宋体" w:hAnsi="Consolas" w:cs="Consolas"/>
+          <w:color w:val="2A00FF"/>
+          <w:kern w:val="0"/>
+          <w:sz w:val="23"/>
+          <w:szCs w:val="23"/>
+        </w:rPr>
+        <w:t>"</w:t>
+      </w:r>
+      <w:r>
+        <w:rPr>
+          <w:rFonts w:ascii="Consolas" w:eastAsia="宋体" w:hAnsi="Consolas" w:cs="Consolas"/>
+          <w:color w:val="000000"/>
+          <w:kern w:val="0"/>
+          <w:sz w:val="23"/>
+          <w:szCs w:val="23"/>
+        </w:rPr>
+        <w:t xml:space="preserve"> </w:t>
+      </w:r>
+      <w:r>
+        <w:rPr>
+          <w:rFonts w:ascii="Consolas" w:eastAsia="宋体" w:hAnsi="Consolas" w:cs="Consolas"/>
+          <w:color w:val="7F007F"/>
+          <w:kern w:val="0"/>
+          <w:sz w:val="23"/>
+          <w:szCs w:val="23"/>
+        </w:rPr>
+        <w:t>value</w:t>
+      </w:r>
+      <w:r>
+        <w:rPr>
+          <w:rFonts w:ascii="Consolas" w:eastAsia="宋体" w:hAnsi="Consolas" w:cs="Consolas"/>
+          <w:color w:val="000000"/>
+          <w:kern w:val="0"/>
+          <w:sz w:val="23"/>
+          <w:szCs w:val="23"/>
+        </w:rPr>
+        <w:t>=</w:t>
+      </w:r>
+      <w:r>
+        <w:rPr>
+          <w:rFonts w:ascii="Consolas" w:eastAsia="宋体" w:hAnsi="Consolas" w:cs="Consolas"/>
+          <w:color w:val="2A00FF"/>
+          <w:kern w:val="0"/>
+          <w:sz w:val="23"/>
+          <w:szCs w:val="23"/>
+        </w:rPr>
+        <w:t>"application/</w:t>
+      </w:r>
+      <w:proofErr w:type="spellStart"/>
+      <w:r>
+        <w:rPr>
+          <w:rFonts w:ascii="Consolas" w:eastAsia="宋体" w:hAnsi="Consolas" w:cs="Consolas"/>
+          <w:color w:val="2A00FF"/>
+          <w:kern w:val="0"/>
+          <w:sz w:val="23"/>
+          <w:szCs w:val="23"/>
+        </w:rPr>
+        <w:t>json</w:t>
+      </w:r>
+      <w:proofErr w:type="spellEnd"/>
+      <w:r>
+        <w:rPr>
+          <w:rFonts w:ascii="Consolas" w:eastAsia="宋体" w:hAnsi="Consolas" w:cs="Consolas"/>
+          <w:color w:val="2A00FF"/>
+          <w:kern w:val="0"/>
+          <w:sz w:val="23"/>
+          <w:szCs w:val="23"/>
+        </w:rPr>
+        <w:t>"</w:t>
+      </w:r>
+      <w:r>
+        <w:rPr>
+          <w:rFonts w:ascii="Consolas" w:eastAsia="宋体" w:hAnsi="Consolas" w:cs="Consolas"/>
+          <w:color w:val="3F7F7F"/>
+          <w:kern w:val="0"/>
+          <w:sz w:val="23"/>
+          <w:szCs w:val="23"/>
+        </w:rPr>
+        <w:t>/&gt;</w:t>
+      </w:r>
+    </w:p>
+    <w:p>
+      <w:pPr>
+        <w:widowControl/>
+        <w:pBdr>
+          <w:top w:val="single" w:sz="6" w:space="5" w:color="CCCCCC"/>
+          <w:left w:val="single" w:sz="6" w:space="8" w:color="CCCCCC"/>
+          <w:bottom w:val="single" w:sz="6" w:space="5" w:color="CCCCCC"/>
+          <w:right w:val="single" w:sz="6" w:space="8" w:color="CCCCCC"/>
+        </w:pBdr>
+        <w:shd w:val="clear" w:color="auto" w:fill="F8F8F8"/>
+        <w:tabs>
+          <w:tab w:val="left" w:pos="916"/>
+          <w:tab w:val="left" w:pos="1832"/>
+          <w:tab w:val="left" w:pos="2748"/>
+          <w:tab w:val="left" w:pos="3664"/>
+          <w:tab w:val="left" w:pos="4580"/>
+          <w:tab w:val="left" w:pos="5496"/>
+          <w:tab w:val="left" w:pos="6412"/>
+          <w:tab w:val="left" w:pos="7328"/>
+          <w:tab w:val="left" w:pos="8244"/>
+          <w:tab w:val="left" w:pos="9160"/>
+          <w:tab w:val="left" w:pos="10076"/>
+          <w:tab w:val="left" w:pos="10992"/>
+          <w:tab w:val="left" w:pos="11908"/>
+          <w:tab w:val="left" w:pos="12824"/>
+          <w:tab w:val="left" w:pos="13740"/>
+          <w:tab w:val="left" w:pos="14656"/>
+        </w:tabs>
+        <w:jc w:val="left"/>
+        <w:rPr>
+          <w:rFonts w:ascii="Consolas" w:eastAsia="宋体" w:hAnsi="Consolas" w:cs="Consolas"/>
+          <w:color w:val="000000"/>
+          <w:kern w:val="0"/>
+          <w:sz w:val="23"/>
+          <w:szCs w:val="23"/>
+        </w:rPr>
+      </w:pPr>
+      <w:r>
+        <w:rPr>
+          <w:rFonts w:ascii="Consolas" w:eastAsia="宋体" w:hAnsi="Consolas" w:cs="Consolas"/>
+          <w:color w:val="000000"/>
+          <w:kern w:val="0"/>
+          <w:sz w:val="23"/>
+          <w:szCs w:val="23"/>
+        </w:rPr>
+        <w:t xml:space="preserve">        </w:t>
+      </w:r>
+      <w:r>
+        <w:rPr>
+          <w:rFonts w:ascii="Consolas" w:eastAsia="宋体" w:hAnsi="Consolas" w:cs="Consolas"/>
+          <w:color w:val="3F7F7F"/>
+          <w:kern w:val="0"/>
+          <w:sz w:val="23"/>
+          <w:szCs w:val="23"/>
+        </w:rPr>
+        <w:t>&lt;/map&gt;</w:t>
+      </w:r>
+    </w:p>
+    <w:p>
+      <w:pPr>
+        <w:widowControl/>
+        <w:pBdr>
+          <w:top w:val="single" w:sz="6" w:space="5" w:color="CCCCCC"/>
+          <w:left w:val="single" w:sz="6" w:space="8" w:color="CCCCCC"/>
+          <w:bottom w:val="single" w:sz="6" w:space="5" w:color="CCCCCC"/>
+          <w:right w:val="single" w:sz="6" w:space="8" w:color="CCCCCC"/>
+        </w:pBdr>
+        <w:shd w:val="clear" w:color="auto" w:fill="F8F8F8"/>
+        <w:tabs>
+          <w:tab w:val="left" w:pos="916"/>
+          <w:tab w:val="left" w:pos="1832"/>
+          <w:tab w:val="left" w:pos="2748"/>
+          <w:tab w:val="left" w:pos="3664"/>
+          <w:tab w:val="left" w:pos="4580"/>
+          <w:tab w:val="left" w:pos="5496"/>
+          <w:tab w:val="left" w:pos="6412"/>
+          <w:tab w:val="left" w:pos="7328"/>
+          <w:tab w:val="left" w:pos="8244"/>
+          <w:tab w:val="left" w:pos="9160"/>
+          <w:tab w:val="left" w:pos="10076"/>
+          <w:tab w:val="left" w:pos="10992"/>
+          <w:tab w:val="left" w:pos="11908"/>
+          <w:tab w:val="left" w:pos="12824"/>
+          <w:tab w:val="left" w:pos="13740"/>
+          <w:tab w:val="left" w:pos="14656"/>
+        </w:tabs>
+        <w:jc w:val="left"/>
+        <w:rPr>
+          <w:rFonts w:ascii="Consolas" w:eastAsia="宋体" w:hAnsi="Consolas" w:cs="Consolas"/>
+          <w:color w:val="000000"/>
+          <w:kern w:val="0"/>
+          <w:sz w:val="23"/>
+          <w:szCs w:val="23"/>
+        </w:rPr>
+      </w:pPr>
+      <w:r>
+        <w:rPr>
+          <w:rFonts w:ascii="Consolas" w:eastAsia="宋体" w:hAnsi="Consolas" w:cs="Consolas"/>
+          <w:color w:val="000000"/>
+          <w:kern w:val="0"/>
+          <w:sz w:val="23"/>
+          <w:szCs w:val="23"/>
+        </w:rPr>
+        <w:t xml:space="preserve">    </w:t>
+      </w:r>
+      <w:r>
+        <w:rPr>
+          <w:rFonts w:ascii="Consolas" w:eastAsia="宋体" w:hAnsi="Consolas" w:cs="Consolas"/>
+          <w:color w:val="3F7F7F"/>
+          <w:kern w:val="0"/>
+          <w:sz w:val="23"/>
+          <w:szCs w:val="23"/>
+        </w:rPr>
+        <w:t>&lt;/property&gt;</w:t>
+      </w:r>
+    </w:p>
+    <w:p>
+      <w:pPr>
+        <w:widowControl/>
+        <w:pBdr>
+          <w:top w:val="single" w:sz="6" w:space="5" w:color="CCCCCC"/>
+          <w:left w:val="single" w:sz="6" w:space="8" w:color="CCCCCC"/>
+          <w:bottom w:val="single" w:sz="6" w:space="5" w:color="CCCCCC"/>
+          <w:right w:val="single" w:sz="6" w:space="8" w:color="CCCCCC"/>
+        </w:pBdr>
+        <w:shd w:val="clear" w:color="auto" w:fill="F8F8F8"/>
+        <w:tabs>
+          <w:tab w:val="left" w:pos="916"/>
+          <w:tab w:val="left" w:pos="1832"/>
+          <w:tab w:val="left" w:pos="2748"/>
+          <w:tab w:val="left" w:pos="3664"/>
+          <w:tab w:val="left" w:pos="4580"/>
+          <w:tab w:val="left" w:pos="5496"/>
+          <w:tab w:val="left" w:pos="6412"/>
+          <w:tab w:val="left" w:pos="7328"/>
+          <w:tab w:val="left" w:pos="8244"/>
+          <w:tab w:val="left" w:pos="9160"/>
+          <w:tab w:val="left" w:pos="10076"/>
+          <w:tab w:val="left" w:pos="10992"/>
+          <w:tab w:val="left" w:pos="11908"/>
+          <w:tab w:val="left" w:pos="12824"/>
+          <w:tab w:val="left" w:pos="13740"/>
+          <w:tab w:val="left" w:pos="14656"/>
+        </w:tabs>
+        <w:jc w:val="left"/>
+        <w:rPr>
+          <w:rFonts w:ascii="Consolas" w:eastAsia="宋体" w:hAnsi="Consolas" w:cs="Consolas"/>
+          <w:color w:val="000000"/>
+          <w:kern w:val="0"/>
+          <w:sz w:val="23"/>
+          <w:szCs w:val="23"/>
+        </w:rPr>
+      </w:pPr>
+      <w:r>
+        <w:rPr>
+          <w:rFonts w:ascii="Consolas" w:eastAsia="宋体" w:hAnsi="Consolas" w:cs="Consolas"/>
+          <w:color w:val="000000"/>
+          <w:kern w:val="0"/>
+          <w:sz w:val="23"/>
+          <w:szCs w:val="23"/>
+        </w:rPr>
+        <w:t xml:space="preserve">    </w:t>
+      </w:r>
+      <w:r>
+        <w:rPr>
+          <w:rFonts w:ascii="Consolas" w:eastAsia="宋体" w:hAnsi="Consolas" w:cs="Consolas"/>
+          <w:color w:val="3F7F7F"/>
+          <w:kern w:val="0"/>
+          <w:sz w:val="23"/>
+          <w:szCs w:val="23"/>
+        </w:rPr>
+        <w:t>&lt;property</w:t>
+      </w:r>
+      <w:r>
+        <w:rPr>
+          <w:rFonts w:ascii="Consolas" w:eastAsia="宋体" w:hAnsi="Consolas" w:cs="Consolas"/>
+          <w:color w:val="000000"/>
+          <w:kern w:val="0"/>
+          <w:sz w:val="23"/>
+          <w:szCs w:val="23"/>
+        </w:rPr>
+        <w:t xml:space="preserve"> </w:t>
+      </w:r>
+      <w:r>
+        <w:rPr>
+          <w:rFonts w:ascii="Consolas" w:eastAsia="宋体" w:hAnsi="Consolas" w:cs="Consolas"/>
+          <w:color w:val="7F007F"/>
+          <w:kern w:val="0"/>
+          <w:sz w:val="23"/>
+          <w:szCs w:val="23"/>
+        </w:rPr>
+        <w:t>name</w:t>
+      </w:r>
+      <w:r>
+        <w:rPr>
+          <w:rFonts w:ascii="Consolas" w:eastAsia="宋体" w:hAnsi="Consolas" w:cs="Consolas"/>
+          <w:color w:val="000000"/>
+          <w:kern w:val="0"/>
+          <w:sz w:val="23"/>
+          <w:szCs w:val="23"/>
+        </w:rPr>
+        <w:t>=</w:t>
+      </w:r>
+      <w:r>
+        <w:rPr>
+          <w:rFonts w:ascii="Consolas" w:eastAsia="宋体" w:hAnsi="Consolas" w:cs="Consolas"/>
+          <w:color w:val="2A00FF"/>
+          <w:kern w:val="0"/>
+          <w:sz w:val="23"/>
+          <w:szCs w:val="23"/>
+        </w:rPr>
+        <w:t>"</w:t>
+      </w:r>
+      <w:proofErr w:type="spellStart"/>
+      <w:r>
+        <w:rPr>
+          <w:rFonts w:ascii="Consolas" w:eastAsia="宋体" w:hAnsi="Consolas" w:cs="Consolas"/>
+          <w:color w:val="2A00FF"/>
+          <w:kern w:val="0"/>
+          <w:sz w:val="23"/>
+          <w:szCs w:val="23"/>
+        </w:rPr>
+        <w:t>viewResolvers</w:t>
+      </w:r>
+      <w:proofErr w:type="spellEnd"/>
+      <w:r>
+        <w:rPr>
+          <w:rFonts w:ascii="Consolas" w:eastAsia="宋体" w:hAnsi="Consolas" w:cs="Consolas"/>
+          <w:color w:val="2A00FF"/>
+          <w:kern w:val="0"/>
+          <w:sz w:val="23"/>
+          <w:szCs w:val="23"/>
+        </w:rPr>
+        <w:t>"</w:t>
+      </w:r>
+      <w:r>
+        <w:rPr>
+          <w:rFonts w:ascii="Consolas" w:eastAsia="宋体" w:hAnsi="Consolas" w:cs="Consolas"/>
+          <w:color w:val="3F7F7F"/>
+          <w:kern w:val="0"/>
+          <w:sz w:val="23"/>
+          <w:szCs w:val="23"/>
+        </w:rPr>
+        <w:t>&gt;</w:t>
+      </w:r>
+    </w:p>
+    <w:p>
+      <w:pPr>
+        <w:widowControl/>
+        <w:pBdr>
+          <w:top w:val="single" w:sz="6" w:space="5" w:color="CCCCCC"/>
+          <w:left w:val="single" w:sz="6" w:space="8" w:color="CCCCCC"/>
+          <w:bottom w:val="single" w:sz="6" w:space="5" w:color="CCCCCC"/>
+          <w:right w:val="single" w:sz="6" w:space="8" w:color="CCCCCC"/>
+        </w:pBdr>
+        <w:shd w:val="clear" w:color="auto" w:fill="F8F8F8"/>
+        <w:tabs>
+          <w:tab w:val="left" w:pos="916"/>
+          <w:tab w:val="left" w:pos="1832"/>
+          <w:tab w:val="left" w:pos="2748"/>
+          <w:tab w:val="left" w:pos="3664"/>
+          <w:tab w:val="left" w:pos="4580"/>
+          <w:tab w:val="left" w:pos="5496"/>
+          <w:tab w:val="left" w:pos="6412"/>
+          <w:tab w:val="left" w:pos="7328"/>
+          <w:tab w:val="left" w:pos="8244"/>
+          <w:tab w:val="left" w:pos="9160"/>
+          <w:tab w:val="left" w:pos="10076"/>
+          <w:tab w:val="left" w:pos="10992"/>
+          <w:tab w:val="left" w:pos="11908"/>
+          <w:tab w:val="left" w:pos="12824"/>
+          <w:tab w:val="left" w:pos="13740"/>
+          <w:tab w:val="left" w:pos="14656"/>
+        </w:tabs>
+        <w:jc w:val="left"/>
+        <w:rPr>
+          <w:rFonts w:ascii="Consolas" w:eastAsia="宋体" w:hAnsi="Consolas" w:cs="Consolas"/>
+          <w:color w:val="000000"/>
+          <w:kern w:val="0"/>
+          <w:sz w:val="23"/>
+          <w:szCs w:val="23"/>
+        </w:rPr>
+      </w:pPr>
+      <w:r>
+        <w:rPr>
+          <w:rFonts w:ascii="Consolas" w:eastAsia="宋体" w:hAnsi="Consolas" w:cs="Consolas"/>
+          <w:color w:val="000000"/>
+          <w:kern w:val="0"/>
+          <w:sz w:val="23"/>
+          <w:szCs w:val="23"/>
+        </w:rPr>
+        <w:t xml:space="preserve">        </w:t>
+      </w:r>
+      <w:r>
+        <w:rPr>
+          <w:rFonts w:ascii="Consolas" w:eastAsia="宋体" w:hAnsi="Consolas" w:cs="Consolas"/>
+          <w:color w:val="3F7F7F"/>
+          <w:kern w:val="0"/>
+          <w:sz w:val="23"/>
+          <w:szCs w:val="23"/>
+        </w:rPr>
+        <w:t>&lt;</w:t>
+      </w:r>
+      <w:proofErr w:type="gramStart"/>
+      <w:r>
+        <w:rPr>
+          <w:rFonts w:ascii="Consolas" w:eastAsia="宋体" w:hAnsi="Consolas" w:cs="Consolas"/>
+          <w:color w:val="3F7F7F"/>
+          <w:kern w:val="0"/>
+          <w:sz w:val="23"/>
+          <w:szCs w:val="23"/>
+        </w:rPr>
+        <w:t>list</w:t>
+      </w:r>
+      <w:proofErr w:type="gramEnd"/>
+      <w:r>
+        <w:rPr>
+          <w:rFonts w:ascii="Consolas" w:eastAsia="宋体" w:hAnsi="Consolas" w:cs="Consolas"/>
+          <w:color w:val="3F7F7F"/>
+          <w:kern w:val="0"/>
+          <w:sz w:val="23"/>
+          <w:szCs w:val="23"/>
+        </w:rPr>
+        <w:t>&gt;</w:t>
+      </w:r>
+    </w:p>
+    <w:p>
+      <w:pPr>
+        <w:widowControl/>
+        <w:pBdr>
+          <w:top w:val="single" w:sz="6" w:space="5" w:color="CCCCCC"/>
+          <w:left w:val="single" w:sz="6" w:space="8" w:color="CCCCCC"/>
+          <w:bottom w:val="single" w:sz="6" w:space="5" w:color="CCCCCC"/>
+          <w:right w:val="single" w:sz="6" w:space="8" w:color="CCCCCC"/>
+        </w:pBdr>
+        <w:shd w:val="clear" w:color="auto" w:fill="F8F8F8"/>
+        <w:tabs>
+          <w:tab w:val="left" w:pos="916"/>
+          <w:tab w:val="left" w:pos="1832"/>
+          <w:tab w:val="left" w:pos="2748"/>
+          <w:tab w:val="left" w:pos="3664"/>
+          <w:tab w:val="left" w:pos="4580"/>
+          <w:tab w:val="left" w:pos="5496"/>
+          <w:tab w:val="left" w:pos="6412"/>
+          <w:tab w:val="left" w:pos="7328"/>
+          <w:tab w:val="left" w:pos="8244"/>
+          <w:tab w:val="left" w:pos="9160"/>
+          <w:tab w:val="left" w:pos="10076"/>
+          <w:tab w:val="left" w:pos="10992"/>
+          <w:tab w:val="left" w:pos="11908"/>
+          <w:tab w:val="left" w:pos="12824"/>
+          <w:tab w:val="left" w:pos="13740"/>
+          <w:tab w:val="left" w:pos="14656"/>
+        </w:tabs>
+        <w:jc w:val="left"/>
+        <w:rPr>
+          <w:rFonts w:ascii="Consolas" w:eastAsia="宋体" w:hAnsi="Consolas" w:cs="Consolas"/>
+          <w:color w:val="000000"/>
+          <w:kern w:val="0"/>
+          <w:sz w:val="23"/>
+          <w:szCs w:val="23"/>
+        </w:rPr>
+      </w:pPr>
+      <w:r>
+        <w:rPr>
+          <w:rFonts w:ascii="Consolas" w:eastAsia="宋体" w:hAnsi="Consolas" w:cs="Consolas"/>
+          <w:color w:val="000000"/>
+          <w:kern w:val="0"/>
+          <w:sz w:val="23"/>
+          <w:szCs w:val="23"/>
+        </w:rPr>
+        <w:t xml:space="preserve">            </w:t>
+      </w:r>
+      <w:r>
+        <w:rPr>
+          <w:rFonts w:ascii="Consolas" w:eastAsia="宋体" w:hAnsi="Consolas" w:cs="Consolas"/>
+          <w:color w:val="3F7F7F"/>
+          <w:kern w:val="0"/>
+          <w:sz w:val="23"/>
+          <w:szCs w:val="23"/>
+        </w:rPr>
+        <w:t>&lt;</w:t>
+      </w:r>
+      <w:proofErr w:type="gramStart"/>
+      <w:r>
+        <w:rPr>
+          <w:rFonts w:ascii="Consolas" w:eastAsia="宋体" w:hAnsi="Consolas" w:cs="Consolas"/>
+          <w:color w:val="3F7F7F"/>
+          <w:kern w:val="0"/>
+          <w:sz w:val="23"/>
+          <w:szCs w:val="23"/>
+        </w:rPr>
+        <w:t>bean</w:t>
+      </w:r>
+      <w:proofErr w:type="gramEnd"/>
+      <w:r>
+        <w:rPr>
+          <w:rFonts w:ascii="Consolas" w:eastAsia="宋体" w:hAnsi="Consolas" w:cs="Consolas"/>
+          <w:color w:val="000000"/>
+          <w:kern w:val="0"/>
+          <w:sz w:val="23"/>
+          <w:szCs w:val="23"/>
+        </w:rPr>
+        <w:t xml:space="preserve"> </w:t>
+      </w:r>
+      <w:r>
+        <w:rPr>
+          <w:rFonts w:ascii="Consolas" w:eastAsia="宋体" w:hAnsi="Consolas" w:cs="Consolas"/>
+          <w:color w:val="7F007F"/>
+          <w:kern w:val="0"/>
+          <w:sz w:val="23"/>
+          <w:szCs w:val="23"/>
+        </w:rPr>
+        <w:t>class</w:t>
+      </w:r>
+      <w:r>
+        <w:rPr>
+          <w:rFonts w:ascii="Consolas" w:eastAsia="宋体" w:hAnsi="Consolas" w:cs="Consolas"/>
+          <w:color w:val="000000"/>
+          <w:kern w:val="0"/>
+          <w:sz w:val="23"/>
+          <w:szCs w:val="23"/>
+        </w:rPr>
+        <w:t>=</w:t>
+      </w:r>
+      <w:r>
+        <w:rPr>
+          <w:rFonts w:ascii="Consolas" w:eastAsia="宋体" w:hAnsi="Consolas" w:cs="Consolas"/>
+          <w:color w:val="2A00FF"/>
+          <w:kern w:val="0"/>
+          <w:sz w:val="23"/>
+          <w:szCs w:val="23"/>
+        </w:rPr>
+        <w:t>"org.springframework.web.servlet.view.BeanNameViewResolver"</w:t>
+      </w:r>
+      <w:r>
+        <w:rPr>
+          <w:rFonts w:ascii="Consolas" w:eastAsia="宋体" w:hAnsi="Consolas" w:cs="Consolas"/>
+          <w:color w:val="3F7F7F"/>
+          <w:kern w:val="0"/>
+          <w:sz w:val="23"/>
+          <w:szCs w:val="23"/>
+        </w:rPr>
+        <w:t>/&gt;</w:t>
+      </w:r>
+    </w:p>
+    <w:p>
+      <w:pPr>
+        <w:widowControl/>
+        <w:pBdr>
+          <w:top w:val="single" w:sz="6" w:space="5" w:color="CCCCCC"/>
+          <w:left w:val="single" w:sz="6" w:space="8" w:color="CCCCCC"/>
+          <w:bottom w:val="single" w:sz="6" w:space="5" w:color="CCCCCC"/>
+          <w:right w:val="single" w:sz="6" w:space="8" w:color="CCCCCC"/>
+        </w:pBdr>
+        <w:shd w:val="clear" w:color="auto" w:fill="F8F8F8"/>
+        <w:tabs>
+          <w:tab w:val="left" w:pos="916"/>
+          <w:tab w:val="left" w:pos="1832"/>
+          <w:tab w:val="left" w:pos="2748"/>
+          <w:tab w:val="left" w:pos="3664"/>
+          <w:tab w:val="left" w:pos="4580"/>
+          <w:tab w:val="left" w:pos="5496"/>
+          <w:tab w:val="left" w:pos="6412"/>
+          <w:tab w:val="left" w:pos="7328"/>
+          <w:tab w:val="left" w:pos="8244"/>
+          <w:tab w:val="left" w:pos="9160"/>
+          <w:tab w:val="left" w:pos="10076"/>
+          <w:tab w:val="left" w:pos="10992"/>
+          <w:tab w:val="left" w:pos="11908"/>
+          <w:tab w:val="left" w:pos="12824"/>
+          <w:tab w:val="left" w:pos="13740"/>
+          <w:tab w:val="left" w:pos="14656"/>
+        </w:tabs>
+        <w:jc w:val="left"/>
+        <w:rPr>
+          <w:rFonts w:ascii="Consolas" w:eastAsia="宋体" w:hAnsi="Consolas" w:cs="Consolas"/>
+          <w:color w:val="000000"/>
+          <w:kern w:val="0"/>
+          <w:sz w:val="23"/>
+          <w:szCs w:val="23"/>
+        </w:rPr>
+      </w:pPr>
+      <w:r>
+        <w:rPr>
+          <w:rFonts w:ascii="Consolas" w:eastAsia="宋体" w:hAnsi="Consolas" w:cs="Consolas"/>
+          <w:color w:val="000000"/>
+          <w:kern w:val="0"/>
+          <w:sz w:val="23"/>
+          <w:szCs w:val="23"/>
+        </w:rPr>
+        <w:t xml:space="preserve">            </w:t>
+      </w:r>
+      <w:r>
+        <w:rPr>
+          <w:rFonts w:ascii="Consolas" w:eastAsia="宋体" w:hAnsi="Consolas" w:cs="Consolas"/>
+          <w:color w:val="3F7F7F"/>
+          <w:kern w:val="0"/>
+          <w:sz w:val="23"/>
+          <w:szCs w:val="23"/>
+        </w:rPr>
+        <w:t>&lt;bean</w:t>
+      </w:r>
+      <w:r>
+        <w:rPr>
+          <w:rFonts w:ascii="Consolas" w:eastAsia="宋体" w:hAnsi="Consolas" w:cs="Consolas"/>
+          <w:color w:val="000000"/>
+          <w:kern w:val="0"/>
+          <w:sz w:val="23"/>
+          <w:szCs w:val="23"/>
+        </w:rPr>
+        <w:t xml:space="preserve"> </w:t>
+      </w:r>
+      <w:r>
+        <w:rPr>
+          <w:rFonts w:ascii="Consolas" w:eastAsia="宋体" w:hAnsi="Consolas" w:cs="Consolas"/>
+          <w:color w:val="7F007F"/>
+          <w:kern w:val="0"/>
+          <w:sz w:val="23"/>
+          <w:szCs w:val="23"/>
+        </w:rPr>
+        <w:t>class</w:t>
+      </w:r>
+      <w:r>
+        <w:rPr>
+          <w:rFonts w:ascii="Consolas" w:eastAsia="宋体" w:hAnsi="Consolas" w:cs="Consolas"/>
+          <w:color w:val="000000"/>
+          <w:kern w:val="0"/>
+          <w:sz w:val="23"/>
+          <w:szCs w:val="23"/>
+        </w:rPr>
+        <w:t>=</w:t>
+      </w:r>
+      <w:r>
+        <w:rPr>
+          <w:rFonts w:ascii="Consolas" w:eastAsia="宋体" w:hAnsi="Consolas" w:cs="Consolas"/>
+          <w:color w:val="2A00FF"/>
+          <w:kern w:val="0"/>
+          <w:sz w:val="23"/>
+          <w:szCs w:val="23"/>
+        </w:rPr>
+        <w:t>"org.springframework.web.servlet.view.InternalResourceViewResolver"</w:t>
+      </w:r>
+      <w:r>
+        <w:rPr>
+          <w:rFonts w:ascii="Consolas" w:eastAsia="宋体" w:hAnsi="Consolas" w:cs="Consolas"/>
+          <w:color w:val="3F7F7F"/>
+          <w:kern w:val="0"/>
+          <w:sz w:val="23"/>
+          <w:szCs w:val="23"/>
+        </w:rPr>
+        <w:t>&gt;</w:t>
+      </w:r>
+    </w:p>
+    <w:p>
+      <w:pPr>
+        <w:widowControl/>
+        <w:pBdr>
+          <w:top w:val="single" w:sz="6" w:space="5" w:color="CCCCCC"/>
+          <w:left w:val="single" w:sz="6" w:space="8" w:color="CCCCCC"/>
+          <w:bottom w:val="single" w:sz="6" w:space="5" w:color="CCCCCC"/>
+          <w:right w:val="single" w:sz="6" w:space="8" w:color="CCCCCC"/>
+        </w:pBdr>
+        <w:shd w:val="clear" w:color="auto" w:fill="F8F8F8"/>
+        <w:tabs>
+          <w:tab w:val="left" w:pos="916"/>
+          <w:tab w:val="left" w:pos="1832"/>
+          <w:tab w:val="left" w:pos="2748"/>
+          <w:tab w:val="left" w:pos="3664"/>
+          <w:tab w:val="left" w:pos="4580"/>
+          <w:tab w:val="left" w:pos="5496"/>
+          <w:tab w:val="left" w:pos="6412"/>
+          <w:tab w:val="left" w:pos="7328"/>
+          <w:tab w:val="left" w:pos="8244"/>
+          <w:tab w:val="left" w:pos="9160"/>
+          <w:tab w:val="left" w:pos="10076"/>
+          <w:tab w:val="left" w:pos="10992"/>
+          <w:tab w:val="left" w:pos="11908"/>
+          <w:tab w:val="left" w:pos="12824"/>
+          <w:tab w:val="left" w:pos="13740"/>
+          <w:tab w:val="left" w:pos="14656"/>
+        </w:tabs>
+        <w:jc w:val="left"/>
+        <w:rPr>
+          <w:rFonts w:ascii="Consolas" w:eastAsia="宋体" w:hAnsi="Consolas" w:cs="Consolas"/>
+          <w:color w:val="000000"/>
+          <w:kern w:val="0"/>
+          <w:sz w:val="23"/>
+          <w:szCs w:val="23"/>
+        </w:rPr>
+      </w:pPr>
+      <w:r>
+        <w:rPr>
+          <w:rFonts w:ascii="Consolas" w:eastAsia="宋体" w:hAnsi="Consolas" w:cs="Consolas"/>
+          <w:color w:val="000000"/>
+          <w:kern w:val="0"/>
+          <w:sz w:val="23"/>
+          <w:szCs w:val="23"/>
+        </w:rPr>
+        <w:t xml:space="preserve">                </w:t>
+      </w:r>
+      <w:r>
+        <w:rPr>
+          <w:rFonts w:ascii="Consolas" w:eastAsia="宋体" w:hAnsi="Consolas" w:cs="Consolas"/>
+          <w:color w:val="3F7F7F"/>
+          <w:kern w:val="0"/>
+          <w:sz w:val="23"/>
+          <w:szCs w:val="23"/>
+        </w:rPr>
+        <w:t>&lt;property</w:t>
+      </w:r>
+      <w:r>
+        <w:rPr>
+          <w:rFonts w:ascii="Consolas" w:eastAsia="宋体" w:hAnsi="Consolas" w:cs="Consolas"/>
+          <w:color w:val="000000"/>
+          <w:kern w:val="0"/>
+          <w:sz w:val="23"/>
+          <w:szCs w:val="23"/>
+        </w:rPr>
+        <w:t xml:space="preserve"> </w:t>
+      </w:r>
+      <w:r>
+        <w:rPr>
+          <w:rFonts w:ascii="Consolas" w:eastAsia="宋体" w:hAnsi="Consolas" w:cs="Consolas"/>
+          <w:color w:val="7F007F"/>
+          <w:kern w:val="0"/>
+          <w:sz w:val="23"/>
+          <w:szCs w:val="23"/>
+        </w:rPr>
+        <w:t>name</w:t>
+      </w:r>
+      <w:r>
+        <w:rPr>
+          <w:rFonts w:ascii="Consolas" w:eastAsia="宋体" w:hAnsi="Consolas" w:cs="Consolas"/>
+          <w:color w:val="000000"/>
+          <w:kern w:val="0"/>
+          <w:sz w:val="23"/>
+          <w:szCs w:val="23"/>
+        </w:rPr>
+        <w:t>=</w:t>
+      </w:r>
+      <w:r>
+        <w:rPr>
+          <w:rFonts w:ascii="Consolas" w:eastAsia="宋体" w:hAnsi="Consolas" w:cs="Consolas"/>
+          <w:color w:val="2A00FF"/>
+          <w:kern w:val="0"/>
+          <w:sz w:val="23"/>
+          <w:szCs w:val="23"/>
+        </w:rPr>
+        <w:t>"prefix"</w:t>
+      </w:r>
+      <w:r>
+        <w:rPr>
+          <w:rFonts w:ascii="Consolas" w:eastAsia="宋体" w:hAnsi="Consolas" w:cs="Consolas"/>
+          <w:color w:val="000000"/>
+          <w:kern w:val="0"/>
+          <w:sz w:val="23"/>
+          <w:szCs w:val="23"/>
+        </w:rPr>
+        <w:t xml:space="preserve"> </w:t>
+      </w:r>
+      <w:r>
+        <w:rPr>
+          <w:rFonts w:ascii="Consolas" w:eastAsia="宋体" w:hAnsi="Consolas" w:cs="Consolas"/>
+          <w:color w:val="7F007F"/>
+          <w:kern w:val="0"/>
+          <w:sz w:val="23"/>
+          <w:szCs w:val="23"/>
+        </w:rPr>
+        <w:t>value</w:t>
+      </w:r>
+      <w:r>
+        <w:rPr>
+          <w:rFonts w:ascii="Consolas" w:eastAsia="宋体" w:hAnsi="Consolas" w:cs="Consolas"/>
+          <w:color w:val="000000"/>
+          <w:kern w:val="0"/>
+          <w:sz w:val="23"/>
+          <w:szCs w:val="23"/>
+        </w:rPr>
+        <w:t>=</w:t>
+      </w:r>
+      <w:r>
+        <w:rPr>
+          <w:rFonts w:ascii="Consolas" w:eastAsia="宋体" w:hAnsi="Consolas" w:cs="Consolas"/>
+          <w:color w:val="2A00FF"/>
+          <w:kern w:val="0"/>
+          <w:sz w:val="23"/>
+          <w:szCs w:val="23"/>
+        </w:rPr>
+        <w:t>"/WEB-INF/</w:t>
+      </w:r>
+      <w:proofErr w:type="spellStart"/>
+      <w:r>
+        <w:rPr>
+          <w:rFonts w:ascii="Consolas" w:eastAsia="宋体" w:hAnsi="Consolas" w:cs="Consolas"/>
+          <w:color w:val="2A00FF"/>
+          <w:kern w:val="0"/>
+          <w:sz w:val="23"/>
+          <w:szCs w:val="23"/>
+        </w:rPr>
+        <w:t>jsp</w:t>
+      </w:r>
+      <w:proofErr w:type="spellEnd"/>
+      <w:r>
+        <w:rPr>
+          <w:rFonts w:ascii="Consolas" w:eastAsia="宋体" w:hAnsi="Consolas" w:cs="Consolas"/>
+          <w:color w:val="2A00FF"/>
+          <w:kern w:val="0"/>
+          <w:sz w:val="23"/>
+          <w:szCs w:val="23"/>
+        </w:rPr>
+        <w:t>/"</w:t>
+      </w:r>
+      <w:r>
+        <w:rPr>
+          <w:rFonts w:ascii="Consolas" w:eastAsia="宋体" w:hAnsi="Consolas" w:cs="Consolas"/>
+          <w:color w:val="3F7F7F"/>
+          <w:kern w:val="0"/>
+          <w:sz w:val="23"/>
+          <w:szCs w:val="23"/>
+        </w:rPr>
+        <w:t>/&gt;</w:t>
+      </w:r>
+    </w:p>
+    <w:p>
+      <w:pPr>
+        <w:widowControl/>
+        <w:pBdr>
+          <w:top w:val="single" w:sz="6" w:space="5" w:color="CCCCCC"/>
+          <w:left w:val="single" w:sz="6" w:space="8" w:color="CCCCCC"/>
+          <w:bottom w:val="single" w:sz="6" w:space="5" w:color="CCCCCC"/>
+          <w:right w:val="single" w:sz="6" w:space="8" w:color="CCCCCC"/>
+        </w:pBdr>
+        <w:shd w:val="clear" w:color="auto" w:fill="F8F8F8"/>
+        <w:tabs>
+          <w:tab w:val="left" w:pos="916"/>
+          <w:tab w:val="left" w:pos="1832"/>
+          <w:tab w:val="left" w:pos="2748"/>
+          <w:tab w:val="left" w:pos="3664"/>
+          <w:tab w:val="left" w:pos="4580"/>
+          <w:tab w:val="left" w:pos="5496"/>
+          <w:tab w:val="left" w:pos="6412"/>
+          <w:tab w:val="left" w:pos="7328"/>
+          <w:tab w:val="left" w:pos="8244"/>
+          <w:tab w:val="left" w:pos="9160"/>
+          <w:tab w:val="left" w:pos="10076"/>
+          <w:tab w:val="left" w:pos="10992"/>
+          <w:tab w:val="left" w:pos="11908"/>
+          <w:tab w:val="left" w:pos="12824"/>
+          <w:tab w:val="left" w:pos="13740"/>
+          <w:tab w:val="left" w:pos="14656"/>
+        </w:tabs>
+        <w:jc w:val="left"/>
+        <w:rPr>
+          <w:rFonts w:ascii="Consolas" w:eastAsia="宋体" w:hAnsi="Consolas" w:cs="Consolas"/>
+          <w:color w:val="000000"/>
+          <w:kern w:val="0"/>
+          <w:sz w:val="23"/>
+          <w:szCs w:val="23"/>
+        </w:rPr>
+      </w:pPr>
+      <w:r>
+        <w:rPr>
+          <w:rFonts w:ascii="Consolas" w:eastAsia="宋体" w:hAnsi="Consolas" w:cs="Consolas"/>
+          <w:color w:val="000000"/>
+          <w:kern w:val="0"/>
+          <w:sz w:val="23"/>
+          <w:szCs w:val="23"/>
+        </w:rPr>
+        <w:lastRenderedPageBreak/>
+        <w:t xml:space="preserve">                </w:t>
+      </w:r>
+      <w:r>
+        <w:rPr>
+          <w:rFonts w:ascii="Consolas" w:eastAsia="宋体" w:hAnsi="Consolas" w:cs="Consolas"/>
+          <w:color w:val="3F7F7F"/>
+          <w:kern w:val="0"/>
+          <w:sz w:val="23"/>
+          <w:szCs w:val="23"/>
+        </w:rPr>
+        <w:t>&lt;property</w:t>
+      </w:r>
+      <w:r>
+        <w:rPr>
+          <w:rFonts w:ascii="Consolas" w:eastAsia="宋体" w:hAnsi="Consolas" w:cs="Consolas"/>
+          <w:color w:val="000000"/>
+          <w:kern w:val="0"/>
+          <w:sz w:val="23"/>
+          <w:szCs w:val="23"/>
+        </w:rPr>
+        <w:t xml:space="preserve"> </w:t>
+      </w:r>
+      <w:r>
+        <w:rPr>
+          <w:rFonts w:ascii="Consolas" w:eastAsia="宋体" w:hAnsi="Consolas" w:cs="Consolas"/>
+          <w:color w:val="7F007F"/>
+          <w:kern w:val="0"/>
+          <w:sz w:val="23"/>
+          <w:szCs w:val="23"/>
+        </w:rPr>
+        <w:t>name</w:t>
+      </w:r>
+      <w:r>
+        <w:rPr>
+          <w:rFonts w:ascii="Consolas" w:eastAsia="宋体" w:hAnsi="Consolas" w:cs="Consolas"/>
+          <w:color w:val="000000"/>
+          <w:kern w:val="0"/>
+          <w:sz w:val="23"/>
+          <w:szCs w:val="23"/>
+        </w:rPr>
+        <w:t>=</w:t>
+      </w:r>
+      <w:r>
+        <w:rPr>
+          <w:rFonts w:ascii="Consolas" w:eastAsia="宋体" w:hAnsi="Consolas" w:cs="Consolas"/>
+          <w:color w:val="2A00FF"/>
+          <w:kern w:val="0"/>
+          <w:sz w:val="23"/>
+          <w:szCs w:val="23"/>
+        </w:rPr>
+        <w:t>"suffix"</w:t>
+      </w:r>
+      <w:r>
+        <w:rPr>
+          <w:rFonts w:ascii="Consolas" w:eastAsia="宋体" w:hAnsi="Consolas" w:cs="Consolas"/>
+          <w:color w:val="000000"/>
+          <w:kern w:val="0"/>
+          <w:sz w:val="23"/>
+          <w:szCs w:val="23"/>
+        </w:rPr>
+        <w:t xml:space="preserve"> </w:t>
+      </w:r>
+      <w:r>
+        <w:rPr>
+          <w:rFonts w:ascii="Consolas" w:eastAsia="宋体" w:hAnsi="Consolas" w:cs="Consolas"/>
+          <w:color w:val="7F007F"/>
+          <w:kern w:val="0"/>
+          <w:sz w:val="23"/>
+          <w:szCs w:val="23"/>
+        </w:rPr>
+        <w:t>value</w:t>
+      </w:r>
+      <w:r>
+        <w:rPr>
+          <w:rFonts w:ascii="Consolas" w:eastAsia="宋体" w:hAnsi="Consolas" w:cs="Consolas"/>
+          <w:color w:val="000000"/>
+          <w:kern w:val="0"/>
+          <w:sz w:val="23"/>
+          <w:szCs w:val="23"/>
+        </w:rPr>
+        <w:t>=</w:t>
+      </w:r>
+      <w:r>
+        <w:rPr>
+          <w:rFonts w:ascii="Consolas" w:eastAsia="宋体" w:hAnsi="Consolas" w:cs="Consolas"/>
+          <w:color w:val="2A00FF"/>
+          <w:kern w:val="0"/>
+          <w:sz w:val="23"/>
+          <w:szCs w:val="23"/>
+        </w:rPr>
+        <w:t>".</w:t>
+      </w:r>
+      <w:proofErr w:type="spellStart"/>
+      <w:r>
+        <w:rPr>
+          <w:rFonts w:ascii="Consolas" w:eastAsia="宋体" w:hAnsi="Consolas" w:cs="Consolas"/>
+          <w:color w:val="2A00FF"/>
+          <w:kern w:val="0"/>
+          <w:sz w:val="23"/>
+          <w:szCs w:val="23"/>
+        </w:rPr>
+        <w:t>jsp</w:t>
+      </w:r>
+      <w:proofErr w:type="spellEnd"/>
+      <w:r>
+        <w:rPr>
+          <w:rFonts w:ascii="Consolas" w:eastAsia="宋体" w:hAnsi="Consolas" w:cs="Consolas"/>
+          <w:color w:val="2A00FF"/>
+          <w:kern w:val="0"/>
+          <w:sz w:val="23"/>
+          <w:szCs w:val="23"/>
+        </w:rPr>
+        <w:t>"</w:t>
+      </w:r>
+      <w:r>
+        <w:rPr>
+          <w:rFonts w:ascii="Consolas" w:eastAsia="宋体" w:hAnsi="Consolas" w:cs="Consolas"/>
+          <w:color w:val="3F7F7F"/>
+          <w:kern w:val="0"/>
+          <w:sz w:val="23"/>
+          <w:szCs w:val="23"/>
+        </w:rPr>
+        <w:t>/&gt;</w:t>
+      </w:r>
+    </w:p>
+    <w:p>
+      <w:pPr>
+        <w:widowControl/>
+        <w:pBdr>
+          <w:top w:val="single" w:sz="6" w:space="5" w:color="CCCCCC"/>
+          <w:left w:val="single" w:sz="6" w:space="8" w:color="CCCCCC"/>
+          <w:bottom w:val="single" w:sz="6" w:space="5" w:color="CCCCCC"/>
+          <w:right w:val="single" w:sz="6" w:space="8" w:color="CCCCCC"/>
+        </w:pBdr>
+        <w:shd w:val="clear" w:color="auto" w:fill="F8F8F8"/>
+        <w:tabs>
+          <w:tab w:val="left" w:pos="916"/>
+          <w:tab w:val="left" w:pos="1832"/>
+          <w:tab w:val="left" w:pos="2748"/>
+          <w:tab w:val="left" w:pos="3664"/>
+          <w:tab w:val="left" w:pos="4580"/>
+          <w:tab w:val="left" w:pos="5496"/>
+          <w:tab w:val="left" w:pos="6412"/>
+          <w:tab w:val="left" w:pos="7328"/>
+          <w:tab w:val="left" w:pos="8244"/>
+          <w:tab w:val="left" w:pos="9160"/>
+          <w:tab w:val="left" w:pos="10076"/>
+          <w:tab w:val="left" w:pos="10992"/>
+          <w:tab w:val="left" w:pos="11908"/>
+          <w:tab w:val="left" w:pos="12824"/>
+          <w:tab w:val="left" w:pos="13740"/>
+          <w:tab w:val="left" w:pos="14656"/>
+        </w:tabs>
+        <w:jc w:val="left"/>
+        <w:rPr>
+          <w:rFonts w:ascii="Consolas" w:eastAsia="宋体" w:hAnsi="Consolas" w:cs="Consolas"/>
+          <w:color w:val="000000"/>
+          <w:kern w:val="0"/>
+          <w:sz w:val="23"/>
+          <w:szCs w:val="23"/>
+        </w:rPr>
+      </w:pPr>
+      <w:r>
+        <w:rPr>
+          <w:rFonts w:ascii="Consolas" w:eastAsia="宋体" w:hAnsi="Consolas" w:cs="Consolas"/>
+          <w:color w:val="000000"/>
+          <w:kern w:val="0"/>
+          <w:sz w:val="23"/>
+          <w:szCs w:val="23"/>
+        </w:rPr>
+        <w:t xml:space="preserve">            </w:t>
+      </w:r>
+      <w:r>
+        <w:rPr>
+          <w:rFonts w:ascii="Consolas" w:eastAsia="宋体" w:hAnsi="Consolas" w:cs="Consolas"/>
+          <w:color w:val="3F7F7F"/>
+          <w:kern w:val="0"/>
+          <w:sz w:val="23"/>
+          <w:szCs w:val="23"/>
+        </w:rPr>
+        <w:t>&lt;/bean&gt;</w:t>
+      </w:r>
+    </w:p>
+    <w:p>
+      <w:pPr>
+        <w:widowControl/>
+        <w:pBdr>
+          <w:top w:val="single" w:sz="6" w:space="5" w:color="CCCCCC"/>
+          <w:left w:val="single" w:sz="6" w:space="8" w:color="CCCCCC"/>
+          <w:bottom w:val="single" w:sz="6" w:space="5" w:color="CCCCCC"/>
+          <w:right w:val="single" w:sz="6" w:space="8" w:color="CCCCCC"/>
+        </w:pBdr>
+        <w:shd w:val="clear" w:color="auto" w:fill="F8F8F8"/>
+        <w:tabs>
+          <w:tab w:val="left" w:pos="916"/>
+          <w:tab w:val="left" w:pos="1832"/>
+          <w:tab w:val="left" w:pos="2748"/>
+          <w:tab w:val="left" w:pos="3664"/>
+          <w:tab w:val="left" w:pos="4580"/>
+          <w:tab w:val="left" w:pos="5496"/>
+          <w:tab w:val="left" w:pos="6412"/>
+          <w:tab w:val="left" w:pos="7328"/>
+          <w:tab w:val="left" w:pos="8244"/>
+          <w:tab w:val="left" w:pos="9160"/>
+          <w:tab w:val="left" w:pos="10076"/>
+          <w:tab w:val="left" w:pos="10992"/>
+          <w:tab w:val="left" w:pos="11908"/>
+          <w:tab w:val="left" w:pos="12824"/>
+          <w:tab w:val="left" w:pos="13740"/>
+          <w:tab w:val="left" w:pos="14656"/>
+        </w:tabs>
+        <w:jc w:val="left"/>
+        <w:rPr>
+          <w:rFonts w:ascii="Consolas" w:eastAsia="宋体" w:hAnsi="Consolas" w:cs="Consolas"/>
+          <w:color w:val="000000"/>
+          <w:kern w:val="0"/>
+          <w:sz w:val="23"/>
+          <w:szCs w:val="23"/>
+        </w:rPr>
+      </w:pPr>
+      <w:r>
+        <w:rPr>
+          <w:rFonts w:ascii="Consolas" w:eastAsia="宋体" w:hAnsi="Consolas" w:cs="Consolas"/>
+          <w:color w:val="000000"/>
+          <w:kern w:val="0"/>
+          <w:sz w:val="23"/>
+          <w:szCs w:val="23"/>
+        </w:rPr>
+        <w:t xml:space="preserve">        </w:t>
+      </w:r>
+      <w:r>
+        <w:rPr>
+          <w:rFonts w:ascii="Consolas" w:eastAsia="宋体" w:hAnsi="Consolas" w:cs="Consolas"/>
+          <w:color w:val="3F7F7F"/>
+          <w:kern w:val="0"/>
+          <w:sz w:val="23"/>
+          <w:szCs w:val="23"/>
+        </w:rPr>
+        <w:t>&lt;/list&gt;</w:t>
+      </w:r>
+    </w:p>
+    <w:p>
+      <w:pPr>
+        <w:widowControl/>
+        <w:pBdr>
+          <w:top w:val="single" w:sz="6" w:space="5" w:color="CCCCCC"/>
+          <w:left w:val="single" w:sz="6" w:space="8" w:color="CCCCCC"/>
+          <w:bottom w:val="single" w:sz="6" w:space="5" w:color="CCCCCC"/>
+          <w:right w:val="single" w:sz="6" w:space="8" w:color="CCCCCC"/>
+        </w:pBdr>
+        <w:shd w:val="clear" w:color="auto" w:fill="F8F8F8"/>
+        <w:tabs>
+          <w:tab w:val="left" w:pos="916"/>
+          <w:tab w:val="left" w:pos="1832"/>
+          <w:tab w:val="left" w:pos="2748"/>
+          <w:tab w:val="left" w:pos="3664"/>
+          <w:tab w:val="left" w:pos="4580"/>
+          <w:tab w:val="left" w:pos="5496"/>
+          <w:tab w:val="left" w:pos="6412"/>
+          <w:tab w:val="left" w:pos="7328"/>
+          <w:tab w:val="left" w:pos="8244"/>
+          <w:tab w:val="left" w:pos="9160"/>
+          <w:tab w:val="left" w:pos="10076"/>
+          <w:tab w:val="left" w:pos="10992"/>
+          <w:tab w:val="left" w:pos="11908"/>
+          <w:tab w:val="left" w:pos="12824"/>
+          <w:tab w:val="left" w:pos="13740"/>
+          <w:tab w:val="left" w:pos="14656"/>
+        </w:tabs>
+        <w:jc w:val="left"/>
+        <w:rPr>
+          <w:rFonts w:ascii="Consolas" w:eastAsia="宋体" w:hAnsi="Consolas" w:cs="Consolas"/>
+          <w:color w:val="000000"/>
+          <w:kern w:val="0"/>
+          <w:sz w:val="23"/>
+          <w:szCs w:val="23"/>
+        </w:rPr>
+      </w:pPr>
+      <w:r>
+        <w:rPr>
+          <w:rFonts w:ascii="Consolas" w:eastAsia="宋体" w:hAnsi="Consolas" w:cs="Consolas"/>
+          <w:color w:val="000000"/>
+          <w:kern w:val="0"/>
+          <w:sz w:val="23"/>
+          <w:szCs w:val="23"/>
+        </w:rPr>
+        <w:t xml:space="preserve">    </w:t>
+      </w:r>
+      <w:r>
+        <w:rPr>
+          <w:rFonts w:ascii="Consolas" w:eastAsia="宋体" w:hAnsi="Consolas" w:cs="Consolas"/>
+          <w:color w:val="3F7F7F"/>
+          <w:kern w:val="0"/>
+          <w:sz w:val="23"/>
+          <w:szCs w:val="23"/>
+        </w:rPr>
+        <w:t>&lt;/property&gt;</w:t>
+      </w:r>
+    </w:p>
+    <w:p>
+      <w:pPr>
+        <w:widowControl/>
+        <w:pBdr>
+          <w:top w:val="single" w:sz="6" w:space="5" w:color="CCCCCC"/>
+          <w:left w:val="single" w:sz="6" w:space="8" w:color="CCCCCC"/>
+          <w:bottom w:val="single" w:sz="6" w:space="5" w:color="CCCCCC"/>
+          <w:right w:val="single" w:sz="6" w:space="8" w:color="CCCCCC"/>
+        </w:pBdr>
+        <w:shd w:val="clear" w:color="auto" w:fill="F8F8F8"/>
+        <w:tabs>
+          <w:tab w:val="left" w:pos="916"/>
+          <w:tab w:val="left" w:pos="1832"/>
+          <w:tab w:val="left" w:pos="2748"/>
+          <w:tab w:val="left" w:pos="3664"/>
+          <w:tab w:val="left" w:pos="4580"/>
+          <w:tab w:val="left" w:pos="5496"/>
+          <w:tab w:val="left" w:pos="6412"/>
+          <w:tab w:val="left" w:pos="7328"/>
+          <w:tab w:val="left" w:pos="8244"/>
+          <w:tab w:val="left" w:pos="9160"/>
+          <w:tab w:val="left" w:pos="10076"/>
+          <w:tab w:val="left" w:pos="10992"/>
+          <w:tab w:val="left" w:pos="11908"/>
+          <w:tab w:val="left" w:pos="12824"/>
+          <w:tab w:val="left" w:pos="13740"/>
+          <w:tab w:val="left" w:pos="14656"/>
+        </w:tabs>
+        <w:jc w:val="left"/>
+        <w:rPr>
+          <w:rFonts w:ascii="Consolas" w:eastAsia="宋体" w:hAnsi="Consolas" w:cs="Consolas"/>
+          <w:color w:val="000000"/>
+          <w:kern w:val="0"/>
+          <w:sz w:val="23"/>
+          <w:szCs w:val="23"/>
+        </w:rPr>
+      </w:pPr>
+      <w:r>
+        <w:rPr>
+          <w:rFonts w:ascii="Consolas" w:eastAsia="宋体" w:hAnsi="Consolas" w:cs="Consolas"/>
+          <w:color w:val="000000"/>
+          <w:kern w:val="0"/>
+          <w:sz w:val="23"/>
+          <w:szCs w:val="23"/>
+        </w:rPr>
+        <w:t xml:space="preserve">    </w:t>
+      </w:r>
+      <w:r>
+        <w:rPr>
+          <w:rFonts w:ascii="Consolas" w:eastAsia="宋体" w:hAnsi="Consolas" w:cs="Consolas"/>
+          <w:color w:val="3F7F7F"/>
+          <w:kern w:val="0"/>
+          <w:sz w:val="23"/>
+          <w:szCs w:val="23"/>
+        </w:rPr>
+        <w:t>&lt;property</w:t>
+      </w:r>
+      <w:r>
+        <w:rPr>
+          <w:rFonts w:ascii="Consolas" w:eastAsia="宋体" w:hAnsi="Consolas" w:cs="Consolas"/>
+          <w:color w:val="000000"/>
+          <w:kern w:val="0"/>
+          <w:sz w:val="23"/>
+          <w:szCs w:val="23"/>
+        </w:rPr>
+        <w:t xml:space="preserve"> </w:t>
+      </w:r>
+      <w:r>
+        <w:rPr>
+          <w:rFonts w:ascii="Consolas" w:eastAsia="宋体" w:hAnsi="Consolas" w:cs="Consolas"/>
+          <w:color w:val="7F007F"/>
+          <w:kern w:val="0"/>
+          <w:sz w:val="23"/>
+          <w:szCs w:val="23"/>
+        </w:rPr>
+        <w:t>name</w:t>
+      </w:r>
+      <w:r>
+        <w:rPr>
+          <w:rFonts w:ascii="Consolas" w:eastAsia="宋体" w:hAnsi="Consolas" w:cs="Consolas"/>
+          <w:color w:val="000000"/>
+          <w:kern w:val="0"/>
+          <w:sz w:val="23"/>
+          <w:szCs w:val="23"/>
+        </w:rPr>
+        <w:t>=</w:t>
+      </w:r>
+      <w:r>
+        <w:rPr>
+          <w:rFonts w:ascii="Consolas" w:eastAsia="宋体" w:hAnsi="Consolas" w:cs="Consolas"/>
+          <w:color w:val="2A00FF"/>
+          <w:kern w:val="0"/>
+          <w:sz w:val="23"/>
+          <w:szCs w:val="23"/>
+        </w:rPr>
+        <w:t>"</w:t>
+      </w:r>
+      <w:proofErr w:type="spellStart"/>
+      <w:r>
+        <w:rPr>
+          <w:rFonts w:ascii="Consolas" w:eastAsia="宋体" w:hAnsi="Consolas" w:cs="Consolas"/>
+          <w:color w:val="2A00FF"/>
+          <w:kern w:val="0"/>
+          <w:sz w:val="23"/>
+          <w:szCs w:val="23"/>
+        </w:rPr>
+        <w:t>defaultViews</w:t>
+      </w:r>
+      <w:proofErr w:type="spellEnd"/>
+      <w:r>
+        <w:rPr>
+          <w:rFonts w:ascii="Consolas" w:eastAsia="宋体" w:hAnsi="Consolas" w:cs="Consolas"/>
+          <w:color w:val="2A00FF"/>
+          <w:kern w:val="0"/>
+          <w:sz w:val="23"/>
+          <w:szCs w:val="23"/>
+        </w:rPr>
+        <w:t>"</w:t>
+      </w:r>
+      <w:r>
+        <w:rPr>
+          <w:rFonts w:ascii="Consolas" w:eastAsia="宋体" w:hAnsi="Consolas" w:cs="Consolas"/>
+          <w:color w:val="3F7F7F"/>
+          <w:kern w:val="0"/>
+          <w:sz w:val="23"/>
+          <w:szCs w:val="23"/>
+        </w:rPr>
+        <w:t>&gt;</w:t>
+      </w:r>
+    </w:p>
+    <w:p>
+      <w:pPr>
+        <w:widowControl/>
+        <w:pBdr>
+          <w:top w:val="single" w:sz="6" w:space="5" w:color="CCCCCC"/>
+          <w:left w:val="single" w:sz="6" w:space="8" w:color="CCCCCC"/>
+          <w:bottom w:val="single" w:sz="6" w:space="5" w:color="CCCCCC"/>
+          <w:right w:val="single" w:sz="6" w:space="8" w:color="CCCCCC"/>
+        </w:pBdr>
+        <w:shd w:val="clear" w:color="auto" w:fill="F8F8F8"/>
+        <w:tabs>
+          <w:tab w:val="left" w:pos="916"/>
+          <w:tab w:val="left" w:pos="1832"/>
+          <w:tab w:val="left" w:pos="2748"/>
+          <w:tab w:val="left" w:pos="3664"/>
+          <w:tab w:val="left" w:pos="4580"/>
+          <w:tab w:val="left" w:pos="5496"/>
+          <w:tab w:val="left" w:pos="6412"/>
+          <w:tab w:val="left" w:pos="7328"/>
+          <w:tab w:val="left" w:pos="8244"/>
+          <w:tab w:val="left" w:pos="9160"/>
+          <w:tab w:val="left" w:pos="10076"/>
+          <w:tab w:val="left" w:pos="10992"/>
+          <w:tab w:val="left" w:pos="11908"/>
+          <w:tab w:val="left" w:pos="12824"/>
+          <w:tab w:val="left" w:pos="13740"/>
+          <w:tab w:val="left" w:pos="14656"/>
+        </w:tabs>
+        <w:jc w:val="left"/>
+        <w:rPr>
+          <w:rFonts w:ascii="Consolas" w:eastAsia="宋体" w:hAnsi="Consolas" w:cs="Consolas"/>
+          <w:color w:val="000000"/>
+          <w:kern w:val="0"/>
+          <w:sz w:val="23"/>
+          <w:szCs w:val="23"/>
+        </w:rPr>
+      </w:pPr>
+      <w:r>
+        <w:rPr>
+          <w:rFonts w:ascii="Consolas" w:eastAsia="宋体" w:hAnsi="Consolas" w:cs="Consolas"/>
+          <w:color w:val="000000"/>
+          <w:kern w:val="0"/>
+          <w:sz w:val="23"/>
+          <w:szCs w:val="23"/>
+        </w:rPr>
+        <w:t xml:space="preserve">        </w:t>
+      </w:r>
+      <w:r>
+        <w:rPr>
+          <w:rFonts w:ascii="Consolas" w:eastAsia="宋体" w:hAnsi="Consolas" w:cs="Consolas"/>
+          <w:color w:val="3F7F7F"/>
+          <w:kern w:val="0"/>
+          <w:sz w:val="23"/>
+          <w:szCs w:val="23"/>
+        </w:rPr>
+        <w:t>&lt;</w:t>
+      </w:r>
+      <w:proofErr w:type="gramStart"/>
+      <w:r>
+        <w:rPr>
+          <w:rFonts w:ascii="Consolas" w:eastAsia="宋体" w:hAnsi="Consolas" w:cs="Consolas"/>
+          <w:color w:val="3F7F7F"/>
+          <w:kern w:val="0"/>
+          <w:sz w:val="23"/>
+          <w:szCs w:val="23"/>
+        </w:rPr>
+        <w:t>list</w:t>
+      </w:r>
+      <w:proofErr w:type="gramEnd"/>
+      <w:r>
+        <w:rPr>
+          <w:rFonts w:ascii="Consolas" w:eastAsia="宋体" w:hAnsi="Consolas" w:cs="Consolas"/>
+          <w:color w:val="3F7F7F"/>
+          <w:kern w:val="0"/>
+          <w:sz w:val="23"/>
+          <w:szCs w:val="23"/>
+        </w:rPr>
+        <w:t>&gt;</w:t>
+      </w:r>
+    </w:p>
+    <w:p>
+      <w:pPr>
+        <w:widowControl/>
+        <w:pBdr>
+          <w:top w:val="single" w:sz="6" w:space="5" w:color="CCCCCC"/>
+          <w:left w:val="single" w:sz="6" w:space="8" w:color="CCCCCC"/>
+          <w:bottom w:val="single" w:sz="6" w:space="5" w:color="CCCCCC"/>
+          <w:right w:val="single" w:sz="6" w:space="8" w:color="CCCCCC"/>
+        </w:pBdr>
+        <w:shd w:val="clear" w:color="auto" w:fill="F8F8F8"/>
+        <w:tabs>
+          <w:tab w:val="left" w:pos="916"/>
+          <w:tab w:val="left" w:pos="1832"/>
+          <w:tab w:val="left" w:pos="2748"/>
+          <w:tab w:val="left" w:pos="3664"/>
+          <w:tab w:val="left" w:pos="4580"/>
+          <w:tab w:val="left" w:pos="5496"/>
+          <w:tab w:val="left" w:pos="6412"/>
+          <w:tab w:val="left" w:pos="7328"/>
+          <w:tab w:val="left" w:pos="8244"/>
+          <w:tab w:val="left" w:pos="9160"/>
+          <w:tab w:val="left" w:pos="10076"/>
+          <w:tab w:val="left" w:pos="10992"/>
+          <w:tab w:val="left" w:pos="11908"/>
+          <w:tab w:val="left" w:pos="12824"/>
+          <w:tab w:val="left" w:pos="13740"/>
+          <w:tab w:val="left" w:pos="14656"/>
+        </w:tabs>
+        <w:jc w:val="left"/>
+        <w:rPr>
+          <w:rFonts w:ascii="Consolas" w:eastAsia="宋体" w:hAnsi="Consolas" w:cs="Consolas"/>
+          <w:color w:val="000000"/>
+          <w:kern w:val="0"/>
+          <w:sz w:val="23"/>
+          <w:szCs w:val="23"/>
+        </w:rPr>
+      </w:pPr>
+      <w:r>
+        <w:rPr>
+          <w:rFonts w:ascii="Consolas" w:eastAsia="宋体" w:hAnsi="Consolas" w:cs="Consolas"/>
+          <w:color w:val="000000"/>
+          <w:kern w:val="0"/>
+          <w:sz w:val="23"/>
+          <w:szCs w:val="23"/>
+        </w:rPr>
+        <w:t xml:space="preserve">            </w:t>
+      </w:r>
+      <w:r>
+        <w:rPr>
+          <w:rFonts w:ascii="Consolas" w:eastAsia="宋体" w:hAnsi="Consolas" w:cs="Consolas"/>
+          <w:color w:val="3F7F7F"/>
+          <w:kern w:val="0"/>
+          <w:sz w:val="23"/>
+          <w:szCs w:val="23"/>
+        </w:rPr>
+        <w:t>&lt;bean</w:t>
+      </w:r>
+      <w:r>
+        <w:rPr>
+          <w:rFonts w:ascii="Consolas" w:eastAsia="宋体" w:hAnsi="Consolas" w:cs="Consolas"/>
+          <w:color w:val="000000"/>
+          <w:kern w:val="0"/>
+          <w:sz w:val="23"/>
+          <w:szCs w:val="23"/>
+        </w:rPr>
+        <w:t xml:space="preserve"> </w:t>
+      </w:r>
+      <w:r>
+        <w:rPr>
+          <w:rFonts w:ascii="Consolas" w:eastAsia="宋体" w:hAnsi="Consolas" w:cs="Consolas"/>
+          <w:color w:val="7F007F"/>
+          <w:kern w:val="0"/>
+          <w:sz w:val="23"/>
+          <w:szCs w:val="23"/>
+        </w:rPr>
+        <w:t>class</w:t>
+      </w:r>
+      <w:r>
+        <w:rPr>
+          <w:rFonts w:ascii="Consolas" w:eastAsia="宋体" w:hAnsi="Consolas" w:cs="Consolas"/>
+          <w:color w:val="000000"/>
+          <w:kern w:val="0"/>
+          <w:sz w:val="23"/>
+          <w:szCs w:val="23"/>
+        </w:rPr>
+        <w:t>=</w:t>
+      </w:r>
+      <w:r>
+        <w:rPr>
+          <w:rFonts w:ascii="Consolas" w:eastAsia="宋体" w:hAnsi="Consolas" w:cs="Consolas"/>
+          <w:color w:val="2A00FF"/>
+          <w:kern w:val="0"/>
+          <w:sz w:val="23"/>
+          <w:szCs w:val="23"/>
+        </w:rPr>
+        <w:t>"org.springframework.web.servlet.view.json.MappingJackson2JsonView"</w:t>
+      </w:r>
+      <w:r>
+        <w:rPr>
+          <w:rFonts w:ascii="Consolas" w:eastAsia="宋体" w:hAnsi="Consolas" w:cs="Consolas"/>
+          <w:color w:val="3F7F7F"/>
+          <w:kern w:val="0"/>
+          <w:sz w:val="23"/>
+          <w:szCs w:val="23"/>
+        </w:rPr>
+        <w:t xml:space="preserve"> /&gt;</w:t>
+      </w:r>
+    </w:p>
+    <w:p>
+      <w:pPr>
+        <w:widowControl/>
+        <w:pBdr>
+          <w:top w:val="single" w:sz="6" w:space="5" w:color="CCCCCC"/>
+          <w:left w:val="single" w:sz="6" w:space="8" w:color="CCCCCC"/>
+          <w:bottom w:val="single" w:sz="6" w:space="5" w:color="CCCCCC"/>
+          <w:right w:val="single" w:sz="6" w:space="8" w:color="CCCCCC"/>
+        </w:pBdr>
+        <w:shd w:val="clear" w:color="auto" w:fill="F8F8F8"/>
+        <w:tabs>
+          <w:tab w:val="left" w:pos="916"/>
+          <w:tab w:val="left" w:pos="1832"/>
+          <w:tab w:val="left" w:pos="2748"/>
+          <w:tab w:val="left" w:pos="3664"/>
+          <w:tab w:val="left" w:pos="4580"/>
+          <w:tab w:val="left" w:pos="5496"/>
+          <w:tab w:val="left" w:pos="6412"/>
+          <w:tab w:val="left" w:pos="7328"/>
+          <w:tab w:val="left" w:pos="8244"/>
+          <w:tab w:val="left" w:pos="9160"/>
+          <w:tab w:val="left" w:pos="10076"/>
+          <w:tab w:val="left" w:pos="10992"/>
+          <w:tab w:val="left" w:pos="11908"/>
+          <w:tab w:val="left" w:pos="12824"/>
+          <w:tab w:val="left" w:pos="13740"/>
+          <w:tab w:val="left" w:pos="14656"/>
+        </w:tabs>
+        <w:jc w:val="left"/>
+        <w:rPr>
+          <w:rFonts w:ascii="Consolas" w:eastAsia="宋体" w:hAnsi="Consolas" w:cs="Consolas"/>
+          <w:color w:val="000000"/>
+          <w:kern w:val="0"/>
+          <w:sz w:val="23"/>
+          <w:szCs w:val="23"/>
+        </w:rPr>
+      </w:pPr>
+      <w:r>
+        <w:rPr>
+          <w:rFonts w:ascii="Consolas" w:eastAsia="宋体" w:hAnsi="Consolas" w:cs="Consolas"/>
+          <w:color w:val="000000"/>
+          <w:kern w:val="0"/>
+          <w:sz w:val="23"/>
+          <w:szCs w:val="23"/>
+        </w:rPr>
+        <w:t xml:space="preserve">        </w:t>
+      </w:r>
+      <w:r>
+        <w:rPr>
+          <w:rFonts w:ascii="Consolas" w:eastAsia="宋体" w:hAnsi="Consolas" w:cs="Consolas"/>
+          <w:color w:val="3F7F7F"/>
+          <w:kern w:val="0"/>
+          <w:sz w:val="23"/>
+          <w:szCs w:val="23"/>
+        </w:rPr>
+        <w:t>&lt;/list&gt;</w:t>
+      </w:r>
+    </w:p>
+    <w:p>
+      <w:pPr>
+        <w:widowControl/>
+        <w:pBdr>
+          <w:top w:val="single" w:sz="6" w:space="5" w:color="CCCCCC"/>
+          <w:left w:val="single" w:sz="6" w:space="8" w:color="CCCCCC"/>
+          <w:bottom w:val="single" w:sz="6" w:space="5" w:color="CCCCCC"/>
+          <w:right w:val="single" w:sz="6" w:space="8" w:color="CCCCCC"/>
+        </w:pBdr>
+        <w:shd w:val="clear" w:color="auto" w:fill="F8F8F8"/>
+        <w:tabs>
+          <w:tab w:val="left" w:pos="916"/>
+          <w:tab w:val="left" w:pos="1832"/>
+          <w:tab w:val="left" w:pos="2748"/>
+          <w:tab w:val="left" w:pos="3664"/>
+          <w:tab w:val="left" w:pos="4580"/>
+          <w:tab w:val="left" w:pos="5496"/>
+          <w:tab w:val="left" w:pos="6412"/>
+          <w:tab w:val="left" w:pos="7328"/>
+          <w:tab w:val="left" w:pos="8244"/>
+          <w:tab w:val="left" w:pos="9160"/>
+          <w:tab w:val="left" w:pos="10076"/>
+          <w:tab w:val="left" w:pos="10992"/>
+          <w:tab w:val="left" w:pos="11908"/>
+          <w:tab w:val="left" w:pos="12824"/>
+          <w:tab w:val="left" w:pos="13740"/>
+          <w:tab w:val="left" w:pos="14656"/>
+        </w:tabs>
+        <w:jc w:val="left"/>
+        <w:rPr>
+          <w:rFonts w:ascii="Consolas" w:eastAsia="宋体" w:hAnsi="Consolas" w:cs="Consolas"/>
+          <w:color w:val="000000"/>
+          <w:kern w:val="0"/>
+          <w:sz w:val="23"/>
+          <w:szCs w:val="23"/>
+        </w:rPr>
+      </w:pPr>
+      <w:r>
+        <w:rPr>
+          <w:rFonts w:ascii="Consolas" w:eastAsia="宋体" w:hAnsi="Consolas" w:cs="Consolas"/>
+          <w:color w:val="000000"/>
+          <w:kern w:val="0"/>
+          <w:sz w:val="23"/>
+          <w:szCs w:val="23"/>
+        </w:rPr>
+        <w:t xml:space="preserve">    </w:t>
+      </w:r>
+      <w:r>
+        <w:rPr>
+          <w:rFonts w:ascii="Consolas" w:eastAsia="宋体" w:hAnsi="Consolas" w:cs="Consolas"/>
+          <w:color w:val="3F7F7F"/>
+          <w:kern w:val="0"/>
+          <w:sz w:val="23"/>
+          <w:szCs w:val="23"/>
+        </w:rPr>
+        <w:t>&lt;/property&gt;</w:t>
+      </w:r>
+    </w:p>
+    <w:p>
+      <w:pPr>
+        <w:widowControl/>
+        <w:pBdr>
+          <w:top w:val="single" w:sz="6" w:space="5" w:color="CCCCCC"/>
+          <w:left w:val="single" w:sz="6" w:space="8" w:color="CCCCCC"/>
+          <w:bottom w:val="single" w:sz="6" w:space="5" w:color="CCCCCC"/>
+          <w:right w:val="single" w:sz="6" w:space="8" w:color="CCCCCC"/>
+        </w:pBdr>
+        <w:shd w:val="clear" w:color="auto" w:fill="F8F8F8"/>
+        <w:tabs>
+          <w:tab w:val="left" w:pos="916"/>
+          <w:tab w:val="left" w:pos="1832"/>
+          <w:tab w:val="left" w:pos="2748"/>
+          <w:tab w:val="left" w:pos="3664"/>
+          <w:tab w:val="left" w:pos="4580"/>
+          <w:tab w:val="left" w:pos="5496"/>
+          <w:tab w:val="left" w:pos="6412"/>
+          <w:tab w:val="left" w:pos="7328"/>
+          <w:tab w:val="left" w:pos="8244"/>
+          <w:tab w:val="left" w:pos="9160"/>
+          <w:tab w:val="left" w:pos="10076"/>
+          <w:tab w:val="left" w:pos="10992"/>
+          <w:tab w:val="left" w:pos="11908"/>
+          <w:tab w:val="left" w:pos="12824"/>
+          <w:tab w:val="left" w:pos="13740"/>
+          <w:tab w:val="left" w:pos="14656"/>
+        </w:tabs>
+        <w:jc w:val="left"/>
+        <w:rPr>
+          <w:rFonts w:ascii="Consolas" w:eastAsia="宋体" w:hAnsi="Consolas" w:cs="Consolas"/>
+          <w:color w:val="000000"/>
+          <w:kern w:val="0"/>
+          <w:sz w:val="23"/>
+          <w:szCs w:val="23"/>
+        </w:rPr>
+      </w:pPr>
+      <w:r>
+        <w:rPr>
+          <w:rFonts w:ascii="Consolas" w:eastAsia="宋体" w:hAnsi="Consolas" w:cs="Consolas"/>
+          <w:color w:val="3F7F7F"/>
+          <w:kern w:val="0"/>
+          <w:sz w:val="23"/>
+          <w:szCs w:val="23"/>
+        </w:rPr>
+        <w:t>&lt;/bean&gt;</w:t>
+      </w:r>
+    </w:p>
+    <w:p>
+      <w:pPr>
+        <w:widowControl/>
+        <w:pBdr>
+          <w:top w:val="single" w:sz="6" w:space="5" w:color="CCCCCC"/>
+          <w:left w:val="single" w:sz="6" w:space="8" w:color="CCCCCC"/>
+          <w:bottom w:val="single" w:sz="6" w:space="5" w:color="CCCCCC"/>
+          <w:right w:val="single" w:sz="6" w:space="8" w:color="CCCCCC"/>
+        </w:pBdr>
+        <w:shd w:val="clear" w:color="auto" w:fill="F8F8F8"/>
+        <w:tabs>
+          <w:tab w:val="left" w:pos="916"/>
+          <w:tab w:val="left" w:pos="1832"/>
+          <w:tab w:val="left" w:pos="2748"/>
+          <w:tab w:val="left" w:pos="3664"/>
+          <w:tab w:val="left" w:pos="4580"/>
+          <w:tab w:val="left" w:pos="5496"/>
+          <w:tab w:val="left" w:pos="6412"/>
+          <w:tab w:val="left" w:pos="7328"/>
+          <w:tab w:val="left" w:pos="8244"/>
+          <w:tab w:val="left" w:pos="9160"/>
+          <w:tab w:val="left" w:pos="10076"/>
+          <w:tab w:val="left" w:pos="10992"/>
+          <w:tab w:val="left" w:pos="11908"/>
+          <w:tab w:val="left" w:pos="12824"/>
+          <w:tab w:val="left" w:pos="13740"/>
+          <w:tab w:val="left" w:pos="14656"/>
+        </w:tabs>
+        <w:jc w:val="left"/>
+        <w:rPr>
+          <w:rFonts w:ascii="Consolas" w:eastAsia="宋体" w:hAnsi="Consolas" w:cs="Consolas"/>
+          <w:color w:val="000000"/>
+          <w:kern w:val="0"/>
+          <w:sz w:val="23"/>
+          <w:szCs w:val="23"/>
+        </w:rPr>
+      </w:pPr>
+    </w:p>
+    <w:p>
+      <w:pPr>
+        <w:widowControl/>
+        <w:pBdr>
+          <w:top w:val="single" w:sz="6" w:space="5" w:color="CCCCCC"/>
+          <w:left w:val="single" w:sz="6" w:space="8" w:color="CCCCCC"/>
+          <w:bottom w:val="single" w:sz="6" w:space="5" w:color="CCCCCC"/>
+          <w:right w:val="single" w:sz="6" w:space="8" w:color="CCCCCC"/>
+        </w:pBdr>
+        <w:shd w:val="clear" w:color="auto" w:fill="F8F8F8"/>
+        <w:tabs>
+          <w:tab w:val="left" w:pos="916"/>
+          <w:tab w:val="left" w:pos="1832"/>
+          <w:tab w:val="left" w:pos="2748"/>
+          <w:tab w:val="left" w:pos="3664"/>
+          <w:tab w:val="left" w:pos="4580"/>
+          <w:tab w:val="left" w:pos="5496"/>
+          <w:tab w:val="left" w:pos="6412"/>
+          <w:tab w:val="left" w:pos="7328"/>
+          <w:tab w:val="left" w:pos="8244"/>
+          <w:tab w:val="left" w:pos="9160"/>
+          <w:tab w:val="left" w:pos="10076"/>
+          <w:tab w:val="left" w:pos="10992"/>
+          <w:tab w:val="left" w:pos="11908"/>
+          <w:tab w:val="left" w:pos="12824"/>
+          <w:tab w:val="left" w:pos="13740"/>
+          <w:tab w:val="left" w:pos="14656"/>
+        </w:tabs>
+        <w:jc w:val="left"/>
+        <w:rPr>
+          <w:rFonts w:ascii="Consolas" w:eastAsia="宋体" w:hAnsi="Consolas" w:cs="Consolas"/>
+          <w:color w:val="000000"/>
+          <w:kern w:val="0"/>
+          <w:sz w:val="23"/>
+          <w:szCs w:val="23"/>
+        </w:rPr>
+      </w:pPr>
+      <w:r>
+        <w:rPr>
+          <w:rFonts w:ascii="Consolas" w:eastAsia="宋体" w:hAnsi="Consolas" w:cs="Consolas"/>
+          <w:color w:val="3F7F7F"/>
+          <w:kern w:val="0"/>
+          <w:sz w:val="23"/>
+          <w:szCs w:val="23"/>
+        </w:rPr>
+        <w:t>&lt;bean</w:t>
+      </w:r>
+      <w:r>
+        <w:rPr>
+          <w:rFonts w:ascii="Consolas" w:eastAsia="宋体" w:hAnsi="Consolas" w:cs="Consolas"/>
+          <w:color w:val="000000"/>
+          <w:kern w:val="0"/>
+          <w:sz w:val="23"/>
+          <w:szCs w:val="23"/>
+        </w:rPr>
+        <w:t xml:space="preserve"> </w:t>
+      </w:r>
+      <w:r>
+        <w:rPr>
+          <w:rFonts w:ascii="Consolas" w:eastAsia="宋体" w:hAnsi="Consolas" w:cs="Consolas"/>
+          <w:color w:val="7F007F"/>
+          <w:kern w:val="0"/>
+          <w:sz w:val="23"/>
+          <w:szCs w:val="23"/>
+        </w:rPr>
+        <w:t>id</w:t>
+      </w:r>
+      <w:r>
+        <w:rPr>
+          <w:rFonts w:ascii="Consolas" w:eastAsia="宋体" w:hAnsi="Consolas" w:cs="Consolas"/>
+          <w:color w:val="000000"/>
+          <w:kern w:val="0"/>
+          <w:sz w:val="23"/>
+          <w:szCs w:val="23"/>
+        </w:rPr>
+        <w:t>=</w:t>
+      </w:r>
+      <w:r>
+        <w:rPr>
+          <w:rFonts w:ascii="Consolas" w:eastAsia="宋体" w:hAnsi="Consolas" w:cs="Consolas"/>
+          <w:color w:val="2A00FF"/>
+          <w:kern w:val="0"/>
+          <w:sz w:val="23"/>
+          <w:szCs w:val="23"/>
+        </w:rPr>
+        <w:t>"content"</w:t>
+      </w:r>
+      <w:r>
+        <w:rPr>
+          <w:rFonts w:ascii="Consolas" w:eastAsia="宋体" w:hAnsi="Consolas" w:cs="Consolas"/>
+          <w:color w:val="000000"/>
+          <w:kern w:val="0"/>
+          <w:sz w:val="23"/>
+          <w:szCs w:val="23"/>
+        </w:rPr>
+        <w:t xml:space="preserve"> </w:t>
+      </w:r>
+      <w:r>
+        <w:rPr>
+          <w:rFonts w:ascii="Consolas" w:eastAsia="宋体" w:hAnsi="Consolas" w:cs="Consolas"/>
+          <w:color w:val="7F007F"/>
+          <w:kern w:val="0"/>
+          <w:sz w:val="23"/>
+          <w:szCs w:val="23"/>
+        </w:rPr>
+        <w:t>class</w:t>
+      </w:r>
+      <w:r>
+        <w:rPr>
+          <w:rFonts w:ascii="Consolas" w:eastAsia="宋体" w:hAnsi="Consolas" w:cs="Consolas"/>
+          <w:color w:val="000000"/>
+          <w:kern w:val="0"/>
+          <w:sz w:val="23"/>
+          <w:szCs w:val="23"/>
+        </w:rPr>
+        <w:t>=</w:t>
+      </w:r>
+      <w:r>
+        <w:rPr>
+          <w:rFonts w:ascii="Consolas" w:eastAsia="宋体" w:hAnsi="Consolas" w:cs="Consolas"/>
+          <w:color w:val="2A00FF"/>
+          <w:kern w:val="0"/>
+          <w:sz w:val="23"/>
+          <w:szCs w:val="23"/>
+        </w:rPr>
+        <w:t>"</w:t>
+      </w:r>
+      <w:proofErr w:type="spellStart"/>
+      <w:r>
+        <w:rPr>
+          <w:rFonts w:ascii="Consolas" w:eastAsia="宋体" w:hAnsi="Consolas" w:cs="Consolas"/>
+          <w:color w:val="2A00FF"/>
+          <w:kern w:val="0"/>
+          <w:sz w:val="23"/>
+          <w:szCs w:val="23"/>
+        </w:rPr>
+        <w:t>com.foo.samples.rest.SampleContentAtomView</w:t>
+      </w:r>
+      <w:proofErr w:type="spellEnd"/>
+      <w:r>
+        <w:rPr>
+          <w:rFonts w:ascii="Consolas" w:eastAsia="宋体" w:hAnsi="Consolas" w:cs="Consolas"/>
+          <w:color w:val="2A00FF"/>
+          <w:kern w:val="0"/>
+          <w:sz w:val="23"/>
+          <w:szCs w:val="23"/>
+        </w:rPr>
+        <w:t>"</w:t>
+      </w:r>
+      <w:r>
+        <w:rPr>
+          <w:rFonts w:ascii="Consolas" w:eastAsia="宋体" w:hAnsi="Consolas" w:cs="Consolas"/>
+          <w:color w:val="3F7F7F"/>
+          <w:kern w:val="0"/>
+          <w:sz w:val="23"/>
+          <w:szCs w:val="23"/>
+        </w:rPr>
+        <w:t>/&gt;</w:t>
+      </w:r>
+    </w:p>
+    <w:p>
+      <w:pPr>
+        <w:rPr>
+          <w:rFonts w:ascii="微软雅黑" w:eastAsia="微软雅黑" w:hAnsi="微软雅黑" w:hint="eastAsia"/>
+          <w:sz w:val="18"/>
+          <w:szCs w:val="18"/>
+        </w:rPr>
+      </w:pPr>
+      <w:r>
+        <w:rPr>
+          <w:rFonts w:ascii="微软雅黑" w:eastAsia="微软雅黑" w:hAnsi="微软雅黑" w:hint="eastAsia"/>
+          <w:sz w:val="18"/>
+          <w:szCs w:val="18"/>
+        </w:rPr>
+        <w:t>根据后缀的扩展性名字，来分流。</w:t>
+      </w:r>
+    </w:p>
+    <w:p>
+      <w:pPr>
+        <w:pStyle w:val="2"/>
+        <w:spacing w:before="600" w:beforeAutospacing="0" w:after="150" w:afterAutospacing="0"/>
+        <w:ind w:left="-240"/>
+        <w:rPr>
+          <w:rFonts w:ascii="Helvetica" w:hAnsi="Helvetica" w:cs="Helvetica" w:hint="eastAsia"/>
+          <w:color w:val="000000"/>
+        </w:rPr>
+      </w:pPr>
+      <w:r>
+        <w:rPr>
+          <w:rFonts w:ascii="Helvetica" w:hAnsi="Helvetica" w:cs="Helvetica"/>
+          <w:color w:val="000000"/>
+        </w:rPr>
+        <w:t>17.6 Using flash attributes</w:t>
+      </w:r>
+    </w:p>
+    <w:p>
+      <w:pPr>
+        <w:pStyle w:val="2"/>
+        <w:spacing w:before="600" w:beforeAutospacing="0" w:after="150" w:afterAutospacing="0"/>
+        <w:ind w:left="-240"/>
+        <w:rPr>
+          <w:rFonts w:ascii="微软雅黑" w:eastAsia="微软雅黑" w:hAnsi="微软雅黑" w:cstheme="minorBidi"/>
+          <w:b w:val="0"/>
+          <w:bCs w:val="0"/>
+          <w:kern w:val="2"/>
+          <w:sz w:val="18"/>
+          <w:szCs w:val="18"/>
+        </w:rPr>
+      </w:pPr>
+      <w:r>
+        <w:rPr>
+          <w:rFonts w:ascii="微软雅黑" w:eastAsia="微软雅黑" w:hAnsi="微软雅黑" w:cstheme="minorBidi"/>
+          <w:b w:val="0"/>
+          <w:bCs w:val="0"/>
+          <w:kern w:val="2"/>
+          <w:sz w:val="18"/>
+          <w:szCs w:val="18"/>
+        </w:rPr>
+        <w:t xml:space="preserve">Flash 属性 和 </w:t>
+      </w:r>
+      <w:proofErr w:type="spellStart"/>
+      <w:r>
+        <w:rPr>
+          <w:rFonts w:ascii="微软雅黑" w:eastAsia="微软雅黑" w:hAnsi="微软雅黑" w:cstheme="minorBidi"/>
+          <w:b w:val="0"/>
+          <w:bCs w:val="0"/>
+          <w:kern w:val="2"/>
+          <w:sz w:val="18"/>
+          <w:szCs w:val="18"/>
+        </w:rPr>
+        <w:t>RedirectAttribute</w:t>
+      </w:r>
+      <w:proofErr w:type="spellEnd"/>
+      <w:r>
+        <w:rPr>
+          <w:rFonts w:ascii="微软雅黑" w:eastAsia="微软雅黑" w:hAnsi="微软雅黑" w:cstheme="minorBidi"/>
+          <w:b w:val="0"/>
+          <w:bCs w:val="0"/>
+          <w:kern w:val="2"/>
+          <w:sz w:val="18"/>
+          <w:szCs w:val="18"/>
+        </w:rPr>
+        <w:t>：通过</w:t>
+      </w:r>
+      <w:proofErr w:type="spellStart"/>
+      <w:r>
+        <w:rPr>
+          <w:rFonts w:ascii="微软雅黑" w:eastAsia="微软雅黑" w:hAnsi="微软雅黑" w:cstheme="minorBidi"/>
+          <w:b w:val="0"/>
+          <w:bCs w:val="0"/>
+          <w:kern w:val="2"/>
+          <w:sz w:val="18"/>
+          <w:szCs w:val="18"/>
+        </w:rPr>
+        <w:t>FlashMap</w:t>
+      </w:r>
+      <w:proofErr w:type="spellEnd"/>
+      <w:r>
+        <w:rPr>
+          <w:rFonts w:ascii="微软雅黑" w:eastAsia="微软雅黑" w:hAnsi="微软雅黑" w:cstheme="minorBidi"/>
+          <w:b w:val="0"/>
+          <w:bCs w:val="0"/>
+          <w:kern w:val="2"/>
+          <w:sz w:val="18"/>
+          <w:szCs w:val="18"/>
+        </w:rPr>
+        <w:t>存储一个请求的输出，当进入另一个请求时作为该请求的输入，典型场景如重定向（POST-REDIRECT-GET模式，1、POST时将下一次需要的数据放在</w:t>
+      </w:r>
+      <w:proofErr w:type="spellStart"/>
+      <w:r>
+        <w:rPr>
+          <w:rFonts w:ascii="微软雅黑" w:eastAsia="微软雅黑" w:hAnsi="微软雅黑" w:cstheme="minorBidi"/>
+          <w:b w:val="0"/>
+          <w:bCs w:val="0"/>
+          <w:kern w:val="2"/>
+          <w:sz w:val="18"/>
+          <w:szCs w:val="18"/>
+        </w:rPr>
+        <w:t>FlashMap</w:t>
+      </w:r>
+      <w:proofErr w:type="spellEnd"/>
+      <w:r>
+        <w:rPr>
+          <w:rFonts w:ascii="微软雅黑" w:eastAsia="微软雅黑" w:hAnsi="微软雅黑" w:cstheme="minorBidi"/>
+          <w:b w:val="0"/>
+          <w:bCs w:val="0"/>
+          <w:kern w:val="2"/>
+          <w:sz w:val="18"/>
+          <w:szCs w:val="18"/>
+        </w:rPr>
+        <w:t>；2、重定向；3、通过GET访问重定向的地址，此时</w:t>
+      </w:r>
+      <w:proofErr w:type="spellStart"/>
+      <w:r>
+        <w:rPr>
+          <w:rFonts w:ascii="微软雅黑" w:eastAsia="微软雅黑" w:hAnsi="微软雅黑" w:cstheme="minorBidi"/>
+          <w:b w:val="0"/>
+          <w:bCs w:val="0"/>
+          <w:kern w:val="2"/>
+          <w:sz w:val="18"/>
+          <w:szCs w:val="18"/>
+        </w:rPr>
+        <w:t>FlashMap</w:t>
+      </w:r>
+      <w:proofErr w:type="spellEnd"/>
+      <w:r>
+        <w:rPr>
+          <w:rFonts w:ascii="微软雅黑" w:eastAsia="微软雅黑" w:hAnsi="微软雅黑" w:cstheme="minorBidi"/>
+          <w:b w:val="0"/>
+          <w:bCs w:val="0"/>
+          <w:kern w:val="2"/>
+          <w:sz w:val="18"/>
+          <w:szCs w:val="18"/>
+        </w:rPr>
+        <w:t>会把1放到</w:t>
+      </w:r>
+      <w:proofErr w:type="spellStart"/>
+      <w:r>
+        <w:rPr>
+          <w:rFonts w:ascii="微软雅黑" w:eastAsia="微软雅黑" w:hAnsi="微软雅黑" w:cstheme="minorBidi"/>
+          <w:b w:val="0"/>
+          <w:bCs w:val="0"/>
+          <w:kern w:val="2"/>
+          <w:sz w:val="18"/>
+          <w:szCs w:val="18"/>
+        </w:rPr>
+        <w:t>FlashMap</w:t>
+      </w:r>
+      <w:proofErr w:type="spellEnd"/>
+      <w:r>
+        <w:rPr>
+          <w:rFonts w:ascii="微软雅黑" w:eastAsia="微软雅黑" w:hAnsi="微软雅黑" w:cstheme="minorBidi"/>
+          <w:b w:val="0"/>
+          <w:bCs w:val="0"/>
+          <w:kern w:val="2"/>
+          <w:sz w:val="18"/>
+          <w:szCs w:val="18"/>
+        </w:rPr>
+        <w:t>的数据取出放到请求中，并从</w:t>
+      </w:r>
+      <w:proofErr w:type="spellStart"/>
+      <w:r>
+        <w:rPr>
+          <w:rFonts w:ascii="微软雅黑" w:eastAsia="微软雅黑" w:hAnsi="微软雅黑" w:cstheme="minorBidi"/>
+          <w:b w:val="0"/>
+          <w:bCs w:val="0"/>
+          <w:kern w:val="2"/>
+          <w:sz w:val="18"/>
+          <w:szCs w:val="18"/>
+        </w:rPr>
+        <w:t>FlashMap</w:t>
+      </w:r>
+      <w:proofErr w:type="spellEnd"/>
+      <w:r>
+        <w:rPr>
+          <w:rFonts w:ascii="微软雅黑" w:eastAsia="微软雅黑" w:hAnsi="微软雅黑" w:cstheme="minorBidi"/>
+          <w:b w:val="0"/>
+          <w:bCs w:val="0"/>
+          <w:kern w:val="2"/>
+          <w:sz w:val="18"/>
+          <w:szCs w:val="18"/>
+        </w:rPr>
+        <w:t>中删除；从而支持在两次请求之间保存数据并防止了重复表单提交）。</w:t>
+      </w:r>
+      <w:r>
+        <w:rPr>
+          <w:rFonts w:ascii="微软雅黑" w:eastAsia="微软雅黑" w:hAnsi="微软雅黑" w:cstheme="minorBidi"/>
+          <w:b w:val="0"/>
+          <w:bCs w:val="0"/>
+          <w:kern w:val="2"/>
+          <w:sz w:val="18"/>
+          <w:szCs w:val="18"/>
+        </w:rPr>
+        <w:br/>
+        <w:t>Spring Web MVC提供</w:t>
+      </w:r>
+      <w:proofErr w:type="spellStart"/>
+      <w:r>
+        <w:rPr>
+          <w:rFonts w:ascii="微软雅黑" w:eastAsia="微软雅黑" w:hAnsi="微软雅黑" w:cstheme="minorBidi"/>
+          <w:b w:val="0"/>
+          <w:bCs w:val="0"/>
+          <w:kern w:val="2"/>
+          <w:sz w:val="18"/>
+          <w:szCs w:val="18"/>
+        </w:rPr>
+        <w:t>FlashMapManager</w:t>
+      </w:r>
+      <w:proofErr w:type="spellEnd"/>
+      <w:r>
+        <w:rPr>
+          <w:rFonts w:ascii="微软雅黑" w:eastAsia="微软雅黑" w:hAnsi="微软雅黑" w:cstheme="minorBidi"/>
+          <w:b w:val="0"/>
+          <w:bCs w:val="0"/>
+          <w:kern w:val="2"/>
+          <w:sz w:val="18"/>
+          <w:szCs w:val="18"/>
+        </w:rPr>
+        <w:t>用于管理</w:t>
+      </w:r>
+      <w:proofErr w:type="spellStart"/>
+      <w:r>
+        <w:rPr>
+          <w:rFonts w:ascii="微软雅黑" w:eastAsia="微软雅黑" w:hAnsi="微软雅黑" w:cstheme="minorBidi"/>
+          <w:b w:val="0"/>
+          <w:bCs w:val="0"/>
+          <w:kern w:val="2"/>
+          <w:sz w:val="18"/>
+          <w:szCs w:val="18"/>
+        </w:rPr>
+        <w:t>FlashMap</w:t>
+      </w:r>
+      <w:proofErr w:type="spellEnd"/>
+      <w:r>
+        <w:rPr>
+          <w:rFonts w:ascii="微软雅黑" w:eastAsia="微软雅黑" w:hAnsi="微软雅黑" w:cstheme="minorBidi"/>
+          <w:b w:val="0"/>
+          <w:bCs w:val="0"/>
+          <w:kern w:val="2"/>
+          <w:sz w:val="18"/>
+          <w:szCs w:val="18"/>
+        </w:rPr>
+        <w:t>，默认使用</w:t>
+      </w:r>
+      <w:proofErr w:type="spellStart"/>
+      <w:r>
+        <w:rPr>
+          <w:rFonts w:ascii="微软雅黑" w:eastAsia="微软雅黑" w:hAnsi="微软雅黑" w:cstheme="minorBidi"/>
+          <w:b w:val="0"/>
+          <w:bCs w:val="0"/>
+          <w:kern w:val="2"/>
+          <w:sz w:val="18"/>
+          <w:szCs w:val="18"/>
+        </w:rPr>
+        <w:t>SessionFlashMapManager</w:t>
+      </w:r>
+      <w:proofErr w:type="spellEnd"/>
+      <w:r>
+        <w:rPr>
+          <w:rFonts w:ascii="微软雅黑" w:eastAsia="微软雅黑" w:hAnsi="微软雅黑" w:cstheme="minorBidi"/>
+          <w:b w:val="0"/>
+          <w:bCs w:val="0"/>
+          <w:kern w:val="2"/>
+          <w:sz w:val="18"/>
+          <w:szCs w:val="18"/>
+        </w:rPr>
+        <w:t>，即数据默认存储在session中。</w:t>
+      </w:r>
+    </w:p>
+    <w:p>
+      <w:pPr>
+        <w:pStyle w:val="2"/>
+        <w:spacing w:before="600" w:beforeAutospacing="0" w:after="150" w:afterAutospacing="0"/>
+        <w:ind w:left="-240"/>
+        <w:rPr>
+          <w:rFonts w:ascii="Helvetica" w:hAnsi="Helvetica" w:cs="Helvetica"/>
+          <w:color w:val="000000"/>
+        </w:rPr>
+      </w:pPr>
+      <w:r>
+        <w:rPr>
+          <w:rFonts w:ascii="Helvetica" w:hAnsi="Helvetica" w:cs="Helvetica"/>
+          <w:color w:val="000000"/>
+        </w:rPr>
+        <w:t>17.7 Building URIs</w:t>
+      </w:r>
+    </w:p>
+    <w:p>
+      <w:pPr>
+        <w:rPr>
+          <w:rFonts w:ascii="微软雅黑" w:eastAsia="微软雅黑" w:hAnsi="微软雅黑" w:hint="eastAsia"/>
+          <w:sz w:val="18"/>
+          <w:szCs w:val="18"/>
+        </w:rPr>
+      </w:pPr>
+      <w:proofErr w:type="spellStart"/>
+      <w:r>
+        <w:rPr>
+          <w:rFonts w:ascii="微软雅黑" w:eastAsia="微软雅黑" w:hAnsi="微软雅黑" w:hint="eastAsia"/>
+          <w:sz w:val="18"/>
+          <w:szCs w:val="18"/>
+        </w:rPr>
+        <w:t>SpringMVC</w:t>
+      </w:r>
+      <w:proofErr w:type="spellEnd"/>
+      <w:r>
+        <w:rPr>
+          <w:rFonts w:ascii="微软雅黑" w:eastAsia="微软雅黑" w:hAnsi="微软雅黑" w:hint="eastAsia"/>
+          <w:sz w:val="18"/>
+          <w:szCs w:val="18"/>
+        </w:rPr>
+        <w:t>提供通过</w:t>
+      </w:r>
+      <w:proofErr w:type="spellStart"/>
+      <w:r>
+        <w:rPr>
           <w:rFonts w:ascii="微软雅黑" w:eastAsia="微软雅黑" w:hAnsi="微软雅黑"/>
+          <w:sz w:val="18"/>
+          <w:szCs w:val="18"/>
+        </w:rPr>
+        <w:t>UriComponentsBuilder</w:t>
+      </w:r>
+      <w:proofErr w:type="spellEnd"/>
+      <w:r>
+        <w:rPr>
+          <w:rFonts w:ascii="微软雅黑" w:eastAsia="微软雅黑" w:hAnsi="微软雅黑" w:hint="eastAsia"/>
+          <w:sz w:val="18"/>
+          <w:szCs w:val="18"/>
+        </w:rPr>
+        <w:t>&amp;</w:t>
+      </w:r>
+      <w:r>
+        <w:rPr>
+          <w:rFonts w:ascii="微软雅黑" w:eastAsia="微软雅黑" w:hAnsi="微软雅黑"/>
+          <w:sz w:val="18"/>
+          <w:szCs w:val="18"/>
+        </w:rPr>
+        <w:t> </w:t>
+      </w:r>
+      <w:proofErr w:type="spellStart"/>
+      <w:r>
+        <w:rPr>
+          <w:rFonts w:ascii="微软雅黑" w:eastAsia="微软雅黑" w:hAnsi="微软雅黑"/>
+          <w:sz w:val="18"/>
+          <w:szCs w:val="18"/>
+        </w:rPr>
+        <w:t>UriComponents</w:t>
+      </w:r>
+      <w:proofErr w:type="spellEnd"/>
+      <w:r>
+        <w:rPr>
+          <w:rFonts w:ascii="微软雅黑" w:eastAsia="微软雅黑" w:hAnsi="微软雅黑" w:hint="eastAsia"/>
+          <w:sz w:val="18"/>
+          <w:szCs w:val="18"/>
+        </w:rPr>
+        <w:t>构建URI</w:t>
+      </w:r>
+    </w:p>
+    <w:p>
+      <w:pPr>
+        <w:rPr>
+          <w:rFonts w:ascii="微软雅黑" w:eastAsia="微软雅黑" w:hAnsi="微软雅黑" w:hint="eastAsia"/>
+          <w:sz w:val="18"/>
+          <w:szCs w:val="18"/>
+        </w:rPr>
+      </w:pPr>
+      <w:r>
+        <w:rPr>
+          <w:rFonts w:ascii="微软雅黑" w:eastAsia="微软雅黑" w:hAnsi="微软雅黑" w:hint="eastAsia"/>
+          <w:sz w:val="18"/>
+          <w:szCs w:val="18"/>
+        </w:rPr>
+        <w:t>例如下面的URI模板</w:t>
+      </w:r>
+    </w:p>
+    <w:p>
+      <w:pPr>
+        <w:widowControl/>
+        <w:pBdr>
+          <w:top w:val="single" w:sz="6" w:space="5" w:color="CCCCCC"/>
+          <w:left w:val="single" w:sz="6" w:space="8" w:color="CCCCCC"/>
+          <w:bottom w:val="single" w:sz="6" w:space="5" w:color="CCCCCC"/>
+          <w:right w:val="single" w:sz="6" w:space="8" w:color="CCCCCC"/>
+        </w:pBdr>
+        <w:shd w:val="clear" w:color="auto" w:fill="F8F8F8"/>
+        <w:tabs>
+          <w:tab w:val="left" w:pos="916"/>
+          <w:tab w:val="left" w:pos="1832"/>
+          <w:tab w:val="left" w:pos="2748"/>
+          <w:tab w:val="left" w:pos="3664"/>
+          <w:tab w:val="left" w:pos="4580"/>
+          <w:tab w:val="left" w:pos="5496"/>
+          <w:tab w:val="left" w:pos="6412"/>
+          <w:tab w:val="left" w:pos="7328"/>
+          <w:tab w:val="left" w:pos="8244"/>
+          <w:tab w:val="left" w:pos="9160"/>
+          <w:tab w:val="left" w:pos="10076"/>
+          <w:tab w:val="left" w:pos="10992"/>
+          <w:tab w:val="left" w:pos="11908"/>
+          <w:tab w:val="left" w:pos="12824"/>
+          <w:tab w:val="left" w:pos="13740"/>
+          <w:tab w:val="left" w:pos="14656"/>
+        </w:tabs>
+        <w:jc w:val="left"/>
+        <w:rPr>
+          <w:rFonts w:ascii="Consolas" w:eastAsia="宋体" w:hAnsi="Consolas" w:cs="Consolas"/>
+          <w:color w:val="000000"/>
+          <w:kern w:val="0"/>
+          <w:sz w:val="23"/>
+          <w:szCs w:val="23"/>
+        </w:rPr>
+      </w:pPr>
+      <w:proofErr w:type="spellStart"/>
+      <w:r>
+        <w:rPr>
+          <w:rFonts w:ascii="Consolas" w:eastAsia="宋体" w:hAnsi="Consolas" w:cs="Consolas"/>
+          <w:color w:val="000000"/>
+          <w:kern w:val="0"/>
+          <w:sz w:val="23"/>
+          <w:szCs w:val="23"/>
+        </w:rPr>
+        <w:t>UriComponents</w:t>
+      </w:r>
+      <w:proofErr w:type="spellEnd"/>
+      <w:r>
+        <w:rPr>
+          <w:rFonts w:ascii="Consolas" w:eastAsia="宋体" w:hAnsi="Consolas" w:cs="Consolas"/>
+          <w:color w:val="000000"/>
+          <w:kern w:val="0"/>
+          <w:sz w:val="23"/>
+          <w:szCs w:val="23"/>
+        </w:rPr>
+        <w:t xml:space="preserve"> </w:t>
+      </w:r>
+      <w:proofErr w:type="spellStart"/>
+      <w:r>
+        <w:rPr>
+          <w:rFonts w:ascii="Consolas" w:eastAsia="宋体" w:hAnsi="Consolas" w:cs="Consolas"/>
+          <w:color w:val="000000"/>
+          <w:kern w:val="0"/>
+          <w:sz w:val="23"/>
+          <w:szCs w:val="23"/>
+        </w:rPr>
+        <w:t>uriComponents</w:t>
+      </w:r>
+      <w:proofErr w:type="spellEnd"/>
+      <w:r>
+        <w:rPr>
+          <w:rFonts w:ascii="Consolas" w:eastAsia="宋体" w:hAnsi="Consolas" w:cs="Consolas"/>
+          <w:color w:val="000000"/>
+          <w:kern w:val="0"/>
+          <w:sz w:val="23"/>
+          <w:szCs w:val="23"/>
+        </w:rPr>
+        <w:t xml:space="preserve"> = </w:t>
+      </w:r>
+      <w:proofErr w:type="spellStart"/>
+      <w:proofErr w:type="gramStart"/>
+      <w:r>
+        <w:rPr>
+          <w:rFonts w:ascii="Consolas" w:eastAsia="宋体" w:hAnsi="Consolas" w:cs="Consolas"/>
+          <w:color w:val="000000"/>
+          <w:kern w:val="0"/>
+          <w:sz w:val="23"/>
+          <w:szCs w:val="23"/>
+        </w:rPr>
+        <w:t>UriComponentsBuilder.fromUriString</w:t>
+      </w:r>
+      <w:proofErr w:type="spellEnd"/>
+      <w:r>
+        <w:rPr>
+          <w:rFonts w:ascii="Consolas" w:eastAsia="宋体" w:hAnsi="Consolas" w:cs="Consolas"/>
+          <w:color w:val="000000"/>
+          <w:kern w:val="0"/>
+          <w:sz w:val="23"/>
+          <w:szCs w:val="23"/>
+        </w:rPr>
+        <w:t>(</w:t>
+      </w:r>
+      <w:proofErr w:type="gramEnd"/>
+    </w:p>
+    <w:p>
+      <w:pPr>
+        <w:widowControl/>
+        <w:pBdr>
+          <w:top w:val="single" w:sz="6" w:space="5" w:color="CCCCCC"/>
+          <w:left w:val="single" w:sz="6" w:space="8" w:color="CCCCCC"/>
+          <w:bottom w:val="single" w:sz="6" w:space="5" w:color="CCCCCC"/>
+          <w:right w:val="single" w:sz="6" w:space="8" w:color="CCCCCC"/>
+        </w:pBdr>
+        <w:shd w:val="clear" w:color="auto" w:fill="F8F8F8"/>
+        <w:tabs>
+          <w:tab w:val="left" w:pos="916"/>
+          <w:tab w:val="left" w:pos="1832"/>
+          <w:tab w:val="left" w:pos="2748"/>
+          <w:tab w:val="left" w:pos="3664"/>
+          <w:tab w:val="left" w:pos="4580"/>
+          <w:tab w:val="left" w:pos="5496"/>
+          <w:tab w:val="left" w:pos="6412"/>
+          <w:tab w:val="left" w:pos="7328"/>
+          <w:tab w:val="left" w:pos="8244"/>
+          <w:tab w:val="left" w:pos="9160"/>
+          <w:tab w:val="left" w:pos="10076"/>
+          <w:tab w:val="left" w:pos="10992"/>
+          <w:tab w:val="left" w:pos="11908"/>
+          <w:tab w:val="left" w:pos="12824"/>
+          <w:tab w:val="left" w:pos="13740"/>
+          <w:tab w:val="left" w:pos="14656"/>
+        </w:tabs>
+        <w:jc w:val="left"/>
+        <w:rPr>
+          <w:rFonts w:ascii="Consolas" w:eastAsia="宋体" w:hAnsi="Consolas" w:cs="Consolas"/>
+          <w:color w:val="000000"/>
+          <w:kern w:val="0"/>
+          <w:sz w:val="23"/>
+          <w:szCs w:val="23"/>
+        </w:rPr>
+      </w:pPr>
+      <w:r>
+        <w:rPr>
+          <w:rFonts w:ascii="Consolas" w:eastAsia="宋体" w:hAnsi="Consolas" w:cs="Consolas"/>
+          <w:color w:val="000000"/>
+          <w:kern w:val="0"/>
+          <w:sz w:val="23"/>
+          <w:szCs w:val="23"/>
+        </w:rPr>
+        <w:t xml:space="preserve">        </w:t>
+      </w:r>
+      <w:r>
+        <w:rPr>
+          <w:rFonts w:ascii="Consolas" w:eastAsia="宋体" w:hAnsi="Consolas" w:cs="Consolas"/>
+          <w:color w:val="2A00FF"/>
+          <w:kern w:val="0"/>
+          <w:sz w:val="23"/>
+          <w:szCs w:val="23"/>
+        </w:rPr>
+        <w:t>"http://example.com/hotels</w:t>
+      </w:r>
+      <w:proofErr w:type="gramStart"/>
+      <w:r>
+        <w:rPr>
+          <w:rFonts w:ascii="Consolas" w:eastAsia="宋体" w:hAnsi="Consolas" w:cs="Consolas"/>
+          <w:color w:val="2A00FF"/>
+          <w:kern w:val="0"/>
+          <w:sz w:val="23"/>
+          <w:szCs w:val="23"/>
+        </w:rPr>
+        <w:t>/{</w:t>
+      </w:r>
+      <w:proofErr w:type="gramEnd"/>
+      <w:r>
+        <w:rPr>
+          <w:rFonts w:ascii="Consolas" w:eastAsia="宋体" w:hAnsi="Consolas" w:cs="Consolas"/>
+          <w:color w:val="2A00FF"/>
+          <w:kern w:val="0"/>
+          <w:sz w:val="23"/>
+          <w:szCs w:val="23"/>
+        </w:rPr>
+        <w:t>hotel}/bookings/{booking}"</w:t>
+      </w:r>
+      <w:r>
+        <w:rPr>
+          <w:rFonts w:ascii="Consolas" w:eastAsia="宋体" w:hAnsi="Consolas" w:cs="Consolas"/>
+          <w:color w:val="000000"/>
+          <w:kern w:val="0"/>
+          <w:sz w:val="23"/>
+          <w:szCs w:val="23"/>
+        </w:rPr>
+        <w:t>).build();</w:t>
+      </w:r>
+    </w:p>
+    <w:p>
+      <w:pPr>
+        <w:widowControl/>
+        <w:pBdr>
+          <w:top w:val="single" w:sz="6" w:space="5" w:color="CCCCCC"/>
+          <w:left w:val="single" w:sz="6" w:space="8" w:color="CCCCCC"/>
+          <w:bottom w:val="single" w:sz="6" w:space="5" w:color="CCCCCC"/>
+          <w:right w:val="single" w:sz="6" w:space="8" w:color="CCCCCC"/>
+        </w:pBdr>
+        <w:shd w:val="clear" w:color="auto" w:fill="F8F8F8"/>
+        <w:tabs>
+          <w:tab w:val="left" w:pos="916"/>
+          <w:tab w:val="left" w:pos="1832"/>
+          <w:tab w:val="left" w:pos="2748"/>
+          <w:tab w:val="left" w:pos="3664"/>
+          <w:tab w:val="left" w:pos="4580"/>
+          <w:tab w:val="left" w:pos="5496"/>
+          <w:tab w:val="left" w:pos="6412"/>
+          <w:tab w:val="left" w:pos="7328"/>
+          <w:tab w:val="left" w:pos="8244"/>
+          <w:tab w:val="left" w:pos="9160"/>
+          <w:tab w:val="left" w:pos="10076"/>
+          <w:tab w:val="left" w:pos="10992"/>
+          <w:tab w:val="left" w:pos="11908"/>
+          <w:tab w:val="left" w:pos="12824"/>
+          <w:tab w:val="left" w:pos="13740"/>
+          <w:tab w:val="left" w:pos="14656"/>
+        </w:tabs>
+        <w:jc w:val="left"/>
+        <w:rPr>
+          <w:rFonts w:ascii="Consolas" w:eastAsia="宋体" w:hAnsi="Consolas" w:cs="Consolas"/>
+          <w:color w:val="000000"/>
+          <w:kern w:val="0"/>
+          <w:sz w:val="23"/>
+          <w:szCs w:val="23"/>
+        </w:rPr>
+      </w:pPr>
+    </w:p>
+    <w:p>
+      <w:pPr>
+        <w:widowControl/>
+        <w:pBdr>
+          <w:top w:val="single" w:sz="6" w:space="5" w:color="CCCCCC"/>
+          <w:left w:val="single" w:sz="6" w:space="8" w:color="CCCCCC"/>
+          <w:bottom w:val="single" w:sz="6" w:space="5" w:color="CCCCCC"/>
+          <w:right w:val="single" w:sz="6" w:space="8" w:color="CCCCCC"/>
+        </w:pBdr>
+        <w:shd w:val="clear" w:color="auto" w:fill="F8F8F8"/>
+        <w:tabs>
+          <w:tab w:val="left" w:pos="916"/>
+          <w:tab w:val="left" w:pos="1832"/>
+          <w:tab w:val="left" w:pos="2748"/>
+          <w:tab w:val="left" w:pos="3664"/>
+          <w:tab w:val="left" w:pos="4580"/>
+          <w:tab w:val="left" w:pos="5496"/>
+          <w:tab w:val="left" w:pos="6412"/>
+          <w:tab w:val="left" w:pos="7328"/>
+          <w:tab w:val="left" w:pos="8244"/>
+          <w:tab w:val="left" w:pos="9160"/>
+          <w:tab w:val="left" w:pos="10076"/>
+          <w:tab w:val="left" w:pos="10992"/>
+          <w:tab w:val="left" w:pos="11908"/>
+          <w:tab w:val="left" w:pos="12824"/>
+          <w:tab w:val="left" w:pos="13740"/>
+          <w:tab w:val="left" w:pos="14656"/>
+        </w:tabs>
+        <w:jc w:val="left"/>
+        <w:rPr>
+          <w:rFonts w:ascii="Consolas" w:eastAsia="宋体" w:hAnsi="Consolas" w:cs="Consolas"/>
+          <w:color w:val="000000"/>
+          <w:kern w:val="0"/>
+          <w:sz w:val="23"/>
+          <w:szCs w:val="23"/>
+        </w:rPr>
+      </w:pPr>
+      <w:r>
+        <w:rPr>
+          <w:rFonts w:ascii="Consolas" w:eastAsia="宋体" w:hAnsi="Consolas" w:cs="Consolas"/>
+          <w:color w:val="000000"/>
+          <w:kern w:val="0"/>
+          <w:sz w:val="23"/>
+          <w:szCs w:val="23"/>
+        </w:rPr>
+        <w:t xml:space="preserve">URI </w:t>
+      </w:r>
+      <w:proofErr w:type="spellStart"/>
+      <w:r>
+        <w:rPr>
+          <w:rFonts w:ascii="Consolas" w:eastAsia="宋体" w:hAnsi="Consolas" w:cs="Consolas"/>
+          <w:color w:val="000000"/>
+          <w:kern w:val="0"/>
+          <w:sz w:val="23"/>
+          <w:szCs w:val="23"/>
+        </w:rPr>
+        <w:t>uri</w:t>
+      </w:r>
+      <w:proofErr w:type="spellEnd"/>
+      <w:r>
+        <w:rPr>
+          <w:rFonts w:ascii="Consolas" w:eastAsia="宋体" w:hAnsi="Consolas" w:cs="Consolas"/>
+          <w:color w:val="000000"/>
+          <w:kern w:val="0"/>
+          <w:sz w:val="23"/>
+          <w:szCs w:val="23"/>
+        </w:rPr>
+        <w:t xml:space="preserve"> = </w:t>
+      </w:r>
+      <w:proofErr w:type="spellStart"/>
+      <w:proofErr w:type="gramStart"/>
+      <w:r>
+        <w:rPr>
+          <w:rFonts w:ascii="Consolas" w:eastAsia="宋体" w:hAnsi="Consolas" w:cs="Consolas"/>
+          <w:color w:val="000000"/>
+          <w:kern w:val="0"/>
+          <w:sz w:val="23"/>
+          <w:szCs w:val="23"/>
+        </w:rPr>
+        <w:t>uriComponents.expand</w:t>
+      </w:r>
+      <w:proofErr w:type="spellEnd"/>
+      <w:r>
+        <w:rPr>
+          <w:rFonts w:ascii="Consolas" w:eastAsia="宋体" w:hAnsi="Consolas" w:cs="Consolas"/>
+          <w:color w:val="000000"/>
+          <w:kern w:val="0"/>
+          <w:sz w:val="23"/>
+          <w:szCs w:val="23"/>
+        </w:rPr>
+        <w:t>(</w:t>
+      </w:r>
+      <w:proofErr w:type="gramEnd"/>
+      <w:r>
+        <w:rPr>
+          <w:rFonts w:ascii="Consolas" w:eastAsia="宋体" w:hAnsi="Consolas" w:cs="Consolas"/>
+          <w:color w:val="2A00FF"/>
+          <w:kern w:val="0"/>
+          <w:sz w:val="23"/>
+          <w:szCs w:val="23"/>
+        </w:rPr>
+        <w:t>"42"</w:t>
+      </w:r>
+      <w:r>
+        <w:rPr>
+          <w:rFonts w:ascii="Consolas" w:eastAsia="宋体" w:hAnsi="Consolas" w:cs="Consolas"/>
+          <w:color w:val="000000"/>
+          <w:kern w:val="0"/>
+          <w:sz w:val="23"/>
+          <w:szCs w:val="23"/>
+        </w:rPr>
+        <w:t xml:space="preserve">, </w:t>
+      </w:r>
+      <w:r>
+        <w:rPr>
+          <w:rFonts w:ascii="Consolas" w:eastAsia="宋体" w:hAnsi="Consolas" w:cs="Consolas"/>
+          <w:color w:val="2A00FF"/>
+          <w:kern w:val="0"/>
+          <w:sz w:val="23"/>
+          <w:szCs w:val="23"/>
+        </w:rPr>
+        <w:t>"21"</w:t>
+      </w:r>
+      <w:r>
+        <w:rPr>
+          <w:rFonts w:ascii="Consolas" w:eastAsia="宋体" w:hAnsi="Consolas" w:cs="Consolas"/>
+          <w:color w:val="000000"/>
+          <w:kern w:val="0"/>
+          <w:sz w:val="23"/>
+          <w:szCs w:val="23"/>
+        </w:rPr>
+        <w:t>).encode().</w:t>
+      </w:r>
+      <w:proofErr w:type="spellStart"/>
+      <w:r>
+        <w:rPr>
+          <w:rFonts w:ascii="Consolas" w:eastAsia="宋体" w:hAnsi="Consolas" w:cs="Consolas"/>
+          <w:color w:val="000000"/>
+          <w:kern w:val="0"/>
+          <w:sz w:val="23"/>
+          <w:szCs w:val="23"/>
+        </w:rPr>
+        <w:t>toUri</w:t>
+      </w:r>
+      <w:proofErr w:type="spellEnd"/>
+      <w:r>
+        <w:rPr>
+          <w:rFonts w:ascii="Consolas" w:eastAsia="宋体" w:hAnsi="Consolas" w:cs="Consolas"/>
+          <w:color w:val="000000"/>
+          <w:kern w:val="0"/>
+          <w:sz w:val="23"/>
+          <w:szCs w:val="23"/>
+        </w:rPr>
+        <w:t>();</w:t>
+      </w:r>
+    </w:p>
+    <w:p>
+      <w:pPr>
+        <w:rPr>
+          <w:rFonts w:ascii="微软雅黑" w:eastAsia="微软雅黑" w:hAnsi="微软雅黑" w:hint="eastAsia"/>
+          <w:sz w:val="18"/>
+          <w:szCs w:val="18"/>
+        </w:rPr>
+      </w:pPr>
+      <w:proofErr w:type="spellStart"/>
+      <w:r>
+        <w:rPr>
+          <w:rFonts w:ascii="微软雅黑" w:eastAsia="微软雅黑" w:hAnsi="微软雅黑"/>
+          <w:sz w:val="18"/>
+          <w:szCs w:val="18"/>
+        </w:rPr>
+        <w:t>UriComponents</w:t>
+      </w:r>
+      <w:proofErr w:type="spellEnd"/>
+      <w:r>
+        <w:rPr>
+          <w:rFonts w:ascii="微软雅黑" w:eastAsia="微软雅黑" w:hAnsi="微软雅黑" w:hint="eastAsia"/>
+          <w:sz w:val="18"/>
+          <w:szCs w:val="18"/>
+        </w:rPr>
+        <w:t>是不可变的，通过expand()和encode()方法</w:t>
+      </w:r>
+    </w:p>
+    <w:p>
+      <w:pPr>
+        <w:pStyle w:val="HTML0"/>
+        <w:pBdr>
+          <w:top w:val="single" w:sz="6" w:space="5" w:color="CCCCCC"/>
+          <w:left w:val="single" w:sz="6" w:space="8" w:color="CCCCCC"/>
+          <w:bottom w:val="single" w:sz="6" w:space="5" w:color="CCCCCC"/>
+          <w:right w:val="single" w:sz="6" w:space="8" w:color="CCCCCC"/>
+        </w:pBdr>
+        <w:shd w:val="clear" w:color="auto" w:fill="F8F8F8"/>
+        <w:rPr>
+          <w:rFonts w:ascii="Consolas" w:hAnsi="Consolas" w:cs="Consolas"/>
+          <w:color w:val="000000"/>
+          <w:sz w:val="23"/>
+          <w:szCs w:val="23"/>
+        </w:rPr>
+      </w:pPr>
+      <w:proofErr w:type="spellStart"/>
+      <w:r>
+        <w:rPr>
+          <w:rFonts w:ascii="Consolas" w:hAnsi="Consolas" w:cs="Consolas"/>
+          <w:color w:val="000000"/>
+          <w:sz w:val="23"/>
+          <w:szCs w:val="23"/>
+        </w:rPr>
+        <w:t>UriComponents</w:t>
+      </w:r>
+      <w:proofErr w:type="spellEnd"/>
+      <w:r>
+        <w:rPr>
+          <w:rFonts w:ascii="Consolas" w:hAnsi="Consolas" w:cs="Consolas"/>
+          <w:color w:val="000000"/>
+          <w:sz w:val="23"/>
+          <w:szCs w:val="23"/>
+        </w:rPr>
+        <w:t xml:space="preserve"> </w:t>
+      </w:r>
+      <w:proofErr w:type="spellStart"/>
+      <w:r>
+        <w:rPr>
+          <w:rFonts w:ascii="Consolas" w:hAnsi="Consolas" w:cs="Consolas"/>
+          <w:color w:val="000000"/>
+          <w:sz w:val="23"/>
+          <w:szCs w:val="23"/>
+        </w:rPr>
+        <w:t>uriComponents</w:t>
+      </w:r>
+      <w:proofErr w:type="spellEnd"/>
+      <w:r>
+        <w:rPr>
+          <w:rFonts w:ascii="Consolas" w:hAnsi="Consolas" w:cs="Consolas"/>
+          <w:color w:val="000000"/>
+          <w:sz w:val="23"/>
+          <w:szCs w:val="23"/>
+        </w:rPr>
+        <w:t xml:space="preserve"> = </w:t>
+      </w:r>
+      <w:proofErr w:type="spellStart"/>
+      <w:proofErr w:type="gramStart"/>
+      <w:r>
+        <w:rPr>
+          <w:rFonts w:ascii="Consolas" w:hAnsi="Consolas" w:cs="Consolas"/>
+          <w:color w:val="000000"/>
+          <w:sz w:val="23"/>
+          <w:szCs w:val="23"/>
+        </w:rPr>
+        <w:t>UriComponentsBuilder.newInstance</w:t>
+      </w:r>
+      <w:proofErr w:type="spellEnd"/>
+      <w:r>
+        <w:rPr>
+          <w:rFonts w:ascii="Consolas" w:hAnsi="Consolas" w:cs="Consolas"/>
+          <w:color w:val="000000"/>
+          <w:sz w:val="23"/>
+          <w:szCs w:val="23"/>
+        </w:rPr>
+        <w:t>()</w:t>
+      </w:r>
+      <w:proofErr w:type="gramEnd"/>
+    </w:p>
+    <w:p>
+      <w:pPr>
+        <w:pStyle w:val="HTML0"/>
+        <w:pBdr>
+          <w:top w:val="single" w:sz="6" w:space="5" w:color="CCCCCC"/>
+          <w:left w:val="single" w:sz="6" w:space="8" w:color="CCCCCC"/>
+          <w:bottom w:val="single" w:sz="6" w:space="5" w:color="CCCCCC"/>
+          <w:right w:val="single" w:sz="6" w:space="8" w:color="CCCCCC"/>
+        </w:pBdr>
+        <w:shd w:val="clear" w:color="auto" w:fill="F8F8F8"/>
+        <w:rPr>
+          <w:rFonts w:ascii="Consolas" w:hAnsi="Consolas" w:cs="Consolas"/>
+          <w:color w:val="000000"/>
+          <w:sz w:val="23"/>
+          <w:szCs w:val="23"/>
+        </w:rPr>
+      </w:pPr>
+      <w:r>
+        <w:rPr>
+          <w:rFonts w:ascii="Consolas" w:hAnsi="Consolas" w:cs="Consolas"/>
+          <w:color w:val="000000"/>
+          <w:sz w:val="23"/>
+          <w:szCs w:val="23"/>
+        </w:rPr>
+        <w:lastRenderedPageBreak/>
+        <w:t xml:space="preserve">        .scheme(</w:t>
+      </w:r>
+      <w:r>
+        <w:rPr>
+          <w:rStyle w:val="hl-string"/>
+          <w:rFonts w:ascii="Consolas" w:hAnsi="Consolas" w:cs="Consolas"/>
+          <w:color w:val="2A00FF"/>
+          <w:sz w:val="23"/>
+          <w:szCs w:val="23"/>
+        </w:rPr>
+        <w:t>"http"</w:t>
+      </w:r>
+      <w:r>
+        <w:rPr>
+          <w:rFonts w:ascii="Consolas" w:hAnsi="Consolas" w:cs="Consolas"/>
+          <w:color w:val="000000"/>
+          <w:sz w:val="23"/>
+          <w:szCs w:val="23"/>
+        </w:rPr>
+        <w:t>).host(</w:t>
+      </w:r>
+      <w:r>
+        <w:rPr>
+          <w:rStyle w:val="hl-string"/>
+          <w:rFonts w:ascii="Consolas" w:hAnsi="Consolas" w:cs="Consolas"/>
+          <w:color w:val="2A00FF"/>
+          <w:sz w:val="23"/>
+          <w:szCs w:val="23"/>
+        </w:rPr>
+        <w:t>"example.com"</w:t>
+      </w:r>
+      <w:r>
+        <w:rPr>
+          <w:rFonts w:ascii="Consolas" w:hAnsi="Consolas" w:cs="Consolas"/>
+          <w:color w:val="000000"/>
+          <w:sz w:val="23"/>
+          <w:szCs w:val="23"/>
+        </w:rPr>
+        <w:t>).path(</w:t>
+      </w:r>
+      <w:r>
+        <w:rPr>
+          <w:rStyle w:val="hl-string"/>
+          <w:rFonts w:ascii="Consolas" w:hAnsi="Consolas" w:cs="Consolas"/>
+          <w:color w:val="2A00FF"/>
+          <w:sz w:val="23"/>
+          <w:szCs w:val="23"/>
+        </w:rPr>
+        <w:t>"/hotels/{hotel}/bookings/{booking}"</w:t>
+      </w:r>
+      <w:r>
+        <w:rPr>
+          <w:rFonts w:ascii="Consolas" w:hAnsi="Consolas" w:cs="Consolas"/>
+          <w:color w:val="000000"/>
+          <w:sz w:val="23"/>
+          <w:szCs w:val="23"/>
+        </w:rPr>
+        <w:t>).</w:t>
+      </w:r>
+      <w:proofErr w:type="gramStart"/>
+      <w:r>
+        <w:rPr>
+          <w:rFonts w:ascii="Consolas" w:hAnsi="Consolas" w:cs="Consolas"/>
+          <w:color w:val="000000"/>
+          <w:sz w:val="23"/>
+          <w:szCs w:val="23"/>
+        </w:rPr>
+        <w:t>build()</w:t>
+      </w:r>
+      <w:proofErr w:type="gramEnd"/>
+    </w:p>
+    <w:p>
+      <w:pPr>
+        <w:pStyle w:val="HTML0"/>
+        <w:pBdr>
+          <w:top w:val="single" w:sz="6" w:space="5" w:color="CCCCCC"/>
+          <w:left w:val="single" w:sz="6" w:space="8" w:color="CCCCCC"/>
+          <w:bottom w:val="single" w:sz="6" w:space="5" w:color="CCCCCC"/>
+          <w:right w:val="single" w:sz="6" w:space="8" w:color="CCCCCC"/>
+        </w:pBdr>
+        <w:shd w:val="clear" w:color="auto" w:fill="F8F8F8"/>
+        <w:rPr>
+          <w:rFonts w:ascii="Consolas" w:hAnsi="Consolas" w:cs="Consolas"/>
+          <w:color w:val="000000"/>
+          <w:sz w:val="23"/>
+          <w:szCs w:val="23"/>
+        </w:rPr>
+      </w:pPr>
+      <w:r>
+        <w:rPr>
+          <w:rFonts w:ascii="Consolas" w:hAnsi="Consolas" w:cs="Consolas"/>
+          <w:color w:val="000000"/>
+          <w:sz w:val="23"/>
+          <w:szCs w:val="23"/>
+        </w:rPr>
+        <w:t xml:space="preserve">        .</w:t>
+      </w:r>
+      <w:proofErr w:type="gramStart"/>
+      <w:r>
+        <w:rPr>
+          <w:rFonts w:ascii="Consolas" w:hAnsi="Consolas" w:cs="Consolas"/>
+          <w:color w:val="000000"/>
+          <w:sz w:val="23"/>
+          <w:szCs w:val="23"/>
+        </w:rPr>
+        <w:t>expand(</w:t>
+      </w:r>
+      <w:proofErr w:type="gramEnd"/>
+      <w:r>
+        <w:rPr>
+          <w:rStyle w:val="hl-string"/>
+          <w:rFonts w:ascii="Consolas" w:hAnsi="Consolas" w:cs="Consolas"/>
+          <w:color w:val="2A00FF"/>
+          <w:sz w:val="23"/>
+          <w:szCs w:val="23"/>
+        </w:rPr>
+        <w:t>"42"</w:t>
+      </w:r>
+      <w:r>
+        <w:rPr>
+          <w:rFonts w:ascii="Consolas" w:hAnsi="Consolas" w:cs="Consolas"/>
+          <w:color w:val="000000"/>
+          <w:sz w:val="23"/>
+          <w:szCs w:val="23"/>
+        </w:rPr>
+        <w:t xml:space="preserve">, </w:t>
+      </w:r>
+      <w:r>
+        <w:rPr>
+          <w:rStyle w:val="hl-string"/>
+          <w:rFonts w:ascii="Consolas" w:hAnsi="Consolas" w:cs="Consolas"/>
+          <w:color w:val="2A00FF"/>
+          <w:sz w:val="23"/>
+          <w:szCs w:val="23"/>
+        </w:rPr>
+        <w:t>"21"</w:t>
+      </w:r>
+      <w:r>
+        <w:rPr>
+          <w:rFonts w:ascii="Consolas" w:hAnsi="Consolas" w:cs="Consolas"/>
+          <w:color w:val="000000"/>
+          <w:sz w:val="23"/>
+          <w:szCs w:val="23"/>
+        </w:rPr>
+        <w:t>)</w:t>
+      </w:r>
+    </w:p>
+    <w:p>
+      <w:pPr>
+        <w:pStyle w:val="HTML0"/>
+        <w:pBdr>
+          <w:top w:val="single" w:sz="6" w:space="5" w:color="CCCCCC"/>
+          <w:left w:val="single" w:sz="6" w:space="8" w:color="CCCCCC"/>
+          <w:bottom w:val="single" w:sz="6" w:space="5" w:color="CCCCCC"/>
+          <w:right w:val="single" w:sz="6" w:space="8" w:color="CCCCCC"/>
+        </w:pBdr>
+        <w:shd w:val="clear" w:color="auto" w:fill="F8F8F8"/>
+        <w:rPr>
+          <w:rFonts w:ascii="Consolas" w:hAnsi="Consolas" w:cs="Consolas"/>
+          <w:color w:val="000000"/>
+          <w:sz w:val="23"/>
+          <w:szCs w:val="23"/>
+        </w:rPr>
+      </w:pPr>
+      <w:r>
+        <w:rPr>
+          <w:rFonts w:ascii="Consolas" w:hAnsi="Consolas" w:cs="Consolas"/>
+          <w:color w:val="000000"/>
+          <w:sz w:val="23"/>
+          <w:szCs w:val="23"/>
+        </w:rPr>
+        <w:t xml:space="preserve">        .</w:t>
+      </w:r>
+      <w:proofErr w:type="gramStart"/>
+      <w:r>
+        <w:rPr>
+          <w:rFonts w:ascii="Consolas" w:hAnsi="Consolas" w:cs="Consolas"/>
+          <w:color w:val="000000"/>
+          <w:sz w:val="23"/>
+          <w:szCs w:val="23"/>
+        </w:rPr>
+        <w:t>encode(</w:t>
+      </w:r>
+      <w:proofErr w:type="gramEnd"/>
+      <w:r>
+        <w:rPr>
+          <w:rFonts w:ascii="Consolas" w:hAnsi="Consolas" w:cs="Consolas"/>
+          <w:color w:val="000000"/>
+          <w:sz w:val="23"/>
+          <w:szCs w:val="23"/>
+        </w:rPr>
+        <w:t>);</w:t>
+      </w:r>
+    </w:p>
+    <w:p>
+      <w:pPr>
+        <w:rPr>
+          <w:rFonts w:ascii="微软雅黑" w:eastAsia="微软雅黑" w:hAnsi="微软雅黑" w:hint="eastAsia"/>
+          <w:sz w:val="18"/>
+          <w:szCs w:val="18"/>
+        </w:rPr>
+      </w:pPr>
+      <w:r>
+        <w:rPr>
+          <w:rFonts w:ascii="微软雅黑" w:eastAsia="微软雅黑" w:hAnsi="微软雅黑" w:hint="eastAsia"/>
+          <w:sz w:val="18"/>
+          <w:szCs w:val="18"/>
+        </w:rPr>
+        <w:t>在Servlet环境下，通过</w:t>
+      </w:r>
+      <w:proofErr w:type="spellStart"/>
+      <w:r>
+        <w:rPr>
+          <w:rFonts w:ascii="微软雅黑" w:eastAsia="微软雅黑" w:hAnsi="微软雅黑"/>
+          <w:sz w:val="18"/>
+          <w:szCs w:val="18"/>
+        </w:rPr>
+        <w:t>ServletUriComponentsBuilder</w:t>
+      </w:r>
+      <w:proofErr w:type="spellEnd"/>
+      <w:r>
+        <w:rPr>
+          <w:rFonts w:ascii="微软雅黑" w:eastAsia="微软雅黑" w:hAnsi="微软雅黑"/>
+          <w:sz w:val="18"/>
+          <w:szCs w:val="18"/>
+        </w:rPr>
+        <w:t> </w:t>
+      </w:r>
+      <w:r>
+        <w:rPr>
+          <w:rFonts w:ascii="微软雅黑" w:eastAsia="微软雅黑" w:hAnsi="微软雅黑" w:hint="eastAsia"/>
+          <w:sz w:val="18"/>
+          <w:szCs w:val="18"/>
+        </w:rPr>
+        <w:t>构建静态工厂方法提供有效的URL信息来自于Servlet请求。</w:t>
+      </w:r>
+    </w:p>
+    <w:p>
+      <w:pPr>
+        <w:pStyle w:val="HTML0"/>
+        <w:pBdr>
+          <w:top w:val="single" w:sz="6" w:space="5" w:color="CCCCCC"/>
+          <w:left w:val="single" w:sz="6" w:space="8" w:color="CCCCCC"/>
+          <w:bottom w:val="single" w:sz="6" w:space="5" w:color="CCCCCC"/>
+          <w:right w:val="single" w:sz="6" w:space="8" w:color="CCCCCC"/>
+        </w:pBdr>
+        <w:shd w:val="clear" w:color="auto" w:fill="F8F8F8"/>
+        <w:rPr>
+          <w:rFonts w:ascii="Consolas" w:hAnsi="Consolas" w:cs="Consolas"/>
+          <w:color w:val="000000"/>
+          <w:sz w:val="23"/>
+          <w:szCs w:val="23"/>
+        </w:rPr>
+      </w:pPr>
+      <w:proofErr w:type="spellStart"/>
+      <w:r>
+        <w:rPr>
+          <w:rFonts w:ascii="Consolas" w:hAnsi="Consolas" w:cs="Consolas"/>
+          <w:color w:val="000000"/>
+          <w:sz w:val="23"/>
+          <w:szCs w:val="23"/>
+        </w:rPr>
+        <w:t>HttpServletRequest</w:t>
+      </w:r>
+      <w:proofErr w:type="spellEnd"/>
+      <w:r>
+        <w:rPr>
+          <w:rFonts w:ascii="Consolas" w:hAnsi="Consolas" w:cs="Consolas"/>
+          <w:color w:val="000000"/>
+          <w:sz w:val="23"/>
+          <w:szCs w:val="23"/>
+        </w:rPr>
+        <w:t xml:space="preserve"> request </w:t>
+      </w:r>
+      <w:proofErr w:type="gramStart"/>
+      <w:r>
+        <w:rPr>
+          <w:rFonts w:ascii="Consolas" w:hAnsi="Consolas" w:cs="Consolas"/>
+          <w:color w:val="000000"/>
+          <w:sz w:val="23"/>
+          <w:szCs w:val="23"/>
+        </w:rPr>
+        <w:t>= ...</w:t>
+      </w:r>
+      <w:proofErr w:type="gramEnd"/>
+    </w:p>
+    <w:p>
+      <w:pPr>
+        <w:pStyle w:val="HTML0"/>
+        <w:pBdr>
+          <w:top w:val="single" w:sz="6" w:space="5" w:color="CCCCCC"/>
+          <w:left w:val="single" w:sz="6" w:space="8" w:color="CCCCCC"/>
+          <w:bottom w:val="single" w:sz="6" w:space="5" w:color="CCCCCC"/>
+          <w:right w:val="single" w:sz="6" w:space="8" w:color="CCCCCC"/>
+        </w:pBdr>
+        <w:shd w:val="clear" w:color="auto" w:fill="F8F8F8"/>
+        <w:rPr>
+          <w:rFonts w:ascii="Consolas" w:hAnsi="Consolas" w:cs="Consolas"/>
+          <w:color w:val="000000"/>
+          <w:sz w:val="23"/>
+          <w:szCs w:val="23"/>
+        </w:rPr>
+      </w:pPr>
+    </w:p>
+    <w:p>
+      <w:pPr>
+        <w:pStyle w:val="HTML0"/>
+        <w:pBdr>
+          <w:top w:val="single" w:sz="6" w:space="5" w:color="CCCCCC"/>
+          <w:left w:val="single" w:sz="6" w:space="8" w:color="CCCCCC"/>
+          <w:bottom w:val="single" w:sz="6" w:space="5" w:color="CCCCCC"/>
+          <w:right w:val="single" w:sz="6" w:space="8" w:color="CCCCCC"/>
+        </w:pBdr>
+        <w:shd w:val="clear" w:color="auto" w:fill="F8F8F8"/>
+        <w:rPr>
+          <w:rFonts w:ascii="Consolas" w:hAnsi="Consolas" w:cs="Consolas"/>
+          <w:color w:val="000000"/>
+          <w:sz w:val="23"/>
+          <w:szCs w:val="23"/>
+        </w:rPr>
+      </w:pPr>
+      <w:r>
+        <w:rPr>
+          <w:rStyle w:val="hl-comment"/>
+          <w:rFonts w:ascii="Consolas" w:hAnsi="Consolas" w:cs="Consolas"/>
+          <w:i/>
+          <w:iCs/>
+          <w:color w:val="3F5F5F"/>
+          <w:sz w:val="23"/>
+          <w:szCs w:val="23"/>
+        </w:rPr>
+        <w:t>// Re-use host, scheme, port, path and query string</w:t>
+      </w:r>
+    </w:p>
+    <w:p>
+      <w:pPr>
+        <w:pStyle w:val="HTML0"/>
+        <w:pBdr>
+          <w:top w:val="single" w:sz="6" w:space="5" w:color="CCCCCC"/>
+          <w:left w:val="single" w:sz="6" w:space="8" w:color="CCCCCC"/>
+          <w:bottom w:val="single" w:sz="6" w:space="5" w:color="CCCCCC"/>
+          <w:right w:val="single" w:sz="6" w:space="8" w:color="CCCCCC"/>
+        </w:pBdr>
+        <w:shd w:val="clear" w:color="auto" w:fill="F8F8F8"/>
+        <w:rPr>
+          <w:rFonts w:ascii="Consolas" w:hAnsi="Consolas" w:cs="Consolas"/>
+          <w:color w:val="000000"/>
+          <w:sz w:val="23"/>
+          <w:szCs w:val="23"/>
+        </w:rPr>
+      </w:pPr>
+      <w:r>
+        <w:rPr>
+          <w:rStyle w:val="hl-comment"/>
+          <w:rFonts w:ascii="Consolas" w:hAnsi="Consolas" w:cs="Consolas"/>
+          <w:i/>
+          <w:iCs/>
+          <w:color w:val="3F5F5F"/>
+          <w:sz w:val="23"/>
+          <w:szCs w:val="23"/>
+        </w:rPr>
+        <w:t>// Replace the "</w:t>
+      </w:r>
+      <w:proofErr w:type="spellStart"/>
+      <w:r>
+        <w:rPr>
+          <w:rStyle w:val="hl-comment"/>
+          <w:rFonts w:ascii="Consolas" w:hAnsi="Consolas" w:cs="Consolas"/>
+          <w:i/>
+          <w:iCs/>
+          <w:color w:val="3F5F5F"/>
+          <w:sz w:val="23"/>
+          <w:szCs w:val="23"/>
+        </w:rPr>
+        <w:t>accountId</w:t>
+      </w:r>
+      <w:proofErr w:type="spellEnd"/>
+      <w:r>
+        <w:rPr>
+          <w:rStyle w:val="hl-comment"/>
+          <w:rFonts w:ascii="Consolas" w:hAnsi="Consolas" w:cs="Consolas"/>
+          <w:i/>
+          <w:iCs/>
+          <w:color w:val="3F5F5F"/>
+          <w:sz w:val="23"/>
+          <w:szCs w:val="23"/>
+        </w:rPr>
+        <w:t xml:space="preserve">" query </w:t>
+      </w:r>
+      <w:proofErr w:type="spellStart"/>
+      <w:r>
+        <w:rPr>
+          <w:rStyle w:val="hl-comment"/>
+          <w:rFonts w:ascii="Consolas" w:hAnsi="Consolas" w:cs="Consolas"/>
+          <w:i/>
+          <w:iCs/>
+          <w:color w:val="3F5F5F"/>
+          <w:sz w:val="23"/>
+          <w:szCs w:val="23"/>
+        </w:rPr>
+        <w:t>param</w:t>
+      </w:r>
+      <w:proofErr w:type="spellEnd"/>
+    </w:p>
+    <w:p>
+      <w:pPr>
+        <w:pStyle w:val="HTML0"/>
+        <w:pBdr>
+          <w:top w:val="single" w:sz="6" w:space="5" w:color="CCCCCC"/>
+          <w:left w:val="single" w:sz="6" w:space="8" w:color="CCCCCC"/>
+          <w:bottom w:val="single" w:sz="6" w:space="5" w:color="CCCCCC"/>
+          <w:right w:val="single" w:sz="6" w:space="8" w:color="CCCCCC"/>
+        </w:pBdr>
+        <w:shd w:val="clear" w:color="auto" w:fill="F8F8F8"/>
+        <w:rPr>
+          <w:rFonts w:ascii="Consolas" w:hAnsi="Consolas" w:cs="Consolas"/>
+          <w:color w:val="000000"/>
+          <w:sz w:val="23"/>
+          <w:szCs w:val="23"/>
+        </w:rPr>
+      </w:pPr>
+    </w:p>
+    <w:p>
+      <w:pPr>
+        <w:pStyle w:val="HTML0"/>
+        <w:pBdr>
+          <w:top w:val="single" w:sz="6" w:space="5" w:color="CCCCCC"/>
+          <w:left w:val="single" w:sz="6" w:space="8" w:color="CCCCCC"/>
+          <w:bottom w:val="single" w:sz="6" w:space="5" w:color="CCCCCC"/>
+          <w:right w:val="single" w:sz="6" w:space="8" w:color="CCCCCC"/>
+        </w:pBdr>
+        <w:shd w:val="clear" w:color="auto" w:fill="F8F8F8"/>
+        <w:rPr>
+          <w:rFonts w:ascii="Consolas" w:hAnsi="Consolas" w:cs="Consolas"/>
+          <w:color w:val="000000"/>
+          <w:sz w:val="23"/>
+          <w:szCs w:val="23"/>
+        </w:rPr>
+      </w:pPr>
+      <w:proofErr w:type="spellStart"/>
+      <w:r>
+        <w:rPr>
+          <w:rFonts w:ascii="Consolas" w:hAnsi="Consolas" w:cs="Consolas"/>
+          <w:color w:val="000000"/>
+          <w:sz w:val="23"/>
+          <w:szCs w:val="23"/>
+        </w:rPr>
+        <w:t>ServletUriComponentsBuilder</w:t>
+      </w:r>
+      <w:proofErr w:type="spellEnd"/>
+      <w:r>
+        <w:rPr>
+          <w:rFonts w:ascii="Consolas" w:hAnsi="Consolas" w:cs="Consolas"/>
+          <w:color w:val="000000"/>
+          <w:sz w:val="23"/>
+          <w:szCs w:val="23"/>
+        </w:rPr>
+        <w:t xml:space="preserve"> </w:t>
+      </w:r>
+      <w:proofErr w:type="spellStart"/>
+      <w:r>
+        <w:rPr>
+          <w:rFonts w:ascii="Consolas" w:hAnsi="Consolas" w:cs="Consolas"/>
+          <w:color w:val="000000"/>
+          <w:sz w:val="23"/>
+          <w:szCs w:val="23"/>
+        </w:rPr>
+        <w:t>ucb</w:t>
+      </w:r>
+      <w:proofErr w:type="spellEnd"/>
+      <w:r>
+        <w:rPr>
+          <w:rFonts w:ascii="Consolas" w:hAnsi="Consolas" w:cs="Consolas"/>
+          <w:color w:val="000000"/>
+          <w:sz w:val="23"/>
+          <w:szCs w:val="23"/>
+        </w:rPr>
+        <w:t xml:space="preserve"> = </w:t>
+      </w:r>
+      <w:proofErr w:type="spellStart"/>
+      <w:proofErr w:type="gramStart"/>
+      <w:r>
+        <w:rPr>
+          <w:rFonts w:ascii="Consolas" w:hAnsi="Consolas" w:cs="Consolas"/>
+          <w:color w:val="000000"/>
+          <w:sz w:val="23"/>
+          <w:szCs w:val="23"/>
+        </w:rPr>
+        <w:t>ServletUriComponentsBuilder.fromRequest</w:t>
+      </w:r>
+      <w:proofErr w:type="spellEnd"/>
+      <w:r>
+        <w:rPr>
+          <w:rFonts w:ascii="Consolas" w:hAnsi="Consolas" w:cs="Consolas"/>
+          <w:color w:val="000000"/>
+          <w:sz w:val="23"/>
+          <w:szCs w:val="23"/>
+        </w:rPr>
+        <w:t>(</w:t>
+      </w:r>
+      <w:proofErr w:type="gramEnd"/>
+      <w:r>
+        <w:rPr>
+          <w:rFonts w:ascii="Consolas" w:hAnsi="Consolas" w:cs="Consolas"/>
+          <w:color w:val="000000"/>
+          <w:sz w:val="23"/>
+          <w:szCs w:val="23"/>
+        </w:rPr>
+        <w:t>request)</w:t>
+      </w:r>
+    </w:p>
+    <w:p>
+      <w:pPr>
+        <w:pStyle w:val="HTML0"/>
+        <w:pBdr>
+          <w:top w:val="single" w:sz="6" w:space="5" w:color="CCCCCC"/>
+          <w:left w:val="single" w:sz="6" w:space="8" w:color="CCCCCC"/>
+          <w:bottom w:val="single" w:sz="6" w:space="5" w:color="CCCCCC"/>
+          <w:right w:val="single" w:sz="6" w:space="8" w:color="CCCCCC"/>
+        </w:pBdr>
+        <w:shd w:val="clear" w:color="auto" w:fill="F8F8F8"/>
+        <w:rPr>
+          <w:rFonts w:ascii="Consolas" w:hAnsi="Consolas" w:cs="Consolas"/>
+          <w:color w:val="000000"/>
+          <w:sz w:val="23"/>
+          <w:szCs w:val="23"/>
+        </w:rPr>
+      </w:pPr>
+      <w:r>
+        <w:rPr>
+          <w:rFonts w:ascii="Consolas" w:hAnsi="Consolas" w:cs="Consolas"/>
+          <w:color w:val="000000"/>
+          <w:sz w:val="23"/>
+          <w:szCs w:val="23"/>
+        </w:rPr>
+        <w:t xml:space="preserve">        .</w:t>
+      </w:r>
+      <w:proofErr w:type="spellStart"/>
+      <w:proofErr w:type="gramStart"/>
+      <w:r>
+        <w:rPr>
+          <w:rFonts w:ascii="Consolas" w:hAnsi="Consolas" w:cs="Consolas"/>
+          <w:color w:val="000000"/>
+          <w:sz w:val="23"/>
+          <w:szCs w:val="23"/>
+        </w:rPr>
+        <w:t>replaceQueryParam</w:t>
+      </w:r>
+      <w:proofErr w:type="spellEnd"/>
+      <w:r>
+        <w:rPr>
+          <w:rFonts w:ascii="Consolas" w:hAnsi="Consolas" w:cs="Consolas"/>
+          <w:color w:val="000000"/>
+          <w:sz w:val="23"/>
+          <w:szCs w:val="23"/>
+        </w:rPr>
+        <w:t>(</w:t>
+      </w:r>
+      <w:proofErr w:type="gramEnd"/>
+      <w:r>
+        <w:rPr>
+          <w:rStyle w:val="hl-string"/>
+          <w:rFonts w:ascii="Consolas" w:hAnsi="Consolas" w:cs="Consolas"/>
+          <w:color w:val="2A00FF"/>
+          <w:sz w:val="23"/>
+          <w:szCs w:val="23"/>
+        </w:rPr>
+        <w:t>"</w:t>
+      </w:r>
+      <w:proofErr w:type="spellStart"/>
+      <w:r>
+        <w:rPr>
+          <w:rStyle w:val="hl-string"/>
+          <w:rFonts w:ascii="Consolas" w:hAnsi="Consolas" w:cs="Consolas"/>
+          <w:color w:val="2A00FF"/>
+          <w:sz w:val="23"/>
+          <w:szCs w:val="23"/>
+        </w:rPr>
+        <w:t>accountId</w:t>
+      </w:r>
+      <w:proofErr w:type="spellEnd"/>
+      <w:r>
+        <w:rPr>
+          <w:rStyle w:val="hl-string"/>
+          <w:rFonts w:ascii="Consolas" w:hAnsi="Consolas" w:cs="Consolas"/>
+          <w:color w:val="2A00FF"/>
+          <w:sz w:val="23"/>
+          <w:szCs w:val="23"/>
+        </w:rPr>
+        <w:t>"</w:t>
+      </w:r>
+      <w:r>
+        <w:rPr>
+          <w:rFonts w:ascii="Consolas" w:hAnsi="Consolas" w:cs="Consolas"/>
+          <w:color w:val="000000"/>
+          <w:sz w:val="23"/>
+          <w:szCs w:val="23"/>
+        </w:rPr>
+        <w:t xml:space="preserve">, </w:t>
+      </w:r>
+      <w:r>
+        <w:rPr>
+          <w:rStyle w:val="hl-string"/>
+          <w:rFonts w:ascii="Consolas" w:hAnsi="Consolas" w:cs="Consolas"/>
+          <w:color w:val="2A00FF"/>
+          <w:sz w:val="23"/>
+          <w:szCs w:val="23"/>
+        </w:rPr>
+        <w:t>"{id}"</w:t>
+      </w:r>
+      <w:r>
+        <w:rPr>
+          <w:rFonts w:ascii="Consolas" w:hAnsi="Consolas" w:cs="Consolas"/>
+          <w:color w:val="000000"/>
+          <w:sz w:val="23"/>
+          <w:szCs w:val="23"/>
+        </w:rPr>
+        <w:t>).build()</w:t>
+      </w:r>
+    </w:p>
+    <w:p>
+      <w:pPr>
+        <w:pStyle w:val="HTML0"/>
+        <w:pBdr>
+          <w:top w:val="single" w:sz="6" w:space="5" w:color="CCCCCC"/>
+          <w:left w:val="single" w:sz="6" w:space="8" w:color="CCCCCC"/>
+          <w:bottom w:val="single" w:sz="6" w:space="5" w:color="CCCCCC"/>
+          <w:right w:val="single" w:sz="6" w:space="8" w:color="CCCCCC"/>
+        </w:pBdr>
+        <w:shd w:val="clear" w:color="auto" w:fill="F8F8F8"/>
+        <w:rPr>
+          <w:rFonts w:ascii="Consolas" w:hAnsi="Consolas" w:cs="Consolas"/>
+          <w:color w:val="000000"/>
+          <w:sz w:val="23"/>
+          <w:szCs w:val="23"/>
+        </w:rPr>
+      </w:pPr>
+      <w:r>
+        <w:rPr>
+          <w:rFonts w:ascii="Consolas" w:hAnsi="Consolas" w:cs="Consolas"/>
+          <w:color w:val="000000"/>
+          <w:sz w:val="23"/>
+          <w:szCs w:val="23"/>
+        </w:rPr>
+        <w:t xml:space="preserve">        .</w:t>
+      </w:r>
+      <w:proofErr w:type="gramStart"/>
+      <w:r>
+        <w:rPr>
+          <w:rFonts w:ascii="Consolas" w:hAnsi="Consolas" w:cs="Consolas"/>
+          <w:color w:val="000000"/>
+          <w:sz w:val="23"/>
+          <w:szCs w:val="23"/>
+        </w:rPr>
+        <w:t>expand(</w:t>
+      </w:r>
+      <w:proofErr w:type="gramEnd"/>
+      <w:r>
+        <w:rPr>
+          <w:rStyle w:val="hl-string"/>
+          <w:rFonts w:ascii="Consolas" w:hAnsi="Consolas" w:cs="Consolas"/>
+          <w:color w:val="2A00FF"/>
+          <w:sz w:val="23"/>
+          <w:szCs w:val="23"/>
+        </w:rPr>
+        <w:t>"123"</w:t>
+      </w:r>
+      <w:r>
+        <w:rPr>
+          <w:rFonts w:ascii="Consolas" w:hAnsi="Consolas" w:cs="Consolas"/>
+          <w:color w:val="000000"/>
+          <w:sz w:val="23"/>
+          <w:szCs w:val="23"/>
+        </w:rPr>
+        <w:t>)</w:t>
+      </w:r>
+    </w:p>
+    <w:p>
+      <w:pPr>
+        <w:pStyle w:val="HTML0"/>
+        <w:pBdr>
+          <w:top w:val="single" w:sz="6" w:space="5" w:color="CCCCCC"/>
+          <w:left w:val="single" w:sz="6" w:space="8" w:color="CCCCCC"/>
+          <w:bottom w:val="single" w:sz="6" w:space="5" w:color="CCCCCC"/>
+          <w:right w:val="single" w:sz="6" w:space="8" w:color="CCCCCC"/>
+        </w:pBdr>
+        <w:shd w:val="clear" w:color="auto" w:fill="F8F8F8"/>
+        <w:rPr>
+          <w:rFonts w:ascii="Consolas" w:hAnsi="Consolas" w:cs="Consolas"/>
+          <w:color w:val="000000"/>
+          <w:sz w:val="23"/>
+          <w:szCs w:val="23"/>
+        </w:rPr>
+      </w:pPr>
+      <w:r>
+        <w:rPr>
+          <w:rFonts w:ascii="Consolas" w:hAnsi="Consolas" w:cs="Consolas"/>
+          <w:color w:val="000000"/>
+          <w:sz w:val="23"/>
+          <w:szCs w:val="23"/>
+        </w:rPr>
+        <w:t xml:space="preserve">        .</w:t>
+      </w:r>
+      <w:proofErr w:type="gramStart"/>
+      <w:r>
+        <w:rPr>
+          <w:rFonts w:ascii="Consolas" w:hAnsi="Consolas" w:cs="Consolas"/>
+          <w:color w:val="000000"/>
+          <w:sz w:val="23"/>
+          <w:szCs w:val="23"/>
+        </w:rPr>
+        <w:t>encode(</w:t>
+      </w:r>
+      <w:proofErr w:type="gramEnd"/>
+      <w:r>
+        <w:rPr>
+          <w:rFonts w:ascii="Consolas" w:hAnsi="Consolas" w:cs="Consolas"/>
+          <w:color w:val="000000"/>
+          <w:sz w:val="23"/>
+          <w:szCs w:val="23"/>
+        </w:rPr>
+        <w:t>);</w:t>
+      </w:r>
+    </w:p>
+    <w:p>
+      <w:pPr>
+        <w:rPr>
+          <w:rFonts w:ascii="微软雅黑" w:eastAsia="微软雅黑" w:hAnsi="微软雅黑" w:hint="eastAsia"/>
+          <w:sz w:val="18"/>
+          <w:szCs w:val="18"/>
+        </w:rPr>
+      </w:pPr>
+      <w:r>
+        <w:rPr>
+          <w:rFonts w:ascii="微软雅黑" w:eastAsia="微软雅黑" w:hAnsi="微软雅黑" w:hint="eastAsia"/>
+          <w:sz w:val="18"/>
+          <w:szCs w:val="18"/>
+        </w:rPr>
+        <w:t>或者</w:t>
+      </w:r>
+    </w:p>
+    <w:p>
+      <w:pPr>
+        <w:pStyle w:val="HTML0"/>
+        <w:pBdr>
+          <w:top w:val="single" w:sz="6" w:space="5" w:color="CCCCCC"/>
+          <w:left w:val="single" w:sz="6" w:space="8" w:color="CCCCCC"/>
+          <w:bottom w:val="single" w:sz="6" w:space="5" w:color="CCCCCC"/>
+          <w:right w:val="single" w:sz="6" w:space="8" w:color="CCCCCC"/>
+        </w:pBdr>
+        <w:shd w:val="clear" w:color="auto" w:fill="F8F8F8"/>
+        <w:rPr>
+          <w:rFonts w:ascii="Consolas" w:hAnsi="Consolas" w:cs="Consolas"/>
+          <w:color w:val="000000"/>
+          <w:sz w:val="23"/>
+          <w:szCs w:val="23"/>
+        </w:rPr>
+      </w:pPr>
+      <w:r>
+        <w:rPr>
+          <w:rStyle w:val="hl-comment"/>
+          <w:rFonts w:ascii="Consolas" w:hAnsi="Consolas" w:cs="Consolas"/>
+          <w:i/>
+          <w:iCs/>
+          <w:color w:val="3F5F5F"/>
+          <w:sz w:val="23"/>
+          <w:szCs w:val="23"/>
+        </w:rPr>
+        <w:t>// Re-use host, port and context path</w:t>
+      </w:r>
+    </w:p>
+    <w:p>
+      <w:pPr>
+        <w:pStyle w:val="HTML0"/>
+        <w:pBdr>
+          <w:top w:val="single" w:sz="6" w:space="5" w:color="CCCCCC"/>
+          <w:left w:val="single" w:sz="6" w:space="8" w:color="CCCCCC"/>
+          <w:bottom w:val="single" w:sz="6" w:space="5" w:color="CCCCCC"/>
+          <w:right w:val="single" w:sz="6" w:space="8" w:color="CCCCCC"/>
+        </w:pBdr>
+        <w:shd w:val="clear" w:color="auto" w:fill="F8F8F8"/>
+        <w:rPr>
+          <w:rFonts w:ascii="Consolas" w:hAnsi="Consolas" w:cs="Consolas"/>
+          <w:color w:val="000000"/>
+          <w:sz w:val="23"/>
+          <w:szCs w:val="23"/>
+        </w:rPr>
+      </w:pPr>
+      <w:r>
+        <w:rPr>
+          <w:rStyle w:val="hl-comment"/>
+          <w:rFonts w:ascii="Consolas" w:hAnsi="Consolas" w:cs="Consolas"/>
+          <w:i/>
+          <w:iCs/>
+          <w:color w:val="3F5F5F"/>
+          <w:sz w:val="23"/>
+          <w:szCs w:val="23"/>
+        </w:rPr>
+        <w:t xml:space="preserve">// </w:t>
+      </w:r>
+      <w:proofErr w:type="gramStart"/>
+      <w:r>
+        <w:rPr>
+          <w:rStyle w:val="hl-comment"/>
+          <w:rFonts w:ascii="Consolas" w:hAnsi="Consolas" w:cs="Consolas"/>
+          <w:i/>
+          <w:iCs/>
+          <w:color w:val="3F5F5F"/>
+          <w:sz w:val="23"/>
+          <w:szCs w:val="23"/>
+        </w:rPr>
+        <w:t>Append</w:t>
+      </w:r>
+      <w:proofErr w:type="gramEnd"/>
+      <w:r>
+        <w:rPr>
+          <w:rStyle w:val="hl-comment"/>
+          <w:rFonts w:ascii="Consolas" w:hAnsi="Consolas" w:cs="Consolas"/>
+          <w:i/>
+          <w:iCs/>
+          <w:color w:val="3F5F5F"/>
+          <w:sz w:val="23"/>
+          <w:szCs w:val="23"/>
+        </w:rPr>
+        <w:t xml:space="preserve"> "/accounts" to the path</w:t>
+      </w:r>
+    </w:p>
+    <w:p>
+      <w:pPr>
+        <w:pStyle w:val="HTML0"/>
+        <w:pBdr>
+          <w:top w:val="single" w:sz="6" w:space="5" w:color="CCCCCC"/>
+          <w:left w:val="single" w:sz="6" w:space="8" w:color="CCCCCC"/>
+          <w:bottom w:val="single" w:sz="6" w:space="5" w:color="CCCCCC"/>
+          <w:right w:val="single" w:sz="6" w:space="8" w:color="CCCCCC"/>
+        </w:pBdr>
+        <w:shd w:val="clear" w:color="auto" w:fill="F8F8F8"/>
+        <w:rPr>
+          <w:rFonts w:ascii="Consolas" w:hAnsi="Consolas" w:cs="Consolas"/>
+          <w:color w:val="000000"/>
+          <w:sz w:val="23"/>
+          <w:szCs w:val="23"/>
+        </w:rPr>
+      </w:pPr>
+    </w:p>
+    <w:p>
+      <w:pPr>
+        <w:pStyle w:val="HTML0"/>
+        <w:pBdr>
+          <w:top w:val="single" w:sz="6" w:space="5" w:color="CCCCCC"/>
+          <w:left w:val="single" w:sz="6" w:space="8" w:color="CCCCCC"/>
+          <w:bottom w:val="single" w:sz="6" w:space="5" w:color="CCCCCC"/>
+          <w:right w:val="single" w:sz="6" w:space="8" w:color="CCCCCC"/>
+        </w:pBdr>
+        <w:shd w:val="clear" w:color="auto" w:fill="F8F8F8"/>
+        <w:rPr>
+          <w:rFonts w:ascii="Consolas" w:hAnsi="Consolas" w:cs="Consolas"/>
+          <w:color w:val="000000"/>
+          <w:sz w:val="23"/>
+          <w:szCs w:val="23"/>
+        </w:rPr>
+      </w:pPr>
+      <w:proofErr w:type="spellStart"/>
+      <w:r>
+        <w:rPr>
+          <w:rFonts w:ascii="Consolas" w:hAnsi="Consolas" w:cs="Consolas"/>
+          <w:color w:val="000000"/>
+          <w:sz w:val="23"/>
+          <w:szCs w:val="23"/>
+        </w:rPr>
+        <w:t>ServletUriComponentsBuilder</w:t>
+      </w:r>
+      <w:proofErr w:type="spellEnd"/>
+      <w:r>
+        <w:rPr>
+          <w:rFonts w:ascii="Consolas" w:hAnsi="Consolas" w:cs="Consolas"/>
+          <w:color w:val="000000"/>
+          <w:sz w:val="23"/>
+          <w:szCs w:val="23"/>
+        </w:rPr>
+        <w:t xml:space="preserve"> </w:t>
+      </w:r>
+      <w:proofErr w:type="spellStart"/>
+      <w:r>
+        <w:rPr>
+          <w:rFonts w:ascii="Consolas" w:hAnsi="Consolas" w:cs="Consolas"/>
+          <w:color w:val="000000"/>
+          <w:sz w:val="23"/>
+          <w:szCs w:val="23"/>
+        </w:rPr>
+        <w:t>ucb</w:t>
+      </w:r>
+      <w:proofErr w:type="spellEnd"/>
+      <w:r>
+        <w:rPr>
+          <w:rFonts w:ascii="Consolas" w:hAnsi="Consolas" w:cs="Consolas"/>
+          <w:color w:val="000000"/>
+          <w:sz w:val="23"/>
+          <w:szCs w:val="23"/>
+        </w:rPr>
+        <w:t xml:space="preserve"> = </w:t>
+      </w:r>
+      <w:proofErr w:type="spellStart"/>
+      <w:proofErr w:type="gramStart"/>
+      <w:r>
+        <w:rPr>
+          <w:rFonts w:ascii="Consolas" w:hAnsi="Consolas" w:cs="Consolas"/>
+          <w:color w:val="000000"/>
+          <w:sz w:val="23"/>
+          <w:szCs w:val="23"/>
+        </w:rPr>
+        <w:t>ServletUriComponentsBuilder.fromContextPath</w:t>
+      </w:r>
+      <w:proofErr w:type="spellEnd"/>
+      <w:r>
+        <w:rPr>
+          <w:rFonts w:ascii="Consolas" w:hAnsi="Consolas" w:cs="Consolas"/>
+          <w:color w:val="000000"/>
+          <w:sz w:val="23"/>
+          <w:szCs w:val="23"/>
+        </w:rPr>
+        <w:t>(</w:t>
+      </w:r>
+      <w:proofErr w:type="gramEnd"/>
+      <w:r>
+        <w:rPr>
+          <w:rFonts w:ascii="Consolas" w:hAnsi="Consolas" w:cs="Consolas"/>
+          <w:color w:val="000000"/>
+          <w:sz w:val="23"/>
+          <w:szCs w:val="23"/>
+        </w:rPr>
+        <w:t>request)</w:t>
+      </w:r>
+    </w:p>
+    <w:p>
+      <w:pPr>
+        <w:pStyle w:val="HTML0"/>
+        <w:pBdr>
+          <w:top w:val="single" w:sz="6" w:space="5" w:color="CCCCCC"/>
+          <w:left w:val="single" w:sz="6" w:space="8" w:color="CCCCCC"/>
+          <w:bottom w:val="single" w:sz="6" w:space="5" w:color="CCCCCC"/>
+          <w:right w:val="single" w:sz="6" w:space="8" w:color="CCCCCC"/>
+        </w:pBdr>
+        <w:shd w:val="clear" w:color="auto" w:fill="F8F8F8"/>
+        <w:rPr>
+          <w:rFonts w:ascii="Consolas" w:hAnsi="Consolas" w:cs="Consolas"/>
+          <w:color w:val="000000"/>
+          <w:sz w:val="23"/>
+          <w:szCs w:val="23"/>
+        </w:rPr>
+      </w:pPr>
+      <w:r>
+        <w:rPr>
+          <w:rFonts w:ascii="Consolas" w:hAnsi="Consolas" w:cs="Consolas"/>
+          <w:color w:val="000000"/>
+          <w:sz w:val="23"/>
+          <w:szCs w:val="23"/>
+        </w:rPr>
+        <w:t xml:space="preserve">        .path(</w:t>
+      </w:r>
+      <w:r>
+        <w:rPr>
+          <w:rStyle w:val="hl-string"/>
+          <w:rFonts w:ascii="Consolas" w:hAnsi="Consolas" w:cs="Consolas"/>
+          <w:color w:val="2A00FF"/>
+          <w:sz w:val="23"/>
+          <w:szCs w:val="23"/>
+        </w:rPr>
+        <w:t>"/accounts"</w:t>
+      </w:r>
+      <w:r>
+        <w:rPr>
+          <w:rFonts w:ascii="Consolas" w:hAnsi="Consolas" w:cs="Consolas"/>
+          <w:color w:val="000000"/>
+          <w:sz w:val="23"/>
+          <w:szCs w:val="23"/>
+        </w:rPr>
+        <w:t>).</w:t>
+      </w:r>
+      <w:proofErr w:type="gramStart"/>
+      <w:r>
+        <w:rPr>
+          <w:rFonts w:ascii="Consolas" w:hAnsi="Consolas" w:cs="Consolas"/>
+          <w:color w:val="000000"/>
+          <w:sz w:val="23"/>
+          <w:szCs w:val="23"/>
+        </w:rPr>
+        <w:t>build()</w:t>
+      </w:r>
+      <w:proofErr w:type="gramEnd"/>
+    </w:p>
+    <w:p>
+      <w:pPr>
+        <w:rPr>
+          <w:rFonts w:ascii="微软雅黑" w:eastAsia="微软雅黑" w:hAnsi="微软雅黑" w:hint="eastAsia"/>
+          <w:sz w:val="18"/>
+          <w:szCs w:val="18"/>
+        </w:rPr>
+      </w:pPr>
+    </w:p>
+    <w:p>
+      <w:pPr>
+        <w:pStyle w:val="HTML0"/>
+        <w:pBdr>
+          <w:top w:val="single" w:sz="6" w:space="5" w:color="CCCCCC"/>
+          <w:left w:val="single" w:sz="6" w:space="8" w:color="CCCCCC"/>
+          <w:bottom w:val="single" w:sz="6" w:space="5" w:color="CCCCCC"/>
+          <w:right w:val="single" w:sz="6" w:space="8" w:color="CCCCCC"/>
+        </w:pBdr>
+        <w:shd w:val="clear" w:color="auto" w:fill="F8F8F8"/>
+        <w:rPr>
+          <w:rFonts w:ascii="Consolas" w:hAnsi="Consolas" w:cs="Consolas"/>
+          <w:color w:val="000000"/>
+          <w:sz w:val="23"/>
+          <w:szCs w:val="23"/>
+        </w:rPr>
+      </w:pPr>
+      <w:proofErr w:type="spellStart"/>
+      <w:r>
+        <w:rPr>
+          <w:rFonts w:ascii="Consolas" w:hAnsi="Consolas" w:cs="Consolas"/>
+          <w:color w:val="000000"/>
+          <w:sz w:val="23"/>
+          <w:szCs w:val="23"/>
+        </w:rPr>
+        <w:t>ServletUriComponentsBuilder</w:t>
+      </w:r>
+      <w:proofErr w:type="spellEnd"/>
+      <w:r>
+        <w:rPr>
+          <w:rFonts w:ascii="Consolas" w:hAnsi="Consolas" w:cs="Consolas"/>
+          <w:color w:val="000000"/>
+          <w:sz w:val="23"/>
+          <w:szCs w:val="23"/>
+        </w:rPr>
+        <w:t xml:space="preserve"> </w:t>
+      </w:r>
+      <w:proofErr w:type="spellStart"/>
+      <w:r>
+        <w:rPr>
+          <w:rFonts w:ascii="Consolas" w:hAnsi="Consolas" w:cs="Consolas"/>
+          <w:color w:val="000000"/>
+          <w:sz w:val="23"/>
+          <w:szCs w:val="23"/>
+        </w:rPr>
+        <w:t>ucb</w:t>
+      </w:r>
+      <w:proofErr w:type="spellEnd"/>
+      <w:r>
+        <w:rPr>
+          <w:rFonts w:ascii="Consolas" w:hAnsi="Consolas" w:cs="Consolas"/>
+          <w:color w:val="000000"/>
+          <w:sz w:val="23"/>
+          <w:szCs w:val="23"/>
+        </w:rPr>
+        <w:t xml:space="preserve"> = </w:t>
+      </w:r>
+      <w:proofErr w:type="spellStart"/>
+      <w:proofErr w:type="gramStart"/>
+      <w:r>
+        <w:rPr>
+          <w:rFonts w:ascii="Consolas" w:hAnsi="Consolas" w:cs="Consolas"/>
+          <w:color w:val="000000"/>
+          <w:sz w:val="23"/>
+          <w:szCs w:val="23"/>
+        </w:rPr>
+        <w:t>ServletUriComponentsBuilder.fromServletMapping</w:t>
+      </w:r>
+      <w:proofErr w:type="spellEnd"/>
+      <w:r>
+        <w:rPr>
+          <w:rFonts w:ascii="Consolas" w:hAnsi="Consolas" w:cs="Consolas"/>
+          <w:color w:val="000000"/>
+          <w:sz w:val="23"/>
+          <w:szCs w:val="23"/>
+        </w:rPr>
+        <w:t>(</w:t>
+      </w:r>
+      <w:proofErr w:type="gramEnd"/>
+      <w:r>
+        <w:rPr>
+          <w:rFonts w:ascii="Consolas" w:hAnsi="Consolas" w:cs="Consolas"/>
+          <w:color w:val="000000"/>
+          <w:sz w:val="23"/>
+          <w:szCs w:val="23"/>
+        </w:rPr>
+        <w:t>request)</w:t>
+      </w:r>
+    </w:p>
+    <w:p>
+      <w:pPr>
+        <w:pStyle w:val="HTML0"/>
+        <w:pBdr>
+          <w:top w:val="single" w:sz="6" w:space="5" w:color="CCCCCC"/>
+          <w:left w:val="single" w:sz="6" w:space="8" w:color="CCCCCC"/>
+          <w:bottom w:val="single" w:sz="6" w:space="5" w:color="CCCCCC"/>
+          <w:right w:val="single" w:sz="6" w:space="8" w:color="CCCCCC"/>
+        </w:pBdr>
+        <w:shd w:val="clear" w:color="auto" w:fill="F8F8F8"/>
+        <w:rPr>
+          <w:rFonts w:ascii="Consolas" w:hAnsi="Consolas" w:cs="Consolas"/>
+          <w:color w:val="000000"/>
+          <w:sz w:val="23"/>
+          <w:szCs w:val="23"/>
+        </w:rPr>
+      </w:pPr>
+      <w:r>
+        <w:rPr>
+          <w:rFonts w:ascii="Consolas" w:hAnsi="Consolas" w:cs="Consolas"/>
+          <w:color w:val="000000"/>
+          <w:sz w:val="23"/>
+          <w:szCs w:val="23"/>
+        </w:rPr>
+        <w:t xml:space="preserve">        .path(</w:t>
+      </w:r>
+      <w:r>
+        <w:rPr>
+          <w:rStyle w:val="hl-string"/>
+          <w:rFonts w:ascii="Consolas" w:hAnsi="Consolas" w:cs="Consolas"/>
+          <w:color w:val="2A00FF"/>
+          <w:sz w:val="23"/>
+          <w:szCs w:val="23"/>
+        </w:rPr>
+        <w:t>"/accounts"</w:t>
+      </w:r>
+      <w:r>
+        <w:rPr>
+          <w:rFonts w:ascii="Consolas" w:hAnsi="Consolas" w:cs="Consolas"/>
+          <w:color w:val="000000"/>
+          <w:sz w:val="23"/>
+          <w:szCs w:val="23"/>
+        </w:rPr>
+        <w:t>).</w:t>
+      </w:r>
+      <w:proofErr w:type="gramStart"/>
+      <w:r>
+        <w:rPr>
+          <w:rFonts w:ascii="Consolas" w:hAnsi="Consolas" w:cs="Consolas"/>
+          <w:color w:val="000000"/>
+          <w:sz w:val="23"/>
+          <w:szCs w:val="23"/>
+        </w:rPr>
+        <w:t>build()</w:t>
+      </w:r>
+      <w:proofErr w:type="gramEnd"/>
+    </w:p>
+    <w:p>
+      <w:pPr>
+        <w:pStyle w:val="3"/>
+        <w:spacing w:before="600" w:after="150"/>
+        <w:ind w:left="-240"/>
+        <w:rPr>
+          <w:rFonts w:ascii="Helvetica" w:hAnsi="Helvetica" w:cs="Helvetica"/>
+          <w:color w:val="000000"/>
+          <w:sz w:val="30"/>
+          <w:szCs w:val="30"/>
+        </w:rPr>
+      </w:pPr>
+      <w:r>
+        <w:rPr>
+          <w:rFonts w:ascii="Helvetica" w:hAnsi="Helvetica" w:cs="Helvetica"/>
+          <w:color w:val="000000"/>
+          <w:sz w:val="30"/>
+          <w:szCs w:val="30"/>
+        </w:rPr>
+        <w:t>17.7.1 Building URIs to Controllers and methods</w:t>
+      </w:r>
+    </w:p>
+    <w:p>
+      <w:pPr>
+        <w:rPr>
+          <w:rFonts w:ascii="微软雅黑" w:eastAsia="微软雅黑" w:hAnsi="微软雅黑" w:hint="eastAsia"/>
           <w:sz w:val="18"/>
           <w:szCs w:val="18"/>
         </w:rPr>
@@ -49790,8 +54519,8 @@
     <w:basedOn w:val="a0"/>
     <w:rsid w:val="002A2973"/>
   </w:style>
-  <w:style w:type="character" w:customStyle="1" w:styleId="title">
-    <w:name w:val="title"/>
+  <w:style w:type="character" w:customStyle="1" w:styleId="10">
+    <w:name w:val="标题1"/>
     <w:basedOn w:val="a0"/>
     <w:rsid w:val="002A2973"/>
   </w:style>
@@ -50563,8 +55292,8 @@
     <w:basedOn w:val="a0"/>
     <w:rsid w:val="002A2973"/>
   </w:style>
-  <w:style w:type="character" w:customStyle="1" w:styleId="title">
-    <w:name w:val="title"/>
+  <w:style w:type="character" w:customStyle="1" w:styleId="10">
+    <w:name w:val="标题1"/>
     <w:basedOn w:val="a0"/>
     <w:rsid w:val="002A2973"/>
   </w:style>
@@ -50851,7 +55580,7 @@
   <a:extraClrSchemeLst/>
   <a:extLst>
     <a:ext uri="{05A4C25C-085E-4340-85A3-A5531E510DB2}">
-      <thm15:themeFamily xmlns="" xmlns:thm15="http://schemas.microsoft.com/office/thememl/2012/main" name="Office Theme" id="{62F939B6-93AF-4DB8-9C6B-D6C7DFDC589F}" vid="{4A3C46E8-61CC-4603-A589-7422A47A8E4A}"/>
+      <thm15:themeFamily xmlns:thm15="http://schemas.microsoft.com/office/thememl/2012/main" xmlns="" name="Office Theme" id="{62F939B6-93AF-4DB8-9C6B-D6C7DFDC589F}" vid="{4A3C46E8-61CC-4603-A589-7422A47A8E4A}"/>
     </a:ext>
   </a:extLst>
 </a:theme>
@@ -50862,7 +55591,7 @@
 </file>
 
 <file path=customXml/itemProps1.xml><?xml version="1.0" encoding="utf-8"?>
-<ds:datastoreItem xmlns:ds="http://schemas.openxmlformats.org/officeDocument/2006/customXml" ds:itemID="{31DFE23A-E9BE-4083-AA08-30BA4865BEF8}">
+<ds:datastoreItem xmlns:ds="http://schemas.openxmlformats.org/officeDocument/2006/customXml" ds:itemID="{938601B7-240F-40C6-9028-A0558B75A2E5}">
   <ds:schemaRefs>
     <ds:schemaRef ds:uri="http://schemas.openxmlformats.org/officeDocument/2006/bibliography"/>
   </ds:schemaRefs>

</xml_diff>

<commit_message>
17.10 Spring’s multipart (file upload) support
</commit_message>
<xml_diff>
--- a/Part V. The Web - 17.docx
+++ b/Part V. The Web - 17.docx
@@ -7926,6 +7926,7 @@
           <w:sz w:val="23"/>
           <w:szCs w:val="23"/>
         </w:rPr>
+        <w:lastRenderedPageBreak/>
         <w:t>// GET /pets/42;q=11;r=22</w:t>
       </w:r>
     </w:p>
@@ -26757,7 +26758,6 @@
           <w:sz w:val="18"/>
           <w:szCs w:val="18"/>
         </w:rPr>
-        <w:lastRenderedPageBreak/>
         <w:t>@Target</w:t>
       </w:r>
       <w:r>
@@ -26823,6 +26823,7 @@
           <w:sz w:val="18"/>
           <w:szCs w:val="18"/>
         </w:rPr>
+        <w:lastRenderedPageBreak/>
         <w:t>@Retention</w:t>
       </w:r>
       <w:r>
@@ -28442,7 +28443,6 @@
           <w:sz w:val="18"/>
           <w:szCs w:val="18"/>
         </w:rPr>
-        <w:lastRenderedPageBreak/>
         <w:t>    </w:t>
       </w:r>
       <w:r>
@@ -28519,6 +28519,7 @@
           <w:sz w:val="18"/>
           <w:szCs w:val="18"/>
         </w:rPr>
+        <w:lastRenderedPageBreak/>
         <w:t>        </w:t>
       </w:r>
       <w:proofErr w:type="spellStart"/>
@@ -50650,7 +50651,7 @@
     <w:p>
       <w:pPr>
         <w:rPr>
-          <w:rFonts w:ascii="微软雅黑" w:eastAsia="微软雅黑" w:hAnsi="微软雅黑" w:hint="eastAsia"/>
+          <w:rFonts w:ascii="微软雅黑" w:eastAsia="微软雅黑" w:hAnsi="微软雅黑"/>
           <w:sz w:val="18"/>
           <w:szCs w:val="18"/>
         </w:rPr>
@@ -51401,7 +51402,7 @@
     <w:p>
       <w:pPr>
         <w:rPr>
-          <w:rFonts w:ascii="微软雅黑" w:eastAsia="微软雅黑" w:hAnsi="微软雅黑" w:hint="eastAsia"/>
+          <w:rFonts w:ascii="微软雅黑" w:eastAsia="微软雅黑" w:hAnsi="微软雅黑"/>
           <w:sz w:val="18"/>
           <w:szCs w:val="18"/>
         </w:rPr>
@@ -51872,7 +51873,7 @@
     <w:p>
       <w:pPr>
         <w:rPr>
-          <w:rFonts w:ascii="微软雅黑" w:eastAsia="微软雅黑" w:hAnsi="微软雅黑" w:hint="eastAsia"/>
+          <w:rFonts w:ascii="微软雅黑" w:eastAsia="微软雅黑" w:hAnsi="微软雅黑"/>
           <w:sz w:val="18"/>
           <w:szCs w:val="18"/>
         </w:rPr>
@@ -53501,8 +53502,1540 @@
     </w:p>
     <w:p>
       <w:pPr>
+        <w:pStyle w:val="3"/>
+        <w:spacing w:before="600" w:after="150"/>
+        <w:ind w:left="-240"/>
+        <w:rPr>
+          <w:rFonts w:ascii="Helvetica" w:hAnsi="Helvetica" w:cs="Helvetica"/>
+          <w:color w:val="000000"/>
+          <w:sz w:val="30"/>
+          <w:szCs w:val="30"/>
+        </w:rPr>
+      </w:pPr>
+      <w:r>
+        <w:rPr>
+          <w:rFonts w:ascii="Helvetica" w:hAnsi="Helvetica" w:cs="Helvetica"/>
+          <w:color w:val="000000"/>
+          <w:sz w:val="30"/>
+          <w:szCs w:val="30"/>
+        </w:rPr>
+        <w:t>17.9.1 Overview of themes</w:t>
+      </w:r>
+    </w:p>
+    <w:p>
+      <w:pPr>
+        <w:rPr>
+          <w:rFonts w:ascii="微软雅黑" w:eastAsia="微软雅黑" w:hAnsi="微软雅黑" w:hint="eastAsia"/>
+          <w:sz w:val="18"/>
+          <w:szCs w:val="18"/>
+        </w:rPr>
+      </w:pPr>
+      <w:r>
+        <w:rPr>
+          <w:rFonts w:ascii="微软雅黑" w:eastAsia="微软雅黑" w:hAnsi="微软雅黑" w:hint="eastAsia"/>
+          <w:sz w:val="18"/>
+          <w:szCs w:val="18"/>
+        </w:rPr>
+        <w:t>你能通过静态资源，标准的样式、图片，进行全局化的应用主题设置。</w:t>
+      </w:r>
+    </w:p>
+    <w:p>
+      <w:pPr>
+        <w:pStyle w:val="3"/>
+        <w:spacing w:before="600" w:after="150"/>
+        <w:ind w:left="-240"/>
+        <w:rPr>
+          <w:rFonts w:ascii="Helvetica" w:hAnsi="Helvetica" w:cs="Helvetica"/>
+          <w:color w:val="000000"/>
+          <w:sz w:val="30"/>
+          <w:szCs w:val="30"/>
+        </w:rPr>
+      </w:pPr>
+      <w:r>
+        <w:rPr>
+          <w:rFonts w:ascii="Helvetica" w:hAnsi="Helvetica" w:cs="Helvetica"/>
+          <w:color w:val="000000"/>
+          <w:sz w:val="30"/>
+          <w:szCs w:val="30"/>
+        </w:rPr>
+        <w:t>17.9.2 Defining themes</w:t>
+      </w:r>
+    </w:p>
+    <w:p>
+      <w:pPr>
+        <w:rPr>
+          <w:rFonts w:ascii="微软雅黑" w:eastAsia="微软雅黑" w:hAnsi="微软雅黑" w:hint="eastAsia"/>
+          <w:sz w:val="18"/>
+          <w:szCs w:val="18"/>
+        </w:rPr>
+      </w:pPr>
+      <w:r>
+        <w:rPr>
+          <w:rFonts w:ascii="微软雅黑" w:eastAsia="微软雅黑" w:hAnsi="微软雅黑" w:hint="eastAsia"/>
+          <w:sz w:val="18"/>
+          <w:szCs w:val="18"/>
+        </w:rPr>
+        <w:t>通过实现</w:t>
+      </w:r>
+      <w:proofErr w:type="spellStart"/>
+      <w:r>
         <w:rPr>
           <w:rFonts w:ascii="微软雅黑" w:eastAsia="微软雅黑" w:hAnsi="微软雅黑"/>
+          <w:sz w:val="18"/>
+          <w:szCs w:val="18"/>
+        </w:rPr>
+        <w:t>org.springframework.ui.context.ThemeSource</w:t>
+      </w:r>
+      <w:proofErr w:type="spellEnd"/>
+      <w:r>
+        <w:rPr>
+          <w:rFonts w:ascii="微软雅黑" w:eastAsia="微软雅黑" w:hAnsi="微软雅黑" w:hint="eastAsia"/>
+          <w:sz w:val="18"/>
+          <w:szCs w:val="18"/>
+        </w:rPr>
+        <w:t>接口</w:t>
+      </w:r>
+    </w:p>
+    <w:p>
+      <w:pPr>
+        <w:rPr>
+          <w:rFonts w:ascii="微软雅黑" w:eastAsia="微软雅黑" w:hAnsi="微软雅黑" w:hint="eastAsia"/>
+          <w:sz w:val="18"/>
+          <w:szCs w:val="18"/>
+        </w:rPr>
+      </w:pPr>
+      <w:r>
+        <w:rPr>
+          <w:rFonts w:ascii="微软雅黑" w:eastAsia="微软雅黑" w:hAnsi="微软雅黑" w:hint="eastAsia"/>
+          <w:sz w:val="18"/>
+          <w:szCs w:val="18"/>
+        </w:rPr>
+        <w:t>当你使用</w:t>
+      </w:r>
+      <w:proofErr w:type="spellStart"/>
+      <w:r>
+        <w:rPr>
+          <w:rFonts w:ascii="微软雅黑" w:eastAsia="微软雅黑" w:hAnsi="微软雅黑"/>
+          <w:sz w:val="18"/>
+          <w:szCs w:val="18"/>
+        </w:rPr>
+        <w:t>ResourceBundleThemeSource</w:t>
+      </w:r>
+      <w:proofErr w:type="spellEnd"/>
+      <w:r>
+        <w:rPr>
+          <w:rFonts w:ascii="微软雅黑" w:eastAsia="微软雅黑" w:hAnsi="微软雅黑" w:hint="eastAsia"/>
+          <w:sz w:val="18"/>
+          <w:szCs w:val="18"/>
+        </w:rPr>
+        <w:t>，主题定义简单的properties文件，</w:t>
+      </w:r>
+    </w:p>
+    <w:p>
+      <w:pPr>
+        <w:rPr>
+          <w:rFonts w:ascii="微软雅黑" w:eastAsia="微软雅黑" w:hAnsi="微软雅黑" w:hint="eastAsia"/>
+          <w:sz w:val="18"/>
+          <w:szCs w:val="18"/>
+        </w:rPr>
+      </w:pPr>
+      <w:r>
+        <w:rPr>
+          <w:rFonts w:ascii="微软雅黑" w:eastAsia="微软雅黑" w:hAnsi="微软雅黑" w:hint="eastAsia"/>
+          <w:sz w:val="18"/>
+          <w:szCs w:val="18"/>
+        </w:rPr>
+        <w:t>举例如下：</w:t>
+      </w:r>
+    </w:p>
+    <w:p>
+      <w:pPr>
+        <w:widowControl/>
+        <w:tabs>
+          <w:tab w:val="left" w:pos="916"/>
+          <w:tab w:val="left" w:pos="1832"/>
+          <w:tab w:val="left" w:pos="2748"/>
+          <w:tab w:val="left" w:pos="3664"/>
+          <w:tab w:val="left" w:pos="4580"/>
+          <w:tab w:val="left" w:pos="5496"/>
+          <w:tab w:val="left" w:pos="6412"/>
+          <w:tab w:val="left" w:pos="7328"/>
+          <w:tab w:val="left" w:pos="8244"/>
+          <w:tab w:val="left" w:pos="9160"/>
+          <w:tab w:val="left" w:pos="10076"/>
+          <w:tab w:val="left" w:pos="10992"/>
+          <w:tab w:val="left" w:pos="11908"/>
+          <w:tab w:val="left" w:pos="12824"/>
+          <w:tab w:val="left" w:pos="13740"/>
+          <w:tab w:val="left" w:pos="14656"/>
+        </w:tabs>
+        <w:jc w:val="left"/>
+        <w:rPr>
+          <w:rFonts w:ascii="微软雅黑" w:eastAsia="微软雅黑" w:hAnsi="微软雅黑"/>
+          <w:sz w:val="18"/>
+          <w:szCs w:val="18"/>
+        </w:rPr>
+      </w:pPr>
+      <w:proofErr w:type="spellStart"/>
+      <w:r>
+        <w:rPr>
+          <w:rFonts w:ascii="微软雅黑" w:eastAsia="微软雅黑" w:hAnsi="微软雅黑"/>
+          <w:sz w:val="18"/>
+          <w:szCs w:val="18"/>
+        </w:rPr>
+        <w:t>styleSheet</w:t>
+      </w:r>
+      <w:proofErr w:type="spellEnd"/>
+      <w:r>
+        <w:rPr>
+          <w:rFonts w:ascii="微软雅黑" w:eastAsia="微软雅黑" w:hAnsi="微软雅黑"/>
+          <w:sz w:val="18"/>
+          <w:szCs w:val="18"/>
+        </w:rPr>
+        <w:t>=/themes/cool/style.css</w:t>
+      </w:r>
+    </w:p>
+    <w:p>
+      <w:pPr>
+        <w:widowControl/>
+        <w:tabs>
+          <w:tab w:val="left" w:pos="916"/>
+          <w:tab w:val="left" w:pos="1832"/>
+          <w:tab w:val="left" w:pos="2748"/>
+          <w:tab w:val="left" w:pos="3664"/>
+          <w:tab w:val="left" w:pos="4580"/>
+          <w:tab w:val="left" w:pos="5496"/>
+          <w:tab w:val="left" w:pos="6412"/>
+          <w:tab w:val="left" w:pos="7328"/>
+          <w:tab w:val="left" w:pos="8244"/>
+          <w:tab w:val="left" w:pos="9160"/>
+          <w:tab w:val="left" w:pos="10076"/>
+          <w:tab w:val="left" w:pos="10992"/>
+          <w:tab w:val="left" w:pos="11908"/>
+          <w:tab w:val="left" w:pos="12824"/>
+          <w:tab w:val="left" w:pos="13740"/>
+          <w:tab w:val="left" w:pos="14656"/>
+        </w:tabs>
+        <w:jc w:val="left"/>
+        <w:rPr>
+          <w:rFonts w:ascii="微软雅黑" w:eastAsia="微软雅黑" w:hAnsi="微软雅黑"/>
+          <w:sz w:val="18"/>
+          <w:szCs w:val="18"/>
+        </w:rPr>
+      </w:pPr>
+      <w:r>
+        <w:rPr>
+          <w:rFonts w:ascii="微软雅黑" w:eastAsia="微软雅黑" w:hAnsi="微软雅黑"/>
+          <w:sz w:val="18"/>
+          <w:szCs w:val="18"/>
+        </w:rPr>
+        <w:t>background=/themes/cool/</w:t>
+      </w:r>
+      <w:proofErr w:type="spellStart"/>
+      <w:r>
+        <w:rPr>
+          <w:rFonts w:ascii="微软雅黑" w:eastAsia="微软雅黑" w:hAnsi="微软雅黑"/>
+          <w:sz w:val="18"/>
+          <w:szCs w:val="18"/>
+        </w:rPr>
+        <w:t>img</w:t>
+      </w:r>
+      <w:proofErr w:type="spellEnd"/>
+      <w:r>
+        <w:rPr>
+          <w:rFonts w:ascii="微软雅黑" w:eastAsia="微软雅黑" w:hAnsi="微软雅黑"/>
+          <w:sz w:val="18"/>
+          <w:szCs w:val="18"/>
+        </w:rPr>
+        <w:t>/coolBg.jpg</w:t>
+      </w:r>
+    </w:p>
+    <w:p>
+      <w:pPr>
+        <w:rPr>
+          <w:rFonts w:ascii="微软雅黑" w:eastAsia="微软雅黑" w:hAnsi="微软雅黑" w:hint="eastAsia"/>
+          <w:sz w:val="18"/>
+          <w:szCs w:val="18"/>
+        </w:rPr>
+      </w:pPr>
+      <w:r>
+        <w:rPr>
+          <w:rFonts w:ascii="微软雅黑" w:eastAsia="微软雅黑" w:hAnsi="微软雅黑" w:hint="eastAsia"/>
+          <w:sz w:val="18"/>
+          <w:szCs w:val="18"/>
+        </w:rPr>
+        <w:t>你可以通过</w:t>
+      </w:r>
+      <w:proofErr w:type="spellStart"/>
+      <w:r>
+        <w:rPr>
+          <w:rFonts w:ascii="微软雅黑" w:eastAsia="微软雅黑" w:hAnsi="微软雅黑" w:hint="eastAsia"/>
+          <w:sz w:val="18"/>
+          <w:szCs w:val="18"/>
+        </w:rPr>
+        <w:t>spring:theme</w:t>
+      </w:r>
+      <w:proofErr w:type="spellEnd"/>
+      <w:r>
+        <w:rPr>
+          <w:rFonts w:ascii="微软雅黑" w:eastAsia="微软雅黑" w:hAnsi="微软雅黑" w:hint="eastAsia"/>
+          <w:sz w:val="18"/>
+          <w:szCs w:val="18"/>
+        </w:rPr>
+        <w:t>标签，类似于</w:t>
+      </w:r>
+      <w:proofErr w:type="spellStart"/>
+      <w:r>
+        <w:rPr>
+          <w:rFonts w:ascii="微软雅黑" w:eastAsia="微软雅黑" w:hAnsi="微软雅黑" w:hint="eastAsia"/>
+          <w:sz w:val="18"/>
+          <w:szCs w:val="18"/>
+        </w:rPr>
+        <w:t>spring:message</w:t>
+      </w:r>
+      <w:proofErr w:type="spellEnd"/>
+      <w:r>
+        <w:rPr>
+          <w:rFonts w:ascii="微软雅黑" w:eastAsia="微软雅黑" w:hAnsi="微软雅黑" w:hint="eastAsia"/>
+          <w:sz w:val="18"/>
+          <w:szCs w:val="18"/>
+        </w:rPr>
+        <w:t>标签，如下</w:t>
+      </w:r>
+    </w:p>
+    <w:p>
+      <w:pPr>
+        <w:widowControl/>
+        <w:pBdr>
+          <w:top w:val="single" w:sz="6" w:space="5" w:color="CCCCCC"/>
+          <w:left w:val="single" w:sz="6" w:space="8" w:color="CCCCCC"/>
+          <w:bottom w:val="single" w:sz="6" w:space="5" w:color="CCCCCC"/>
+          <w:right w:val="single" w:sz="6" w:space="8" w:color="CCCCCC"/>
+        </w:pBdr>
+        <w:shd w:val="clear" w:color="auto" w:fill="F8F8F8"/>
+        <w:tabs>
+          <w:tab w:val="left" w:pos="916"/>
+          <w:tab w:val="left" w:pos="1832"/>
+          <w:tab w:val="left" w:pos="2748"/>
+          <w:tab w:val="left" w:pos="3664"/>
+          <w:tab w:val="left" w:pos="4580"/>
+          <w:tab w:val="left" w:pos="5496"/>
+          <w:tab w:val="left" w:pos="6412"/>
+          <w:tab w:val="left" w:pos="7328"/>
+          <w:tab w:val="left" w:pos="8244"/>
+          <w:tab w:val="left" w:pos="9160"/>
+          <w:tab w:val="left" w:pos="10076"/>
+          <w:tab w:val="left" w:pos="10992"/>
+          <w:tab w:val="left" w:pos="11908"/>
+          <w:tab w:val="left" w:pos="12824"/>
+          <w:tab w:val="left" w:pos="13740"/>
+          <w:tab w:val="left" w:pos="14656"/>
+        </w:tabs>
+        <w:jc w:val="left"/>
+        <w:rPr>
+          <w:rFonts w:ascii="Consolas" w:eastAsia="宋体" w:hAnsi="Consolas" w:cs="Consolas"/>
+          <w:color w:val="000000"/>
+          <w:kern w:val="0"/>
+          <w:sz w:val="23"/>
+          <w:szCs w:val="23"/>
+        </w:rPr>
+      </w:pPr>
+      <w:r>
+        <w:rPr>
+          <w:rFonts w:ascii="Consolas" w:eastAsia="宋体" w:hAnsi="Consolas" w:cs="Consolas"/>
+          <w:color w:val="3F7F7F"/>
+          <w:kern w:val="0"/>
+          <w:sz w:val="23"/>
+          <w:szCs w:val="23"/>
+        </w:rPr>
+        <w:t>&lt;%@</w:t>
+      </w:r>
+      <w:r>
+        <w:rPr>
+          <w:rFonts w:ascii="Consolas" w:eastAsia="宋体" w:hAnsi="Consolas" w:cs="Consolas"/>
+          <w:color w:val="000000"/>
+          <w:kern w:val="0"/>
+          <w:sz w:val="23"/>
+          <w:szCs w:val="23"/>
+        </w:rPr>
+        <w:t xml:space="preserve"> </w:t>
+      </w:r>
+      <w:proofErr w:type="spellStart"/>
+      <w:r>
+        <w:rPr>
+          <w:rFonts w:ascii="Consolas" w:eastAsia="宋体" w:hAnsi="Consolas" w:cs="Consolas"/>
+          <w:color w:val="7F007F"/>
+          <w:kern w:val="0"/>
+          <w:sz w:val="23"/>
+          <w:szCs w:val="23"/>
+        </w:rPr>
+        <w:t>taglib</w:t>
+      </w:r>
+      <w:proofErr w:type="spellEnd"/>
+      <w:r>
+        <w:rPr>
+          <w:rFonts w:ascii="Consolas" w:eastAsia="宋体" w:hAnsi="Consolas" w:cs="Consolas"/>
+          <w:color w:val="000000"/>
+          <w:kern w:val="0"/>
+          <w:sz w:val="23"/>
+          <w:szCs w:val="23"/>
+        </w:rPr>
+        <w:t xml:space="preserve"> </w:t>
+      </w:r>
+      <w:r>
+        <w:rPr>
+          <w:rFonts w:ascii="Consolas" w:eastAsia="宋体" w:hAnsi="Consolas" w:cs="Consolas"/>
+          <w:color w:val="7F007F"/>
+          <w:kern w:val="0"/>
+          <w:sz w:val="23"/>
+          <w:szCs w:val="23"/>
+        </w:rPr>
+        <w:t>prefix</w:t>
+      </w:r>
+      <w:r>
+        <w:rPr>
+          <w:rFonts w:ascii="Consolas" w:eastAsia="宋体" w:hAnsi="Consolas" w:cs="Consolas"/>
+          <w:color w:val="000000"/>
+          <w:kern w:val="0"/>
+          <w:sz w:val="23"/>
+          <w:szCs w:val="23"/>
+        </w:rPr>
+        <w:t>=</w:t>
+      </w:r>
+      <w:r>
+        <w:rPr>
+          <w:rFonts w:ascii="Consolas" w:eastAsia="宋体" w:hAnsi="Consolas" w:cs="Consolas"/>
+          <w:color w:val="2A00FF"/>
+          <w:kern w:val="0"/>
+          <w:sz w:val="23"/>
+          <w:szCs w:val="23"/>
+        </w:rPr>
+        <w:t>"spring"</w:t>
+      </w:r>
+      <w:r>
+        <w:rPr>
+          <w:rFonts w:ascii="Consolas" w:eastAsia="宋体" w:hAnsi="Consolas" w:cs="Consolas"/>
+          <w:color w:val="000000"/>
+          <w:kern w:val="0"/>
+          <w:sz w:val="23"/>
+          <w:szCs w:val="23"/>
+        </w:rPr>
+        <w:t xml:space="preserve"> </w:t>
+      </w:r>
+      <w:proofErr w:type="spellStart"/>
+      <w:r>
+        <w:rPr>
+          <w:rFonts w:ascii="Consolas" w:eastAsia="宋体" w:hAnsi="Consolas" w:cs="Consolas"/>
+          <w:color w:val="7F007F"/>
+          <w:kern w:val="0"/>
+          <w:sz w:val="23"/>
+          <w:szCs w:val="23"/>
+        </w:rPr>
+        <w:t>uri</w:t>
+      </w:r>
+      <w:proofErr w:type="spellEnd"/>
+      <w:r>
+        <w:rPr>
+          <w:rFonts w:ascii="Consolas" w:eastAsia="宋体" w:hAnsi="Consolas" w:cs="Consolas"/>
+          <w:color w:val="000000"/>
+          <w:kern w:val="0"/>
+          <w:sz w:val="23"/>
+          <w:szCs w:val="23"/>
+        </w:rPr>
+        <w:t>=</w:t>
+      </w:r>
+      <w:r>
+        <w:rPr>
+          <w:rFonts w:ascii="Consolas" w:eastAsia="宋体" w:hAnsi="Consolas" w:cs="Consolas"/>
+          <w:color w:val="2A00FF"/>
+          <w:kern w:val="0"/>
+          <w:sz w:val="23"/>
+          <w:szCs w:val="23"/>
+        </w:rPr>
+        <w:t>"http://www.springframework.org/tags"</w:t>
+      </w:r>
+      <w:r>
+        <w:rPr>
+          <w:rFonts w:ascii="Consolas" w:eastAsia="宋体" w:hAnsi="Consolas" w:cs="Consolas"/>
+          <w:color w:val="7F007F"/>
+          <w:kern w:val="0"/>
+          <w:sz w:val="23"/>
+          <w:szCs w:val="23"/>
+        </w:rPr>
+        <w:t>%&gt;</w:t>
+      </w:r>
+    </w:p>
+    <w:p>
+      <w:pPr>
+        <w:widowControl/>
+        <w:pBdr>
+          <w:top w:val="single" w:sz="6" w:space="5" w:color="CCCCCC"/>
+          <w:left w:val="single" w:sz="6" w:space="8" w:color="CCCCCC"/>
+          <w:bottom w:val="single" w:sz="6" w:space="5" w:color="CCCCCC"/>
+          <w:right w:val="single" w:sz="6" w:space="8" w:color="CCCCCC"/>
+        </w:pBdr>
+        <w:shd w:val="clear" w:color="auto" w:fill="F8F8F8"/>
+        <w:tabs>
+          <w:tab w:val="left" w:pos="916"/>
+          <w:tab w:val="left" w:pos="1832"/>
+          <w:tab w:val="left" w:pos="2748"/>
+          <w:tab w:val="left" w:pos="3664"/>
+          <w:tab w:val="left" w:pos="4580"/>
+          <w:tab w:val="left" w:pos="5496"/>
+          <w:tab w:val="left" w:pos="6412"/>
+          <w:tab w:val="left" w:pos="7328"/>
+          <w:tab w:val="left" w:pos="8244"/>
+          <w:tab w:val="left" w:pos="9160"/>
+          <w:tab w:val="left" w:pos="10076"/>
+          <w:tab w:val="left" w:pos="10992"/>
+          <w:tab w:val="left" w:pos="11908"/>
+          <w:tab w:val="left" w:pos="12824"/>
+          <w:tab w:val="left" w:pos="13740"/>
+          <w:tab w:val="left" w:pos="14656"/>
+        </w:tabs>
+        <w:jc w:val="left"/>
+        <w:rPr>
+          <w:rFonts w:ascii="Consolas" w:eastAsia="宋体" w:hAnsi="Consolas" w:cs="Consolas"/>
+          <w:color w:val="000000"/>
+          <w:kern w:val="0"/>
+          <w:sz w:val="23"/>
+          <w:szCs w:val="23"/>
+        </w:rPr>
+      </w:pPr>
+      <w:r>
+        <w:rPr>
+          <w:rFonts w:ascii="Consolas" w:eastAsia="宋体" w:hAnsi="Consolas" w:cs="Consolas"/>
+          <w:color w:val="7F007F"/>
+          <w:kern w:val="0"/>
+          <w:sz w:val="23"/>
+          <w:szCs w:val="23"/>
+        </w:rPr>
+        <w:t>&lt;</w:t>
+      </w:r>
+      <w:proofErr w:type="gramStart"/>
+      <w:r>
+        <w:rPr>
+          <w:rFonts w:ascii="Consolas" w:eastAsia="宋体" w:hAnsi="Consolas" w:cs="Consolas"/>
+          <w:color w:val="7F007F"/>
+          <w:kern w:val="0"/>
+          <w:sz w:val="23"/>
+          <w:szCs w:val="23"/>
+        </w:rPr>
+        <w:t>html</w:t>
+      </w:r>
+      <w:proofErr w:type="gramEnd"/>
+      <w:r>
+        <w:rPr>
+          <w:rFonts w:ascii="Consolas" w:eastAsia="宋体" w:hAnsi="Consolas" w:cs="Consolas"/>
+          <w:color w:val="7F007F"/>
+          <w:kern w:val="0"/>
+          <w:sz w:val="23"/>
+          <w:szCs w:val="23"/>
+        </w:rPr>
+        <w:t>&gt;</w:t>
+      </w:r>
+    </w:p>
+    <w:p>
+      <w:pPr>
+        <w:widowControl/>
+        <w:pBdr>
+          <w:top w:val="single" w:sz="6" w:space="5" w:color="CCCCCC"/>
+          <w:left w:val="single" w:sz="6" w:space="8" w:color="CCCCCC"/>
+          <w:bottom w:val="single" w:sz="6" w:space="5" w:color="CCCCCC"/>
+          <w:right w:val="single" w:sz="6" w:space="8" w:color="CCCCCC"/>
+        </w:pBdr>
+        <w:shd w:val="clear" w:color="auto" w:fill="F8F8F8"/>
+        <w:tabs>
+          <w:tab w:val="left" w:pos="916"/>
+          <w:tab w:val="left" w:pos="1832"/>
+          <w:tab w:val="left" w:pos="2748"/>
+          <w:tab w:val="left" w:pos="3664"/>
+          <w:tab w:val="left" w:pos="4580"/>
+          <w:tab w:val="left" w:pos="5496"/>
+          <w:tab w:val="left" w:pos="6412"/>
+          <w:tab w:val="left" w:pos="7328"/>
+          <w:tab w:val="left" w:pos="8244"/>
+          <w:tab w:val="left" w:pos="9160"/>
+          <w:tab w:val="left" w:pos="10076"/>
+          <w:tab w:val="left" w:pos="10992"/>
+          <w:tab w:val="left" w:pos="11908"/>
+          <w:tab w:val="left" w:pos="12824"/>
+          <w:tab w:val="left" w:pos="13740"/>
+          <w:tab w:val="left" w:pos="14656"/>
+        </w:tabs>
+        <w:jc w:val="left"/>
+        <w:rPr>
+          <w:rFonts w:ascii="Consolas" w:eastAsia="宋体" w:hAnsi="Consolas" w:cs="Consolas"/>
+          <w:color w:val="000000"/>
+          <w:kern w:val="0"/>
+          <w:sz w:val="23"/>
+          <w:szCs w:val="23"/>
+        </w:rPr>
+      </w:pPr>
+      <w:r>
+        <w:rPr>
+          <w:rFonts w:ascii="Consolas" w:eastAsia="宋体" w:hAnsi="Consolas" w:cs="Consolas"/>
+          <w:color w:val="000000"/>
+          <w:kern w:val="0"/>
+          <w:sz w:val="23"/>
+          <w:szCs w:val="23"/>
+        </w:rPr>
+        <w:t xml:space="preserve">    </w:t>
+      </w:r>
+      <w:r>
+        <w:rPr>
+          <w:rFonts w:ascii="Consolas" w:eastAsia="宋体" w:hAnsi="Consolas" w:cs="Consolas"/>
+          <w:color w:val="7F007F"/>
+          <w:kern w:val="0"/>
+          <w:sz w:val="23"/>
+          <w:szCs w:val="23"/>
+        </w:rPr>
+        <w:t>&lt;</w:t>
+      </w:r>
+      <w:proofErr w:type="gramStart"/>
+      <w:r>
+        <w:rPr>
+          <w:rFonts w:ascii="Consolas" w:eastAsia="宋体" w:hAnsi="Consolas" w:cs="Consolas"/>
+          <w:color w:val="7F007F"/>
+          <w:kern w:val="0"/>
+          <w:sz w:val="23"/>
+          <w:szCs w:val="23"/>
+        </w:rPr>
+        <w:t>head</w:t>
+      </w:r>
+      <w:proofErr w:type="gramEnd"/>
+      <w:r>
+        <w:rPr>
+          <w:rFonts w:ascii="Consolas" w:eastAsia="宋体" w:hAnsi="Consolas" w:cs="Consolas"/>
+          <w:color w:val="7F007F"/>
+          <w:kern w:val="0"/>
+          <w:sz w:val="23"/>
+          <w:szCs w:val="23"/>
+        </w:rPr>
+        <w:t>&gt;</w:t>
+      </w:r>
+    </w:p>
+    <w:p>
+      <w:pPr>
+        <w:widowControl/>
+        <w:pBdr>
+          <w:top w:val="single" w:sz="6" w:space="5" w:color="CCCCCC"/>
+          <w:left w:val="single" w:sz="6" w:space="8" w:color="CCCCCC"/>
+          <w:bottom w:val="single" w:sz="6" w:space="5" w:color="CCCCCC"/>
+          <w:right w:val="single" w:sz="6" w:space="8" w:color="CCCCCC"/>
+        </w:pBdr>
+        <w:shd w:val="clear" w:color="auto" w:fill="F8F8F8"/>
+        <w:tabs>
+          <w:tab w:val="left" w:pos="916"/>
+          <w:tab w:val="left" w:pos="1832"/>
+          <w:tab w:val="left" w:pos="2748"/>
+          <w:tab w:val="left" w:pos="3664"/>
+          <w:tab w:val="left" w:pos="4580"/>
+          <w:tab w:val="left" w:pos="5496"/>
+          <w:tab w:val="left" w:pos="6412"/>
+          <w:tab w:val="left" w:pos="7328"/>
+          <w:tab w:val="left" w:pos="8244"/>
+          <w:tab w:val="left" w:pos="9160"/>
+          <w:tab w:val="left" w:pos="10076"/>
+          <w:tab w:val="left" w:pos="10992"/>
+          <w:tab w:val="left" w:pos="11908"/>
+          <w:tab w:val="left" w:pos="12824"/>
+          <w:tab w:val="left" w:pos="13740"/>
+          <w:tab w:val="left" w:pos="14656"/>
+        </w:tabs>
+        <w:jc w:val="left"/>
+        <w:rPr>
+          <w:rFonts w:ascii="Consolas" w:eastAsia="宋体" w:hAnsi="Consolas" w:cs="Consolas"/>
+          <w:color w:val="000000"/>
+          <w:kern w:val="0"/>
+          <w:sz w:val="23"/>
+          <w:szCs w:val="23"/>
+        </w:rPr>
+      </w:pPr>
+      <w:r>
+        <w:rPr>
+          <w:rFonts w:ascii="Consolas" w:eastAsia="宋体" w:hAnsi="Consolas" w:cs="Consolas"/>
+          <w:color w:val="000000"/>
+          <w:kern w:val="0"/>
+          <w:sz w:val="23"/>
+          <w:szCs w:val="23"/>
+        </w:rPr>
+        <w:t xml:space="preserve">        </w:t>
+      </w:r>
+      <w:r>
+        <w:rPr>
+          <w:rFonts w:ascii="Consolas" w:eastAsia="宋体" w:hAnsi="Consolas" w:cs="Consolas"/>
+          <w:color w:val="7F007F"/>
+          <w:kern w:val="0"/>
+          <w:sz w:val="23"/>
+          <w:szCs w:val="23"/>
+        </w:rPr>
+        <w:t>&lt;link</w:t>
+      </w:r>
+      <w:r>
+        <w:rPr>
+          <w:rFonts w:ascii="Consolas" w:eastAsia="宋体" w:hAnsi="Consolas" w:cs="Consolas"/>
+          <w:color w:val="000000"/>
+          <w:kern w:val="0"/>
+          <w:sz w:val="23"/>
+          <w:szCs w:val="23"/>
+        </w:rPr>
+        <w:t xml:space="preserve"> </w:t>
+      </w:r>
+      <w:proofErr w:type="spellStart"/>
+      <w:r>
+        <w:rPr>
+          <w:rFonts w:ascii="Consolas" w:eastAsia="宋体" w:hAnsi="Consolas" w:cs="Consolas"/>
+          <w:color w:val="7F007F"/>
+          <w:kern w:val="0"/>
+          <w:sz w:val="23"/>
+          <w:szCs w:val="23"/>
+        </w:rPr>
+        <w:t>rel</w:t>
+      </w:r>
+      <w:proofErr w:type="spellEnd"/>
+      <w:r>
+        <w:rPr>
+          <w:rFonts w:ascii="Consolas" w:eastAsia="宋体" w:hAnsi="Consolas" w:cs="Consolas"/>
+          <w:color w:val="000000"/>
+          <w:kern w:val="0"/>
+          <w:sz w:val="23"/>
+          <w:szCs w:val="23"/>
+        </w:rPr>
+        <w:t>=</w:t>
+      </w:r>
+      <w:r>
+        <w:rPr>
+          <w:rFonts w:ascii="Consolas" w:eastAsia="宋体" w:hAnsi="Consolas" w:cs="Consolas"/>
+          <w:color w:val="2A00FF"/>
+          <w:kern w:val="0"/>
+          <w:sz w:val="23"/>
+          <w:szCs w:val="23"/>
+        </w:rPr>
+        <w:t>"</w:t>
+      </w:r>
+      <w:proofErr w:type="spellStart"/>
+      <w:r>
+        <w:rPr>
+          <w:rFonts w:ascii="Consolas" w:eastAsia="宋体" w:hAnsi="Consolas" w:cs="Consolas"/>
+          <w:color w:val="2A00FF"/>
+          <w:kern w:val="0"/>
+          <w:sz w:val="23"/>
+          <w:szCs w:val="23"/>
+        </w:rPr>
+        <w:t>stylesheet</w:t>
+      </w:r>
+      <w:proofErr w:type="spellEnd"/>
+      <w:r>
+        <w:rPr>
+          <w:rFonts w:ascii="Consolas" w:eastAsia="宋体" w:hAnsi="Consolas" w:cs="Consolas"/>
+          <w:color w:val="2A00FF"/>
+          <w:kern w:val="0"/>
+          <w:sz w:val="23"/>
+          <w:szCs w:val="23"/>
+        </w:rPr>
+        <w:t>"</w:t>
+      </w:r>
+      <w:r>
+        <w:rPr>
+          <w:rFonts w:ascii="Consolas" w:eastAsia="宋体" w:hAnsi="Consolas" w:cs="Consolas"/>
+          <w:color w:val="000000"/>
+          <w:kern w:val="0"/>
+          <w:sz w:val="23"/>
+          <w:szCs w:val="23"/>
+        </w:rPr>
+        <w:t xml:space="preserve"> </w:t>
+      </w:r>
+      <w:proofErr w:type="spellStart"/>
+      <w:r>
+        <w:rPr>
+          <w:rFonts w:ascii="Consolas" w:eastAsia="宋体" w:hAnsi="Consolas" w:cs="Consolas"/>
+          <w:color w:val="7F007F"/>
+          <w:kern w:val="0"/>
+          <w:sz w:val="23"/>
+          <w:szCs w:val="23"/>
+        </w:rPr>
+        <w:t>href</w:t>
+      </w:r>
+      <w:proofErr w:type="spellEnd"/>
+      <w:r>
+        <w:rPr>
+          <w:rFonts w:ascii="Consolas" w:eastAsia="宋体" w:hAnsi="Consolas" w:cs="Consolas"/>
+          <w:color w:val="000000"/>
+          <w:kern w:val="0"/>
+          <w:sz w:val="23"/>
+          <w:szCs w:val="23"/>
+        </w:rPr>
+        <w:t>=</w:t>
+      </w:r>
+      <w:r>
+        <w:rPr>
+          <w:rFonts w:ascii="Consolas" w:eastAsia="宋体" w:hAnsi="Consolas" w:cs="Consolas"/>
+          <w:color w:val="2A00FF"/>
+          <w:kern w:val="0"/>
+          <w:sz w:val="23"/>
+          <w:szCs w:val="23"/>
+        </w:rPr>
+        <w:t>"&lt;</w:t>
+      </w:r>
+      <w:proofErr w:type="spellStart"/>
+      <w:r>
+        <w:rPr>
+          <w:rFonts w:ascii="Consolas" w:eastAsia="宋体" w:hAnsi="Consolas" w:cs="Consolas"/>
+          <w:color w:val="2A00FF"/>
+          <w:kern w:val="0"/>
+          <w:sz w:val="23"/>
+          <w:szCs w:val="23"/>
+        </w:rPr>
+        <w:t>spring</w:t>
+      </w:r>
+      <w:proofErr w:type="gramStart"/>
+      <w:r>
+        <w:rPr>
+          <w:rFonts w:ascii="Consolas" w:eastAsia="宋体" w:hAnsi="Consolas" w:cs="Consolas"/>
+          <w:color w:val="2A00FF"/>
+          <w:kern w:val="0"/>
+          <w:sz w:val="23"/>
+          <w:szCs w:val="23"/>
+        </w:rPr>
+        <w:t>:theme</w:t>
+      </w:r>
+      <w:proofErr w:type="spellEnd"/>
+      <w:proofErr w:type="gramEnd"/>
+      <w:r>
+        <w:rPr>
+          <w:rFonts w:ascii="Consolas" w:eastAsia="宋体" w:hAnsi="Consolas" w:cs="Consolas"/>
+          <w:color w:val="2A00FF"/>
+          <w:kern w:val="0"/>
+          <w:sz w:val="23"/>
+          <w:szCs w:val="23"/>
+        </w:rPr>
+        <w:t xml:space="preserve"> code=</w:t>
+      </w:r>
+      <w:r>
+        <w:rPr>
+          <w:rFonts w:ascii="Consolas" w:eastAsia="宋体" w:hAnsi="Consolas" w:cs="Consolas"/>
+          <w:i/>
+          <w:iCs/>
+          <w:color w:val="000000"/>
+          <w:kern w:val="0"/>
+          <w:sz w:val="23"/>
+          <w:szCs w:val="23"/>
+        </w:rPr>
+        <w:t>'</w:t>
+      </w:r>
+      <w:proofErr w:type="spellStart"/>
+      <w:r>
+        <w:rPr>
+          <w:rFonts w:ascii="Consolas" w:eastAsia="宋体" w:hAnsi="Consolas" w:cs="Consolas"/>
+          <w:i/>
+          <w:iCs/>
+          <w:color w:val="000000"/>
+          <w:kern w:val="0"/>
+          <w:sz w:val="23"/>
+          <w:szCs w:val="23"/>
+        </w:rPr>
+        <w:t>styleSheet</w:t>
+      </w:r>
+      <w:proofErr w:type="spellEnd"/>
+      <w:r>
+        <w:rPr>
+          <w:rFonts w:ascii="Consolas" w:eastAsia="宋体" w:hAnsi="Consolas" w:cs="Consolas"/>
+          <w:color w:val="000000"/>
+          <w:kern w:val="0"/>
+          <w:sz w:val="23"/>
+          <w:szCs w:val="23"/>
+        </w:rPr>
+        <w:t>'/&gt;" type="text/</w:t>
+      </w:r>
+      <w:proofErr w:type="spellStart"/>
+      <w:r>
+        <w:rPr>
+          <w:rFonts w:ascii="Consolas" w:eastAsia="宋体" w:hAnsi="Consolas" w:cs="Consolas"/>
+          <w:color w:val="000000"/>
+          <w:kern w:val="0"/>
+          <w:sz w:val="23"/>
+          <w:szCs w:val="23"/>
+        </w:rPr>
+        <w:t>css</w:t>
+      </w:r>
+      <w:proofErr w:type="spellEnd"/>
+      <w:r>
+        <w:rPr>
+          <w:rFonts w:ascii="Consolas" w:eastAsia="宋体" w:hAnsi="Consolas" w:cs="Consolas"/>
+          <w:color w:val="000000"/>
+          <w:kern w:val="0"/>
+          <w:sz w:val="23"/>
+          <w:szCs w:val="23"/>
+        </w:rPr>
+        <w:t>"/&gt;</w:t>
+      </w:r>
+    </w:p>
+    <w:p>
+      <w:pPr>
+        <w:widowControl/>
+        <w:pBdr>
+          <w:top w:val="single" w:sz="6" w:space="5" w:color="CCCCCC"/>
+          <w:left w:val="single" w:sz="6" w:space="8" w:color="CCCCCC"/>
+          <w:bottom w:val="single" w:sz="6" w:space="5" w:color="CCCCCC"/>
+          <w:right w:val="single" w:sz="6" w:space="8" w:color="CCCCCC"/>
+        </w:pBdr>
+        <w:shd w:val="clear" w:color="auto" w:fill="F8F8F8"/>
+        <w:tabs>
+          <w:tab w:val="left" w:pos="916"/>
+          <w:tab w:val="left" w:pos="1832"/>
+          <w:tab w:val="left" w:pos="2748"/>
+          <w:tab w:val="left" w:pos="3664"/>
+          <w:tab w:val="left" w:pos="4580"/>
+          <w:tab w:val="left" w:pos="5496"/>
+          <w:tab w:val="left" w:pos="6412"/>
+          <w:tab w:val="left" w:pos="7328"/>
+          <w:tab w:val="left" w:pos="8244"/>
+          <w:tab w:val="left" w:pos="9160"/>
+          <w:tab w:val="left" w:pos="10076"/>
+          <w:tab w:val="left" w:pos="10992"/>
+          <w:tab w:val="left" w:pos="11908"/>
+          <w:tab w:val="left" w:pos="12824"/>
+          <w:tab w:val="left" w:pos="13740"/>
+          <w:tab w:val="left" w:pos="14656"/>
+        </w:tabs>
+        <w:jc w:val="left"/>
+        <w:rPr>
+          <w:rFonts w:ascii="Consolas" w:eastAsia="宋体" w:hAnsi="Consolas" w:cs="Consolas"/>
+          <w:color w:val="000000"/>
+          <w:kern w:val="0"/>
+          <w:sz w:val="23"/>
+          <w:szCs w:val="23"/>
+        </w:rPr>
+      </w:pPr>
+      <w:r>
+        <w:rPr>
+          <w:rFonts w:ascii="Consolas" w:eastAsia="宋体" w:hAnsi="Consolas" w:cs="Consolas"/>
+          <w:color w:val="000000"/>
+          <w:kern w:val="0"/>
+          <w:sz w:val="23"/>
+          <w:szCs w:val="23"/>
+        </w:rPr>
+        <w:t xml:space="preserve">    </w:t>
+      </w:r>
+      <w:r>
+        <w:rPr>
+          <w:rFonts w:ascii="Consolas" w:eastAsia="宋体" w:hAnsi="Consolas" w:cs="Consolas"/>
+          <w:color w:val="3F7F7F"/>
+          <w:kern w:val="0"/>
+          <w:sz w:val="23"/>
+          <w:szCs w:val="23"/>
+        </w:rPr>
+        <w:t>&lt;/head&gt;</w:t>
+      </w:r>
+    </w:p>
+    <w:p>
+      <w:pPr>
+        <w:widowControl/>
+        <w:pBdr>
+          <w:top w:val="single" w:sz="6" w:space="5" w:color="CCCCCC"/>
+          <w:left w:val="single" w:sz="6" w:space="8" w:color="CCCCCC"/>
+          <w:bottom w:val="single" w:sz="6" w:space="5" w:color="CCCCCC"/>
+          <w:right w:val="single" w:sz="6" w:space="8" w:color="CCCCCC"/>
+        </w:pBdr>
+        <w:shd w:val="clear" w:color="auto" w:fill="F8F8F8"/>
+        <w:tabs>
+          <w:tab w:val="left" w:pos="916"/>
+          <w:tab w:val="left" w:pos="1832"/>
+          <w:tab w:val="left" w:pos="2748"/>
+          <w:tab w:val="left" w:pos="3664"/>
+          <w:tab w:val="left" w:pos="4580"/>
+          <w:tab w:val="left" w:pos="5496"/>
+          <w:tab w:val="left" w:pos="6412"/>
+          <w:tab w:val="left" w:pos="7328"/>
+          <w:tab w:val="left" w:pos="8244"/>
+          <w:tab w:val="left" w:pos="9160"/>
+          <w:tab w:val="left" w:pos="10076"/>
+          <w:tab w:val="left" w:pos="10992"/>
+          <w:tab w:val="left" w:pos="11908"/>
+          <w:tab w:val="left" w:pos="12824"/>
+          <w:tab w:val="left" w:pos="13740"/>
+          <w:tab w:val="left" w:pos="14656"/>
+        </w:tabs>
+        <w:jc w:val="left"/>
+        <w:rPr>
+          <w:rFonts w:ascii="Consolas" w:eastAsia="宋体" w:hAnsi="Consolas" w:cs="Consolas"/>
+          <w:color w:val="000000"/>
+          <w:kern w:val="0"/>
+          <w:sz w:val="23"/>
+          <w:szCs w:val="23"/>
+        </w:rPr>
+      </w:pPr>
+      <w:r>
+        <w:rPr>
+          <w:rFonts w:ascii="Consolas" w:eastAsia="宋体" w:hAnsi="Consolas" w:cs="Consolas"/>
+          <w:color w:val="000000"/>
+          <w:kern w:val="0"/>
+          <w:sz w:val="23"/>
+          <w:szCs w:val="23"/>
+        </w:rPr>
+        <w:t xml:space="preserve">    </w:t>
+      </w:r>
+      <w:r>
+        <w:rPr>
+          <w:rFonts w:ascii="Consolas" w:eastAsia="宋体" w:hAnsi="Consolas" w:cs="Consolas"/>
+          <w:color w:val="3F7F7F"/>
+          <w:kern w:val="0"/>
+          <w:sz w:val="23"/>
+          <w:szCs w:val="23"/>
+        </w:rPr>
+        <w:t>&lt;body</w:t>
+      </w:r>
+      <w:r>
+        <w:rPr>
+          <w:rFonts w:ascii="Consolas" w:eastAsia="宋体" w:hAnsi="Consolas" w:cs="Consolas"/>
+          <w:color w:val="000000"/>
+          <w:kern w:val="0"/>
+          <w:sz w:val="23"/>
+          <w:szCs w:val="23"/>
+        </w:rPr>
+        <w:t xml:space="preserve"> </w:t>
+      </w:r>
+      <w:r>
+        <w:rPr>
+          <w:rFonts w:ascii="Consolas" w:eastAsia="宋体" w:hAnsi="Consolas" w:cs="Consolas"/>
+          <w:color w:val="7F007F"/>
+          <w:kern w:val="0"/>
+          <w:sz w:val="23"/>
+          <w:szCs w:val="23"/>
+        </w:rPr>
+        <w:t>style</w:t>
+      </w:r>
+      <w:r>
+        <w:rPr>
+          <w:rFonts w:ascii="Consolas" w:eastAsia="宋体" w:hAnsi="Consolas" w:cs="Consolas"/>
+          <w:color w:val="000000"/>
+          <w:kern w:val="0"/>
+          <w:sz w:val="23"/>
+          <w:szCs w:val="23"/>
+        </w:rPr>
+        <w:t>=</w:t>
+      </w:r>
+      <w:r>
+        <w:rPr>
+          <w:rFonts w:ascii="Consolas" w:eastAsia="宋体" w:hAnsi="Consolas" w:cs="Consolas"/>
+          <w:color w:val="2A00FF"/>
+          <w:kern w:val="0"/>
+          <w:sz w:val="23"/>
+          <w:szCs w:val="23"/>
+        </w:rPr>
+        <w:t>"background=&lt;</w:t>
+      </w:r>
+      <w:proofErr w:type="spellStart"/>
+      <w:r>
+        <w:rPr>
+          <w:rFonts w:ascii="Consolas" w:eastAsia="宋体" w:hAnsi="Consolas" w:cs="Consolas"/>
+          <w:color w:val="2A00FF"/>
+          <w:kern w:val="0"/>
+          <w:sz w:val="23"/>
+          <w:szCs w:val="23"/>
+        </w:rPr>
+        <w:t>spring</w:t>
+      </w:r>
+      <w:proofErr w:type="gramStart"/>
+      <w:r>
+        <w:rPr>
+          <w:rFonts w:ascii="Consolas" w:eastAsia="宋体" w:hAnsi="Consolas" w:cs="Consolas"/>
+          <w:color w:val="2A00FF"/>
+          <w:kern w:val="0"/>
+          <w:sz w:val="23"/>
+          <w:szCs w:val="23"/>
+        </w:rPr>
+        <w:t>:theme</w:t>
+      </w:r>
+      <w:proofErr w:type="spellEnd"/>
+      <w:proofErr w:type="gramEnd"/>
+      <w:r>
+        <w:rPr>
+          <w:rFonts w:ascii="Consolas" w:eastAsia="宋体" w:hAnsi="Consolas" w:cs="Consolas"/>
+          <w:color w:val="2A00FF"/>
+          <w:kern w:val="0"/>
+          <w:sz w:val="23"/>
+          <w:szCs w:val="23"/>
+        </w:rPr>
+        <w:t xml:space="preserve"> code=</w:t>
+      </w:r>
+      <w:r>
+        <w:rPr>
+          <w:rFonts w:ascii="Consolas" w:eastAsia="宋体" w:hAnsi="Consolas" w:cs="Consolas"/>
+          <w:i/>
+          <w:iCs/>
+          <w:color w:val="000000"/>
+          <w:kern w:val="0"/>
+          <w:sz w:val="23"/>
+          <w:szCs w:val="23"/>
+        </w:rPr>
+        <w:t>'background</w:t>
+      </w:r>
+      <w:r>
+        <w:rPr>
+          <w:rFonts w:ascii="Consolas" w:eastAsia="宋体" w:hAnsi="Consolas" w:cs="Consolas"/>
+          <w:color w:val="000000"/>
+          <w:kern w:val="0"/>
+          <w:sz w:val="23"/>
+          <w:szCs w:val="23"/>
+        </w:rPr>
+        <w:t>'/&gt;"&gt;</w:t>
+      </w:r>
+    </w:p>
+    <w:p>
+      <w:pPr>
+        <w:widowControl/>
+        <w:pBdr>
+          <w:top w:val="single" w:sz="6" w:space="5" w:color="CCCCCC"/>
+          <w:left w:val="single" w:sz="6" w:space="8" w:color="CCCCCC"/>
+          <w:bottom w:val="single" w:sz="6" w:space="5" w:color="CCCCCC"/>
+          <w:right w:val="single" w:sz="6" w:space="8" w:color="CCCCCC"/>
+        </w:pBdr>
+        <w:shd w:val="clear" w:color="auto" w:fill="F8F8F8"/>
+        <w:tabs>
+          <w:tab w:val="left" w:pos="916"/>
+          <w:tab w:val="left" w:pos="1832"/>
+          <w:tab w:val="left" w:pos="2748"/>
+          <w:tab w:val="left" w:pos="3664"/>
+          <w:tab w:val="left" w:pos="4580"/>
+          <w:tab w:val="left" w:pos="5496"/>
+          <w:tab w:val="left" w:pos="6412"/>
+          <w:tab w:val="left" w:pos="7328"/>
+          <w:tab w:val="left" w:pos="8244"/>
+          <w:tab w:val="left" w:pos="9160"/>
+          <w:tab w:val="left" w:pos="10076"/>
+          <w:tab w:val="left" w:pos="10992"/>
+          <w:tab w:val="left" w:pos="11908"/>
+          <w:tab w:val="left" w:pos="12824"/>
+          <w:tab w:val="left" w:pos="13740"/>
+          <w:tab w:val="left" w:pos="14656"/>
+        </w:tabs>
+        <w:jc w:val="left"/>
+        <w:rPr>
+          <w:rFonts w:ascii="Consolas" w:eastAsia="宋体" w:hAnsi="Consolas" w:cs="Consolas"/>
+          <w:color w:val="000000"/>
+          <w:kern w:val="0"/>
+          <w:sz w:val="23"/>
+          <w:szCs w:val="23"/>
+        </w:rPr>
+      </w:pPr>
+      <w:r>
+        <w:rPr>
+          <w:rFonts w:ascii="Consolas" w:eastAsia="宋体" w:hAnsi="Consolas" w:cs="Consolas"/>
+          <w:color w:val="000000"/>
+          <w:kern w:val="0"/>
+          <w:sz w:val="23"/>
+          <w:szCs w:val="23"/>
+        </w:rPr>
+        <w:t xml:space="preserve">        ...</w:t>
+      </w:r>
+    </w:p>
+    <w:p>
+      <w:pPr>
+        <w:widowControl/>
+        <w:pBdr>
+          <w:top w:val="single" w:sz="6" w:space="5" w:color="CCCCCC"/>
+          <w:left w:val="single" w:sz="6" w:space="8" w:color="CCCCCC"/>
+          <w:bottom w:val="single" w:sz="6" w:space="5" w:color="CCCCCC"/>
+          <w:right w:val="single" w:sz="6" w:space="8" w:color="CCCCCC"/>
+        </w:pBdr>
+        <w:shd w:val="clear" w:color="auto" w:fill="F8F8F8"/>
+        <w:tabs>
+          <w:tab w:val="left" w:pos="916"/>
+          <w:tab w:val="left" w:pos="1832"/>
+          <w:tab w:val="left" w:pos="2748"/>
+          <w:tab w:val="left" w:pos="3664"/>
+          <w:tab w:val="left" w:pos="4580"/>
+          <w:tab w:val="left" w:pos="5496"/>
+          <w:tab w:val="left" w:pos="6412"/>
+          <w:tab w:val="left" w:pos="7328"/>
+          <w:tab w:val="left" w:pos="8244"/>
+          <w:tab w:val="left" w:pos="9160"/>
+          <w:tab w:val="left" w:pos="10076"/>
+          <w:tab w:val="left" w:pos="10992"/>
+          <w:tab w:val="left" w:pos="11908"/>
+          <w:tab w:val="left" w:pos="12824"/>
+          <w:tab w:val="left" w:pos="13740"/>
+          <w:tab w:val="left" w:pos="14656"/>
+        </w:tabs>
+        <w:jc w:val="left"/>
+        <w:rPr>
+          <w:rFonts w:ascii="Consolas" w:eastAsia="宋体" w:hAnsi="Consolas" w:cs="Consolas"/>
+          <w:color w:val="000000"/>
+          <w:kern w:val="0"/>
+          <w:sz w:val="23"/>
+          <w:szCs w:val="23"/>
+        </w:rPr>
+      </w:pPr>
+      <w:r>
+        <w:rPr>
+          <w:rFonts w:ascii="Consolas" w:eastAsia="宋体" w:hAnsi="Consolas" w:cs="Consolas"/>
+          <w:color w:val="000000"/>
+          <w:kern w:val="0"/>
+          <w:sz w:val="23"/>
+          <w:szCs w:val="23"/>
+        </w:rPr>
+        <w:t xml:space="preserve">    </w:t>
+      </w:r>
+      <w:r>
+        <w:rPr>
+          <w:rFonts w:ascii="Consolas" w:eastAsia="宋体" w:hAnsi="Consolas" w:cs="Consolas"/>
+          <w:color w:val="3F7F7F"/>
+          <w:kern w:val="0"/>
+          <w:sz w:val="23"/>
+          <w:szCs w:val="23"/>
+        </w:rPr>
+        <w:t>&lt;/body&gt;</w:t>
+      </w:r>
+    </w:p>
+    <w:p>
+      <w:pPr>
+        <w:widowControl/>
+        <w:pBdr>
+          <w:top w:val="single" w:sz="6" w:space="5" w:color="CCCCCC"/>
+          <w:left w:val="single" w:sz="6" w:space="8" w:color="CCCCCC"/>
+          <w:bottom w:val="single" w:sz="6" w:space="5" w:color="CCCCCC"/>
+          <w:right w:val="single" w:sz="6" w:space="8" w:color="CCCCCC"/>
+        </w:pBdr>
+        <w:shd w:val="clear" w:color="auto" w:fill="F8F8F8"/>
+        <w:tabs>
+          <w:tab w:val="left" w:pos="916"/>
+          <w:tab w:val="left" w:pos="1832"/>
+          <w:tab w:val="left" w:pos="2748"/>
+          <w:tab w:val="left" w:pos="3664"/>
+          <w:tab w:val="left" w:pos="4580"/>
+          <w:tab w:val="left" w:pos="5496"/>
+          <w:tab w:val="left" w:pos="6412"/>
+          <w:tab w:val="left" w:pos="7328"/>
+          <w:tab w:val="left" w:pos="8244"/>
+          <w:tab w:val="left" w:pos="9160"/>
+          <w:tab w:val="left" w:pos="10076"/>
+          <w:tab w:val="left" w:pos="10992"/>
+          <w:tab w:val="left" w:pos="11908"/>
+          <w:tab w:val="left" w:pos="12824"/>
+          <w:tab w:val="left" w:pos="13740"/>
+          <w:tab w:val="left" w:pos="14656"/>
+        </w:tabs>
+        <w:jc w:val="left"/>
+        <w:rPr>
+          <w:rFonts w:ascii="Consolas" w:eastAsia="宋体" w:hAnsi="Consolas" w:cs="Consolas"/>
+          <w:color w:val="000000"/>
+          <w:kern w:val="0"/>
+          <w:sz w:val="23"/>
+          <w:szCs w:val="23"/>
+        </w:rPr>
+      </w:pPr>
+      <w:r>
+        <w:rPr>
+          <w:rFonts w:ascii="Consolas" w:eastAsia="宋体" w:hAnsi="Consolas" w:cs="Consolas"/>
+          <w:color w:val="3F7F7F"/>
+          <w:kern w:val="0"/>
+          <w:sz w:val="23"/>
+          <w:szCs w:val="23"/>
+        </w:rPr>
+        <w:t>&lt;/html&gt;</w:t>
+      </w:r>
+    </w:p>
+    <w:p>
+      <w:pPr>
+        <w:pStyle w:val="3"/>
+        <w:spacing w:before="600" w:after="150"/>
+        <w:ind w:left="-240"/>
+        <w:rPr>
+          <w:rFonts w:ascii="Helvetica" w:hAnsi="Helvetica" w:cs="Helvetica" w:hint="eastAsia"/>
+          <w:color w:val="000000"/>
+          <w:sz w:val="30"/>
+          <w:szCs w:val="30"/>
+        </w:rPr>
+      </w:pPr>
+      <w:r>
+        <w:rPr>
+          <w:rFonts w:ascii="Helvetica" w:hAnsi="Helvetica" w:cs="Helvetica"/>
+          <w:color w:val="000000"/>
+          <w:sz w:val="30"/>
+          <w:szCs w:val="30"/>
+        </w:rPr>
+        <w:lastRenderedPageBreak/>
+        <w:t>17.9.3 Theme resolvers</w:t>
+      </w:r>
+    </w:p>
+    <w:p>
+      <w:pPr>
+        <w:rPr>
+          <w:rFonts w:ascii="微软雅黑" w:eastAsia="微软雅黑" w:hAnsi="微软雅黑"/>
+          <w:sz w:val="18"/>
+          <w:szCs w:val="18"/>
+        </w:rPr>
+      </w:pPr>
+      <w:proofErr w:type="spellStart"/>
+      <w:r>
+        <w:rPr>
+          <w:rFonts w:ascii="微软雅黑" w:eastAsia="微软雅黑" w:hAnsi="微软雅黑" w:hint="eastAsia"/>
+          <w:sz w:val="18"/>
+          <w:szCs w:val="18"/>
+        </w:rPr>
+        <w:t>ThemeResolver</w:t>
+      </w:r>
+      <w:proofErr w:type="spellEnd"/>
+      <w:r>
+        <w:rPr>
+          <w:rFonts w:ascii="微软雅黑" w:eastAsia="微软雅黑" w:hAnsi="微软雅黑" w:hint="eastAsia"/>
+          <w:sz w:val="18"/>
+          <w:szCs w:val="18"/>
+        </w:rPr>
+        <w:t>实现</w:t>
+      </w:r>
+    </w:p>
+    <w:tbl>
+      <w:tblPr>
+        <w:tblStyle w:val="a6"/>
+        <w:tblW w:w="0" w:type="auto"/>
+        <w:tblLook w:val="04A0" w:firstRow="1" w:lastRow="0" w:firstColumn="1" w:lastColumn="0" w:noHBand="0" w:noVBand="1"/>
+      </w:tblPr>
+      <w:tblGrid>
+        <w:gridCol w:w="4261"/>
+        <w:gridCol w:w="4261"/>
+      </w:tblGrid>
+      <w:tr>
+        <w:tc>
+          <w:tcPr>
+            <w:tcW w:w="4261" w:type="dxa"/>
+          </w:tcPr>
+          <w:p>
+            <w:pPr>
+              <w:rPr>
+                <w:rFonts w:ascii="微软雅黑" w:eastAsia="微软雅黑" w:hAnsi="微软雅黑" w:hint="eastAsia"/>
+                <w:sz w:val="18"/>
+                <w:szCs w:val="18"/>
+              </w:rPr>
+            </w:pPr>
+            <w:r>
+              <w:rPr>
+                <w:rFonts w:ascii="微软雅黑" w:eastAsia="微软雅黑" w:hAnsi="微软雅黑"/>
+                <w:sz w:val="18"/>
+                <w:szCs w:val="18"/>
+              </w:rPr>
+              <w:t>C</w:t>
+            </w:r>
+            <w:r>
+              <w:rPr>
+                <w:rFonts w:ascii="微软雅黑" w:eastAsia="微软雅黑" w:hAnsi="微软雅黑" w:hint="eastAsia"/>
+                <w:sz w:val="18"/>
+                <w:szCs w:val="18"/>
+              </w:rPr>
+              <w:t>lass</w:t>
+            </w:r>
+          </w:p>
+        </w:tc>
+        <w:tc>
+          <w:tcPr>
+            <w:tcW w:w="4261" w:type="dxa"/>
+          </w:tcPr>
+          <w:p>
+            <w:pPr>
+              <w:rPr>
+                <w:rFonts w:ascii="微软雅黑" w:eastAsia="微软雅黑" w:hAnsi="微软雅黑" w:hint="eastAsia"/>
+                <w:sz w:val="18"/>
+                <w:szCs w:val="18"/>
+              </w:rPr>
+            </w:pPr>
+            <w:r>
+              <w:rPr>
+                <w:rFonts w:ascii="微软雅黑" w:eastAsia="微软雅黑" w:hAnsi="微软雅黑"/>
+                <w:sz w:val="18"/>
+                <w:szCs w:val="18"/>
+              </w:rPr>
+              <w:t>Description</w:t>
+            </w:r>
+          </w:p>
+        </w:tc>
+      </w:tr>
+      <w:tr>
+        <w:tc>
+          <w:tcPr>
+            <w:tcW w:w="4261" w:type="dxa"/>
+          </w:tcPr>
+          <w:p>
+            <w:pPr>
+              <w:rPr>
+                <w:rFonts w:ascii="微软雅黑" w:eastAsia="微软雅黑" w:hAnsi="微软雅黑" w:hint="eastAsia"/>
+                <w:sz w:val="18"/>
+                <w:szCs w:val="18"/>
+              </w:rPr>
+            </w:pPr>
+            <w:proofErr w:type="spellStart"/>
+            <w:r>
+              <w:rPr>
+                <w:rFonts w:ascii="微软雅黑" w:eastAsia="微软雅黑" w:hAnsi="微软雅黑"/>
+                <w:sz w:val="18"/>
+                <w:szCs w:val="18"/>
+              </w:rPr>
+              <w:t>FixedThemeResolver</w:t>
+            </w:r>
+            <w:proofErr w:type="spellEnd"/>
+          </w:p>
+        </w:tc>
+        <w:tc>
+          <w:tcPr>
+            <w:tcW w:w="4261" w:type="dxa"/>
+          </w:tcPr>
+          <w:p>
+            <w:pPr>
+              <w:rPr>
+                <w:rFonts w:ascii="微软雅黑" w:eastAsia="微软雅黑" w:hAnsi="微软雅黑" w:hint="eastAsia"/>
+                <w:sz w:val="18"/>
+                <w:szCs w:val="18"/>
+              </w:rPr>
+            </w:pPr>
+            <w:r>
+              <w:rPr>
+                <w:rFonts w:ascii="微软雅黑" w:eastAsia="微软雅黑" w:hAnsi="微软雅黑" w:hint="eastAsia"/>
+                <w:sz w:val="18"/>
+                <w:szCs w:val="18"/>
+              </w:rPr>
+              <w:t>通过设置</w:t>
+            </w:r>
+            <w:proofErr w:type="spellStart"/>
+            <w:r>
+              <w:rPr>
+                <w:rFonts w:ascii="微软雅黑" w:eastAsia="微软雅黑" w:hAnsi="微软雅黑" w:hint="eastAsia"/>
+                <w:sz w:val="18"/>
+                <w:szCs w:val="18"/>
+              </w:rPr>
+              <w:t>defaultThemeName</w:t>
+            </w:r>
+            <w:proofErr w:type="spellEnd"/>
+            <w:r>
+              <w:rPr>
+                <w:rFonts w:ascii="微软雅黑" w:eastAsia="微软雅黑" w:hAnsi="微软雅黑" w:hint="eastAsia"/>
+                <w:sz w:val="18"/>
+                <w:szCs w:val="18"/>
+              </w:rPr>
+              <w:t>属性，固定theme</w:t>
+            </w:r>
+          </w:p>
+        </w:tc>
+      </w:tr>
+      <w:tr>
+        <w:tc>
+          <w:tcPr>
+            <w:tcW w:w="4261" w:type="dxa"/>
+          </w:tcPr>
+          <w:p>
+            <w:pPr>
+              <w:rPr>
+                <w:rFonts w:ascii="微软雅黑" w:eastAsia="微软雅黑" w:hAnsi="微软雅黑" w:hint="eastAsia"/>
+                <w:sz w:val="18"/>
+                <w:szCs w:val="18"/>
+              </w:rPr>
+            </w:pPr>
+            <w:proofErr w:type="spellStart"/>
+            <w:r>
+              <w:rPr>
+                <w:rFonts w:ascii="微软雅黑" w:eastAsia="微软雅黑" w:hAnsi="微软雅黑"/>
+                <w:sz w:val="18"/>
+                <w:szCs w:val="18"/>
+              </w:rPr>
+              <w:t>SessionThemeResolver</w:t>
+            </w:r>
+            <w:proofErr w:type="spellEnd"/>
+          </w:p>
+        </w:tc>
+        <w:tc>
+          <w:tcPr>
+            <w:tcW w:w="4261" w:type="dxa"/>
+          </w:tcPr>
+          <w:p>
+            <w:pPr>
+              <w:rPr>
+                <w:rFonts w:ascii="微软雅黑" w:eastAsia="微软雅黑" w:hAnsi="微软雅黑" w:hint="eastAsia"/>
+                <w:sz w:val="18"/>
+                <w:szCs w:val="18"/>
+              </w:rPr>
+            </w:pPr>
+            <w:r>
+              <w:rPr>
+                <w:rFonts w:ascii="微软雅黑" w:eastAsia="微软雅黑" w:hAnsi="微软雅黑" w:hint="eastAsia"/>
+                <w:sz w:val="18"/>
+                <w:szCs w:val="18"/>
+              </w:rPr>
+              <w:t>跟着session走</w:t>
+            </w:r>
+          </w:p>
+        </w:tc>
+      </w:tr>
+      <w:tr>
+        <w:tc>
+          <w:tcPr>
+            <w:tcW w:w="4261" w:type="dxa"/>
+          </w:tcPr>
+          <w:p>
+            <w:pPr>
+              <w:rPr>
+                <w:rFonts w:ascii="微软雅黑" w:eastAsia="微软雅黑" w:hAnsi="微软雅黑" w:hint="eastAsia"/>
+                <w:sz w:val="18"/>
+                <w:szCs w:val="18"/>
+              </w:rPr>
+            </w:pPr>
+            <w:proofErr w:type="spellStart"/>
+            <w:r>
+              <w:rPr>
+                <w:rFonts w:ascii="微软雅黑" w:eastAsia="微软雅黑" w:hAnsi="微软雅黑"/>
+                <w:sz w:val="18"/>
+                <w:szCs w:val="18"/>
+              </w:rPr>
+              <w:t>CookieThemeResolver</w:t>
+            </w:r>
+            <w:proofErr w:type="spellEnd"/>
+          </w:p>
+        </w:tc>
+        <w:tc>
+          <w:tcPr>
+            <w:tcW w:w="4261" w:type="dxa"/>
+          </w:tcPr>
+          <w:p>
+            <w:pPr>
+              <w:rPr>
+                <w:rFonts w:ascii="微软雅黑" w:eastAsia="微软雅黑" w:hAnsi="微软雅黑" w:hint="eastAsia"/>
+                <w:sz w:val="18"/>
+                <w:szCs w:val="18"/>
+              </w:rPr>
+            </w:pPr>
+            <w:r>
+              <w:rPr>
+                <w:rFonts w:ascii="微软雅黑" w:eastAsia="微软雅黑" w:hAnsi="微软雅黑" w:hint="eastAsia"/>
+                <w:sz w:val="18"/>
+                <w:szCs w:val="18"/>
+              </w:rPr>
+              <w:t>存储在cookie中的主题</w:t>
+            </w:r>
+          </w:p>
+        </w:tc>
+      </w:tr>
+    </w:tbl>
+    <w:p>
+      <w:pPr>
+        <w:pStyle w:val="2"/>
+        <w:spacing w:before="600" w:beforeAutospacing="0" w:after="150" w:afterAutospacing="0"/>
+        <w:ind w:left="-240"/>
+        <w:rPr>
+          <w:rFonts w:ascii="Helvetica" w:hAnsi="Helvetica" w:cs="Helvetica"/>
+          <w:color w:val="000000"/>
+        </w:rPr>
+      </w:pPr>
+      <w:r>
+        <w:rPr>
+          <w:rFonts w:ascii="Helvetica" w:hAnsi="Helvetica" w:cs="Helvetica"/>
+          <w:color w:val="000000"/>
+        </w:rPr>
+        <w:t>17.10 Spring’s multipart (file upload) support</w:t>
+      </w:r>
+    </w:p>
+    <w:p>
+      <w:pPr>
+        <w:rPr>
+          <w:rFonts w:ascii="微软雅黑" w:eastAsia="微软雅黑" w:hAnsi="微软雅黑" w:hint="eastAsia"/>
           <w:sz w:val="18"/>
           <w:szCs w:val="18"/>
         </w:rPr>
@@ -58137,7 +59670,7 @@
   <a:extraClrSchemeLst/>
   <a:extLst>
     <a:ext uri="{05A4C25C-085E-4340-85A3-A5531E510DB2}">
-      <thm15:themeFamily xmlns="" xmlns:thm15="http://schemas.microsoft.com/office/thememl/2012/main" name="Office Theme" id="{62F939B6-93AF-4DB8-9C6B-D6C7DFDC589F}" vid="{4A3C46E8-61CC-4603-A589-7422A47A8E4A}"/>
+      <thm15:themeFamily xmlns:thm15="http://schemas.microsoft.com/office/thememl/2012/main" xmlns="" name="Office Theme" id="{62F939B6-93AF-4DB8-9C6B-D6C7DFDC589F}" vid="{4A3C46E8-61CC-4603-A589-7422A47A8E4A}"/>
     </a:ext>
   </a:extLst>
 </a:theme>
@@ -58148,7 +59681,7 @@
 </file>
 
 <file path=customXml/itemProps1.xml><?xml version="1.0" encoding="utf-8"?>
-<ds:datastoreItem xmlns:ds="http://schemas.openxmlformats.org/officeDocument/2006/customXml" ds:itemID="{BFBE396D-6EB6-419F-BB43-C3A59BCDAA5D}">
+<ds:datastoreItem xmlns:ds="http://schemas.openxmlformats.org/officeDocument/2006/customXml" ds:itemID="{17EF74F8-1380-4827-B064-1E93339A01E5}">
   <ds:schemaRefs>
     <ds:schemaRef ds:uri="http://schemas.openxmlformats.org/officeDocument/2006/bibliography"/>
   </ds:schemaRefs>

</xml_diff>